<commit_message>
feat(audit): add second page data for audit report
</commit_message>
<xml_diff>
--- a/static/template/auditReportTemplate.docx
+++ b/static/template/auditReportTemplate.docx
@@ -121,7 +121,7 @@
                 <wp:inline distB="114300" distT="114300" distL="114300" distR="114300">
                   <wp:extent cx="357188" cy="364952"/>
                   <wp:effectExtent b="0" l="0" r="0" t="0"/>
-                  <wp:docPr id="15" name="image1.png"/>
+                  <wp:docPr id="24" name="image1.png"/>
                   <a:graphic>
                     <a:graphicData uri="http://schemas.openxmlformats.org/drawingml/2006/picture">
                       <pic:pic>
@@ -281,12 +281,12 @@
                 <wp:inline distB="114300" distT="114300" distL="114300" distR="114300">
                   <wp:extent cx="227358" cy="290513"/>
                   <wp:effectExtent b="0" l="0" r="0" t="0"/>
-                  <wp:docPr id="17" name="image4.png"/>
+                  <wp:docPr id="26" name="image2.png"/>
                   <a:graphic>
                     <a:graphicData uri="http://schemas.openxmlformats.org/drawingml/2006/picture">
                       <pic:pic>
                         <pic:nvPicPr>
-                          <pic:cNvPr id="0" name="image4.png"/>
+                          <pic:cNvPr id="0" name="image2.png"/>
                           <pic:cNvPicPr preferRelativeResize="0"/>
                         </pic:nvPicPr>
                         <pic:blipFill>
@@ -432,12 +432,12 @@
                 <wp:inline distB="114300" distT="114300" distL="114300" distR="114300">
                   <wp:extent cx="233458" cy="204788"/>
                   <wp:effectExtent b="0" l="0" r="0" t="0"/>
-                  <wp:docPr id="16" name="image2.png"/>
+                  <wp:docPr id="25" name="image4.png"/>
                   <a:graphic>
                     <a:graphicData uri="http://schemas.openxmlformats.org/drawingml/2006/picture">
                       <pic:pic>
                         <pic:nvPicPr>
-                          <pic:cNvPr id="0" name="image2.png"/>
+                          <pic:cNvPr id="0" name="image4.png"/>
                           <pic:cNvPicPr preferRelativeResize="0"/>
                         </pic:nvPicPr>
                         <pic:blipFill>
@@ -583,7 +583,7 @@
                 <wp:inline distB="114300" distT="114300" distL="114300" distR="114300">
                   <wp:extent cx="272723" cy="280988"/>
                   <wp:effectExtent b="0" l="0" r="0" t="0"/>
-                  <wp:docPr id="19" name="image3.png"/>
+                  <wp:docPr id="28" name="image3.png"/>
                   <a:graphic>
                     <a:graphicData uri="http://schemas.openxmlformats.org/drawingml/2006/picture">
                       <pic:pic>
@@ -858,7 +858,7 @@
                 <wp:inline distB="114300" distT="114300" distL="114300" distR="114300">
                   <wp:extent cx="272723" cy="280988"/>
                   <wp:effectExtent b="0" l="0" r="0" t="0"/>
-                  <wp:docPr id="18" name="image3.png"/>
+                  <wp:docPr id="27" name="image3.png"/>
                   <a:graphic>
                     <a:graphicData uri="http://schemas.openxmlformats.org/drawingml/2006/picture">
                       <pic:pic>
@@ -1287,6 +1287,11 @@
         </w:rPr>
         <w:t xml:space="preserve">Répartition des éléments par type d'extension</w:t>
       </w:r>
+      <w:r>
+        <w:rPr>
+          <w:rtl w:val="0"/>
+        </w:rPr>
+      </w:r>
     </w:p>
     <w:p>
       <w:pPr>
@@ -1306,13 +1311,7 @@
     </w:p>
     <w:p>
       <w:pPr>
-        <w:rPr>
-          <w:rFonts w:ascii="Avenir" w:cs="Avenir" w:eastAsia="Avenir" w:hAnsi="Avenir"/>
-          <w:b w:val="1"/>
-          <w:sz w:val="20"/>
-          <w:szCs w:val="20"/>
-          <w:u w:val="single"/>
-        </w:rPr>
+        <w:rPr/>
       </w:pPr>
       <w:bookmarkStart w:colFirst="0" w:colLast="0" w:name="_heading=h.gjdgxs" w:id="0"/>
       <w:bookmarkEnd w:id="0"/>
@@ -1321,7 +1320,7 @@
         <w:drawing>
           <wp:inline distB="0" distT="0" distL="0" distR="0">
             <wp:extent cx="5486400" cy="3200400"/>
-            <wp:docPr id="11" name=""/>
+            <wp:docPr id="20" name=""/>
             <a:graphic>
               <a:graphicData uri="http://schemas.openxmlformats.org/drawingml/2006/chart">
                 <c:chart r:id="rId11"/>
@@ -1354,44 +1353,6 @@
     </w:p>
     <w:p>
       <w:pPr>
-        <w:rPr/>
-      </w:pPr>
-      <w:r>
-        <w:rPr>
-          <w:rtl w:val="0"/>
-        </w:rPr>
-        <w:t xml:space="preserve">{$myChart}</w:t>
-      </w:r>
-    </w:p>
-    <w:p>
-      <w:pPr>
-        <w:rPr/>
-      </w:pPr>
-      <w:r>
-        <w:rPr>
-          <w:rtl w:val="0"/>
-        </w:rPr>
-        <w:t xml:space="preserve">{$chart}</w:t>
-      </w:r>
-    </w:p>
-    <w:p>
-      <w:pPr>
-        <w:rPr>
-          <w:rFonts w:ascii="Avenir" w:cs="Avenir" w:eastAsia="Avenir" w:hAnsi="Avenir"/>
-          <w:b w:val="1"/>
-          <w:sz w:val="28"/>
-          <w:szCs w:val="28"/>
-          <w:u w:val="single"/>
-        </w:rPr>
-      </w:pPr>
-      <w:r>
-        <w:rPr>
-          <w:rtl w:val="0"/>
-        </w:rPr>
-      </w:r>
-    </w:p>
-    <w:p>
-      <w:pPr>
         <w:rPr>
           <w:rFonts w:ascii="Avenir" w:cs="Avenir" w:eastAsia="Avenir" w:hAnsi="Avenir"/>
           <w:b w:val="1"/>
@@ -1421,7 +1382,7 @@
           <w:b w:val="1"/>
           <w:rtl w:val="0"/>
         </w:rPr>
-        <w:t xml:space="preserve">Les éléments concernés dans cette catégorie sont : ppt, pptx, pdf </w:t>
+        <w:t xml:space="preserve">Les éléments concernés dans cette catégorie sont : {presentationFileTypes}</w:t>
       </w:r>
     </w:p>
     <w:p>
@@ -1468,7 +1429,7 @@
           <w:b w:val="1"/>
           <w:rtl w:val="0"/>
         </w:rPr>
-        <w:t xml:space="preserve">Les éléments concernés dans cette catégorie sont : ppt, pptx, pdf</w:t>
+        <w:t xml:space="preserve">Les éléments concernés dans cette catégorie sont : {documentFileTypes}</w:t>
       </w:r>
     </w:p>
     <w:p>
@@ -1515,7 +1476,7 @@
           <w:b w:val="1"/>
           <w:rtl w:val="0"/>
         </w:rPr>
-        <w:t xml:space="preserve">Les éléments concernés dans cette catégorie sont : ppt, pptx, pdf</w:t>
+        <w:t xml:space="preserve">Les éléments concernés dans cette catégorie sont : {spreadsheetFileTypes}</w:t>
       </w:r>
     </w:p>
     <w:p>
@@ -1562,7 +1523,7 @@
           <w:b w:val="1"/>
           <w:rtl w:val="0"/>
         </w:rPr>
-        <w:t xml:space="preserve">Les éléments concernés dans cette catégorie sont : ppt, pptx, pdf</w:t>
+        <w:t xml:space="preserve">Les éléments concernés dans cette catégorie sont : {emailFileTypes}</w:t>
       </w:r>
     </w:p>
     <w:p>
@@ -1609,7 +1570,7 @@
           <w:b w:val="1"/>
           <w:rtl w:val="0"/>
         </w:rPr>
-        <w:t xml:space="preserve">Les éléments concernés dans cette catégorie sont : ppt, pptx, pdf</w:t>
+        <w:t xml:space="preserve">Les éléments concernés dans cette catégorie sont : {mediaFileTypes}</w:t>
       </w:r>
     </w:p>
     <w:p>
@@ -1656,7 +1617,7 @@
           <w:b w:val="1"/>
           <w:rtl w:val="0"/>
         </w:rPr>
-        <w:t xml:space="preserve">Les éléments concernés dans cette catégorie sont : ppt, pptx, pdf</w:t>
+        <w:t xml:space="preserve">Les éléments concernés dans cette catégorie sont {otherFileTypes}</w:t>
       </w:r>
     </w:p>
     <w:p>
@@ -2314,7 +2275,7 @@
                 <wp:inline distB="114300" distT="114300" distL="114300" distR="114300">
                   <wp:extent cx="357188" cy="364952"/>
                   <wp:effectExtent b="0" l="0" r="0" t="0"/>
-                  <wp:docPr id="12" name="image1.png"/>
+                  <wp:docPr id="21" name="image1.png"/>
                   <a:graphic>
                     <a:graphicData uri="http://schemas.openxmlformats.org/drawingml/2006/picture">
                       <pic:pic>
@@ -2496,12 +2457,12 @@
                 <wp:inline distB="114300" distT="114300" distL="114300" distR="114300">
                   <wp:extent cx="227358" cy="290513"/>
                   <wp:effectExtent b="0" l="0" r="0" t="0"/>
-                  <wp:docPr id="14" name="image4.png"/>
+                  <wp:docPr id="23" name="image2.png"/>
                   <a:graphic>
                     <a:graphicData uri="http://schemas.openxmlformats.org/drawingml/2006/picture">
                       <pic:pic>
                         <pic:nvPicPr>
-                          <pic:cNvPr id="0" name="image4.png"/>
+                          <pic:cNvPr id="0" name="image2.png"/>
                           <pic:cNvPicPr preferRelativeResize="0"/>
                         </pic:nvPicPr>
                         <pic:blipFill>
@@ -2662,12 +2623,12 @@
                 <wp:inline distB="114300" distT="114300" distL="114300" distR="114300">
                   <wp:extent cx="233458" cy="204788"/>
                   <wp:effectExtent b="0" l="0" r="0" t="0"/>
-                  <wp:docPr id="13" name="image2.png"/>
+                  <wp:docPr id="22" name="image4.png"/>
                   <a:graphic>
                     <a:graphicData uri="http://schemas.openxmlformats.org/drawingml/2006/picture">
                       <pic:pic>
                         <pic:nvPicPr>
-                          <pic:cNvPr id="0" name="image2.png"/>
+                          <pic:cNvPr id="0" name="image4.png"/>
                           <pic:cNvPicPr preferRelativeResize="0"/>
                         </pic:nvPicPr>
                         <pic:blipFill>
@@ -3507,6 +3468,111 @@
     </w:rPr>
   </w:style>
   <w:style w:type="paragraph" w:styleId="Normal" w:default="1">
+    <w:name w:val="normal"/>
+  </w:style>
+  <w:style w:type="table" w:styleId="TableNormal" w:default="1">
+    <w:name w:val="Table Normal"/>
+  </w:style>
+  <w:style w:type="paragraph" w:styleId="Heading1">
+    <w:name w:val="heading 1"/>
+    <w:basedOn w:val="Normal"/>
+    <w:next w:val="Normal"/>
+    <w:pPr>
+      <w:keepNext w:val="1"/>
+      <w:keepLines w:val="1"/>
+      <w:spacing w:after="120" w:before="400" w:lineRule="auto"/>
+    </w:pPr>
+    <w:rPr>
+      <w:sz w:val="40"/>
+      <w:szCs w:val="40"/>
+    </w:rPr>
+  </w:style>
+  <w:style w:type="paragraph" w:styleId="Heading2">
+    <w:name w:val="heading 2"/>
+    <w:basedOn w:val="Normal"/>
+    <w:next w:val="Normal"/>
+    <w:pPr>
+      <w:keepNext w:val="1"/>
+      <w:keepLines w:val="1"/>
+      <w:spacing w:after="120" w:before="360" w:lineRule="auto"/>
+    </w:pPr>
+    <w:rPr>
+      <w:sz w:val="32"/>
+      <w:szCs w:val="32"/>
+    </w:rPr>
+  </w:style>
+  <w:style w:type="paragraph" w:styleId="Heading3">
+    <w:name w:val="heading 3"/>
+    <w:basedOn w:val="Normal"/>
+    <w:next w:val="Normal"/>
+    <w:pPr>
+      <w:keepNext w:val="1"/>
+      <w:keepLines w:val="1"/>
+      <w:spacing w:after="80" w:before="320" w:lineRule="auto"/>
+    </w:pPr>
+    <w:rPr>
+      <w:color w:val="434343"/>
+      <w:sz w:val="28"/>
+      <w:szCs w:val="28"/>
+    </w:rPr>
+  </w:style>
+  <w:style w:type="paragraph" w:styleId="Heading4">
+    <w:name w:val="heading 4"/>
+    <w:basedOn w:val="Normal"/>
+    <w:next w:val="Normal"/>
+    <w:pPr>
+      <w:keepNext w:val="1"/>
+      <w:keepLines w:val="1"/>
+      <w:spacing w:after="80" w:before="280" w:lineRule="auto"/>
+    </w:pPr>
+    <w:rPr>
+      <w:color w:val="666666"/>
+      <w:sz w:val="24"/>
+      <w:szCs w:val="24"/>
+    </w:rPr>
+  </w:style>
+  <w:style w:type="paragraph" w:styleId="Heading5">
+    <w:name w:val="heading 5"/>
+    <w:basedOn w:val="Normal"/>
+    <w:next w:val="Normal"/>
+    <w:pPr>
+      <w:keepNext w:val="1"/>
+      <w:keepLines w:val="1"/>
+      <w:spacing w:after="80" w:before="240" w:lineRule="auto"/>
+    </w:pPr>
+    <w:rPr>
+      <w:color w:val="666666"/>
+    </w:rPr>
+  </w:style>
+  <w:style w:type="paragraph" w:styleId="Heading6">
+    <w:name w:val="heading 6"/>
+    <w:basedOn w:val="Normal"/>
+    <w:next w:val="Normal"/>
+    <w:pPr>
+      <w:keepNext w:val="1"/>
+      <w:keepLines w:val="1"/>
+      <w:spacing w:after="80" w:before="240" w:lineRule="auto"/>
+    </w:pPr>
+    <w:rPr>
+      <w:i w:val="1"/>
+      <w:color w:val="666666"/>
+    </w:rPr>
+  </w:style>
+  <w:style w:type="paragraph" w:styleId="Title">
+    <w:name w:val="Title"/>
+    <w:basedOn w:val="Normal"/>
+    <w:next w:val="Normal"/>
+    <w:pPr>
+      <w:keepNext w:val="1"/>
+      <w:keepLines w:val="1"/>
+      <w:spacing w:after="60" w:lineRule="auto"/>
+    </w:pPr>
+    <w:rPr>
+      <w:sz w:val="52"/>
+      <w:szCs w:val="52"/>
+    </w:rPr>
+  </w:style>
+  <w:style w:type="paragraph" w:styleId="Normal" w:default="1">
     <w:name w:val="Normal"/>
   </w:style>
   <w:style w:type="paragraph" w:styleId="Titre1">
@@ -4017,6 +4083,125 @@
     <w:pPr>
       <w:spacing w:line="240" w:lineRule="auto"/>
     </w:pPr>
+  </w:style>
+  <w:style w:type="paragraph" w:styleId="Subtitle">
+    <w:name w:val="Subtitle"/>
+    <w:basedOn w:val="Normal"/>
+    <w:next w:val="Normal"/>
+    <w:pPr>
+      <w:keepNext w:val="1"/>
+      <w:keepLines w:val="1"/>
+      <w:spacing w:after="320" w:lineRule="auto"/>
+    </w:pPr>
+    <w:rPr>
+      <w:color w:val="666666"/>
+      <w:sz w:val="30"/>
+      <w:szCs w:val="30"/>
+    </w:rPr>
+  </w:style>
+  <w:style w:type="table" w:styleId="Table1">
+    <w:basedOn w:val="TableNormal"/>
+    <w:tblPr>
+      <w:tblStyleRowBandSize w:val="1"/>
+      <w:tblStyleColBandSize w:val="1"/>
+      <w:tblCellMar>
+        <w:top w:w="100.0" w:type="dxa"/>
+        <w:left w:w="100.0" w:type="dxa"/>
+        <w:bottom w:w="100.0" w:type="dxa"/>
+        <w:right w:w="100.0" w:type="dxa"/>
+      </w:tblCellMar>
+    </w:tblPr>
+  </w:style>
+  <w:style w:type="table" w:styleId="Table2">
+    <w:basedOn w:val="TableNormal"/>
+    <w:tblPr>
+      <w:tblStyleRowBandSize w:val="1"/>
+      <w:tblStyleColBandSize w:val="1"/>
+      <w:tblCellMar>
+        <w:top w:w="100.0" w:type="dxa"/>
+        <w:left w:w="100.0" w:type="dxa"/>
+        <w:bottom w:w="100.0" w:type="dxa"/>
+        <w:right w:w="100.0" w:type="dxa"/>
+      </w:tblCellMar>
+    </w:tblPr>
+  </w:style>
+  <w:style w:type="table" w:styleId="Table3">
+    <w:basedOn w:val="TableNormal"/>
+    <w:tblPr>
+      <w:tblStyleRowBandSize w:val="1"/>
+      <w:tblStyleColBandSize w:val="1"/>
+      <w:tblCellMar>
+        <w:top w:w="100.0" w:type="dxa"/>
+        <w:left w:w="100.0" w:type="dxa"/>
+        <w:bottom w:w="100.0" w:type="dxa"/>
+        <w:right w:w="100.0" w:type="dxa"/>
+      </w:tblCellMar>
+    </w:tblPr>
+  </w:style>
+  <w:style w:type="table" w:styleId="Table4">
+    <w:basedOn w:val="TableNormal"/>
+    <w:tblPr>
+      <w:tblStyleRowBandSize w:val="1"/>
+      <w:tblStyleColBandSize w:val="1"/>
+      <w:tblCellMar>
+        <w:top w:w="100.0" w:type="dxa"/>
+        <w:left w:w="100.0" w:type="dxa"/>
+        <w:bottom w:w="100.0" w:type="dxa"/>
+        <w:right w:w="100.0" w:type="dxa"/>
+      </w:tblCellMar>
+    </w:tblPr>
+  </w:style>
+  <w:style w:type="table" w:styleId="Table5">
+    <w:basedOn w:val="TableNormal"/>
+    <w:tblPr>
+      <w:tblStyleRowBandSize w:val="1"/>
+      <w:tblStyleColBandSize w:val="1"/>
+      <w:tblCellMar>
+        <w:top w:w="100.0" w:type="dxa"/>
+        <w:left w:w="100.0" w:type="dxa"/>
+        <w:bottom w:w="100.0" w:type="dxa"/>
+        <w:right w:w="100.0" w:type="dxa"/>
+      </w:tblCellMar>
+    </w:tblPr>
+  </w:style>
+  <w:style w:type="table" w:styleId="Table6">
+    <w:basedOn w:val="TableNormal"/>
+    <w:tblPr>
+      <w:tblStyleRowBandSize w:val="1"/>
+      <w:tblStyleColBandSize w:val="1"/>
+      <w:tblCellMar>
+        <w:top w:w="100.0" w:type="dxa"/>
+        <w:left w:w="100.0" w:type="dxa"/>
+        <w:bottom w:w="100.0" w:type="dxa"/>
+        <w:right w:w="100.0" w:type="dxa"/>
+      </w:tblCellMar>
+    </w:tblPr>
+  </w:style>
+  <w:style w:type="table" w:styleId="Table7">
+    <w:basedOn w:val="TableNormal"/>
+    <w:tblPr>
+      <w:tblStyleRowBandSize w:val="1"/>
+      <w:tblStyleColBandSize w:val="1"/>
+      <w:tblCellMar>
+        <w:top w:w="100.0" w:type="dxa"/>
+        <w:left w:w="100.0" w:type="dxa"/>
+        <w:bottom w:w="100.0" w:type="dxa"/>
+        <w:right w:w="100.0" w:type="dxa"/>
+      </w:tblCellMar>
+    </w:tblPr>
+  </w:style>
+  <w:style w:type="table" w:styleId="Table8">
+    <w:basedOn w:val="TableNormal"/>
+    <w:tblPr>
+      <w:tblStyleRowBandSize w:val="1"/>
+      <w:tblStyleColBandSize w:val="1"/>
+      <w:tblCellMar>
+        <w:top w:w="100.0" w:type="dxa"/>
+        <w:left w:w="100.0" w:type="dxa"/>
+        <w:bottom w:w="100.0" w:type="dxa"/>
+        <w:right w:w="100.0" w:type="dxa"/>
+      </w:tblCellMar>
+    </w:tblPr>
   </w:style>
   <w:style w:type="paragraph" w:styleId="Subtitle">
     <w:name w:val="Subtitle"/>
@@ -4660,7 +4845,7 @@
 
 <file path=customXML/item1.xml><?xml version="1.0" encoding="utf-8"?>
 <go:gDocsCustomXmlDataStorage xmlns:go="http://customooxmlschemas.google.com/" xmlns:r="http://schemas.openxmlformats.org/officeDocument/2006/relationships">
-  <go:docsCustomData xmlns:go="http://customooxmlschemas.google.com/" roundtripDataSignature="AMtx7miFqV0y5q9cqutiu42g3z19qyNX/g==">AMUW2mVnvYXgXbUZpgSF/z38nRBUJto8VXknddDMjDVzZGG9CBvlR9ydwnFgEpk4CvkifK0vH/E5O29Kb6VUbfeY6Fmpp+t69aW1SlnKMKQIWZEWnfr8Ftx1d4pM8vwq7yJ1OEpFWh2k</go:docsCustomData>
+  <go:docsCustomData xmlns:go="http://customooxmlschemas.google.com/" roundtripDataSignature="AMtx7mjjqVQ1j8fASjOWPilAsQgjH/mzGw==">AMUW2mWOkWwUEU0iDcEXgSdje+88FNFCkV6KFr64ADvMlwBdp5QP1HKORyVjR91cC2dWJ1oauLSf7o32c32HtdY30thDGl+3NmW6IGsvDhhAWg1UPL6tbR2H9mBd2YAHMu80bDcjr3Vn</go:docsCustomData>
 </go:gDocsCustomXmlDataStorage>
 </file>
 

</xml_diff>

<commit_message>
feat(audit): add audit report data for duplicate elements
</commit_message>
<xml_diff>
--- a/static/template/auditReportTemplate.docx
+++ b/static/template/auditReportTemplate.docx
@@ -121,12 +121,12 @@
                 <wp:inline distB="114300" distT="114300" distL="114300" distR="114300">
                   <wp:extent cx="357188" cy="364952"/>
                   <wp:effectExtent b="0" l="0" r="0" t="0"/>
-                  <wp:docPr id="24" name="image1.png"/>
+                  <wp:docPr id="24" name="image3.png"/>
                   <a:graphic>
                     <a:graphicData uri="http://schemas.openxmlformats.org/drawingml/2006/picture">
                       <pic:pic>
                         <pic:nvPicPr>
-                          <pic:cNvPr id="0" name="image1.png"/>
+                          <pic:cNvPr id="0" name="image3.png"/>
                           <pic:cNvPicPr preferRelativeResize="0"/>
                         </pic:nvPicPr>
                         <pic:blipFill>
@@ -281,12 +281,12 @@
                 <wp:inline distB="114300" distT="114300" distL="114300" distR="114300">
                   <wp:extent cx="227358" cy="290513"/>
                   <wp:effectExtent b="0" l="0" r="0" t="0"/>
-                  <wp:docPr id="26" name="image2.png"/>
+                  <wp:docPr id="26" name="image1.png"/>
                   <a:graphic>
                     <a:graphicData uri="http://schemas.openxmlformats.org/drawingml/2006/picture">
                       <pic:pic>
                         <pic:nvPicPr>
-                          <pic:cNvPr id="0" name="image2.png"/>
+                          <pic:cNvPr id="0" name="image1.png"/>
                           <pic:cNvPicPr preferRelativeResize="0"/>
                         </pic:nvPicPr>
                         <pic:blipFill>
@@ -432,12 +432,12 @@
                 <wp:inline distB="114300" distT="114300" distL="114300" distR="114300">
                   <wp:extent cx="233458" cy="204788"/>
                   <wp:effectExtent b="0" l="0" r="0" t="0"/>
-                  <wp:docPr id="25" name="image4.png"/>
+                  <wp:docPr id="25" name="image2.png"/>
                   <a:graphic>
                     <a:graphicData uri="http://schemas.openxmlformats.org/drawingml/2006/picture">
                       <pic:pic>
                         <pic:nvPicPr>
-                          <pic:cNvPr id="0" name="image4.png"/>
+                          <pic:cNvPr id="0" name="image2.png"/>
                           <pic:cNvPicPr preferRelativeResize="0"/>
                         </pic:nvPicPr>
                         <pic:blipFill>
@@ -583,12 +583,12 @@
                 <wp:inline distB="114300" distT="114300" distL="114300" distR="114300">
                   <wp:extent cx="272723" cy="280988"/>
                   <wp:effectExtent b="0" l="0" r="0" t="0"/>
-                  <wp:docPr id="28" name="image3.png"/>
+                  <wp:docPr id="28" name="image4.png"/>
                   <a:graphic>
                     <a:graphicData uri="http://schemas.openxmlformats.org/drawingml/2006/picture">
                       <pic:pic>
                         <pic:nvPicPr>
-                          <pic:cNvPr id="0" name="image3.png"/>
+                          <pic:cNvPr id="0" name="image4.png"/>
                           <pic:cNvPicPr preferRelativeResize="0"/>
                         </pic:nvPicPr>
                         <pic:blipFill>
@@ -858,12 +858,12 @@
                 <wp:inline distB="114300" distT="114300" distL="114300" distR="114300">
                   <wp:extent cx="272723" cy="280988"/>
                   <wp:effectExtent b="0" l="0" r="0" t="0"/>
-                  <wp:docPr id="27" name="image3.png"/>
+                  <wp:docPr id="27" name="image4.png"/>
                   <a:graphic>
                     <a:graphicData uri="http://schemas.openxmlformats.org/drawingml/2006/picture">
                       <pic:pic>
                         <pic:nvPicPr>
-                          <pic:cNvPr id="0" name="image3.png"/>
+                          <pic:cNvPr id="0" name="image4.png"/>
                           <pic:cNvPicPr preferRelativeResize="0"/>
                         </pic:nvPicPr>
                         <pic:blipFill>
@@ -2275,12 +2275,12 @@
                 <wp:inline distB="114300" distT="114300" distL="114300" distR="114300">
                   <wp:extent cx="357188" cy="364952"/>
                   <wp:effectExtent b="0" l="0" r="0" t="0"/>
-                  <wp:docPr id="21" name="image1.png"/>
+                  <wp:docPr id="21" name="image3.png"/>
                   <a:graphic>
                     <a:graphicData uri="http://schemas.openxmlformats.org/drawingml/2006/picture">
                       <pic:pic>
                         <pic:nvPicPr>
-                          <pic:cNvPr id="0" name="image1.png"/>
+                          <pic:cNvPr id="0" name="image3.png"/>
                           <pic:cNvPicPr preferRelativeResize="0"/>
                         </pic:nvPicPr>
                         <pic:blipFill>
@@ -2411,7 +2411,7 @@
                 <w:szCs w:val="28"/>
                 <w:rtl w:val="0"/>
               </w:rPr>
-              <w:t xml:space="preserve"> duplicateFolderPercent% </w:t>
+              <w:t xml:space="preserve"> {duplicateFolderPercent}% </w:t>
             </w:r>
             <w:r>
               <w:rPr>
@@ -2457,12 +2457,12 @@
                 <wp:inline distB="114300" distT="114300" distL="114300" distR="114300">
                   <wp:extent cx="227358" cy="290513"/>
                   <wp:effectExtent b="0" l="0" r="0" t="0"/>
-                  <wp:docPr id="23" name="image2.png"/>
+                  <wp:docPr id="23" name="image1.png"/>
                   <a:graphic>
                     <a:graphicData uri="http://schemas.openxmlformats.org/drawingml/2006/picture">
                       <pic:pic>
                         <pic:nvPicPr>
-                          <pic:cNvPr id="0" name="image2.png"/>
+                          <pic:cNvPr id="0" name="image1.png"/>
                           <pic:cNvPicPr preferRelativeResize="0"/>
                         </pic:nvPicPr>
                         <pic:blipFill>
@@ -2623,12 +2623,12 @@
                 <wp:inline distB="114300" distT="114300" distL="114300" distR="114300">
                   <wp:extent cx="233458" cy="204788"/>
                   <wp:effectExtent b="0" l="0" r="0" t="0"/>
-                  <wp:docPr id="22" name="image4.png"/>
+                  <wp:docPr id="22" name="image2.png"/>
                   <a:graphic>
                     <a:graphicData uri="http://schemas.openxmlformats.org/drawingml/2006/picture">
                       <pic:pic>
                         <pic:nvPicPr>
-                          <pic:cNvPr id="0" name="image4.png"/>
+                          <pic:cNvPr id="0" name="image2.png"/>
                           <pic:cNvPicPr preferRelativeResize="0"/>
                         </pic:nvPicPr>
                         <pic:blipFill>
@@ -4845,7 +4845,7 @@
 
 <file path=customXML/item1.xml><?xml version="1.0" encoding="utf-8"?>
 <go:gDocsCustomXmlDataStorage xmlns:go="http://customooxmlschemas.google.com/" xmlns:r="http://schemas.openxmlformats.org/officeDocument/2006/relationships">
-  <go:docsCustomData xmlns:go="http://customooxmlschemas.google.com/" roundtripDataSignature="AMtx7mjjqVQ1j8fASjOWPilAsQgjH/mzGw==">AMUW2mWOkWwUEU0iDcEXgSdje+88FNFCkV6KFr64ADvMlwBdp5QP1HKORyVjR91cC2dWJ1oauLSf7o32c32HtdY30thDGl+3NmW6IGsvDhhAWg1UPL6tbR2H9mBd2YAHMu80bDcjr3Vn</go:docsCustomData>
+  <go:docsCustomData xmlns:go="http://customooxmlschemas.google.com/" roundtripDataSignature="AMtx7mjjqVQ1j8fASjOWPilAsQgjH/mzGw==">AMUW2mXdSveHWdiCfjOCpYpNnfyelKph1gdIDKiqGt6352OjIikd06WX9jdTzkLev8HNwU0jiFazK6M/ISUT1oIk/3dUTwumBltsHUuZkCsPluiVdN39sDncrhGhj67YsQM7G1BzBLBI</go:docsCustomData>
 </go:gDocsCustomXmlDataStorage>
 </file>
 

</xml_diff>

<commit_message>
feat(audit): replace biggest file with biggest folder duplicates
</commit_message>
<xml_diff>
--- a/static/template/auditReportTemplate.docx
+++ b/static/template/auditReportTemplate.docx
@@ -121,12 +121,12 @@
                 <wp:inline distB="114300" distT="114300" distL="114300" distR="114300">
                   <wp:extent cx="357188" cy="364952"/>
                   <wp:effectExtent b="0" l="0" r="0" t="0"/>
-                  <wp:docPr id="24" name="image3.png"/>
+                  <wp:docPr id="42" name="image4.png"/>
                   <a:graphic>
                     <a:graphicData uri="http://schemas.openxmlformats.org/drawingml/2006/picture">
                       <pic:pic>
                         <pic:nvPicPr>
-                          <pic:cNvPr id="0" name="image3.png"/>
+                          <pic:cNvPr id="0" name="image4.png"/>
                           <pic:cNvPicPr preferRelativeResize="0"/>
                         </pic:nvPicPr>
                         <pic:blipFill>
@@ -281,7 +281,7 @@
                 <wp:inline distB="114300" distT="114300" distL="114300" distR="114300">
                   <wp:extent cx="227358" cy="290513"/>
                   <wp:effectExtent b="0" l="0" r="0" t="0"/>
-                  <wp:docPr id="26" name="image1.png"/>
+                  <wp:docPr id="44" name="image1.png"/>
                   <a:graphic>
                     <a:graphicData uri="http://schemas.openxmlformats.org/drawingml/2006/picture">
                       <pic:pic>
@@ -432,7 +432,7 @@
                 <wp:inline distB="114300" distT="114300" distL="114300" distR="114300">
                   <wp:extent cx="233458" cy="204788"/>
                   <wp:effectExtent b="0" l="0" r="0" t="0"/>
-                  <wp:docPr id="25" name="image2.png"/>
+                  <wp:docPr id="43" name="image2.png"/>
                   <a:graphic>
                     <a:graphicData uri="http://schemas.openxmlformats.org/drawingml/2006/picture">
                       <pic:pic>
@@ -583,12 +583,12 @@
                 <wp:inline distB="114300" distT="114300" distL="114300" distR="114300">
                   <wp:extent cx="272723" cy="280988"/>
                   <wp:effectExtent b="0" l="0" r="0" t="0"/>
-                  <wp:docPr id="28" name="image4.png"/>
+                  <wp:docPr id="46" name="image3.png"/>
                   <a:graphic>
                     <a:graphicData uri="http://schemas.openxmlformats.org/drawingml/2006/picture">
                       <pic:pic>
                         <pic:nvPicPr>
-                          <pic:cNvPr id="0" name="image4.png"/>
+                          <pic:cNvPr id="0" name="image3.png"/>
                           <pic:cNvPicPr preferRelativeResize="0"/>
                         </pic:nvPicPr>
                         <pic:blipFill>
@@ -858,12 +858,12 @@
                 <wp:inline distB="114300" distT="114300" distL="114300" distR="114300">
                   <wp:extent cx="272723" cy="280988"/>
                   <wp:effectExtent b="0" l="0" r="0" t="0"/>
-                  <wp:docPr id="27" name="image4.png"/>
+                  <wp:docPr id="45" name="image3.png"/>
                   <a:graphic>
                     <a:graphicData uri="http://schemas.openxmlformats.org/drawingml/2006/picture">
                       <pic:pic>
                         <pic:nvPicPr>
-                          <pic:cNvPr id="0" name="image4.png"/>
+                          <pic:cNvPr id="0" name="image3.png"/>
                           <pic:cNvPicPr preferRelativeResize="0"/>
                         </pic:nvPicPr>
                         <pic:blipFill>
@@ -1320,7 +1320,7 @@
         <w:drawing>
           <wp:inline distB="0" distT="0" distL="0" distR="0">
             <wp:extent cx="5486400" cy="3200400"/>
-            <wp:docPr id="20" name=""/>
+            <wp:docPr id="38" name=""/>
             <a:graphic>
               <a:graphicData uri="http://schemas.openxmlformats.org/drawingml/2006/chart">
                 <c:chart r:id="rId11"/>
@@ -2275,12 +2275,12 @@
                 <wp:inline distB="114300" distT="114300" distL="114300" distR="114300">
                   <wp:extent cx="357188" cy="364952"/>
                   <wp:effectExtent b="0" l="0" r="0" t="0"/>
-                  <wp:docPr id="21" name="image3.png"/>
+                  <wp:docPr id="39" name="image4.png"/>
                   <a:graphic>
                     <a:graphicData uri="http://schemas.openxmlformats.org/drawingml/2006/picture">
                       <pic:pic>
                         <pic:nvPicPr>
-                          <pic:cNvPr id="0" name="image3.png"/>
+                          <pic:cNvPr id="0" name="image4.png"/>
                           <pic:cNvPicPr preferRelativeResize="0"/>
                         </pic:nvPicPr>
                         <pic:blipFill>
@@ -2457,7 +2457,7 @@
                 <wp:inline distB="114300" distT="114300" distL="114300" distR="114300">
                   <wp:extent cx="227358" cy="290513"/>
                   <wp:effectExtent b="0" l="0" r="0" t="0"/>
-                  <wp:docPr id="23" name="image1.png"/>
+                  <wp:docPr id="41" name="image1.png"/>
                   <a:graphic>
                     <a:graphicData uri="http://schemas.openxmlformats.org/drawingml/2006/picture">
                       <pic:pic>
@@ -2623,7 +2623,7 @@
                 <wp:inline distB="114300" distT="114300" distL="114300" distR="114300">
                   <wp:extent cx="233458" cy="204788"/>
                   <wp:effectExtent b="0" l="0" r="0" t="0"/>
-                  <wp:docPr id="22" name="image2.png"/>
+                  <wp:docPr id="40" name="image2.png"/>
                   <a:graphic>
                     <a:graphicData uri="http://schemas.openxmlformats.org/drawingml/2006/picture">
                       <pic:pic>
@@ -2957,6 +2957,7 @@
         <w:ind w:left="720" w:hanging="360"/>
         <w:rPr>
           <w:rFonts w:ascii="Avenir" w:cs="Avenir" w:eastAsia="Avenir" w:hAnsi="Avenir"/>
+          <w:b w:val="1"/>
           <w:sz w:val="28"/>
           <w:szCs w:val="28"/>
         </w:rPr>
@@ -2964,8 +2965,10 @@
       <w:r>
         <w:rPr>
           <w:rFonts w:ascii="Avenir" w:cs="Avenir" w:eastAsia="Avenir" w:hAnsi="Avenir"/>
+          <w:b w:val="1"/>
           <w:sz w:val="28"/>
           <w:szCs w:val="28"/>
+          <w:u w:val="single"/>
           <w:rtl w:val="0"/>
         </w:rPr>
         <w:t xml:space="preserve">Top 5 des éléments présents plusieurs fois les plus volumineux</w:t>
@@ -2986,7 +2989,7 @@
           <w:szCs w:val="20"/>
           <w:rtl w:val="0"/>
         </w:rPr>
-        <w:t xml:space="preserve">{#biggestDuplicateFiles}</w:t>
+        <w:t xml:space="preserve">{#biggestDuplicateFolders}</w:t>
       </w:r>
     </w:p>
     <w:tbl>
@@ -3136,7 +3139,7 @@
                 <w:szCs w:val="20"/>
                 <w:rtl w:val="0"/>
               </w:rPr>
-              <w:t xml:space="preserve">Chemin du fichier ayant la date de modification la plus ancienne</w:t>
+              <w:t xml:space="preserve">Chemin du dossier ayant la date de modification la plus ancienne</w:t>
             </w:r>
           </w:p>
         </w:tc>
@@ -3157,7 +3160,7 @@
           <w:szCs w:val="20"/>
           <w:rtl w:val="0"/>
         </w:rPr>
-        <w:t xml:space="preserve">{/biggestDuplicateFiles}</w:t>
+        <w:t xml:space="preserve">{/biggestDuplicateFolders}</w:t>
       </w:r>
     </w:p>
     <w:sectPr>
@@ -3573,6 +3576,216 @@
     </w:rPr>
   </w:style>
   <w:style w:type="paragraph" w:styleId="Normal" w:default="1">
+    <w:name w:val="normal"/>
+  </w:style>
+  <w:style w:type="table" w:styleId="TableNormal" w:default="1">
+    <w:name w:val="Table Normal"/>
+  </w:style>
+  <w:style w:type="paragraph" w:styleId="Heading1">
+    <w:name w:val="heading 1"/>
+    <w:basedOn w:val="Normal"/>
+    <w:next w:val="Normal"/>
+    <w:pPr>
+      <w:keepNext w:val="1"/>
+      <w:keepLines w:val="1"/>
+      <w:spacing w:after="120" w:before="400" w:lineRule="auto"/>
+    </w:pPr>
+    <w:rPr>
+      <w:sz w:val="40"/>
+      <w:szCs w:val="40"/>
+    </w:rPr>
+  </w:style>
+  <w:style w:type="paragraph" w:styleId="Heading2">
+    <w:name w:val="heading 2"/>
+    <w:basedOn w:val="Normal"/>
+    <w:next w:val="Normal"/>
+    <w:pPr>
+      <w:keepNext w:val="1"/>
+      <w:keepLines w:val="1"/>
+      <w:spacing w:after="120" w:before="360" w:lineRule="auto"/>
+    </w:pPr>
+    <w:rPr>
+      <w:sz w:val="32"/>
+      <w:szCs w:val="32"/>
+    </w:rPr>
+  </w:style>
+  <w:style w:type="paragraph" w:styleId="Heading3">
+    <w:name w:val="heading 3"/>
+    <w:basedOn w:val="Normal"/>
+    <w:next w:val="Normal"/>
+    <w:pPr>
+      <w:keepNext w:val="1"/>
+      <w:keepLines w:val="1"/>
+      <w:spacing w:after="80" w:before="320" w:lineRule="auto"/>
+    </w:pPr>
+    <w:rPr>
+      <w:color w:val="434343"/>
+      <w:sz w:val="28"/>
+      <w:szCs w:val="28"/>
+    </w:rPr>
+  </w:style>
+  <w:style w:type="paragraph" w:styleId="Heading4">
+    <w:name w:val="heading 4"/>
+    <w:basedOn w:val="Normal"/>
+    <w:next w:val="Normal"/>
+    <w:pPr>
+      <w:keepNext w:val="1"/>
+      <w:keepLines w:val="1"/>
+      <w:spacing w:after="80" w:before="280" w:lineRule="auto"/>
+    </w:pPr>
+    <w:rPr>
+      <w:color w:val="666666"/>
+      <w:sz w:val="24"/>
+      <w:szCs w:val="24"/>
+    </w:rPr>
+  </w:style>
+  <w:style w:type="paragraph" w:styleId="Heading5">
+    <w:name w:val="heading 5"/>
+    <w:basedOn w:val="Normal"/>
+    <w:next w:val="Normal"/>
+    <w:pPr>
+      <w:keepNext w:val="1"/>
+      <w:keepLines w:val="1"/>
+      <w:spacing w:after="80" w:before="240" w:lineRule="auto"/>
+    </w:pPr>
+    <w:rPr>
+      <w:color w:val="666666"/>
+    </w:rPr>
+  </w:style>
+  <w:style w:type="paragraph" w:styleId="Heading6">
+    <w:name w:val="heading 6"/>
+    <w:basedOn w:val="Normal"/>
+    <w:next w:val="Normal"/>
+    <w:pPr>
+      <w:keepNext w:val="1"/>
+      <w:keepLines w:val="1"/>
+      <w:spacing w:after="80" w:before="240" w:lineRule="auto"/>
+    </w:pPr>
+    <w:rPr>
+      <w:i w:val="1"/>
+      <w:color w:val="666666"/>
+    </w:rPr>
+  </w:style>
+  <w:style w:type="paragraph" w:styleId="Title">
+    <w:name w:val="Title"/>
+    <w:basedOn w:val="Normal"/>
+    <w:next w:val="Normal"/>
+    <w:pPr>
+      <w:keepNext w:val="1"/>
+      <w:keepLines w:val="1"/>
+      <w:spacing w:after="60" w:lineRule="auto"/>
+    </w:pPr>
+    <w:rPr>
+      <w:sz w:val="52"/>
+      <w:szCs w:val="52"/>
+    </w:rPr>
+  </w:style>
+  <w:style w:type="paragraph" w:styleId="Normal" w:default="1">
+    <w:name w:val="normal"/>
+  </w:style>
+  <w:style w:type="table" w:styleId="TableNormal" w:default="1">
+    <w:name w:val="Table Normal"/>
+  </w:style>
+  <w:style w:type="paragraph" w:styleId="Heading1">
+    <w:name w:val="heading 1"/>
+    <w:basedOn w:val="Normal"/>
+    <w:next w:val="Normal"/>
+    <w:pPr>
+      <w:keepNext w:val="1"/>
+      <w:keepLines w:val="1"/>
+      <w:spacing w:after="120" w:before="400" w:lineRule="auto"/>
+    </w:pPr>
+    <w:rPr>
+      <w:sz w:val="40"/>
+      <w:szCs w:val="40"/>
+    </w:rPr>
+  </w:style>
+  <w:style w:type="paragraph" w:styleId="Heading2">
+    <w:name w:val="heading 2"/>
+    <w:basedOn w:val="Normal"/>
+    <w:next w:val="Normal"/>
+    <w:pPr>
+      <w:keepNext w:val="1"/>
+      <w:keepLines w:val="1"/>
+      <w:spacing w:after="120" w:before="360" w:lineRule="auto"/>
+    </w:pPr>
+    <w:rPr>
+      <w:sz w:val="32"/>
+      <w:szCs w:val="32"/>
+    </w:rPr>
+  </w:style>
+  <w:style w:type="paragraph" w:styleId="Heading3">
+    <w:name w:val="heading 3"/>
+    <w:basedOn w:val="Normal"/>
+    <w:next w:val="Normal"/>
+    <w:pPr>
+      <w:keepNext w:val="1"/>
+      <w:keepLines w:val="1"/>
+      <w:spacing w:after="80" w:before="320" w:lineRule="auto"/>
+    </w:pPr>
+    <w:rPr>
+      <w:color w:val="434343"/>
+      <w:sz w:val="28"/>
+      <w:szCs w:val="28"/>
+    </w:rPr>
+  </w:style>
+  <w:style w:type="paragraph" w:styleId="Heading4">
+    <w:name w:val="heading 4"/>
+    <w:basedOn w:val="Normal"/>
+    <w:next w:val="Normal"/>
+    <w:pPr>
+      <w:keepNext w:val="1"/>
+      <w:keepLines w:val="1"/>
+      <w:spacing w:after="80" w:before="280" w:lineRule="auto"/>
+    </w:pPr>
+    <w:rPr>
+      <w:color w:val="666666"/>
+      <w:sz w:val="24"/>
+      <w:szCs w:val="24"/>
+    </w:rPr>
+  </w:style>
+  <w:style w:type="paragraph" w:styleId="Heading5">
+    <w:name w:val="heading 5"/>
+    <w:basedOn w:val="Normal"/>
+    <w:next w:val="Normal"/>
+    <w:pPr>
+      <w:keepNext w:val="1"/>
+      <w:keepLines w:val="1"/>
+      <w:spacing w:after="80" w:before="240" w:lineRule="auto"/>
+    </w:pPr>
+    <w:rPr>
+      <w:color w:val="666666"/>
+    </w:rPr>
+  </w:style>
+  <w:style w:type="paragraph" w:styleId="Heading6">
+    <w:name w:val="heading 6"/>
+    <w:basedOn w:val="Normal"/>
+    <w:next w:val="Normal"/>
+    <w:pPr>
+      <w:keepNext w:val="1"/>
+      <w:keepLines w:val="1"/>
+      <w:spacing w:after="80" w:before="240" w:lineRule="auto"/>
+    </w:pPr>
+    <w:rPr>
+      <w:i w:val="1"/>
+      <w:color w:val="666666"/>
+    </w:rPr>
+  </w:style>
+  <w:style w:type="paragraph" w:styleId="Title">
+    <w:name w:val="Title"/>
+    <w:basedOn w:val="Normal"/>
+    <w:next w:val="Normal"/>
+    <w:pPr>
+      <w:keepNext w:val="1"/>
+      <w:keepLines w:val="1"/>
+      <w:spacing w:after="60" w:lineRule="auto"/>
+    </w:pPr>
+    <w:rPr>
+      <w:sz w:val="52"/>
+      <w:szCs w:val="52"/>
+    </w:rPr>
+  </w:style>
+  <w:style w:type="paragraph" w:styleId="Normal" w:default="1">
     <w:name w:val="Normal"/>
   </w:style>
   <w:style w:type="paragraph" w:styleId="Titre1">
@@ -4083,6 +4296,244 @@
     <w:pPr>
       <w:spacing w:line="240" w:lineRule="auto"/>
     </w:pPr>
+  </w:style>
+  <w:style w:type="paragraph" w:styleId="Subtitle">
+    <w:name w:val="Subtitle"/>
+    <w:basedOn w:val="Normal"/>
+    <w:next w:val="Normal"/>
+    <w:pPr>
+      <w:keepNext w:val="1"/>
+      <w:keepLines w:val="1"/>
+      <w:spacing w:after="320" w:lineRule="auto"/>
+    </w:pPr>
+    <w:rPr>
+      <w:color w:val="666666"/>
+      <w:sz w:val="30"/>
+      <w:szCs w:val="30"/>
+    </w:rPr>
+  </w:style>
+  <w:style w:type="table" w:styleId="Table1">
+    <w:basedOn w:val="TableNormal"/>
+    <w:tblPr>
+      <w:tblStyleRowBandSize w:val="1"/>
+      <w:tblStyleColBandSize w:val="1"/>
+      <w:tblCellMar>
+        <w:top w:w="100.0" w:type="dxa"/>
+        <w:left w:w="100.0" w:type="dxa"/>
+        <w:bottom w:w="100.0" w:type="dxa"/>
+        <w:right w:w="100.0" w:type="dxa"/>
+      </w:tblCellMar>
+    </w:tblPr>
+  </w:style>
+  <w:style w:type="table" w:styleId="Table2">
+    <w:basedOn w:val="TableNormal"/>
+    <w:tblPr>
+      <w:tblStyleRowBandSize w:val="1"/>
+      <w:tblStyleColBandSize w:val="1"/>
+      <w:tblCellMar>
+        <w:top w:w="100.0" w:type="dxa"/>
+        <w:left w:w="100.0" w:type="dxa"/>
+        <w:bottom w:w="100.0" w:type="dxa"/>
+        <w:right w:w="100.0" w:type="dxa"/>
+      </w:tblCellMar>
+    </w:tblPr>
+  </w:style>
+  <w:style w:type="table" w:styleId="Table3">
+    <w:basedOn w:val="TableNormal"/>
+    <w:tblPr>
+      <w:tblStyleRowBandSize w:val="1"/>
+      <w:tblStyleColBandSize w:val="1"/>
+      <w:tblCellMar>
+        <w:top w:w="100.0" w:type="dxa"/>
+        <w:left w:w="100.0" w:type="dxa"/>
+        <w:bottom w:w="100.0" w:type="dxa"/>
+        <w:right w:w="100.0" w:type="dxa"/>
+      </w:tblCellMar>
+    </w:tblPr>
+  </w:style>
+  <w:style w:type="table" w:styleId="Table4">
+    <w:basedOn w:val="TableNormal"/>
+    <w:tblPr>
+      <w:tblStyleRowBandSize w:val="1"/>
+      <w:tblStyleColBandSize w:val="1"/>
+      <w:tblCellMar>
+        <w:top w:w="100.0" w:type="dxa"/>
+        <w:left w:w="100.0" w:type="dxa"/>
+        <w:bottom w:w="100.0" w:type="dxa"/>
+        <w:right w:w="100.0" w:type="dxa"/>
+      </w:tblCellMar>
+    </w:tblPr>
+  </w:style>
+  <w:style w:type="table" w:styleId="Table5">
+    <w:basedOn w:val="TableNormal"/>
+    <w:tblPr>
+      <w:tblStyleRowBandSize w:val="1"/>
+      <w:tblStyleColBandSize w:val="1"/>
+      <w:tblCellMar>
+        <w:top w:w="100.0" w:type="dxa"/>
+        <w:left w:w="100.0" w:type="dxa"/>
+        <w:bottom w:w="100.0" w:type="dxa"/>
+        <w:right w:w="100.0" w:type="dxa"/>
+      </w:tblCellMar>
+    </w:tblPr>
+  </w:style>
+  <w:style w:type="table" w:styleId="Table6">
+    <w:basedOn w:val="TableNormal"/>
+    <w:tblPr>
+      <w:tblStyleRowBandSize w:val="1"/>
+      <w:tblStyleColBandSize w:val="1"/>
+      <w:tblCellMar>
+        <w:top w:w="100.0" w:type="dxa"/>
+        <w:left w:w="100.0" w:type="dxa"/>
+        <w:bottom w:w="100.0" w:type="dxa"/>
+        <w:right w:w="100.0" w:type="dxa"/>
+      </w:tblCellMar>
+    </w:tblPr>
+  </w:style>
+  <w:style w:type="table" w:styleId="Table7">
+    <w:basedOn w:val="TableNormal"/>
+    <w:tblPr>
+      <w:tblStyleRowBandSize w:val="1"/>
+      <w:tblStyleColBandSize w:val="1"/>
+      <w:tblCellMar>
+        <w:top w:w="100.0" w:type="dxa"/>
+        <w:left w:w="100.0" w:type="dxa"/>
+        <w:bottom w:w="100.0" w:type="dxa"/>
+        <w:right w:w="100.0" w:type="dxa"/>
+      </w:tblCellMar>
+    </w:tblPr>
+  </w:style>
+  <w:style w:type="table" w:styleId="Table8">
+    <w:basedOn w:val="TableNormal"/>
+    <w:tblPr>
+      <w:tblStyleRowBandSize w:val="1"/>
+      <w:tblStyleColBandSize w:val="1"/>
+      <w:tblCellMar>
+        <w:top w:w="100.0" w:type="dxa"/>
+        <w:left w:w="100.0" w:type="dxa"/>
+        <w:bottom w:w="100.0" w:type="dxa"/>
+        <w:right w:w="100.0" w:type="dxa"/>
+      </w:tblCellMar>
+    </w:tblPr>
+  </w:style>
+  <w:style w:type="paragraph" w:styleId="Subtitle">
+    <w:name w:val="Subtitle"/>
+    <w:basedOn w:val="Normal"/>
+    <w:next w:val="Normal"/>
+    <w:pPr>
+      <w:keepNext w:val="1"/>
+      <w:keepLines w:val="1"/>
+      <w:spacing w:after="320" w:lineRule="auto"/>
+    </w:pPr>
+    <w:rPr>
+      <w:color w:val="666666"/>
+      <w:sz w:val="30"/>
+      <w:szCs w:val="30"/>
+    </w:rPr>
+  </w:style>
+  <w:style w:type="table" w:styleId="Table1">
+    <w:basedOn w:val="TableNormal"/>
+    <w:tblPr>
+      <w:tblStyleRowBandSize w:val="1"/>
+      <w:tblStyleColBandSize w:val="1"/>
+      <w:tblCellMar>
+        <w:top w:w="100.0" w:type="dxa"/>
+        <w:left w:w="100.0" w:type="dxa"/>
+        <w:bottom w:w="100.0" w:type="dxa"/>
+        <w:right w:w="100.0" w:type="dxa"/>
+      </w:tblCellMar>
+    </w:tblPr>
+  </w:style>
+  <w:style w:type="table" w:styleId="Table2">
+    <w:basedOn w:val="TableNormal"/>
+    <w:tblPr>
+      <w:tblStyleRowBandSize w:val="1"/>
+      <w:tblStyleColBandSize w:val="1"/>
+      <w:tblCellMar>
+        <w:top w:w="100.0" w:type="dxa"/>
+        <w:left w:w="100.0" w:type="dxa"/>
+        <w:bottom w:w="100.0" w:type="dxa"/>
+        <w:right w:w="100.0" w:type="dxa"/>
+      </w:tblCellMar>
+    </w:tblPr>
+  </w:style>
+  <w:style w:type="table" w:styleId="Table3">
+    <w:basedOn w:val="TableNormal"/>
+    <w:tblPr>
+      <w:tblStyleRowBandSize w:val="1"/>
+      <w:tblStyleColBandSize w:val="1"/>
+      <w:tblCellMar>
+        <w:top w:w="100.0" w:type="dxa"/>
+        <w:left w:w="100.0" w:type="dxa"/>
+        <w:bottom w:w="100.0" w:type="dxa"/>
+        <w:right w:w="100.0" w:type="dxa"/>
+      </w:tblCellMar>
+    </w:tblPr>
+  </w:style>
+  <w:style w:type="table" w:styleId="Table4">
+    <w:basedOn w:val="TableNormal"/>
+    <w:tblPr>
+      <w:tblStyleRowBandSize w:val="1"/>
+      <w:tblStyleColBandSize w:val="1"/>
+      <w:tblCellMar>
+        <w:top w:w="100.0" w:type="dxa"/>
+        <w:left w:w="100.0" w:type="dxa"/>
+        <w:bottom w:w="100.0" w:type="dxa"/>
+        <w:right w:w="100.0" w:type="dxa"/>
+      </w:tblCellMar>
+    </w:tblPr>
+  </w:style>
+  <w:style w:type="table" w:styleId="Table5">
+    <w:basedOn w:val="TableNormal"/>
+    <w:tblPr>
+      <w:tblStyleRowBandSize w:val="1"/>
+      <w:tblStyleColBandSize w:val="1"/>
+      <w:tblCellMar>
+        <w:top w:w="100.0" w:type="dxa"/>
+        <w:left w:w="100.0" w:type="dxa"/>
+        <w:bottom w:w="100.0" w:type="dxa"/>
+        <w:right w:w="100.0" w:type="dxa"/>
+      </w:tblCellMar>
+    </w:tblPr>
+  </w:style>
+  <w:style w:type="table" w:styleId="Table6">
+    <w:basedOn w:val="TableNormal"/>
+    <w:tblPr>
+      <w:tblStyleRowBandSize w:val="1"/>
+      <w:tblStyleColBandSize w:val="1"/>
+      <w:tblCellMar>
+        <w:top w:w="100.0" w:type="dxa"/>
+        <w:left w:w="100.0" w:type="dxa"/>
+        <w:bottom w:w="100.0" w:type="dxa"/>
+        <w:right w:w="100.0" w:type="dxa"/>
+      </w:tblCellMar>
+    </w:tblPr>
+  </w:style>
+  <w:style w:type="table" w:styleId="Table7">
+    <w:basedOn w:val="TableNormal"/>
+    <w:tblPr>
+      <w:tblStyleRowBandSize w:val="1"/>
+      <w:tblStyleColBandSize w:val="1"/>
+      <w:tblCellMar>
+        <w:top w:w="100.0" w:type="dxa"/>
+        <w:left w:w="100.0" w:type="dxa"/>
+        <w:bottom w:w="100.0" w:type="dxa"/>
+        <w:right w:w="100.0" w:type="dxa"/>
+      </w:tblCellMar>
+    </w:tblPr>
+  </w:style>
+  <w:style w:type="table" w:styleId="Table8">
+    <w:basedOn w:val="TableNormal"/>
+    <w:tblPr>
+      <w:tblStyleRowBandSize w:val="1"/>
+      <w:tblStyleColBandSize w:val="1"/>
+      <w:tblCellMar>
+        <w:top w:w="100.0" w:type="dxa"/>
+        <w:left w:w="100.0" w:type="dxa"/>
+        <w:bottom w:w="100.0" w:type="dxa"/>
+        <w:right w:w="100.0" w:type="dxa"/>
+      </w:tblCellMar>
+    </w:tblPr>
   </w:style>
   <w:style w:type="paragraph" w:styleId="Subtitle">
     <w:name w:val="Subtitle"/>
@@ -4845,7 +5296,7 @@
 
 <file path=customXML/item1.xml><?xml version="1.0" encoding="utf-8"?>
 <go:gDocsCustomXmlDataStorage xmlns:go="http://customooxmlschemas.google.com/" xmlns:r="http://schemas.openxmlformats.org/officeDocument/2006/relationships">
-  <go:docsCustomData xmlns:go="http://customooxmlschemas.google.com/" roundtripDataSignature="AMtx7mjjqVQ1j8fASjOWPilAsQgjH/mzGw==">AMUW2mXdSveHWdiCfjOCpYpNnfyelKph1gdIDKiqGt6352OjIikd06WX9jdTzkLev8HNwU0jiFazK6M/ISUT1oIk/3dUTwumBltsHUuZkCsPluiVdN39sDncrhGhj67YsQM7G1BzBLBI</go:docsCustomData>
+  <go:docsCustomData xmlns:go="http://customooxmlschemas.google.com/" roundtripDataSignature="AMtx7mgHObPfJSd6Jv4BMQSxbpYwleSxtw==">AMUW2mWJeKoYrg/89urNwDquWcwhSI5I6U2/EomjVQ+UWqcCtLcM5UWC5hU88T3/dZE/57XJ+YonbMtc/qrIq62xcIW0rstD0pmkPlb++xRC487k04QX8Nc8Lz/yo2wqNvPTnMZIUvuO</go:docsCustomData>
 </go:gDocsCustomXmlDataStorage>
 </file>
 

</xml_diff>

<commit_message>
fix(audit): remove bold from file extensions list
</commit_message>
<xml_diff>
--- a/static/template/auditReportTemplate.docx
+++ b/static/template/auditReportTemplate.docx
@@ -121,7 +121,7 @@
                 <wp:inline distB="114300" distT="114300" distL="114300" distR="114300">
                   <wp:extent cx="357188" cy="364952"/>
                   <wp:effectExtent b="0" l="0" r="0" t="0"/>
-                  <wp:docPr id="42" name="image4.png"/>
+                  <wp:docPr id="51" name="image4.png"/>
                   <a:graphic>
                     <a:graphicData uri="http://schemas.openxmlformats.org/drawingml/2006/picture">
                       <pic:pic>
@@ -281,7 +281,7 @@
                 <wp:inline distB="114300" distT="114300" distL="114300" distR="114300">
                   <wp:extent cx="227358" cy="290513"/>
                   <wp:effectExtent b="0" l="0" r="0" t="0"/>
-                  <wp:docPr id="44" name="image1.png"/>
+                  <wp:docPr id="53" name="image1.png"/>
                   <a:graphic>
                     <a:graphicData uri="http://schemas.openxmlformats.org/drawingml/2006/picture">
                       <pic:pic>
@@ -432,12 +432,12 @@
                 <wp:inline distB="114300" distT="114300" distL="114300" distR="114300">
                   <wp:extent cx="233458" cy="204788"/>
                   <wp:effectExtent b="0" l="0" r="0" t="0"/>
-                  <wp:docPr id="43" name="image2.png"/>
+                  <wp:docPr id="52" name="image3.png"/>
                   <a:graphic>
                     <a:graphicData uri="http://schemas.openxmlformats.org/drawingml/2006/picture">
                       <pic:pic>
                         <pic:nvPicPr>
-                          <pic:cNvPr id="0" name="image2.png"/>
+                          <pic:cNvPr id="0" name="image3.png"/>
                           <pic:cNvPicPr preferRelativeResize="0"/>
                         </pic:nvPicPr>
                         <pic:blipFill>
@@ -583,12 +583,12 @@
                 <wp:inline distB="114300" distT="114300" distL="114300" distR="114300">
                   <wp:extent cx="272723" cy="280988"/>
                   <wp:effectExtent b="0" l="0" r="0" t="0"/>
-                  <wp:docPr id="46" name="image3.png"/>
+                  <wp:docPr id="55" name="image2.png"/>
                   <a:graphic>
                     <a:graphicData uri="http://schemas.openxmlformats.org/drawingml/2006/picture">
                       <pic:pic>
                         <pic:nvPicPr>
-                          <pic:cNvPr id="0" name="image3.png"/>
+                          <pic:cNvPr id="0" name="image2.png"/>
                           <pic:cNvPicPr preferRelativeResize="0"/>
                         </pic:nvPicPr>
                         <pic:blipFill>
@@ -858,12 +858,12 @@
                 <wp:inline distB="114300" distT="114300" distL="114300" distR="114300">
                   <wp:extent cx="272723" cy="280988"/>
                   <wp:effectExtent b="0" l="0" r="0" t="0"/>
-                  <wp:docPr id="45" name="image3.png"/>
+                  <wp:docPr id="54" name="image2.png"/>
                   <a:graphic>
                     <a:graphicData uri="http://schemas.openxmlformats.org/drawingml/2006/picture">
                       <pic:pic>
                         <pic:nvPicPr>
-                          <pic:cNvPr id="0" name="image3.png"/>
+                          <pic:cNvPr id="0" name="image2.png"/>
                           <pic:cNvPicPr preferRelativeResize="0"/>
                         </pic:nvPicPr>
                         <pic:blipFill>
@@ -1320,7 +1320,7 @@
         <w:drawing>
           <wp:inline distB="0" distT="0" distL="0" distR="0">
             <wp:extent cx="5486400" cy="3200400"/>
-            <wp:docPr id="38" name=""/>
+            <wp:docPr id="47" name=""/>
             <a:graphic>
               <a:graphicData uri="http://schemas.openxmlformats.org/drawingml/2006/chart">
                 <c:chart r:id="rId11"/>
@@ -1373,13 +1373,11 @@
       <w:pPr>
         <w:rPr>
           <w:rFonts w:ascii="Avenir" w:cs="Avenir" w:eastAsia="Avenir" w:hAnsi="Avenir"/>
-          <w:b w:val="1"/>
-        </w:rPr>
-      </w:pPr>
-      <w:r>
-        <w:rPr>
-          <w:rFonts w:ascii="Avenir" w:cs="Avenir" w:eastAsia="Avenir" w:hAnsi="Avenir"/>
-          <w:b w:val="1"/>
+        </w:rPr>
+      </w:pPr>
+      <w:r>
+        <w:rPr>
+          <w:rFonts w:ascii="Avenir" w:cs="Avenir" w:eastAsia="Avenir" w:hAnsi="Avenir"/>
           <w:rtl w:val="0"/>
         </w:rPr>
         <w:t xml:space="preserve">Les éléments concernés dans cette catégorie sont : {presentationFileTypes}</w:t>
@@ -1420,13 +1418,11 @@
       <w:pPr>
         <w:rPr>
           <w:rFonts w:ascii="Avenir" w:cs="Avenir" w:eastAsia="Avenir" w:hAnsi="Avenir"/>
-          <w:b w:val="1"/>
-        </w:rPr>
-      </w:pPr>
-      <w:r>
-        <w:rPr>
-          <w:rFonts w:ascii="Avenir" w:cs="Avenir" w:eastAsia="Avenir" w:hAnsi="Avenir"/>
-          <w:b w:val="1"/>
+        </w:rPr>
+      </w:pPr>
+      <w:r>
+        <w:rPr>
+          <w:rFonts w:ascii="Avenir" w:cs="Avenir" w:eastAsia="Avenir" w:hAnsi="Avenir"/>
           <w:rtl w:val="0"/>
         </w:rPr>
         <w:t xml:space="preserve">Les éléments concernés dans cette catégorie sont : {documentFileTypes}</w:t>
@@ -1467,13 +1463,11 @@
       <w:pPr>
         <w:rPr>
           <w:rFonts w:ascii="Avenir" w:cs="Avenir" w:eastAsia="Avenir" w:hAnsi="Avenir"/>
-          <w:b w:val="1"/>
-        </w:rPr>
-      </w:pPr>
-      <w:r>
-        <w:rPr>
-          <w:rFonts w:ascii="Avenir" w:cs="Avenir" w:eastAsia="Avenir" w:hAnsi="Avenir"/>
-          <w:b w:val="1"/>
+        </w:rPr>
+      </w:pPr>
+      <w:r>
+        <w:rPr>
+          <w:rFonts w:ascii="Avenir" w:cs="Avenir" w:eastAsia="Avenir" w:hAnsi="Avenir"/>
           <w:rtl w:val="0"/>
         </w:rPr>
         <w:t xml:space="preserve">Les éléments concernés dans cette catégorie sont : {spreadsheetFileTypes}</w:t>
@@ -1514,13 +1508,11 @@
       <w:pPr>
         <w:rPr>
           <w:rFonts w:ascii="Avenir" w:cs="Avenir" w:eastAsia="Avenir" w:hAnsi="Avenir"/>
-          <w:b w:val="1"/>
-        </w:rPr>
-      </w:pPr>
-      <w:r>
-        <w:rPr>
-          <w:rFonts w:ascii="Avenir" w:cs="Avenir" w:eastAsia="Avenir" w:hAnsi="Avenir"/>
-          <w:b w:val="1"/>
+        </w:rPr>
+      </w:pPr>
+      <w:r>
+        <w:rPr>
+          <w:rFonts w:ascii="Avenir" w:cs="Avenir" w:eastAsia="Avenir" w:hAnsi="Avenir"/>
           <w:rtl w:val="0"/>
         </w:rPr>
         <w:t xml:space="preserve">Les éléments concernés dans cette catégorie sont : {emailFileTypes}</w:t>
@@ -1561,13 +1553,11 @@
       <w:pPr>
         <w:rPr>
           <w:rFonts w:ascii="Avenir" w:cs="Avenir" w:eastAsia="Avenir" w:hAnsi="Avenir"/>
-          <w:b w:val="1"/>
-        </w:rPr>
-      </w:pPr>
-      <w:r>
-        <w:rPr>
-          <w:rFonts w:ascii="Avenir" w:cs="Avenir" w:eastAsia="Avenir" w:hAnsi="Avenir"/>
-          <w:b w:val="1"/>
+        </w:rPr>
+      </w:pPr>
+      <w:r>
+        <w:rPr>
+          <w:rFonts w:ascii="Avenir" w:cs="Avenir" w:eastAsia="Avenir" w:hAnsi="Avenir"/>
           <w:rtl w:val="0"/>
         </w:rPr>
         <w:t xml:space="preserve">Les éléments concernés dans cette catégorie sont : {mediaFileTypes}</w:t>
@@ -1608,13 +1598,11 @@
       <w:pPr>
         <w:rPr>
           <w:rFonts w:ascii="Avenir" w:cs="Avenir" w:eastAsia="Avenir" w:hAnsi="Avenir"/>
-          <w:b w:val="1"/>
-        </w:rPr>
-      </w:pPr>
-      <w:r>
-        <w:rPr>
-          <w:rFonts w:ascii="Avenir" w:cs="Avenir" w:eastAsia="Avenir" w:hAnsi="Avenir"/>
-          <w:b w:val="1"/>
+        </w:rPr>
+      </w:pPr>
+      <w:r>
+        <w:rPr>
+          <w:rFonts w:ascii="Avenir" w:cs="Avenir" w:eastAsia="Avenir" w:hAnsi="Avenir"/>
           <w:rtl w:val="0"/>
         </w:rPr>
         <w:t xml:space="preserve">Les éléments concernés dans cette catégorie sont {otherFileTypes}</w:t>
@@ -2275,7 +2263,7 @@
                 <wp:inline distB="114300" distT="114300" distL="114300" distR="114300">
                   <wp:extent cx="357188" cy="364952"/>
                   <wp:effectExtent b="0" l="0" r="0" t="0"/>
-                  <wp:docPr id="39" name="image4.png"/>
+                  <wp:docPr id="48" name="image4.png"/>
                   <a:graphic>
                     <a:graphicData uri="http://schemas.openxmlformats.org/drawingml/2006/picture">
                       <pic:pic>
@@ -2457,7 +2445,7 @@
                 <wp:inline distB="114300" distT="114300" distL="114300" distR="114300">
                   <wp:extent cx="227358" cy="290513"/>
                   <wp:effectExtent b="0" l="0" r="0" t="0"/>
-                  <wp:docPr id="41" name="image1.png"/>
+                  <wp:docPr id="50" name="image1.png"/>
                   <a:graphic>
                     <a:graphicData uri="http://schemas.openxmlformats.org/drawingml/2006/picture">
                       <pic:pic>
@@ -2623,12 +2611,12 @@
                 <wp:inline distB="114300" distT="114300" distL="114300" distR="114300">
                   <wp:extent cx="233458" cy="204788"/>
                   <wp:effectExtent b="0" l="0" r="0" t="0"/>
-                  <wp:docPr id="40" name="image2.png"/>
+                  <wp:docPr id="49" name="image3.png"/>
                   <a:graphic>
                     <a:graphicData uri="http://schemas.openxmlformats.org/drawingml/2006/picture">
                       <pic:pic>
                         <pic:nvPicPr>
-                          <pic:cNvPr id="0" name="image2.png"/>
+                          <pic:cNvPr id="0" name="image3.png"/>
                           <pic:cNvPicPr preferRelativeResize="0"/>
                         </pic:nvPicPr>
                         <pic:blipFill>
@@ -2972,6 +2960,11 @@
           <w:rtl w:val="0"/>
         </w:rPr>
         <w:t xml:space="preserve">Top 5 des éléments présents plusieurs fois les plus volumineux</w:t>
+      </w:r>
+      <w:r>
+        <w:rPr>
+          <w:rtl w:val="0"/>
+        </w:rPr>
       </w:r>
     </w:p>
     <w:p>
@@ -3786,6 +3779,111 @@
     </w:rPr>
   </w:style>
   <w:style w:type="paragraph" w:styleId="Normal" w:default="1">
+    <w:name w:val="normal"/>
+  </w:style>
+  <w:style w:type="table" w:styleId="TableNormal" w:default="1">
+    <w:name w:val="Table Normal"/>
+  </w:style>
+  <w:style w:type="paragraph" w:styleId="Heading1">
+    <w:name w:val="heading 1"/>
+    <w:basedOn w:val="Normal"/>
+    <w:next w:val="Normal"/>
+    <w:pPr>
+      <w:keepNext w:val="1"/>
+      <w:keepLines w:val="1"/>
+      <w:spacing w:after="120" w:before="400" w:lineRule="auto"/>
+    </w:pPr>
+    <w:rPr>
+      <w:sz w:val="40"/>
+      <w:szCs w:val="40"/>
+    </w:rPr>
+  </w:style>
+  <w:style w:type="paragraph" w:styleId="Heading2">
+    <w:name w:val="heading 2"/>
+    <w:basedOn w:val="Normal"/>
+    <w:next w:val="Normal"/>
+    <w:pPr>
+      <w:keepNext w:val="1"/>
+      <w:keepLines w:val="1"/>
+      <w:spacing w:after="120" w:before="360" w:lineRule="auto"/>
+    </w:pPr>
+    <w:rPr>
+      <w:sz w:val="32"/>
+      <w:szCs w:val="32"/>
+    </w:rPr>
+  </w:style>
+  <w:style w:type="paragraph" w:styleId="Heading3">
+    <w:name w:val="heading 3"/>
+    <w:basedOn w:val="Normal"/>
+    <w:next w:val="Normal"/>
+    <w:pPr>
+      <w:keepNext w:val="1"/>
+      <w:keepLines w:val="1"/>
+      <w:spacing w:after="80" w:before="320" w:lineRule="auto"/>
+    </w:pPr>
+    <w:rPr>
+      <w:color w:val="434343"/>
+      <w:sz w:val="28"/>
+      <w:szCs w:val="28"/>
+    </w:rPr>
+  </w:style>
+  <w:style w:type="paragraph" w:styleId="Heading4">
+    <w:name w:val="heading 4"/>
+    <w:basedOn w:val="Normal"/>
+    <w:next w:val="Normal"/>
+    <w:pPr>
+      <w:keepNext w:val="1"/>
+      <w:keepLines w:val="1"/>
+      <w:spacing w:after="80" w:before="280" w:lineRule="auto"/>
+    </w:pPr>
+    <w:rPr>
+      <w:color w:val="666666"/>
+      <w:sz w:val="24"/>
+      <w:szCs w:val="24"/>
+    </w:rPr>
+  </w:style>
+  <w:style w:type="paragraph" w:styleId="Heading5">
+    <w:name w:val="heading 5"/>
+    <w:basedOn w:val="Normal"/>
+    <w:next w:val="Normal"/>
+    <w:pPr>
+      <w:keepNext w:val="1"/>
+      <w:keepLines w:val="1"/>
+      <w:spacing w:after="80" w:before="240" w:lineRule="auto"/>
+    </w:pPr>
+    <w:rPr>
+      <w:color w:val="666666"/>
+    </w:rPr>
+  </w:style>
+  <w:style w:type="paragraph" w:styleId="Heading6">
+    <w:name w:val="heading 6"/>
+    <w:basedOn w:val="Normal"/>
+    <w:next w:val="Normal"/>
+    <w:pPr>
+      <w:keepNext w:val="1"/>
+      <w:keepLines w:val="1"/>
+      <w:spacing w:after="80" w:before="240" w:lineRule="auto"/>
+    </w:pPr>
+    <w:rPr>
+      <w:i w:val="1"/>
+      <w:color w:val="666666"/>
+    </w:rPr>
+  </w:style>
+  <w:style w:type="paragraph" w:styleId="Title">
+    <w:name w:val="Title"/>
+    <w:basedOn w:val="Normal"/>
+    <w:next w:val="Normal"/>
+    <w:pPr>
+      <w:keepNext w:val="1"/>
+      <w:keepLines w:val="1"/>
+      <w:spacing w:after="60" w:lineRule="auto"/>
+    </w:pPr>
+    <w:rPr>
+      <w:sz w:val="52"/>
+      <w:szCs w:val="52"/>
+    </w:rPr>
+  </w:style>
+  <w:style w:type="paragraph" w:styleId="Normal" w:default="1">
     <w:name w:val="Normal"/>
   </w:style>
   <w:style w:type="paragraph" w:styleId="Titre1">
@@ -4296,6 +4394,125 @@
     <w:pPr>
       <w:spacing w:line="240" w:lineRule="auto"/>
     </w:pPr>
+  </w:style>
+  <w:style w:type="paragraph" w:styleId="Subtitle">
+    <w:name w:val="Subtitle"/>
+    <w:basedOn w:val="Normal"/>
+    <w:next w:val="Normal"/>
+    <w:pPr>
+      <w:keepNext w:val="1"/>
+      <w:keepLines w:val="1"/>
+      <w:spacing w:after="320" w:lineRule="auto"/>
+    </w:pPr>
+    <w:rPr>
+      <w:color w:val="666666"/>
+      <w:sz w:val="30"/>
+      <w:szCs w:val="30"/>
+    </w:rPr>
+  </w:style>
+  <w:style w:type="table" w:styleId="Table1">
+    <w:basedOn w:val="TableNormal"/>
+    <w:tblPr>
+      <w:tblStyleRowBandSize w:val="1"/>
+      <w:tblStyleColBandSize w:val="1"/>
+      <w:tblCellMar>
+        <w:top w:w="100.0" w:type="dxa"/>
+        <w:left w:w="100.0" w:type="dxa"/>
+        <w:bottom w:w="100.0" w:type="dxa"/>
+        <w:right w:w="100.0" w:type="dxa"/>
+      </w:tblCellMar>
+    </w:tblPr>
+  </w:style>
+  <w:style w:type="table" w:styleId="Table2">
+    <w:basedOn w:val="TableNormal"/>
+    <w:tblPr>
+      <w:tblStyleRowBandSize w:val="1"/>
+      <w:tblStyleColBandSize w:val="1"/>
+      <w:tblCellMar>
+        <w:top w:w="100.0" w:type="dxa"/>
+        <w:left w:w="100.0" w:type="dxa"/>
+        <w:bottom w:w="100.0" w:type="dxa"/>
+        <w:right w:w="100.0" w:type="dxa"/>
+      </w:tblCellMar>
+    </w:tblPr>
+  </w:style>
+  <w:style w:type="table" w:styleId="Table3">
+    <w:basedOn w:val="TableNormal"/>
+    <w:tblPr>
+      <w:tblStyleRowBandSize w:val="1"/>
+      <w:tblStyleColBandSize w:val="1"/>
+      <w:tblCellMar>
+        <w:top w:w="100.0" w:type="dxa"/>
+        <w:left w:w="100.0" w:type="dxa"/>
+        <w:bottom w:w="100.0" w:type="dxa"/>
+        <w:right w:w="100.0" w:type="dxa"/>
+      </w:tblCellMar>
+    </w:tblPr>
+  </w:style>
+  <w:style w:type="table" w:styleId="Table4">
+    <w:basedOn w:val="TableNormal"/>
+    <w:tblPr>
+      <w:tblStyleRowBandSize w:val="1"/>
+      <w:tblStyleColBandSize w:val="1"/>
+      <w:tblCellMar>
+        <w:top w:w="100.0" w:type="dxa"/>
+        <w:left w:w="100.0" w:type="dxa"/>
+        <w:bottom w:w="100.0" w:type="dxa"/>
+        <w:right w:w="100.0" w:type="dxa"/>
+      </w:tblCellMar>
+    </w:tblPr>
+  </w:style>
+  <w:style w:type="table" w:styleId="Table5">
+    <w:basedOn w:val="TableNormal"/>
+    <w:tblPr>
+      <w:tblStyleRowBandSize w:val="1"/>
+      <w:tblStyleColBandSize w:val="1"/>
+      <w:tblCellMar>
+        <w:top w:w="100.0" w:type="dxa"/>
+        <w:left w:w="100.0" w:type="dxa"/>
+        <w:bottom w:w="100.0" w:type="dxa"/>
+        <w:right w:w="100.0" w:type="dxa"/>
+      </w:tblCellMar>
+    </w:tblPr>
+  </w:style>
+  <w:style w:type="table" w:styleId="Table6">
+    <w:basedOn w:val="TableNormal"/>
+    <w:tblPr>
+      <w:tblStyleRowBandSize w:val="1"/>
+      <w:tblStyleColBandSize w:val="1"/>
+      <w:tblCellMar>
+        <w:top w:w="100.0" w:type="dxa"/>
+        <w:left w:w="100.0" w:type="dxa"/>
+        <w:bottom w:w="100.0" w:type="dxa"/>
+        <w:right w:w="100.0" w:type="dxa"/>
+      </w:tblCellMar>
+    </w:tblPr>
+  </w:style>
+  <w:style w:type="table" w:styleId="Table7">
+    <w:basedOn w:val="TableNormal"/>
+    <w:tblPr>
+      <w:tblStyleRowBandSize w:val="1"/>
+      <w:tblStyleColBandSize w:val="1"/>
+      <w:tblCellMar>
+        <w:top w:w="100.0" w:type="dxa"/>
+        <w:left w:w="100.0" w:type="dxa"/>
+        <w:bottom w:w="100.0" w:type="dxa"/>
+        <w:right w:w="100.0" w:type="dxa"/>
+      </w:tblCellMar>
+    </w:tblPr>
+  </w:style>
+  <w:style w:type="table" w:styleId="Table8">
+    <w:basedOn w:val="TableNormal"/>
+    <w:tblPr>
+      <w:tblStyleRowBandSize w:val="1"/>
+      <w:tblStyleColBandSize w:val="1"/>
+      <w:tblCellMar>
+        <w:top w:w="100.0" w:type="dxa"/>
+        <w:left w:w="100.0" w:type="dxa"/>
+        <w:bottom w:w="100.0" w:type="dxa"/>
+        <w:right w:w="100.0" w:type="dxa"/>
+      </w:tblCellMar>
+    </w:tblPr>
   </w:style>
   <w:style w:type="paragraph" w:styleId="Subtitle">
     <w:name w:val="Subtitle"/>
@@ -5296,7 +5513,7 @@
 
 <file path=customXML/item1.xml><?xml version="1.0" encoding="utf-8"?>
 <go:gDocsCustomXmlDataStorage xmlns:go="http://customooxmlschemas.google.com/" xmlns:r="http://schemas.openxmlformats.org/officeDocument/2006/relationships">
-  <go:docsCustomData xmlns:go="http://customooxmlschemas.google.com/" roundtripDataSignature="AMtx7mgHObPfJSd6Jv4BMQSxbpYwleSxtw==">AMUW2mWJeKoYrg/89urNwDquWcwhSI5I6U2/EomjVQ+UWqcCtLcM5UWC5hU88T3/dZE/57XJ+YonbMtc/qrIq62xcIW0rstD0pmkPlb++xRC487k04QX8Nc8Lz/yo2wqNvPTnMZIUvuO</go:docsCustomData>
+  <go:docsCustomData xmlns:go="http://customooxmlschemas.google.com/" roundtripDataSignature="AMtx7mhXP90MIiNCHmxCpfu7gIiHB6/mRQ==">AMUW2mV7S0pUYt3BMPoaq0qX/qR0nW8AtaZ90CjIaPEOOE3I/imFnCSoFOhyGNO+PDUADWlzahXvPozvyAI3GIP38VZUzMVtZzhHc7/jiaZLCk8JuPrOWA2DEpjcdzLnlHFeKh6vXIMy</go:docsCustomData>
 </go:gDocsCustomXmlDataStorage>
 </file>
 

</xml_diff>

<commit_message>
feat(audit): add elements to delete to the audit report
</commit_message>
<xml_diff>
--- a/static/template/auditReportTemplate.docx
+++ b/static/template/auditReportTemplate.docx
@@ -121,12 +121,12 @@
                 <wp:inline distB="114300" distT="114300" distL="114300" distR="114300">
                   <wp:extent cx="357188" cy="364952"/>
                   <wp:effectExtent b="0" l="0" r="0" t="0"/>
-                  <wp:docPr id="51" name="image4.png"/>
+                  <wp:docPr id="60" name="image3.png"/>
                   <a:graphic>
                     <a:graphicData uri="http://schemas.openxmlformats.org/drawingml/2006/picture">
                       <pic:pic>
                         <pic:nvPicPr>
-                          <pic:cNvPr id="0" name="image4.png"/>
+                          <pic:cNvPr id="0" name="image3.png"/>
                           <pic:cNvPicPr preferRelativeResize="0"/>
                         </pic:nvPicPr>
                         <pic:blipFill>
@@ -281,7 +281,7 @@
                 <wp:inline distB="114300" distT="114300" distL="114300" distR="114300">
                   <wp:extent cx="227358" cy="290513"/>
                   <wp:effectExtent b="0" l="0" r="0" t="0"/>
-                  <wp:docPr id="53" name="image1.png"/>
+                  <wp:docPr id="62" name="image1.png"/>
                   <a:graphic>
                     <a:graphicData uri="http://schemas.openxmlformats.org/drawingml/2006/picture">
                       <pic:pic>
@@ -432,12 +432,12 @@
                 <wp:inline distB="114300" distT="114300" distL="114300" distR="114300">
                   <wp:extent cx="233458" cy="204788"/>
                   <wp:effectExtent b="0" l="0" r="0" t="0"/>
-                  <wp:docPr id="52" name="image3.png"/>
+                  <wp:docPr id="61" name="image2.png"/>
                   <a:graphic>
                     <a:graphicData uri="http://schemas.openxmlformats.org/drawingml/2006/picture">
                       <pic:pic>
                         <pic:nvPicPr>
-                          <pic:cNvPr id="0" name="image3.png"/>
+                          <pic:cNvPr id="0" name="image2.png"/>
                           <pic:cNvPicPr preferRelativeResize="0"/>
                         </pic:nvPicPr>
                         <pic:blipFill>
@@ -583,12 +583,12 @@
                 <wp:inline distB="114300" distT="114300" distL="114300" distR="114300">
                   <wp:extent cx="272723" cy="280988"/>
                   <wp:effectExtent b="0" l="0" r="0" t="0"/>
-                  <wp:docPr id="55" name="image2.png"/>
+                  <wp:docPr id="64" name="image4.png"/>
                   <a:graphic>
                     <a:graphicData uri="http://schemas.openxmlformats.org/drawingml/2006/picture">
                       <pic:pic>
                         <pic:nvPicPr>
-                          <pic:cNvPr id="0" name="image2.png"/>
+                          <pic:cNvPr id="0" name="image4.png"/>
                           <pic:cNvPicPr preferRelativeResize="0"/>
                         </pic:nvPicPr>
                         <pic:blipFill>
@@ -858,12 +858,12 @@
                 <wp:inline distB="114300" distT="114300" distL="114300" distR="114300">
                   <wp:extent cx="272723" cy="280988"/>
                   <wp:effectExtent b="0" l="0" r="0" t="0"/>
-                  <wp:docPr id="54" name="image2.png"/>
+                  <wp:docPr id="63" name="image4.png"/>
                   <a:graphic>
                     <a:graphicData uri="http://schemas.openxmlformats.org/drawingml/2006/picture">
                       <pic:pic>
                         <pic:nvPicPr>
-                          <pic:cNvPr id="0" name="image2.png"/>
+                          <pic:cNvPr id="0" name="image4.png"/>
                           <pic:cNvPicPr preferRelativeResize="0"/>
                         </pic:nvPicPr>
                         <pic:blipFill>
@@ -1320,7 +1320,7 @@
         <w:drawing>
           <wp:inline distB="0" distT="0" distL="0" distR="0">
             <wp:extent cx="5486400" cy="3200400"/>
-            <wp:docPr id="47" name=""/>
+            <wp:docPr id="56" name=""/>
             <a:graphic>
               <a:graphicData uri="http://schemas.openxmlformats.org/drawingml/2006/chart">
                 <c:chart r:id="rId11"/>
@@ -2263,12 +2263,12 @@
                 <wp:inline distB="114300" distT="114300" distL="114300" distR="114300">
                   <wp:extent cx="357188" cy="364952"/>
                   <wp:effectExtent b="0" l="0" r="0" t="0"/>
-                  <wp:docPr id="48" name="image4.png"/>
+                  <wp:docPr id="57" name="image3.png"/>
                   <a:graphic>
                     <a:graphicData uri="http://schemas.openxmlformats.org/drawingml/2006/picture">
                       <pic:pic>
                         <pic:nvPicPr>
-                          <pic:cNvPr id="0" name="image4.png"/>
+                          <pic:cNvPr id="0" name="image3.png"/>
                           <pic:cNvPicPr preferRelativeResize="0"/>
                         </pic:nvPicPr>
                         <pic:blipFill>
@@ -2445,7 +2445,7 @@
                 <wp:inline distB="114300" distT="114300" distL="114300" distR="114300">
                   <wp:extent cx="227358" cy="290513"/>
                   <wp:effectExtent b="0" l="0" r="0" t="0"/>
-                  <wp:docPr id="50" name="image1.png"/>
+                  <wp:docPr id="59" name="image1.png"/>
                   <a:graphic>
                     <a:graphicData uri="http://schemas.openxmlformats.org/drawingml/2006/picture">
                       <pic:pic>
@@ -2611,12 +2611,12 @@
                 <wp:inline distB="114300" distT="114300" distL="114300" distR="114300">
                   <wp:extent cx="233458" cy="204788"/>
                   <wp:effectExtent b="0" l="0" r="0" t="0"/>
-                  <wp:docPr id="49" name="image3.png"/>
+                  <wp:docPr id="58" name="image2.png"/>
                   <a:graphic>
                     <a:graphicData uri="http://schemas.openxmlformats.org/drawingml/2006/picture">
                       <pic:pic>
                         <pic:nvPicPr>
-                          <pic:cNvPr id="0" name="image3.png"/>
+                          <pic:cNvPr id="0" name="image2.png"/>
                           <pic:cNvPicPr preferRelativeResize="0"/>
                         </pic:nvPicPr>
                         <pic:blipFill>
@@ -3154,6 +3154,353 @@
           <w:rtl w:val="0"/>
         </w:rPr>
         <w:t xml:space="preserve">{/biggestDuplicateFolders}</w:t>
+      </w:r>
+    </w:p>
+    <w:p>
+      <w:pPr>
+        <w:rPr>
+          <w:rFonts w:ascii="Avenir" w:cs="Avenir" w:eastAsia="Avenir" w:hAnsi="Avenir"/>
+          <w:sz w:val="20"/>
+          <w:szCs w:val="20"/>
+        </w:rPr>
+      </w:pPr>
+      <w:r>
+        <w:rPr>
+          <w:rtl w:val="0"/>
+        </w:rPr>
+      </w:r>
+    </w:p>
+    <w:p>
+      <w:pPr>
+        <w:rPr>
+          <w:rFonts w:ascii="Avenir" w:cs="Avenir" w:eastAsia="Avenir" w:hAnsi="Avenir"/>
+          <w:sz w:val="20"/>
+          <w:szCs w:val="20"/>
+        </w:rPr>
+      </w:pPr>
+      <w:r>
+        <w:rPr>
+          <w:rFonts w:ascii="Avenir" w:cs="Avenir" w:eastAsia="Avenir" w:hAnsi="Avenir"/>
+          <w:sz w:val="20"/>
+          <w:szCs w:val="20"/>
+          <w:rtl w:val="0"/>
+        </w:rPr>
+        <w:t xml:space="preserve">{#elementsToDelete.length &gt; 0}</w:t>
+      </w:r>
+      <w:r>
+        <w:br w:type="page"/>
+      </w:r>
+      <w:r>
+        <w:rPr>
+          <w:rtl w:val="0"/>
+        </w:rPr>
+      </w:r>
+    </w:p>
+    <w:p>
+      <w:pPr>
+        <w:rPr>
+          <w:rFonts w:ascii="Avenir" w:cs="Avenir" w:eastAsia="Avenir" w:hAnsi="Avenir"/>
+          <w:sz w:val="20"/>
+          <w:szCs w:val="20"/>
+        </w:rPr>
+      </w:pPr>
+      <w:r>
+        <w:rPr>
+          <w:rtl w:val="0"/>
+        </w:rPr>
+      </w:r>
+    </w:p>
+    <w:p>
+      <w:pPr>
+        <w:numPr>
+          <w:ilvl w:val="0"/>
+          <w:numId w:val="1"/>
+        </w:numPr>
+        <w:ind w:left="720" w:hanging="360"/>
+        <w:rPr>
+          <w:rFonts w:ascii="Avenir" w:cs="Avenir" w:eastAsia="Avenir" w:hAnsi="Avenir"/>
+          <w:b w:val="1"/>
+          <w:sz w:val="28"/>
+          <w:szCs w:val="28"/>
+        </w:rPr>
+      </w:pPr>
+      <w:r>
+        <w:rPr>
+          <w:rFonts w:ascii="Avenir" w:cs="Avenir" w:eastAsia="Avenir" w:hAnsi="Avenir"/>
+          <w:b w:val="1"/>
+          <w:sz w:val="28"/>
+          <w:szCs w:val="28"/>
+          <w:u w:val="single"/>
+          <w:rtl w:val="0"/>
+        </w:rPr>
+        <w:t xml:space="preserve">Liste des éléments à supprimer</w:t>
+      </w:r>
+      <w:r>
+        <w:rPr>
+          <w:rtl w:val="0"/>
+        </w:rPr>
+      </w:r>
+    </w:p>
+    <w:p>
+      <w:pPr>
+        <w:rPr>
+          <w:rFonts w:ascii="Avenir" w:cs="Avenir" w:eastAsia="Avenir" w:hAnsi="Avenir"/>
+          <w:sz w:val="20"/>
+          <w:szCs w:val="20"/>
+        </w:rPr>
+      </w:pPr>
+      <w:r>
+        <w:rPr>
+          <w:rtl w:val="0"/>
+        </w:rPr>
+      </w:r>
+    </w:p>
+    <w:tbl>
+      <w:tblPr>
+        <w:tblStyle w:val="Table9"/>
+        <w:tblW w:w="9000.0" w:type="dxa"/>
+        <w:jc w:val="left"/>
+        <w:tblInd w:w="100.0" w:type="pct"/>
+        <w:tblBorders>
+          <w:top w:color="000000" w:space="0" w:sz="8" w:val="single"/>
+          <w:left w:color="000000" w:space="0" w:sz="8" w:val="single"/>
+          <w:bottom w:color="000000" w:space="0" w:sz="8" w:val="single"/>
+          <w:right w:color="000000" w:space="0" w:sz="8" w:val="single"/>
+          <w:insideH w:color="000000" w:space="0" w:sz="8" w:val="single"/>
+          <w:insideV w:color="000000" w:space="0" w:sz="8" w:val="single"/>
+        </w:tblBorders>
+        <w:tblLayout w:type="fixed"/>
+        <w:tblLook w:val="0600"/>
+      </w:tblPr>
+      <w:tblGrid>
+        <w:gridCol w:w="1605"/>
+        <w:gridCol w:w="7395"/>
+        <w:tblGridChange w:id="0">
+          <w:tblGrid>
+            <w:gridCol w:w="1605"/>
+            <w:gridCol w:w="7395"/>
+          </w:tblGrid>
+        </w:tblGridChange>
+      </w:tblGrid>
+      <w:tr>
+        <w:tc>
+          <w:tcPr>
+            <w:shd w:fill="auto" w:val="clear"/>
+            <w:tcMar>
+              <w:top w:w="100.0" w:type="dxa"/>
+              <w:left w:w="100.0" w:type="dxa"/>
+              <w:bottom w:w="100.0" w:type="dxa"/>
+              <w:right w:w="100.0" w:type="dxa"/>
+            </w:tcMar>
+            <w:vAlign w:val="top"/>
+          </w:tcPr>
+          <w:p>
+            <w:pPr>
+              <w:keepNext w:val="0"/>
+              <w:keepLines w:val="0"/>
+              <w:widowControl w:val="0"/>
+              <w:pBdr>
+                <w:top w:space="0" w:sz="0" w:val="nil"/>
+                <w:left w:space="0" w:sz="0" w:val="nil"/>
+                <w:bottom w:space="0" w:sz="0" w:val="nil"/>
+                <w:right w:space="0" w:sz="0" w:val="nil"/>
+                <w:between w:space="0" w:sz="0" w:val="nil"/>
+              </w:pBdr>
+              <w:shd w:fill="auto" w:val="clear"/>
+              <w:spacing w:after="0" w:before="0" w:line="240" w:lineRule="auto"/>
+              <w:ind w:left="0" w:right="0" w:firstLine="0"/>
+              <w:jc w:val="left"/>
+              <w:rPr>
+                <w:rFonts w:ascii="Avenir" w:cs="Avenir" w:eastAsia="Avenir" w:hAnsi="Avenir"/>
+                <w:sz w:val="20"/>
+                <w:szCs w:val="20"/>
+              </w:rPr>
+            </w:pPr>
+            <w:r>
+              <w:rPr>
+                <w:rFonts w:ascii="Avenir" w:cs="Avenir" w:eastAsia="Avenir" w:hAnsi="Avenir"/>
+                <w:sz w:val="20"/>
+                <w:szCs w:val="20"/>
+                <w:rtl w:val="0"/>
+              </w:rPr>
+              <w:t xml:space="preserve">Type</w:t>
+            </w:r>
+          </w:p>
+        </w:tc>
+        <w:tc>
+          <w:tcPr>
+            <w:shd w:fill="auto" w:val="clear"/>
+            <w:tcMar>
+              <w:top w:w="100.0" w:type="dxa"/>
+              <w:left w:w="100.0" w:type="dxa"/>
+              <w:bottom w:w="100.0" w:type="dxa"/>
+              <w:right w:w="100.0" w:type="dxa"/>
+            </w:tcMar>
+            <w:vAlign w:val="top"/>
+          </w:tcPr>
+          <w:p>
+            <w:pPr>
+              <w:keepNext w:val="0"/>
+              <w:keepLines w:val="0"/>
+              <w:widowControl w:val="0"/>
+              <w:pBdr>
+                <w:top w:space="0" w:sz="0" w:val="nil"/>
+                <w:left w:space="0" w:sz="0" w:val="nil"/>
+                <w:bottom w:space="0" w:sz="0" w:val="nil"/>
+                <w:right w:space="0" w:sz="0" w:val="nil"/>
+                <w:between w:space="0" w:sz="0" w:val="nil"/>
+              </w:pBdr>
+              <w:shd w:fill="auto" w:val="clear"/>
+              <w:spacing w:after="0" w:before="0" w:line="240" w:lineRule="auto"/>
+              <w:ind w:left="0" w:right="0" w:firstLine="0"/>
+              <w:jc w:val="left"/>
+              <w:rPr>
+                <w:rFonts w:ascii="Avenir" w:cs="Avenir" w:eastAsia="Avenir" w:hAnsi="Avenir"/>
+                <w:sz w:val="20"/>
+                <w:szCs w:val="20"/>
+              </w:rPr>
+            </w:pPr>
+            <w:r>
+              <w:rPr>
+                <w:rFonts w:ascii="Avenir" w:cs="Avenir" w:eastAsia="Avenir" w:hAnsi="Avenir"/>
+                <w:sz w:val="20"/>
+                <w:szCs w:val="20"/>
+                <w:rtl w:val="0"/>
+              </w:rPr>
+              <w:t xml:space="preserve">Chemin</w:t>
+            </w:r>
+          </w:p>
+        </w:tc>
+      </w:tr>
+      <w:tr>
+        <w:tc>
+          <w:tcPr>
+            <w:shd w:fill="auto" w:val="clear"/>
+            <w:tcMar>
+              <w:top w:w="100.0" w:type="dxa"/>
+              <w:left w:w="100.0" w:type="dxa"/>
+              <w:bottom w:w="100.0" w:type="dxa"/>
+              <w:right w:w="100.0" w:type="dxa"/>
+            </w:tcMar>
+            <w:vAlign w:val="top"/>
+          </w:tcPr>
+          <w:p>
+            <w:pPr>
+              <w:rPr>
+                <w:rFonts w:ascii="Avenir" w:cs="Avenir" w:eastAsia="Avenir" w:hAnsi="Avenir"/>
+                <w:sz w:val="20"/>
+                <w:szCs w:val="20"/>
+              </w:rPr>
+            </w:pPr>
+            <w:r>
+              <w:rPr>
+                <w:rFonts w:ascii="Avenir" w:cs="Avenir" w:eastAsia="Avenir" w:hAnsi="Avenir"/>
+                <w:sz w:val="20"/>
+                <w:szCs w:val="20"/>
+                <w:rtl w:val="0"/>
+              </w:rPr>
+              <w:t xml:space="preserve">{#elementsToDelete}{type}</w:t>
+            </w:r>
+          </w:p>
+          <w:p>
+            <w:pPr>
+              <w:rPr>
+                <w:rFonts w:ascii="Avenir" w:cs="Avenir" w:eastAsia="Avenir" w:hAnsi="Avenir"/>
+                <w:sz w:val="20"/>
+                <w:szCs w:val="20"/>
+              </w:rPr>
+            </w:pPr>
+            <w:r>
+              <w:rPr>
+                <w:rFonts w:ascii="Avenir" w:cs="Avenir" w:eastAsia="Avenir" w:hAnsi="Avenir"/>
+                <w:sz w:val="20"/>
+                <w:szCs w:val="20"/>
+                <w:rtl w:val="0"/>
+              </w:rPr>
+              <w:t xml:space="preserve">{/elementsToDelete}</w:t>
+            </w:r>
+          </w:p>
+        </w:tc>
+        <w:tc>
+          <w:tcPr>
+            <w:shd w:fill="auto" w:val="clear"/>
+            <w:tcMar>
+              <w:top w:w="100.0" w:type="dxa"/>
+              <w:left w:w="100.0" w:type="dxa"/>
+              <w:bottom w:w="100.0" w:type="dxa"/>
+              <w:right w:w="100.0" w:type="dxa"/>
+            </w:tcMar>
+            <w:vAlign w:val="top"/>
+          </w:tcPr>
+          <w:p>
+            <w:pPr>
+              <w:rPr>
+                <w:rFonts w:ascii="Avenir" w:cs="Avenir" w:eastAsia="Avenir" w:hAnsi="Avenir"/>
+                <w:sz w:val="20"/>
+                <w:szCs w:val="20"/>
+              </w:rPr>
+            </w:pPr>
+            <w:r>
+              <w:rPr>
+                <w:rFonts w:ascii="Avenir" w:cs="Avenir" w:eastAsia="Avenir" w:hAnsi="Avenir"/>
+                <w:sz w:val="20"/>
+                <w:szCs w:val="20"/>
+                <w:rtl w:val="0"/>
+              </w:rPr>
+              <w:t xml:space="preserve">{#elementsToDelete}{path}</w:t>
+            </w:r>
+          </w:p>
+          <w:p>
+            <w:pPr>
+              <w:rPr>
+                <w:rFonts w:ascii="Avenir" w:cs="Avenir" w:eastAsia="Avenir" w:hAnsi="Avenir"/>
+                <w:sz w:val="20"/>
+                <w:szCs w:val="20"/>
+              </w:rPr>
+            </w:pPr>
+            <w:r>
+              <w:rPr>
+                <w:rFonts w:ascii="Avenir" w:cs="Avenir" w:eastAsia="Avenir" w:hAnsi="Avenir"/>
+                <w:sz w:val="20"/>
+                <w:szCs w:val="20"/>
+                <w:rtl w:val="0"/>
+              </w:rPr>
+              <w:t xml:space="preserve">{/elementsToDelete}</w:t>
+            </w:r>
+          </w:p>
+        </w:tc>
+      </w:tr>
+    </w:tbl>
+    <w:p>
+      <w:pPr>
+        <w:rPr>
+          <w:rFonts w:ascii="Avenir" w:cs="Avenir" w:eastAsia="Avenir" w:hAnsi="Avenir"/>
+          <w:sz w:val="20"/>
+          <w:szCs w:val="20"/>
+        </w:rPr>
+      </w:pPr>
+      <w:r>
+        <w:rPr>
+          <w:rtl w:val="0"/>
+        </w:rPr>
+      </w:r>
+    </w:p>
+    <w:p>
+      <w:pPr>
+        <w:rPr>
+          <w:rFonts w:ascii="Avenir" w:cs="Avenir" w:eastAsia="Avenir" w:hAnsi="Avenir"/>
+          <w:sz w:val="20"/>
+          <w:szCs w:val="20"/>
+        </w:rPr>
+      </w:pPr>
+      <w:r>
+        <w:rPr>
+          <w:rFonts w:ascii="Avenir" w:cs="Avenir" w:eastAsia="Avenir" w:hAnsi="Avenir"/>
+          <w:sz w:val="20"/>
+          <w:szCs w:val="20"/>
+          <w:rtl w:val="0"/>
+        </w:rPr>
+        <w:t xml:space="preserve">{/}</w:t>
       </w:r>
     </w:p>
     <w:sectPr>
@@ -3884,6 +4231,111 @@
     </w:rPr>
   </w:style>
   <w:style w:type="paragraph" w:styleId="Normal" w:default="1">
+    <w:name w:val="normal"/>
+  </w:style>
+  <w:style w:type="table" w:styleId="TableNormal" w:default="1">
+    <w:name w:val="Table Normal"/>
+  </w:style>
+  <w:style w:type="paragraph" w:styleId="Heading1">
+    <w:name w:val="heading 1"/>
+    <w:basedOn w:val="Normal"/>
+    <w:next w:val="Normal"/>
+    <w:pPr>
+      <w:keepNext w:val="1"/>
+      <w:keepLines w:val="1"/>
+      <w:spacing w:after="120" w:before="400" w:lineRule="auto"/>
+    </w:pPr>
+    <w:rPr>
+      <w:sz w:val="40"/>
+      <w:szCs w:val="40"/>
+    </w:rPr>
+  </w:style>
+  <w:style w:type="paragraph" w:styleId="Heading2">
+    <w:name w:val="heading 2"/>
+    <w:basedOn w:val="Normal"/>
+    <w:next w:val="Normal"/>
+    <w:pPr>
+      <w:keepNext w:val="1"/>
+      <w:keepLines w:val="1"/>
+      <w:spacing w:after="120" w:before="360" w:lineRule="auto"/>
+    </w:pPr>
+    <w:rPr>
+      <w:sz w:val="32"/>
+      <w:szCs w:val="32"/>
+    </w:rPr>
+  </w:style>
+  <w:style w:type="paragraph" w:styleId="Heading3">
+    <w:name w:val="heading 3"/>
+    <w:basedOn w:val="Normal"/>
+    <w:next w:val="Normal"/>
+    <w:pPr>
+      <w:keepNext w:val="1"/>
+      <w:keepLines w:val="1"/>
+      <w:spacing w:after="80" w:before="320" w:lineRule="auto"/>
+    </w:pPr>
+    <w:rPr>
+      <w:color w:val="434343"/>
+      <w:sz w:val="28"/>
+      <w:szCs w:val="28"/>
+    </w:rPr>
+  </w:style>
+  <w:style w:type="paragraph" w:styleId="Heading4">
+    <w:name w:val="heading 4"/>
+    <w:basedOn w:val="Normal"/>
+    <w:next w:val="Normal"/>
+    <w:pPr>
+      <w:keepNext w:val="1"/>
+      <w:keepLines w:val="1"/>
+      <w:spacing w:after="80" w:before="280" w:lineRule="auto"/>
+    </w:pPr>
+    <w:rPr>
+      <w:color w:val="666666"/>
+      <w:sz w:val="24"/>
+      <w:szCs w:val="24"/>
+    </w:rPr>
+  </w:style>
+  <w:style w:type="paragraph" w:styleId="Heading5">
+    <w:name w:val="heading 5"/>
+    <w:basedOn w:val="Normal"/>
+    <w:next w:val="Normal"/>
+    <w:pPr>
+      <w:keepNext w:val="1"/>
+      <w:keepLines w:val="1"/>
+      <w:spacing w:after="80" w:before="240" w:lineRule="auto"/>
+    </w:pPr>
+    <w:rPr>
+      <w:color w:val="666666"/>
+    </w:rPr>
+  </w:style>
+  <w:style w:type="paragraph" w:styleId="Heading6">
+    <w:name w:val="heading 6"/>
+    <w:basedOn w:val="Normal"/>
+    <w:next w:val="Normal"/>
+    <w:pPr>
+      <w:keepNext w:val="1"/>
+      <w:keepLines w:val="1"/>
+      <w:spacing w:after="80" w:before="240" w:lineRule="auto"/>
+    </w:pPr>
+    <w:rPr>
+      <w:i w:val="1"/>
+      <w:color w:val="666666"/>
+    </w:rPr>
+  </w:style>
+  <w:style w:type="paragraph" w:styleId="Title">
+    <w:name w:val="Title"/>
+    <w:basedOn w:val="Normal"/>
+    <w:next w:val="Normal"/>
+    <w:pPr>
+      <w:keepNext w:val="1"/>
+      <w:keepLines w:val="1"/>
+      <w:spacing w:after="60" w:lineRule="auto"/>
+    </w:pPr>
+    <w:rPr>
+      <w:sz w:val="52"/>
+      <w:szCs w:val="52"/>
+    </w:rPr>
+  </w:style>
+  <w:style w:type="paragraph" w:styleId="Normal" w:default="1">
     <w:name w:val="Normal"/>
   </w:style>
   <w:style w:type="paragraph" w:styleId="Titre1">
@@ -4978,6 +5430,138 @@
     </w:tblPr>
   </w:style>
   <w:style w:type="table" w:styleId="Table8">
+    <w:basedOn w:val="TableNormal"/>
+    <w:tblPr>
+      <w:tblStyleRowBandSize w:val="1"/>
+      <w:tblStyleColBandSize w:val="1"/>
+      <w:tblCellMar>
+        <w:top w:w="100.0" w:type="dxa"/>
+        <w:left w:w="100.0" w:type="dxa"/>
+        <w:bottom w:w="100.0" w:type="dxa"/>
+        <w:right w:w="100.0" w:type="dxa"/>
+      </w:tblCellMar>
+    </w:tblPr>
+  </w:style>
+  <w:style w:type="paragraph" w:styleId="Subtitle">
+    <w:name w:val="Subtitle"/>
+    <w:basedOn w:val="Normal"/>
+    <w:next w:val="Normal"/>
+    <w:pPr>
+      <w:keepNext w:val="1"/>
+      <w:keepLines w:val="1"/>
+      <w:spacing w:after="320" w:lineRule="auto"/>
+    </w:pPr>
+    <w:rPr>
+      <w:color w:val="666666"/>
+      <w:sz w:val="30"/>
+      <w:szCs w:val="30"/>
+    </w:rPr>
+  </w:style>
+  <w:style w:type="table" w:styleId="Table1">
+    <w:basedOn w:val="TableNormal"/>
+    <w:tblPr>
+      <w:tblStyleRowBandSize w:val="1"/>
+      <w:tblStyleColBandSize w:val="1"/>
+      <w:tblCellMar>
+        <w:top w:w="100.0" w:type="dxa"/>
+        <w:left w:w="100.0" w:type="dxa"/>
+        <w:bottom w:w="100.0" w:type="dxa"/>
+        <w:right w:w="100.0" w:type="dxa"/>
+      </w:tblCellMar>
+    </w:tblPr>
+  </w:style>
+  <w:style w:type="table" w:styleId="Table2">
+    <w:basedOn w:val="TableNormal"/>
+    <w:tblPr>
+      <w:tblStyleRowBandSize w:val="1"/>
+      <w:tblStyleColBandSize w:val="1"/>
+      <w:tblCellMar>
+        <w:top w:w="100.0" w:type="dxa"/>
+        <w:left w:w="100.0" w:type="dxa"/>
+        <w:bottom w:w="100.0" w:type="dxa"/>
+        <w:right w:w="100.0" w:type="dxa"/>
+      </w:tblCellMar>
+    </w:tblPr>
+  </w:style>
+  <w:style w:type="table" w:styleId="Table3">
+    <w:basedOn w:val="TableNormal"/>
+    <w:tblPr>
+      <w:tblStyleRowBandSize w:val="1"/>
+      <w:tblStyleColBandSize w:val="1"/>
+      <w:tblCellMar>
+        <w:top w:w="100.0" w:type="dxa"/>
+        <w:left w:w="100.0" w:type="dxa"/>
+        <w:bottom w:w="100.0" w:type="dxa"/>
+        <w:right w:w="100.0" w:type="dxa"/>
+      </w:tblCellMar>
+    </w:tblPr>
+  </w:style>
+  <w:style w:type="table" w:styleId="Table4">
+    <w:basedOn w:val="TableNormal"/>
+    <w:tblPr>
+      <w:tblStyleRowBandSize w:val="1"/>
+      <w:tblStyleColBandSize w:val="1"/>
+      <w:tblCellMar>
+        <w:top w:w="100.0" w:type="dxa"/>
+        <w:left w:w="100.0" w:type="dxa"/>
+        <w:bottom w:w="100.0" w:type="dxa"/>
+        <w:right w:w="100.0" w:type="dxa"/>
+      </w:tblCellMar>
+    </w:tblPr>
+  </w:style>
+  <w:style w:type="table" w:styleId="Table5">
+    <w:basedOn w:val="TableNormal"/>
+    <w:tblPr>
+      <w:tblStyleRowBandSize w:val="1"/>
+      <w:tblStyleColBandSize w:val="1"/>
+      <w:tblCellMar>
+        <w:top w:w="100.0" w:type="dxa"/>
+        <w:left w:w="100.0" w:type="dxa"/>
+        <w:bottom w:w="100.0" w:type="dxa"/>
+        <w:right w:w="100.0" w:type="dxa"/>
+      </w:tblCellMar>
+    </w:tblPr>
+  </w:style>
+  <w:style w:type="table" w:styleId="Table6">
+    <w:basedOn w:val="TableNormal"/>
+    <w:tblPr>
+      <w:tblStyleRowBandSize w:val="1"/>
+      <w:tblStyleColBandSize w:val="1"/>
+      <w:tblCellMar>
+        <w:top w:w="100.0" w:type="dxa"/>
+        <w:left w:w="100.0" w:type="dxa"/>
+        <w:bottom w:w="100.0" w:type="dxa"/>
+        <w:right w:w="100.0" w:type="dxa"/>
+      </w:tblCellMar>
+    </w:tblPr>
+  </w:style>
+  <w:style w:type="table" w:styleId="Table7">
+    <w:basedOn w:val="TableNormal"/>
+    <w:tblPr>
+      <w:tblStyleRowBandSize w:val="1"/>
+      <w:tblStyleColBandSize w:val="1"/>
+      <w:tblCellMar>
+        <w:top w:w="100.0" w:type="dxa"/>
+        <w:left w:w="100.0" w:type="dxa"/>
+        <w:bottom w:w="100.0" w:type="dxa"/>
+        <w:right w:w="100.0" w:type="dxa"/>
+      </w:tblCellMar>
+    </w:tblPr>
+  </w:style>
+  <w:style w:type="table" w:styleId="Table8">
+    <w:basedOn w:val="TableNormal"/>
+    <w:tblPr>
+      <w:tblStyleRowBandSize w:val="1"/>
+      <w:tblStyleColBandSize w:val="1"/>
+      <w:tblCellMar>
+        <w:top w:w="100.0" w:type="dxa"/>
+        <w:left w:w="100.0" w:type="dxa"/>
+        <w:bottom w:w="100.0" w:type="dxa"/>
+        <w:right w:w="100.0" w:type="dxa"/>
+      </w:tblCellMar>
+    </w:tblPr>
+  </w:style>
+  <w:style w:type="table" w:styleId="Table9">
     <w:basedOn w:val="TableNormal"/>
     <w:tblPr>
       <w:tblStyleRowBandSize w:val="1"/>
@@ -5513,7 +6097,7 @@
 
 <file path=customXML/item1.xml><?xml version="1.0" encoding="utf-8"?>
 <go:gDocsCustomXmlDataStorage xmlns:go="http://customooxmlschemas.google.com/" xmlns:r="http://schemas.openxmlformats.org/officeDocument/2006/relationships">
-  <go:docsCustomData xmlns:go="http://customooxmlschemas.google.com/" roundtripDataSignature="AMtx7mhXP90MIiNCHmxCpfu7gIiHB6/mRQ==">AMUW2mV7S0pUYt3BMPoaq0qX/qR0nW8AtaZ90CjIaPEOOE3I/imFnCSoFOhyGNO+PDUADWlzahXvPozvyAI3GIP38VZUzMVtZzhHc7/jiaZLCk8JuPrOWA2DEpjcdzLnlHFeKh6vXIMy</go:docsCustomData>
+  <go:docsCustomData xmlns:go="http://customooxmlschemas.google.com/" roundtripDataSignature="AMtx7mhzuVuy9q2AihqqP5PzlNhVILKwmw==">AMUW2mVajUarafsSkBNXZJ9Y23atiYl007fGEXgWS9bAKsB88JG3q6h+fLZlELW5DP63NTkdKJ/5bbkKM5PgYAaShLsxFQGOdTiDWT8DL7/Yk2kSnB1Ji1YgNQs/3brm3yUIu0b7Xp1X</go:docsCustomData>
 </go:gDocsCustomXmlDataStorage>
 </file>
 

</xml_diff>

<commit_message>
chore(audit): update audit report display for elements to delete
</commit_message>
<xml_diff>
--- a/static/template/auditReportTemplate.docx
+++ b/static/template/auditReportTemplate.docx
@@ -121,12 +121,12 @@
                 <wp:inline distB="114300" distT="114300" distL="114300" distR="114300">
                   <wp:extent cx="357188" cy="364952"/>
                   <wp:effectExtent b="0" l="0" r="0" t="0"/>
-                  <wp:docPr id="69" name="image4.png"/>
+                  <wp:docPr id="78" name="image2.png"/>
                   <a:graphic>
                     <a:graphicData uri="http://schemas.openxmlformats.org/drawingml/2006/picture">
                       <pic:pic>
                         <pic:nvPicPr>
-                          <pic:cNvPr id="0" name="image4.png"/>
+                          <pic:cNvPr id="0" name="image2.png"/>
                           <pic:cNvPicPr preferRelativeResize="0"/>
                         </pic:nvPicPr>
                         <pic:blipFill>
@@ -281,12 +281,12 @@
                 <wp:inline distB="114300" distT="114300" distL="114300" distR="114300">
                   <wp:extent cx="227358" cy="290513"/>
                   <wp:effectExtent b="0" l="0" r="0" t="0"/>
-                  <wp:docPr id="71" name="image2.png"/>
+                  <wp:docPr id="80" name="image3.png"/>
                   <a:graphic>
                     <a:graphicData uri="http://schemas.openxmlformats.org/drawingml/2006/picture">
                       <pic:pic>
                         <pic:nvPicPr>
-                          <pic:cNvPr id="0" name="image2.png"/>
+                          <pic:cNvPr id="0" name="image3.png"/>
                           <pic:cNvPicPr preferRelativeResize="0"/>
                         </pic:nvPicPr>
                         <pic:blipFill>
@@ -432,7 +432,7 @@
                 <wp:inline distB="114300" distT="114300" distL="114300" distR="114300">
                   <wp:extent cx="233458" cy="204788"/>
                   <wp:effectExtent b="0" l="0" r="0" t="0"/>
-                  <wp:docPr id="70" name="image1.png"/>
+                  <wp:docPr id="79" name="image1.png"/>
                   <a:graphic>
                     <a:graphicData uri="http://schemas.openxmlformats.org/drawingml/2006/picture">
                       <pic:pic>
@@ -583,12 +583,12 @@
                 <wp:inline distB="114300" distT="114300" distL="114300" distR="114300">
                   <wp:extent cx="272723" cy="280988"/>
                   <wp:effectExtent b="0" l="0" r="0" t="0"/>
-                  <wp:docPr id="73" name="image3.png"/>
+                  <wp:docPr id="82" name="image4.png"/>
                   <a:graphic>
                     <a:graphicData uri="http://schemas.openxmlformats.org/drawingml/2006/picture">
                       <pic:pic>
                         <pic:nvPicPr>
-                          <pic:cNvPr id="0" name="image3.png"/>
+                          <pic:cNvPr id="0" name="image4.png"/>
                           <pic:cNvPicPr preferRelativeResize="0"/>
                         </pic:nvPicPr>
                         <pic:blipFill>
@@ -858,12 +858,12 @@
                 <wp:inline distB="114300" distT="114300" distL="114300" distR="114300">
                   <wp:extent cx="272723" cy="280988"/>
                   <wp:effectExtent b="0" l="0" r="0" t="0"/>
-                  <wp:docPr id="72" name="image3.png"/>
+                  <wp:docPr id="81" name="image4.png"/>
                   <a:graphic>
                     <a:graphicData uri="http://schemas.openxmlformats.org/drawingml/2006/picture">
                       <pic:pic>
                         <pic:nvPicPr>
-                          <pic:cNvPr id="0" name="image3.png"/>
+                          <pic:cNvPr id="0" name="image4.png"/>
                           <pic:cNvPicPr preferRelativeResize="0"/>
                         </pic:nvPicPr>
                         <pic:blipFill>
@@ -1305,7 +1305,7 @@
         <w:drawing>
           <wp:inline distB="0" distT="0" distL="0" distR="0">
             <wp:extent cx="5486400" cy="3200400"/>
-            <wp:docPr id="65" name=""/>
+            <wp:docPr id="74" name=""/>
             <a:graphic>
               <a:graphicData uri="http://schemas.openxmlformats.org/drawingml/2006/chart">
                 <c:chart r:id="rId11"/>
@@ -2269,12 +2269,12 @@
                 <wp:inline distB="114300" distT="114300" distL="114300" distR="114300">
                   <wp:extent cx="357188" cy="364952"/>
                   <wp:effectExtent b="0" l="0" r="0" t="0"/>
-                  <wp:docPr id="66" name="image4.png"/>
+                  <wp:docPr id="75" name="image2.png"/>
                   <a:graphic>
                     <a:graphicData uri="http://schemas.openxmlformats.org/drawingml/2006/picture">
                       <pic:pic>
                         <pic:nvPicPr>
-                          <pic:cNvPr id="0" name="image4.png"/>
+                          <pic:cNvPr id="0" name="image2.png"/>
                           <pic:cNvPicPr preferRelativeResize="0"/>
                         </pic:nvPicPr>
                         <pic:blipFill>
@@ -2451,12 +2451,12 @@
                 <wp:inline distB="114300" distT="114300" distL="114300" distR="114300">
                   <wp:extent cx="227358" cy="290513"/>
                   <wp:effectExtent b="0" l="0" r="0" t="0"/>
-                  <wp:docPr id="68" name="image2.png"/>
+                  <wp:docPr id="77" name="image3.png"/>
                   <a:graphic>
                     <a:graphicData uri="http://schemas.openxmlformats.org/drawingml/2006/picture">
                       <pic:pic>
                         <pic:nvPicPr>
-                          <pic:cNvPr id="0" name="image2.png"/>
+                          <pic:cNvPr id="0" name="image3.png"/>
                           <pic:cNvPicPr preferRelativeResize="0"/>
                         </pic:nvPicPr>
                         <pic:blipFill>
@@ -2617,7 +2617,7 @@
                 <wp:inline distB="114300" distT="114300" distL="114300" distR="114300">
                   <wp:extent cx="233458" cy="204788"/>
                   <wp:effectExtent b="0" l="0" r="0" t="0"/>
-                  <wp:docPr id="67" name="image1.png"/>
+                  <wp:docPr id="76" name="image1.png"/>
                   <a:graphic>
                     <a:graphicData uri="http://schemas.openxmlformats.org/drawingml/2006/picture">
                       <pic:pic>
@@ -3241,6 +3241,17 @@
         </w:rPr>
         <w:t xml:space="preserve">Liste des éléments à supprimer</w:t>
       </w:r>
+    </w:p>
+    <w:p>
+      <w:pPr>
+        <w:rPr>
+          <w:rFonts w:ascii="Avenir" w:cs="Avenir" w:eastAsia="Avenir" w:hAnsi="Avenir"/>
+          <w:b w:val="1"/>
+          <w:sz w:val="28"/>
+          <w:szCs w:val="28"/>
+          <w:u w:val="single"/>
+        </w:rPr>
+      </w:pPr>
       <w:r>
         <w:rPr>
           <w:rtl w:val="0"/>
@@ -3306,13 +3317,6 @@
           <w:p>
             <w:pPr>
               <w:widowControl w:val="0"/>
-              <w:pBdr>
-                <w:top w:space="0" w:sz="0" w:val="nil"/>
-                <w:left w:space="0" w:sz="0" w:val="nil"/>
-                <w:bottom w:space="0" w:sz="0" w:val="nil"/>
-                <w:right w:space="0" w:sz="0" w:val="nil"/>
-                <w:between w:space="0" w:sz="0" w:val="nil"/>
-              </w:pBdr>
               <w:spacing w:line="240" w:lineRule="auto"/>
               <w:rPr>
                 <w:rFonts w:ascii="Avenir" w:cs="Avenir" w:eastAsia="Avenir" w:hAnsi="Avenir"/>
@@ -3344,13 +3348,6 @@
           <w:p>
             <w:pPr>
               <w:widowControl w:val="0"/>
-              <w:pBdr>
-                <w:top w:space="0" w:sz="0" w:val="nil"/>
-                <w:left w:space="0" w:sz="0" w:val="nil"/>
-                <w:bottom w:space="0" w:sz="0" w:val="nil"/>
-                <w:right w:space="0" w:sz="0" w:val="nil"/>
-                <w:between w:space="0" w:sz="0" w:val="nil"/>
-              </w:pBdr>
               <w:spacing w:line="240" w:lineRule="auto"/>
               <w:rPr>
                 <w:rFonts w:ascii="Avenir" w:cs="Avenir" w:eastAsia="Avenir" w:hAnsi="Avenir"/>
@@ -3382,13 +3379,6 @@
           <w:p>
             <w:pPr>
               <w:widowControl w:val="0"/>
-              <w:pBdr>
-                <w:top w:space="0" w:sz="0" w:val="nil"/>
-                <w:left w:space="0" w:sz="0" w:val="nil"/>
-                <w:bottom w:space="0" w:sz="0" w:val="nil"/>
-                <w:right w:space="0" w:sz="0" w:val="nil"/>
-                <w:between w:space="0" w:sz="0" w:val="nil"/>
-              </w:pBdr>
               <w:spacing w:line="240" w:lineRule="auto"/>
               <w:rPr>
                 <w:rFonts w:ascii="Avenir" w:cs="Avenir" w:eastAsia="Avenir" w:hAnsi="Avenir"/>
@@ -3420,13 +3410,6 @@
           <w:p>
             <w:pPr>
               <w:widowControl w:val="0"/>
-              <w:pBdr>
-                <w:top w:space="0" w:sz="0" w:val="nil"/>
-                <w:left w:space="0" w:sz="0" w:val="nil"/>
-                <w:bottom w:space="0" w:sz="0" w:val="nil"/>
-                <w:right w:space="0" w:sz="0" w:val="nil"/>
-                <w:between w:space="0" w:sz="0" w:val="nil"/>
-              </w:pBdr>
               <w:spacing w:line="240" w:lineRule="auto"/>
               <w:rPr>
                 <w:rFonts w:ascii="Avenir" w:cs="Avenir" w:eastAsia="Avenir" w:hAnsi="Avenir"/>
@@ -3446,6 +3429,70 @@
           </w:p>
         </w:tc>
       </w:tr>
+    </w:tbl>
+    <w:p>
+      <w:pPr>
+        <w:rPr>
+          <w:rFonts w:ascii="Avenir" w:cs="Avenir" w:eastAsia="Avenir" w:hAnsi="Avenir"/>
+          <w:sz w:val="20"/>
+          <w:szCs w:val="20"/>
+        </w:rPr>
+      </w:pPr>
+      <w:r>
+        <w:rPr>
+          <w:rtl w:val="0"/>
+        </w:rPr>
+      </w:r>
+    </w:p>
+    <w:p>
+      <w:pPr>
+        <w:rPr>
+          <w:rFonts w:ascii="Avenir" w:cs="Avenir" w:eastAsia="Avenir" w:hAnsi="Avenir"/>
+          <w:sz w:val="20"/>
+          <w:szCs w:val="20"/>
+        </w:rPr>
+      </w:pPr>
+      <w:r>
+        <w:rPr>
+          <w:rFonts w:ascii="Avenir" w:cs="Avenir" w:eastAsia="Avenir" w:hAnsi="Avenir"/>
+          <w:sz w:val="20"/>
+          <w:szCs w:val="20"/>
+          <w:rtl w:val="0"/>
+        </w:rPr>
+        <w:t xml:space="preserve">{#elementsToDelete}</w:t>
+      </w:r>
+    </w:p>
+    <w:tbl>
+      <w:tblPr>
+        <w:tblStyle w:val="Table10"/>
+        <w:tblW w:w="9135.0" w:type="dxa"/>
+        <w:jc w:val="left"/>
+        <w:tblInd w:w="0.0" w:type="dxa"/>
+        <w:tblBorders>
+          <w:top w:color="000000" w:space="0" w:sz="8" w:val="single"/>
+          <w:left w:color="000000" w:space="0" w:sz="8" w:val="single"/>
+          <w:bottom w:color="000000" w:space="0" w:sz="8" w:val="single"/>
+          <w:right w:color="000000" w:space="0" w:sz="8" w:val="single"/>
+          <w:insideH w:color="000000" w:space="0" w:sz="8" w:val="single"/>
+          <w:insideV w:color="000000" w:space="0" w:sz="8" w:val="single"/>
+        </w:tblBorders>
+        <w:tblLayout w:type="fixed"/>
+        <w:tblLook w:val="0600"/>
+      </w:tblPr>
+      <w:tblGrid>
+        <w:gridCol w:w="1470"/>
+        <w:gridCol w:w="2190"/>
+        <w:gridCol w:w="2880"/>
+        <w:gridCol w:w="2595"/>
+        <w:tblGridChange w:id="0">
+          <w:tblGrid>
+            <w:gridCol w:w="1470"/>
+            <w:gridCol w:w="2190"/>
+            <w:gridCol w:w="2880"/>
+            <w:gridCol w:w="2595"/>
+          </w:tblGrid>
+        </w:tblGridChange>
+      </w:tblGrid>
       <w:tr>
         <w:tc>
           <w:tcPr>
@@ -3459,8 +3506,12 @@
           </w:tcPr>
           <w:p>
             <w:pPr>
-              <w:rPr>
-                <w:rFonts w:ascii="Avenir" w:cs="Avenir" w:eastAsia="Avenir" w:hAnsi="Avenir"/>
+              <w:widowControl w:val="0"/>
+              <w:spacing w:line="240" w:lineRule="auto"/>
+              <w:jc w:val="center"/>
+              <w:rPr>
+                <w:rFonts w:ascii="Avenir" w:cs="Avenir" w:eastAsia="Avenir" w:hAnsi="Avenir"/>
+                <w:b w:val="1"/>
                 <w:sz w:val="20"/>
                 <w:szCs w:val="20"/>
               </w:rPr>
@@ -3468,29 +3519,12 @@
             <w:r>
               <w:rPr>
                 <w:rFonts w:ascii="Avenir" w:cs="Avenir" w:eastAsia="Avenir" w:hAnsi="Avenir"/>
+                <w:b w:val="1"/>
                 <w:sz w:val="20"/>
                 <w:szCs w:val="20"/>
                 <w:rtl w:val="0"/>
               </w:rPr>
-              <w:t xml:space="preserve">{#elementsToDelete}{type}</w:t>
-            </w:r>
-          </w:p>
-          <w:p>
-            <w:pPr>
-              <w:rPr>
-                <w:rFonts w:ascii="Avenir" w:cs="Avenir" w:eastAsia="Avenir" w:hAnsi="Avenir"/>
-                <w:sz w:val="20"/>
-                <w:szCs w:val="20"/>
-              </w:rPr>
-            </w:pPr>
-            <w:r>
-              <w:rPr>
-                <w:rFonts w:ascii="Avenir" w:cs="Avenir" w:eastAsia="Avenir" w:hAnsi="Avenir"/>
-                <w:sz w:val="20"/>
-                <w:szCs w:val="20"/>
-                <w:rtl w:val="0"/>
-              </w:rPr>
-              <w:t xml:space="preserve">{/elementsToDelete}</w:t>
+              <w:t xml:space="preserve">{type}</w:t>
             </w:r>
           </w:p>
         </w:tc>
@@ -3506,6 +3540,9 @@
           </w:tcPr>
           <w:p>
             <w:pPr>
+              <w:widowControl w:val="0"/>
+              <w:spacing w:line="240" w:lineRule="auto"/>
+              <w:jc w:val="center"/>
               <w:rPr>
                 <w:rFonts w:ascii="Avenir" w:cs="Avenir" w:eastAsia="Avenir" w:hAnsi="Avenir"/>
                 <w:sz w:val="20"/>
@@ -3519,25 +3556,7 @@
                 <w:szCs w:val="20"/>
                 <w:rtl w:val="0"/>
               </w:rPr>
-              <w:t xml:space="preserve">{#elementsToDelete}{path}</w:t>
-            </w:r>
-          </w:p>
-          <w:p>
-            <w:pPr>
-              <w:rPr>
-                <w:rFonts w:ascii="Avenir" w:cs="Avenir" w:eastAsia="Avenir" w:hAnsi="Avenir"/>
-                <w:sz w:val="20"/>
-                <w:szCs w:val="20"/>
-              </w:rPr>
-            </w:pPr>
-            <w:r>
-              <w:rPr>
-                <w:rFonts w:ascii="Avenir" w:cs="Avenir" w:eastAsia="Avenir" w:hAnsi="Avenir"/>
-                <w:sz w:val="20"/>
-                <w:szCs w:val="20"/>
-                <w:rtl w:val="0"/>
-              </w:rPr>
-              <w:t xml:space="preserve">{/elementsToDelete}</w:t>
+              <w:t xml:space="preserve">{path}</w:t>
             </w:r>
           </w:p>
         </w:tc>
@@ -3553,8 +3572,12 @@
           </w:tcPr>
           <w:p>
             <w:pPr>
-              <w:rPr>
-                <w:rFonts w:ascii="Avenir" w:cs="Avenir" w:eastAsia="Avenir" w:hAnsi="Avenir"/>
+              <w:widowControl w:val="0"/>
+              <w:spacing w:line="240" w:lineRule="auto"/>
+              <w:jc w:val="center"/>
+              <w:rPr>
+                <w:rFonts w:ascii="Avenir" w:cs="Avenir" w:eastAsia="Avenir" w:hAnsi="Avenir"/>
+                <w:i w:val="1"/>
                 <w:sz w:val="20"/>
                 <w:szCs w:val="20"/>
               </w:rPr>
@@ -3566,25 +3589,12 @@
                 <w:szCs w:val="20"/>
                 <w:rtl w:val="0"/>
               </w:rPr>
-              <w:t xml:space="preserve">{#elementsToDelete}{size}</w:t>
-            </w:r>
-          </w:p>
-          <w:p>
-            <w:pPr>
-              <w:rPr>
-                <w:rFonts w:ascii="Avenir" w:cs="Avenir" w:eastAsia="Avenir" w:hAnsi="Avenir"/>
-                <w:sz w:val="20"/>
-                <w:szCs w:val="20"/>
-              </w:rPr>
-            </w:pPr>
-            <w:r>
-              <w:rPr>
-                <w:rFonts w:ascii="Avenir" w:cs="Avenir" w:eastAsia="Avenir" w:hAnsi="Avenir"/>
-                <w:sz w:val="20"/>
-                <w:szCs w:val="20"/>
-                <w:rtl w:val="0"/>
-              </w:rPr>
-              <w:t xml:space="preserve">{/elementsToDelete}</w:t>
+              <w:t xml:space="preserve">{size}</w:t>
+            </w:r>
+            <w:r>
+              <w:rPr>
+                <w:rtl w:val="0"/>
+              </w:rPr>
             </w:r>
           </w:p>
         </w:tc>
@@ -3600,8 +3610,12 @@
           </w:tcPr>
           <w:p>
             <w:pPr>
-              <w:rPr>
-                <w:rFonts w:ascii="Avenir" w:cs="Avenir" w:eastAsia="Avenir" w:hAnsi="Avenir"/>
+              <w:widowControl w:val="0"/>
+              <w:spacing w:line="240" w:lineRule="auto"/>
+              <w:jc w:val="center"/>
+              <w:rPr>
+                <w:rFonts w:ascii="Avenir" w:cs="Avenir" w:eastAsia="Avenir" w:hAnsi="Avenir"/>
+                <w:i w:val="1"/>
                 <w:sz w:val="20"/>
                 <w:szCs w:val="20"/>
               </w:rPr>
@@ -3613,30 +3627,35 @@
                 <w:szCs w:val="20"/>
                 <w:rtl w:val="0"/>
               </w:rPr>
-              <w:t xml:space="preserve">{#elementsToDelete}{date}</w:t>
-            </w:r>
-          </w:p>
-          <w:p>
-            <w:pPr>
-              <w:rPr>
-                <w:rFonts w:ascii="Avenir" w:cs="Avenir" w:eastAsia="Avenir" w:hAnsi="Avenir"/>
-                <w:sz w:val="20"/>
-                <w:szCs w:val="20"/>
-              </w:rPr>
-            </w:pPr>
-            <w:r>
-              <w:rPr>
-                <w:rFonts w:ascii="Avenir" w:cs="Avenir" w:eastAsia="Avenir" w:hAnsi="Avenir"/>
-                <w:sz w:val="20"/>
-                <w:szCs w:val="20"/>
-                <w:rtl w:val="0"/>
-              </w:rPr>
-              <w:t xml:space="preserve">{/elementsToDelete}</w:t>
+              <w:t xml:space="preserve">{date}</w:t>
+            </w:r>
+            <w:r>
+              <w:rPr>
+                <w:rtl w:val="0"/>
+              </w:rPr>
             </w:r>
           </w:p>
         </w:tc>
       </w:tr>
     </w:tbl>
+    <w:p>
+      <w:pPr>
+        <w:rPr>
+          <w:rFonts w:ascii="Avenir" w:cs="Avenir" w:eastAsia="Avenir" w:hAnsi="Avenir"/>
+          <w:sz w:val="20"/>
+          <w:szCs w:val="20"/>
+        </w:rPr>
+      </w:pPr>
+      <w:r>
+        <w:rPr>
+          <w:rFonts w:ascii="Avenir" w:cs="Avenir" w:eastAsia="Avenir" w:hAnsi="Avenir"/>
+          <w:sz w:val="20"/>
+          <w:szCs w:val="20"/>
+          <w:rtl w:val="0"/>
+        </w:rPr>
+        <w:t xml:space="preserve">{/elementsToDelete}</w:t>
+      </w:r>
+    </w:p>
     <w:p>
       <w:pPr>
         <w:rPr>
@@ -3977,6 +3996,111 @@
     </w:rPr>
   </w:style>
   <w:style w:type="paragraph" w:styleId="Normal" w:default="1">
+    <w:name w:val="normal"/>
+  </w:style>
+  <w:style w:type="table" w:styleId="TableNormal" w:default="1">
+    <w:name w:val="Table Normal"/>
+  </w:style>
+  <w:style w:type="paragraph" w:styleId="Heading1">
+    <w:name w:val="heading 1"/>
+    <w:basedOn w:val="Normal"/>
+    <w:next w:val="Normal"/>
+    <w:pPr>
+      <w:keepNext w:val="1"/>
+      <w:keepLines w:val="1"/>
+      <w:spacing w:after="120" w:before="400" w:lineRule="auto"/>
+    </w:pPr>
+    <w:rPr>
+      <w:sz w:val="40"/>
+      <w:szCs w:val="40"/>
+    </w:rPr>
+  </w:style>
+  <w:style w:type="paragraph" w:styleId="Heading2">
+    <w:name w:val="heading 2"/>
+    <w:basedOn w:val="Normal"/>
+    <w:next w:val="Normal"/>
+    <w:pPr>
+      <w:keepNext w:val="1"/>
+      <w:keepLines w:val="1"/>
+      <w:spacing w:after="120" w:before="360" w:lineRule="auto"/>
+    </w:pPr>
+    <w:rPr>
+      <w:sz w:val="32"/>
+      <w:szCs w:val="32"/>
+    </w:rPr>
+  </w:style>
+  <w:style w:type="paragraph" w:styleId="Heading3">
+    <w:name w:val="heading 3"/>
+    <w:basedOn w:val="Normal"/>
+    <w:next w:val="Normal"/>
+    <w:pPr>
+      <w:keepNext w:val="1"/>
+      <w:keepLines w:val="1"/>
+      <w:spacing w:after="80" w:before="320" w:lineRule="auto"/>
+    </w:pPr>
+    <w:rPr>
+      <w:color w:val="434343"/>
+      <w:sz w:val="28"/>
+      <w:szCs w:val="28"/>
+    </w:rPr>
+  </w:style>
+  <w:style w:type="paragraph" w:styleId="Heading4">
+    <w:name w:val="heading 4"/>
+    <w:basedOn w:val="Normal"/>
+    <w:next w:val="Normal"/>
+    <w:pPr>
+      <w:keepNext w:val="1"/>
+      <w:keepLines w:val="1"/>
+      <w:spacing w:after="80" w:before="280" w:lineRule="auto"/>
+    </w:pPr>
+    <w:rPr>
+      <w:color w:val="666666"/>
+      <w:sz w:val="24"/>
+      <w:szCs w:val="24"/>
+    </w:rPr>
+  </w:style>
+  <w:style w:type="paragraph" w:styleId="Heading5">
+    <w:name w:val="heading 5"/>
+    <w:basedOn w:val="Normal"/>
+    <w:next w:val="Normal"/>
+    <w:pPr>
+      <w:keepNext w:val="1"/>
+      <w:keepLines w:val="1"/>
+      <w:spacing w:after="80" w:before="240" w:lineRule="auto"/>
+    </w:pPr>
+    <w:rPr>
+      <w:color w:val="666666"/>
+    </w:rPr>
+  </w:style>
+  <w:style w:type="paragraph" w:styleId="Heading6">
+    <w:name w:val="heading 6"/>
+    <w:basedOn w:val="Normal"/>
+    <w:next w:val="Normal"/>
+    <w:pPr>
+      <w:keepNext w:val="1"/>
+      <w:keepLines w:val="1"/>
+      <w:spacing w:after="80" w:before="240" w:lineRule="auto"/>
+    </w:pPr>
+    <w:rPr>
+      <w:i w:val="1"/>
+      <w:color w:val="666666"/>
+    </w:rPr>
+  </w:style>
+  <w:style w:type="paragraph" w:styleId="Title">
+    <w:name w:val="Title"/>
+    <w:basedOn w:val="Normal"/>
+    <w:next w:val="Normal"/>
+    <w:pPr>
+      <w:keepNext w:val="1"/>
+      <w:keepLines w:val="1"/>
+      <w:spacing w:after="60" w:lineRule="auto"/>
+    </w:pPr>
+    <w:rPr>
+      <w:sz w:val="52"/>
+      <w:szCs w:val="52"/>
+    </w:rPr>
+  </w:style>
+  <w:style w:type="paragraph" w:styleId="Normal" w:default="1">
     <w:name w:val="Normal"/>
     <w:qFormat w:val="1"/>
   </w:style>
@@ -5338,6 +5462,151 @@
     </w:tblPr>
   </w:style>
   <w:style w:type="table" w:styleId="Table9">
+    <w:basedOn w:val="TableNormal"/>
+    <w:tblPr>
+      <w:tblStyleRowBandSize w:val="1"/>
+      <w:tblStyleColBandSize w:val="1"/>
+      <w:tblCellMar>
+        <w:top w:w="100.0" w:type="dxa"/>
+        <w:left w:w="100.0" w:type="dxa"/>
+        <w:bottom w:w="100.0" w:type="dxa"/>
+        <w:right w:w="100.0" w:type="dxa"/>
+      </w:tblCellMar>
+    </w:tblPr>
+  </w:style>
+  <w:style w:type="paragraph" w:styleId="Subtitle">
+    <w:name w:val="Subtitle"/>
+    <w:basedOn w:val="Normal"/>
+    <w:next w:val="Normal"/>
+    <w:pPr>
+      <w:keepNext w:val="1"/>
+      <w:keepLines w:val="1"/>
+      <w:spacing w:after="320" w:lineRule="auto"/>
+    </w:pPr>
+    <w:rPr>
+      <w:color w:val="666666"/>
+      <w:sz w:val="30"/>
+      <w:szCs w:val="30"/>
+    </w:rPr>
+  </w:style>
+  <w:style w:type="table" w:styleId="Table1">
+    <w:basedOn w:val="TableNormal"/>
+    <w:tblPr>
+      <w:tblStyleRowBandSize w:val="1"/>
+      <w:tblStyleColBandSize w:val="1"/>
+      <w:tblCellMar>
+        <w:top w:w="100.0" w:type="dxa"/>
+        <w:left w:w="100.0" w:type="dxa"/>
+        <w:bottom w:w="100.0" w:type="dxa"/>
+        <w:right w:w="100.0" w:type="dxa"/>
+      </w:tblCellMar>
+    </w:tblPr>
+  </w:style>
+  <w:style w:type="table" w:styleId="Table2">
+    <w:basedOn w:val="TableNormal"/>
+    <w:tblPr>
+      <w:tblStyleRowBandSize w:val="1"/>
+      <w:tblStyleColBandSize w:val="1"/>
+      <w:tblCellMar>
+        <w:top w:w="100.0" w:type="dxa"/>
+        <w:left w:w="100.0" w:type="dxa"/>
+        <w:bottom w:w="100.0" w:type="dxa"/>
+        <w:right w:w="100.0" w:type="dxa"/>
+      </w:tblCellMar>
+    </w:tblPr>
+  </w:style>
+  <w:style w:type="table" w:styleId="Table3">
+    <w:basedOn w:val="TableNormal"/>
+    <w:tblPr>
+      <w:tblStyleRowBandSize w:val="1"/>
+      <w:tblStyleColBandSize w:val="1"/>
+      <w:tblCellMar>
+        <w:top w:w="100.0" w:type="dxa"/>
+        <w:left w:w="100.0" w:type="dxa"/>
+        <w:bottom w:w="100.0" w:type="dxa"/>
+        <w:right w:w="100.0" w:type="dxa"/>
+      </w:tblCellMar>
+    </w:tblPr>
+  </w:style>
+  <w:style w:type="table" w:styleId="Table4">
+    <w:basedOn w:val="TableNormal"/>
+    <w:tblPr>
+      <w:tblStyleRowBandSize w:val="1"/>
+      <w:tblStyleColBandSize w:val="1"/>
+      <w:tblCellMar>
+        <w:top w:w="100.0" w:type="dxa"/>
+        <w:left w:w="100.0" w:type="dxa"/>
+        <w:bottom w:w="100.0" w:type="dxa"/>
+        <w:right w:w="100.0" w:type="dxa"/>
+      </w:tblCellMar>
+    </w:tblPr>
+  </w:style>
+  <w:style w:type="table" w:styleId="Table5">
+    <w:basedOn w:val="TableNormal"/>
+    <w:tblPr>
+      <w:tblStyleRowBandSize w:val="1"/>
+      <w:tblStyleColBandSize w:val="1"/>
+      <w:tblCellMar>
+        <w:top w:w="100.0" w:type="dxa"/>
+        <w:left w:w="100.0" w:type="dxa"/>
+        <w:bottom w:w="100.0" w:type="dxa"/>
+        <w:right w:w="100.0" w:type="dxa"/>
+      </w:tblCellMar>
+    </w:tblPr>
+  </w:style>
+  <w:style w:type="table" w:styleId="Table6">
+    <w:basedOn w:val="TableNormal"/>
+    <w:tblPr>
+      <w:tblStyleRowBandSize w:val="1"/>
+      <w:tblStyleColBandSize w:val="1"/>
+      <w:tblCellMar>
+        <w:top w:w="100.0" w:type="dxa"/>
+        <w:left w:w="100.0" w:type="dxa"/>
+        <w:bottom w:w="100.0" w:type="dxa"/>
+        <w:right w:w="100.0" w:type="dxa"/>
+      </w:tblCellMar>
+    </w:tblPr>
+  </w:style>
+  <w:style w:type="table" w:styleId="Table7">
+    <w:basedOn w:val="TableNormal"/>
+    <w:tblPr>
+      <w:tblStyleRowBandSize w:val="1"/>
+      <w:tblStyleColBandSize w:val="1"/>
+      <w:tblCellMar>
+        <w:top w:w="100.0" w:type="dxa"/>
+        <w:left w:w="100.0" w:type="dxa"/>
+        <w:bottom w:w="100.0" w:type="dxa"/>
+        <w:right w:w="100.0" w:type="dxa"/>
+      </w:tblCellMar>
+    </w:tblPr>
+  </w:style>
+  <w:style w:type="table" w:styleId="Table8">
+    <w:basedOn w:val="TableNormal"/>
+    <w:tblPr>
+      <w:tblStyleRowBandSize w:val="1"/>
+      <w:tblStyleColBandSize w:val="1"/>
+      <w:tblCellMar>
+        <w:top w:w="100.0" w:type="dxa"/>
+        <w:left w:w="100.0" w:type="dxa"/>
+        <w:bottom w:w="100.0" w:type="dxa"/>
+        <w:right w:w="100.0" w:type="dxa"/>
+      </w:tblCellMar>
+    </w:tblPr>
+  </w:style>
+  <w:style w:type="table" w:styleId="Table9">
+    <w:basedOn w:val="TableNormal"/>
+    <w:tblPr>
+      <w:tblStyleRowBandSize w:val="1"/>
+      <w:tblStyleColBandSize w:val="1"/>
+      <w:tblCellMar>
+        <w:top w:w="100.0" w:type="dxa"/>
+        <w:left w:w="100.0" w:type="dxa"/>
+        <w:bottom w:w="100.0" w:type="dxa"/>
+        <w:right w:w="100.0" w:type="dxa"/>
+      </w:tblCellMar>
+    </w:tblPr>
+  </w:style>
+  <w:style w:type="table" w:styleId="Table10">
     <w:basedOn w:val="TableNormal"/>
     <w:tblPr>
       <w:tblStyleRowBandSize w:val="1"/>
@@ -5908,7 +6177,7 @@
 
 <file path=customXML/item1.xml><?xml version="1.0" encoding="utf-8"?>
 <go:gDocsCustomXmlDataStorage xmlns:go="http://customooxmlschemas.google.com/" xmlns:r="http://schemas.openxmlformats.org/officeDocument/2006/relationships">
-  <go:docsCustomData xmlns:go="http://customooxmlschemas.google.com/" roundtripDataSignature="AMtx7miLxkOdQYVRb7XSec9qWiI5BDIqsw==">AMUW2mWRtFCUTexiy2uA0V0f0ofYFK7qaNS2XfQGC4GAXmL4l58qfg3xafg4GUTMBQ+7eELR8mB0u86vPTbXjHCFF6unzfxqmQ0XGFnXkMzCg8hYXCyWqqPLUkipFbMx3B2Ovng6rqJX</go:docsCustomData>
+  <go:docsCustomData xmlns:go="http://customooxmlschemas.google.com/" roundtripDataSignature="AMtx7mjH/dxLVMb53zZMBR5bgYIYDRaBtg==">AMUW2mW9wi7QACoJBAj+Oqe+0ocCrztFvk6+a9+fOE0kaPEx5nIlNk9alWSI4isauTaUhnMRThwO2W500qE2r3IqHCyPEOpG4oD0Uib1b0ZPtpGtOJTnLINDcKQeucB8et2GlUqifce6</go:docsCustomData>
 </go:gDocsCustomXmlDataStorage>
 </file>
 

</xml_diff>

<commit_message>
feat: update bytes usage
</commit_message>
<xml_diff>
--- a/static/template/auditReportTemplate.docx
+++ b/static/template/auditReportTemplate.docx
@@ -6,6 +6,7 @@
       <w:pPr>
         <w:pStyle w:val="Body A"/>
         <w:rPr>
+          <w:rStyle w:val="None"/>
           <w:rFonts w:ascii="Avenir Book" w:cs="Avenir Book" w:hAnsi="Avenir Book" w:eastAsia="Avenir Book"/>
         </w:rPr>
       </w:pPr>
@@ -30,6 +31,7 @@
       </w:pPr>
       <w:r>
         <w:rPr>
+          <w:rStyle w:val="None"/>
           <w:rFonts w:ascii="Avenir Heavy" w:hAnsi="Avenir Heavy"/>
           <w:sz w:val="28"/>
           <w:szCs w:val="28"/>
@@ -41,6 +43,7 @@
       </w:r>
       <w:r>
         <w:rPr>
+          <w:rStyle w:val="None"/>
           <w:rFonts w:ascii="Avenir Heavy" w:hAnsi="Avenir Heavy" w:hint="default"/>
           <w:sz w:val="28"/>
           <w:szCs w:val="28"/>
@@ -52,6 +55,7 @@
       </w:r>
       <w:r>
         <w:rPr>
+          <w:rStyle w:val="None"/>
           <w:rFonts w:ascii="Avenir Heavy" w:hAnsi="Avenir Heavy"/>
           <w:sz w:val="28"/>
           <w:szCs w:val="28"/>
@@ -63,6 +67,7 @@
       </w:r>
       <w:r>
         <w:rPr>
+          <w:rStyle w:val="None"/>
           <w:rFonts w:ascii="Avenir Heavy" w:hAnsi="Avenir Heavy" w:hint="default"/>
           <w:sz w:val="28"/>
           <w:szCs w:val="28"/>
@@ -74,6 +79,7 @@
       </w:r>
       <w:r>
         <w:rPr>
+          <w:rStyle w:val="None"/>
           <w:rFonts w:ascii="Avenir Heavy" w:hAnsi="Avenir Heavy"/>
           <w:sz w:val="28"/>
           <w:szCs w:val="28"/>
@@ -88,6 +94,7 @@
       <w:pPr>
         <w:pStyle w:val="Body A"/>
         <w:rPr>
+          <w:rStyle w:val="None"/>
           <w:rFonts w:ascii="Avenir Book" w:cs="Avenir Book" w:hAnsi="Avenir Book" w:eastAsia="Avenir Book"/>
           <w:sz w:val="20"/>
           <w:szCs w:val="20"/>
@@ -98,7 +105,7 @@
       <w:tblPr>
         <w:tblW w:w="9015" w:type="dxa"/>
         <w:jc w:val="left"/>
-        <w:tblInd w:w="864" w:type="dxa"/>
+        <w:tblInd w:w="972" w:type="dxa"/>
         <w:tblBorders>
           <w:top w:val="single" w:color="ffffff" w:sz="8" w:space="0" w:shadow="0" w:frame="0"/>
           <w:left w:val="single" w:color="ffffff" w:sz="8" w:space="0" w:shadow="0" w:frame="0"/>
@@ -122,7 +129,7 @@
           <w:shd w:val="clear" w:color="auto" w:fill="ced7e7"/>
         </w:tblPrEx>
         <w:trPr>
-          <w:trHeight w:val="980" w:hRule="atLeast"/>
+          <w:trHeight w:val="1000" w:hRule="atLeast"/>
         </w:trPr>
         <w:tc>
           <w:tcPr>
@@ -151,6 +158,7 @@
             </w:pPr>
             <w:r>
               <w:rPr>
+                <w:rStyle w:val="None"/>
                 <w:rFonts w:ascii="Times New Roman" w:cs="Times New Roman" w:hAnsi="Times New Roman" w:eastAsia="Times New Roman"/>
                 <w:sz w:val="24"/>
                 <w:szCs w:val="24"/>
@@ -159,7 +167,7 @@
               </w:rPr>
               <w:drawing xmlns:a="http://schemas.openxmlformats.org/drawingml/2006/main">
                 <wp:inline distT="0" distB="0" distL="0" distR="0">
-                  <wp:extent cx="401298" cy="401298"/>
+                  <wp:extent cx="384157" cy="384157"/>
                   <wp:effectExtent l="0" t="0" r="0" b="0"/>
                   <wp:docPr id="1073741825" name="officeArt object" descr="pasted-movie.png"/>
                   <wp:cNvGraphicFramePr/>
@@ -183,7 +191,7 @@
                         <pic:spPr>
                           <a:xfrm>
                             <a:off x="0" y="0"/>
-                            <a:ext cx="401298" cy="401298"/>
+                            <a:ext cx="384157" cy="384157"/>
                           </a:xfrm>
                           <a:prstGeom prst="rect">
                             <a:avLst/>
@@ -227,6 +235,7 @@
               <w:spacing w:line="240" w:lineRule="auto"/>
               <w:jc w:val="center"/>
               <w:rPr>
+                <w:rStyle w:val="None"/>
                 <w:rFonts w:ascii="Avenir Roman" w:cs="Avenir Roman" w:hAnsi="Avenir Roman" w:eastAsia="Avenir Roman"/>
                 <w:sz w:val="18"/>
                 <w:szCs w:val="18"/>
@@ -235,6 +244,7 @@
             </w:pPr>
             <w:r>
               <w:rPr>
+                <w:rStyle w:val="None"/>
                 <w:rFonts w:ascii="Avenir Roman" w:hAnsi="Avenir Roman"/>
                 <w:sz w:val="18"/>
                 <w:szCs w:val="18"/>
@@ -259,6 +269,7 @@
             </w:pPr>
             <w:r>
               <w:rPr>
+                <w:rStyle w:val="None"/>
                 <w:rFonts w:ascii="Avenir Roman" w:hAnsi="Avenir Roman"/>
                 <w:sz w:val="18"/>
                 <w:szCs w:val="18"/>
@@ -270,6 +281,7 @@
             </w:r>
             <w:r>
               <w:rPr>
+                <w:rStyle w:val="None"/>
                 <w:rFonts w:ascii="Avenir Roman" w:hAnsi="Avenir Roman" w:hint="default"/>
                 <w:sz w:val="18"/>
                 <w:szCs w:val="18"/>
@@ -281,6 +293,7 @@
             </w:r>
             <w:r>
               <w:rPr>
+                <w:rStyle w:val="None"/>
                 <w:rFonts w:ascii="Avenir Roman" w:hAnsi="Avenir Roman"/>
                 <w:sz w:val="18"/>
                 <w:szCs w:val="18"/>
@@ -320,6 +333,7 @@
             </w:pPr>
             <w:r>
               <w:rPr>
+                <w:rStyle w:val="None"/>
                 <w:rFonts w:ascii="Avenir Heavy" w:hAnsi="Avenir Heavy"/>
                 <w:sz w:val="28"/>
                 <w:szCs w:val="28"/>
@@ -337,7 +351,7 @@
           <w:shd w:val="clear" w:color="auto" w:fill="ced7e7"/>
         </w:tblPrEx>
         <w:trPr>
-          <w:trHeight w:val="1080" w:hRule="atLeast"/>
+          <w:trHeight w:val="1100" w:hRule="atLeast"/>
         </w:trPr>
         <w:tc>
           <w:tcPr>
@@ -366,6 +380,7 @@
             </w:pPr>
             <w:r>
               <w:rPr>
+                <w:rStyle w:val="None"/>
                 <w:rFonts w:ascii="Times New Roman" w:cs="Times New Roman" w:hAnsi="Times New Roman" w:eastAsia="Times New Roman"/>
                 <w:sz w:val="24"/>
                 <w:szCs w:val="24"/>
@@ -444,6 +459,7 @@
             </w:pPr>
             <w:r>
               <w:rPr>
+                <w:rStyle w:val="None"/>
                 <w:rFonts w:ascii="Avenir Roman" w:hAnsi="Avenir Roman"/>
                 <w:sz w:val="18"/>
                 <w:szCs w:val="18"/>
@@ -483,6 +499,7 @@
             </w:pPr>
             <w:r>
               <w:rPr>
+                <w:rStyle w:val="None"/>
                 <w:rFonts w:ascii="Avenir Heavy" w:hAnsi="Avenir Heavy"/>
                 <w:sz w:val="28"/>
                 <w:szCs w:val="28"/>
@@ -500,7 +517,7 @@
           <w:shd w:val="clear" w:color="auto" w:fill="ced7e7"/>
         </w:tblPrEx>
         <w:trPr>
-          <w:trHeight w:val="1120" w:hRule="atLeast"/>
+          <w:trHeight w:val="1140" w:hRule="atLeast"/>
         </w:trPr>
         <w:tc>
           <w:tcPr>
@@ -529,6 +546,7 @@
             </w:pPr>
             <w:r>
               <w:rPr>
+                <w:rStyle w:val="None"/>
                 <w:rFonts w:ascii="Times New Roman" w:cs="Times New Roman" w:hAnsi="Times New Roman" w:eastAsia="Times New Roman"/>
                 <w:sz w:val="24"/>
                 <w:szCs w:val="24"/>
@@ -537,7 +555,7 @@
               </w:rPr>
               <w:drawing xmlns:a="http://schemas.openxmlformats.org/drawingml/2006/main">
                 <wp:inline distT="0" distB="0" distL="0" distR="0">
-                  <wp:extent cx="401298" cy="401298"/>
+                  <wp:extent cx="384157" cy="384157"/>
                   <wp:effectExtent l="0" t="0" r="0" b="0"/>
                   <wp:docPr id="1073741827" name="officeArt object" descr="pasted-movie.png"/>
                   <wp:cNvGraphicFramePr/>
@@ -561,7 +579,7 @@
                         <pic:spPr>
                           <a:xfrm>
                             <a:off x="0" y="0"/>
-                            <a:ext cx="401298" cy="401298"/>
+                            <a:ext cx="384157" cy="384157"/>
                           </a:xfrm>
                           <a:prstGeom prst="rect">
                             <a:avLst/>
@@ -607,6 +625,7 @@
             </w:pPr>
             <w:r>
               <w:rPr>
+                <w:rStyle w:val="None"/>
                 <w:rFonts w:ascii="Avenir Roman" w:hAnsi="Avenir Roman"/>
                 <w:sz w:val="18"/>
                 <w:szCs w:val="18"/>
@@ -618,6 +637,7 @@
             </w:r>
             <w:r>
               <w:rPr>
+                <w:rStyle w:val="None"/>
                 <w:rFonts w:ascii="Avenir Roman" w:hAnsi="Avenir Roman" w:hint="default"/>
                 <w:sz w:val="18"/>
                 <w:szCs w:val="18"/>
@@ -629,6 +649,7 @@
             </w:r>
             <w:r>
               <w:rPr>
+                <w:rStyle w:val="None"/>
                 <w:rFonts w:ascii="Avenir Roman" w:hAnsi="Avenir Roman"/>
                 <w:sz w:val="18"/>
                 <w:szCs w:val="18"/>
@@ -668,6 +689,7 @@
             </w:pPr>
             <w:r>
               <w:rPr>
+                <w:rStyle w:val="None"/>
                 <w:rFonts w:ascii="Avenir Heavy" w:hAnsi="Avenir Heavy"/>
                 <w:sz w:val="28"/>
                 <w:szCs w:val="28"/>
@@ -685,7 +707,7 @@
           <w:shd w:val="clear" w:color="auto" w:fill="ced7e7"/>
         </w:tblPrEx>
         <w:trPr>
-          <w:trHeight w:val="1120" w:hRule="atLeast"/>
+          <w:trHeight w:val="1140" w:hRule="atLeast"/>
         </w:trPr>
         <w:tc>
           <w:tcPr>
@@ -713,6 +735,7 @@
             </w:pPr>
             <w:r>
               <w:rPr>
+                <w:rStyle w:val="None"/>
                 <w:rFonts w:ascii="Arial" w:cs="Arial" w:hAnsi="Arial" w:eastAsia="Arial"/>
                 <w:sz w:val="22"/>
                 <w:szCs w:val="22"/>
@@ -721,7 +744,7 @@
               </w:rPr>
               <w:drawing xmlns:a="http://schemas.openxmlformats.org/drawingml/2006/main">
                 <wp:inline distT="0" distB="0" distL="0" distR="0">
-                  <wp:extent cx="401298" cy="401298"/>
+                  <wp:extent cx="384157" cy="384157"/>
                   <wp:effectExtent l="0" t="0" r="0" b="0"/>
                   <wp:docPr id="1073741828" name="officeArt object" descr="pasted-movie.png"/>
                   <wp:cNvGraphicFramePr/>
@@ -745,7 +768,7 @@
                         <pic:spPr>
                           <a:xfrm>
                             <a:off x="0" y="0"/>
-                            <a:ext cx="401298" cy="401298"/>
+                            <a:ext cx="384157" cy="384157"/>
                           </a:xfrm>
                           <a:prstGeom prst="rect">
                             <a:avLst/>
@@ -791,6 +814,7 @@
             </w:pPr>
             <w:r>
               <w:rPr>
+                <w:rStyle w:val="None"/>
                 <w:rFonts w:ascii="Avenir Roman" w:hAnsi="Avenir Roman"/>
                 <w:sz w:val="18"/>
                 <w:szCs w:val="18"/>
@@ -830,6 +854,7 @@
             </w:pPr>
             <w:r>
               <w:rPr>
+                <w:rStyle w:val="None"/>
                 <w:rFonts w:ascii="Avenir Heavy" w:hAnsi="Avenir Heavy"/>
                 <w:sz w:val="28"/>
                 <w:szCs w:val="28"/>
@@ -841,6 +866,7 @@
             </w:r>
             <w:r>
               <w:rPr>
+                <w:rStyle w:val="None"/>
                 <w:rFonts w:ascii="Avenir Heavy" w:hAnsi="Avenir Heavy"/>
                 <w:sz w:val="28"/>
                 <w:szCs w:val="28"/>
@@ -852,6 +878,7 @@
             </w:r>
             <w:r>
               <w:rPr>
+                <w:rStyle w:val="None"/>
                 <w:rFonts w:ascii="Avenir Heavy" w:hAnsi="Avenir Heavy"/>
                 <w:sz w:val="28"/>
                 <w:szCs w:val="28"/>
@@ -863,6 +890,7 @@
             </w:r>
             <w:r>
               <w:rPr>
+                <w:rStyle w:val="None"/>
                 <w:rFonts w:ascii="Avenir Heavy" w:hAnsi="Avenir Heavy"/>
                 <w:sz w:val="28"/>
                 <w:szCs w:val="28"/>
@@ -874,6 +902,7 @@
             </w:r>
             <w:r>
               <w:rPr>
+                <w:rStyle w:val="None"/>
                 <w:rFonts w:ascii="Avenir Heavy" w:hAnsi="Avenir Heavy" w:hint="default"/>
                 <w:sz w:val="28"/>
                 <w:szCs w:val="28"/>
@@ -891,7 +920,7 @@
           <w:shd w:val="clear" w:color="auto" w:fill="ced7e7"/>
         </w:tblPrEx>
         <w:trPr>
-          <w:trHeight w:val="920" w:hRule="atLeast"/>
+          <w:trHeight w:val="940" w:hRule="atLeast"/>
         </w:trPr>
         <w:tc>
           <w:tcPr>
@@ -920,6 +949,7 @@
             </w:pPr>
             <w:r>
               <w:rPr>
+                <w:rStyle w:val="None"/>
                 <w:rFonts w:ascii="Times New Roman" w:cs="Times New Roman" w:hAnsi="Times New Roman" w:eastAsia="Times New Roman"/>
                 <w:sz w:val="24"/>
                 <w:szCs w:val="24"/>
@@ -928,7 +958,7 @@
               </w:rPr>
               <w:drawing xmlns:a="http://schemas.openxmlformats.org/drawingml/2006/main">
                 <wp:inline distT="0" distB="0" distL="0" distR="0">
-                  <wp:extent cx="401298" cy="401298"/>
+                  <wp:extent cx="384157" cy="384157"/>
                   <wp:effectExtent l="0" t="0" r="0" b="0"/>
                   <wp:docPr id="1073741829" name="officeArt object" descr="pasted-movie.png"/>
                   <wp:cNvGraphicFramePr/>
@@ -952,7 +982,7 @@
                         <pic:spPr>
                           <a:xfrm>
                             <a:off x="0" y="0"/>
-                            <a:ext cx="401298" cy="401298"/>
+                            <a:ext cx="384157" cy="384157"/>
                           </a:xfrm>
                           <a:prstGeom prst="rect">
                             <a:avLst/>
@@ -998,6 +1028,7 @@
             </w:pPr>
             <w:r>
               <w:rPr>
+                <w:rStyle w:val="None"/>
                 <w:rFonts w:ascii="Avenir Roman" w:hAnsi="Avenir Roman"/>
                 <w:sz w:val="18"/>
                 <w:szCs w:val="18"/>
@@ -1009,6 +1040,7 @@
             </w:r>
             <w:r>
               <w:rPr>
+                <w:rStyle w:val="None"/>
                 <w:rFonts w:ascii="Avenir Roman" w:hAnsi="Avenir Roman" w:hint="default"/>
                 <w:sz w:val="18"/>
                 <w:szCs w:val="18"/>
@@ -1020,6 +1052,7 @@
             </w:r>
             <w:r>
               <w:rPr>
+                <w:rStyle w:val="None"/>
                 <w:rFonts w:ascii="Avenir Roman" w:hAnsi="Avenir Roman"/>
                 <w:sz w:val="18"/>
                 <w:szCs w:val="18"/>
@@ -1058,6 +1091,7 @@
             </w:pPr>
             <w:r>
               <w:rPr>
+                <w:rStyle w:val="None"/>
                 <w:rFonts w:ascii="Avenir Roman" w:hAnsi="Avenir Roman"/>
                 <w:sz w:val="28"/>
                 <w:szCs w:val="28"/>
@@ -1096,6 +1130,7 @@
             </w:pPr>
             <w:r>
               <w:rPr>
+                <w:rStyle w:val="None"/>
                 <w:rFonts w:ascii="Avenir Roman" w:hAnsi="Avenir Roman"/>
                 <w:sz w:val="20"/>
                 <w:szCs w:val="20"/>
@@ -1107,6 +1142,7 @@
             </w:r>
             <w:r>
               <w:rPr>
+                <w:rStyle w:val="None"/>
                 <w:rFonts w:ascii="Avenir Roman" w:hAnsi="Avenir Roman"/>
                 <w:sz w:val="20"/>
                 <w:szCs w:val="20"/>
@@ -1145,6 +1181,7 @@
             </w:pPr>
             <w:r>
               <w:rPr>
+                <w:rStyle w:val="None"/>
                 <w:rFonts w:ascii="Avenir Heavy" w:hAnsi="Avenir Heavy"/>
                 <w:sz w:val="28"/>
                 <w:szCs w:val="28"/>
@@ -1163,8 +1200,9 @@
         <w:pStyle w:val="Body A"/>
         <w:widowControl w:val="0"/>
         <w:spacing w:line="240" w:lineRule="auto"/>
-        <w:ind w:left="756" w:hanging="756"/>
-        <w:rPr>
+        <w:ind w:left="864" w:hanging="864"/>
+        <w:rPr>
+          <w:rStyle w:val="None"/>
           <w:rFonts w:ascii="Avenir Book" w:cs="Avenir Book" w:hAnsi="Avenir Book" w:eastAsia="Avenir Book"/>
           <w:sz w:val="20"/>
           <w:szCs w:val="20"/>
@@ -1176,8 +1214,9 @@
         <w:pStyle w:val="Body A"/>
         <w:widowControl w:val="0"/>
         <w:spacing w:line="240" w:lineRule="auto"/>
-        <w:ind w:left="648" w:hanging="648"/>
-        <w:rPr>
+        <w:ind w:left="756" w:hanging="756"/>
+        <w:rPr>
+          <w:rStyle w:val="None"/>
           <w:rFonts w:ascii="Avenir Book" w:cs="Avenir Book" w:hAnsi="Avenir Book" w:eastAsia="Avenir Book"/>
           <w:sz w:val="20"/>
           <w:szCs w:val="20"/>
@@ -1189,8 +1228,9 @@
         <w:pStyle w:val="Body A"/>
         <w:widowControl w:val="0"/>
         <w:spacing w:line="240" w:lineRule="auto"/>
-        <w:ind w:left="540" w:hanging="540"/>
-        <w:rPr>
+        <w:ind w:left="648" w:hanging="648"/>
+        <w:rPr>
+          <w:rStyle w:val="None"/>
           <w:rFonts w:ascii="Avenir Book" w:cs="Avenir Book" w:hAnsi="Avenir Book" w:eastAsia="Avenir Book"/>
           <w:sz w:val="20"/>
           <w:szCs w:val="20"/>
@@ -1202,8 +1242,9 @@
         <w:pStyle w:val="Body A"/>
         <w:widowControl w:val="0"/>
         <w:spacing w:line="240" w:lineRule="auto"/>
-        <w:ind w:left="432" w:hanging="432"/>
-        <w:rPr>
+        <w:ind w:left="540" w:hanging="540"/>
+        <w:rPr>
+          <w:rStyle w:val="None"/>
           <w:rFonts w:ascii="Avenir Book" w:cs="Avenir Book" w:hAnsi="Avenir Book" w:eastAsia="Avenir Book"/>
           <w:sz w:val="20"/>
           <w:szCs w:val="20"/>
@@ -1213,7 +1254,22 @@
     <w:p>
       <w:pPr>
         <w:pStyle w:val="Body A"/>
-        <w:rPr>
+        <w:widowControl w:val="0"/>
+        <w:spacing w:line="240" w:lineRule="auto"/>
+        <w:ind w:left="432" w:hanging="432"/>
+        <w:rPr>
+          <w:rStyle w:val="None"/>
+          <w:rFonts w:ascii="Avenir Book" w:cs="Avenir Book" w:hAnsi="Avenir Book" w:eastAsia="Avenir Book"/>
+          <w:sz w:val="20"/>
+          <w:szCs w:val="20"/>
+        </w:rPr>
+      </w:pPr>
+    </w:p>
+    <w:p>
+      <w:pPr>
+        <w:pStyle w:val="Body A"/>
+        <w:rPr>
+          <w:rStyle w:val="None"/>
           <w:rFonts w:ascii="Avenir Book" w:cs="Avenir Book" w:hAnsi="Avenir Book" w:eastAsia="Avenir Book"/>
           <w:sz w:val="24"/>
           <w:szCs w:val="24"/>
@@ -1224,7 +1280,7 @@
       <w:tblPr>
         <w:tblW w:w="9019" w:type="dxa"/>
         <w:jc w:val="left"/>
-        <w:tblInd w:w="864" w:type="dxa"/>
+        <w:tblInd w:w="972" w:type="dxa"/>
         <w:tblBorders>
           <w:top w:val="single" w:color="ffffff" w:sz="8" w:space="0" w:shadow="0" w:frame="0"/>
           <w:left w:val="single" w:color="ffffff" w:sz="8" w:space="0" w:shadow="0" w:frame="0"/>
@@ -1247,7 +1303,7 @@
           <w:shd w:val="clear" w:color="auto" w:fill="ced7e7"/>
         </w:tblPrEx>
         <w:trPr>
-          <w:trHeight w:val="1048" w:hRule="exact"/>
+          <w:trHeight w:val="1068" w:hRule="exact"/>
         </w:trPr>
         <w:tc>
           <w:tcPr>
@@ -1276,6 +1332,7 @@
             </w:pPr>
             <w:r>
               <w:rPr>
+                <w:rStyle w:val="None"/>
                 <w:rFonts w:ascii="Times New Roman" w:cs="Times New Roman" w:hAnsi="Times New Roman" w:eastAsia="Times New Roman"/>
                 <w:sz w:val="24"/>
                 <w:szCs w:val="24"/>
@@ -1284,7 +1341,7 @@
               </w:rPr>
               <w:drawing xmlns:a="http://schemas.openxmlformats.org/drawingml/2006/main">
                 <wp:inline distT="0" distB="0" distL="0" distR="0">
-                  <wp:extent cx="388810" cy="388810"/>
+                  <wp:extent cx="382218" cy="382218"/>
                   <wp:effectExtent l="0" t="0" r="0" b="0"/>
                   <wp:docPr id="1073741830" name="officeArt object" descr="pasted-movie.png"/>
                   <wp:cNvGraphicFramePr/>
@@ -1308,7 +1365,7 @@
                         <pic:spPr>
                           <a:xfrm>
                             <a:off x="0" y="0"/>
-                            <a:ext cx="388810" cy="388810"/>
+                            <a:ext cx="382218" cy="382218"/>
                           </a:xfrm>
                           <a:prstGeom prst="rect">
                             <a:avLst/>
@@ -1354,6 +1411,7 @@
             </w:pPr>
             <w:r>
               <w:rPr>
+                <w:rStyle w:val="None"/>
                 <w:rFonts w:ascii="Avenir Roman" w:hAnsi="Avenir Roman"/>
                 <w:sz w:val="20"/>
                 <w:szCs w:val="20"/>
@@ -1365,6 +1423,7 @@
             </w:r>
             <w:r>
               <w:rPr>
+                <w:rStyle w:val="None"/>
                 <w:rFonts w:ascii="Avenir Roman" w:hAnsi="Avenir Roman" w:hint="default"/>
                 <w:sz w:val="20"/>
                 <w:szCs w:val="20"/>
@@ -1376,6 +1435,7 @@
             </w:r>
             <w:r>
               <w:rPr>
+                <w:rStyle w:val="None"/>
                 <w:rFonts w:ascii="Avenir Roman" w:hAnsi="Avenir Roman"/>
                 <w:sz w:val="20"/>
                 <w:szCs w:val="20"/>
@@ -1414,6 +1474,7 @@
             </w:pPr>
             <w:r>
               <w:rPr>
+                <w:rStyle w:val="None"/>
                 <w:rFonts w:ascii="Avenir Roman" w:hAnsi="Avenir Roman"/>
                 <w:sz w:val="20"/>
                 <w:szCs w:val="20"/>
@@ -1425,6 +1486,7 @@
             </w:r>
             <w:r>
               <w:rPr>
+                <w:rStyle w:val="None"/>
                 <w:rFonts w:ascii="Avenir Roman" w:hAnsi="Avenir Roman" w:hint="default"/>
                 <w:sz w:val="20"/>
                 <w:szCs w:val="20"/>
@@ -1436,6 +1498,7 @@
             </w:r>
             <w:r>
               <w:rPr>
+                <w:rStyle w:val="None"/>
                 <w:rFonts w:ascii="Avenir Roman" w:hAnsi="Avenir Roman"/>
                 <w:sz w:val="20"/>
                 <w:szCs w:val="20"/>
@@ -1474,6 +1537,7 @@
             </w:pPr>
             <w:r>
               <w:rPr>
+                <w:rStyle w:val="None"/>
                 <w:rFonts w:ascii="Avenir Heavy" w:hAnsi="Avenir Heavy"/>
                 <w:sz w:val="28"/>
                 <w:szCs w:val="28"/>
@@ -1492,8 +1556,9 @@
         <w:pStyle w:val="Body A"/>
         <w:widowControl w:val="0"/>
         <w:spacing w:line="240" w:lineRule="auto"/>
-        <w:ind w:left="756" w:hanging="756"/>
-        <w:rPr>
+        <w:ind w:left="864" w:hanging="864"/>
+        <w:rPr>
+          <w:rStyle w:val="None"/>
           <w:rFonts w:ascii="Avenir Book" w:cs="Avenir Book" w:hAnsi="Avenir Book" w:eastAsia="Avenir Book"/>
           <w:sz w:val="24"/>
           <w:szCs w:val="24"/>
@@ -1505,8 +1570,9 @@
         <w:pStyle w:val="Body A"/>
         <w:widowControl w:val="0"/>
         <w:spacing w:line="240" w:lineRule="auto"/>
-        <w:ind w:left="648" w:hanging="648"/>
-        <w:rPr>
+        <w:ind w:left="756" w:hanging="756"/>
+        <w:rPr>
+          <w:rStyle w:val="None"/>
           <w:rFonts w:ascii="Avenir Book" w:cs="Avenir Book" w:hAnsi="Avenir Book" w:eastAsia="Avenir Book"/>
           <w:sz w:val="24"/>
           <w:szCs w:val="24"/>
@@ -1518,8 +1584,9 @@
         <w:pStyle w:val="Body A"/>
         <w:widowControl w:val="0"/>
         <w:spacing w:line="240" w:lineRule="auto"/>
-        <w:ind w:left="540" w:hanging="540"/>
-        <w:rPr>
+        <w:ind w:left="648" w:hanging="648"/>
+        <w:rPr>
+          <w:rStyle w:val="None"/>
           <w:rFonts w:ascii="Avenir Book" w:cs="Avenir Book" w:hAnsi="Avenir Book" w:eastAsia="Avenir Book"/>
           <w:sz w:val="24"/>
           <w:szCs w:val="24"/>
@@ -1531,7 +1598,9 @@
         <w:pStyle w:val="Body A"/>
         <w:widowControl w:val="0"/>
         <w:spacing w:line="240" w:lineRule="auto"/>
-        <w:rPr>
+        <w:ind w:left="540" w:hanging="540"/>
+        <w:rPr>
+          <w:rStyle w:val="None"/>
           <w:rFonts w:ascii="Avenir Book" w:cs="Avenir Book" w:hAnsi="Avenir Book" w:eastAsia="Avenir Book"/>
           <w:sz w:val="24"/>
           <w:szCs w:val="24"/>
@@ -1541,7 +1610,21 @@
     <w:p>
       <w:pPr>
         <w:pStyle w:val="Body A"/>
-        <w:rPr>
+        <w:widowControl w:val="0"/>
+        <w:spacing w:line="240" w:lineRule="auto"/>
+        <w:rPr>
+          <w:rStyle w:val="None"/>
+          <w:rFonts w:ascii="Avenir Book" w:cs="Avenir Book" w:hAnsi="Avenir Book" w:eastAsia="Avenir Book"/>
+          <w:sz w:val="24"/>
+          <w:szCs w:val="24"/>
+        </w:rPr>
+      </w:pPr>
+    </w:p>
+    <w:p>
+      <w:pPr>
+        <w:pStyle w:val="Body A"/>
+        <w:rPr>
+          <w:rStyle w:val="None"/>
           <w:rFonts w:ascii="Avenir Book" w:cs="Avenir Book" w:hAnsi="Avenir Book" w:eastAsia="Avenir Book"/>
           <w:sz w:val="20"/>
           <w:szCs w:val="20"/>
@@ -1552,6 +1635,7 @@
       <w:pPr>
         <w:pStyle w:val="Body A"/>
         <w:rPr>
+          <w:rStyle w:val="None"/>
           <w:rFonts w:ascii="Avenir Heavy" w:cs="Avenir Heavy" w:hAnsi="Avenir Heavy" w:eastAsia="Avenir Heavy"/>
           <w:sz w:val="20"/>
           <w:szCs w:val="20"/>
@@ -1559,6 +1643,7 @@
       </w:pPr>
       <w:r>
         <w:rPr>
+          <w:rStyle w:val="None"/>
           <w:rFonts w:ascii="Avenir Heavy" w:hAnsi="Avenir Heavy"/>
           <w:sz w:val="20"/>
           <w:szCs w:val="20"/>
@@ -1570,6 +1655,7 @@
       </w:r>
       <w:r>
         <w:rPr>
+          <w:rStyle w:val="None"/>
           <w:rFonts w:ascii="Avenir Heavy" w:hAnsi="Avenir Heavy" w:hint="default"/>
           <w:sz w:val="20"/>
           <w:szCs w:val="20"/>
@@ -1581,6 +1667,7 @@
       </w:r>
       <w:r>
         <w:rPr>
+          <w:rStyle w:val="None"/>
           <w:rFonts w:ascii="Avenir Heavy" w:hAnsi="Avenir Heavy"/>
           <w:sz w:val="20"/>
           <w:szCs w:val="20"/>
@@ -1592,6 +1679,7 @@
       </w:r>
       <w:r>
         <w:rPr>
+          <w:rStyle w:val="None"/>
           <w:rFonts w:ascii="Avenir Heavy" w:hAnsi="Avenir Heavy"/>
           <w:sz w:val="20"/>
           <w:szCs w:val="20"/>
@@ -1605,6 +1693,7 @@
       <w:pPr>
         <w:pStyle w:val="Body A"/>
         <w:rPr>
+          <w:rStyle w:val="None"/>
           <w:rFonts w:ascii="Avenir Heavy" w:cs="Avenir Heavy" w:hAnsi="Avenir Heavy" w:eastAsia="Avenir Heavy"/>
           <w:sz w:val="20"/>
           <w:szCs w:val="20"/>
@@ -1615,11 +1704,13 @@
       <w:pPr>
         <w:pStyle w:val="Body A"/>
         <w:rPr>
+          <w:rStyle w:val="None"/>
           <w:rFonts w:ascii="Avenir Book" w:cs="Avenir Book" w:hAnsi="Avenir Book" w:eastAsia="Avenir Book"/>
         </w:rPr>
       </w:pPr>
       <w:r>
         <w:rPr>
+          <w:rStyle w:val="None"/>
           <w:rFonts w:ascii="Avenir Heavy" w:hAnsi="Avenir Heavy"/>
           <w:sz w:val="20"/>
           <w:szCs w:val="20"/>
@@ -1631,6 +1722,7 @@
       </w:r>
       <w:r>
         <w:rPr>
+          <w:rStyle w:val="None"/>
           <w:rFonts w:ascii="Avenir Heavy" w:hAnsi="Avenir Heavy"/>
           <w:sz w:val="20"/>
           <w:szCs w:val="20"/>
@@ -1644,6 +1736,7 @@
       <w:pPr>
         <w:pStyle w:val="Body A"/>
         <w:rPr>
+          <w:rStyle w:val="None"/>
           <w:rFonts w:ascii="Avenir Book" w:cs="Avenir Book" w:hAnsi="Avenir Book" w:eastAsia="Avenir Book"/>
           <w:sz w:val="24"/>
           <w:szCs w:val="24"/>
@@ -1654,7 +1747,7 @@
       <w:tblPr>
         <w:tblW w:w="9015" w:type="dxa"/>
         <w:jc w:val="left"/>
-        <w:tblInd w:w="864" w:type="dxa"/>
+        <w:tblInd w:w="972" w:type="dxa"/>
         <w:tblBorders>
           <w:top w:val="single" w:color="ffffff" w:sz="8" w:space="0" w:shadow="0" w:frame="0"/>
           <w:left w:val="single" w:color="ffffff" w:sz="8" w:space="0" w:shadow="0" w:frame="0"/>
@@ -1676,7 +1769,7 @@
           <w:shd w:val="clear" w:color="auto" w:fill="ced7e7"/>
         </w:tblPrEx>
         <w:trPr>
-          <w:trHeight w:val="832" w:hRule="exact"/>
+          <w:trHeight w:val="852" w:hRule="exact"/>
         </w:trPr>
         <w:tc>
           <w:tcPr>
@@ -1703,12 +1796,13 @@
             </w:pPr>
             <w:r>
               <w:rPr>
+                <w:rStyle w:val="None"/>
                 <w:shd w:val="nil" w:color="auto" w:fill="auto"/>
                 <w:lang w:val="en-US"/>
               </w:rPr>
               <w:drawing xmlns:a="http://schemas.openxmlformats.org/drawingml/2006/main">
                 <wp:inline distT="0" distB="0" distL="0" distR="0">
-                  <wp:extent cx="373355" cy="373355"/>
+                  <wp:extent cx="366965" cy="366965"/>
                   <wp:effectExtent l="0" t="0" r="0" b="0"/>
                   <wp:docPr id="1073741831" name="officeArt object" descr="pasted-movie.png"/>
                   <wp:cNvGraphicFramePr/>
@@ -1732,7 +1826,7 @@
                         <pic:spPr>
                           <a:xfrm>
                             <a:off x="0" y="0"/>
-                            <a:ext cx="373355" cy="373355"/>
+                            <a:ext cx="366965" cy="366965"/>
                           </a:xfrm>
                           <a:prstGeom prst="rect">
                             <a:avLst/>
@@ -1778,6 +1872,7 @@
             </w:pPr>
             <w:r>
               <w:rPr>
+                <w:rStyle w:val="None"/>
                 <w:rFonts w:ascii="Avenir Roman" w:hAnsi="Avenir Roman"/>
                 <w:sz w:val="20"/>
                 <w:szCs w:val="20"/>
@@ -1789,6 +1884,7 @@
             </w:r>
             <w:r>
               <w:rPr>
+                <w:rStyle w:val="None"/>
                 <w:rFonts w:ascii="Avenir Roman" w:hAnsi="Avenir Roman"/>
                 <w:sz w:val="20"/>
                 <w:szCs w:val="20"/>
@@ -1800,6 +1896,7 @@
             </w:r>
             <w:r>
               <w:rPr>
+                <w:rStyle w:val="None"/>
                 <w:rFonts w:ascii="Avenir Roman" w:hAnsi="Avenir Roman"/>
                 <w:sz w:val="20"/>
                 <w:szCs w:val="20"/>
@@ -1838,6 +1935,7 @@
             </w:pPr>
             <w:r>
               <w:rPr>
+                <w:rStyle w:val="None"/>
                 <w:rFonts w:ascii="Avenir Heavy" w:hAnsi="Avenir Heavy"/>
                 <w:sz w:val="48"/>
                 <w:szCs w:val="48"/>
@@ -1849,6 +1947,7 @@
             </w:r>
             <w:r>
               <w:rPr>
+                <w:rStyle w:val="None"/>
                 <w:rFonts w:ascii="Avenir Heavy" w:hAnsi="Avenir Heavy"/>
                 <w:sz w:val="48"/>
                 <w:szCs w:val="48"/>
@@ -1860,6 +1959,7 @@
             </w:r>
             <w:r>
               <w:rPr>
+                <w:rStyle w:val="None"/>
                 <w:rFonts w:ascii="Avenir Heavy" w:hAnsi="Avenir Heavy"/>
                 <w:shd w:val="nil" w:color="auto" w:fill="auto"/>
                 <w:rtl w:val="0"/>
@@ -1876,8 +1976,9 @@
         <w:pStyle w:val="Body A"/>
         <w:widowControl w:val="0"/>
         <w:spacing w:line="240" w:lineRule="auto"/>
-        <w:ind w:left="756" w:hanging="756"/>
-        <w:rPr>
+        <w:ind w:left="864" w:hanging="864"/>
+        <w:rPr>
+          <w:rStyle w:val="None"/>
           <w:rFonts w:ascii="Avenir Book" w:cs="Avenir Book" w:hAnsi="Avenir Book" w:eastAsia="Avenir Book"/>
           <w:sz w:val="24"/>
           <w:szCs w:val="24"/>
@@ -1889,10 +1990,25 @@
         <w:pStyle w:val="Body A"/>
         <w:widowControl w:val="0"/>
         <w:spacing w:line="240" w:lineRule="auto"/>
+        <w:ind w:left="756" w:hanging="756"/>
+        <w:rPr>
+          <w:rStyle w:val="None"/>
+          <w:rFonts w:ascii="Avenir Book" w:cs="Avenir Book" w:hAnsi="Avenir Book" w:eastAsia="Avenir Book"/>
+          <w:sz w:val="24"/>
+          <w:szCs w:val="24"/>
+        </w:rPr>
+      </w:pPr>
+    </w:p>
+    <w:p>
+      <w:pPr>
+        <w:pStyle w:val="Body A"/>
+        <w:widowControl w:val="0"/>
+        <w:spacing w:line="240" w:lineRule="auto"/>
         <w:ind w:left="648" w:hanging="648"/>
       </w:pPr>
       <w:r>
         <w:rPr>
+          <w:rStyle w:val="None"/>
           <w:rFonts w:ascii="Arial Unicode MS" w:cs="Arial Unicode MS" w:hAnsi="Arial Unicode MS" w:eastAsia="Arial Unicode MS"/>
           <w:b w:val="0"/>
           <w:bCs w:val="0"/>
@@ -1908,6 +2024,7 @@
       <w:pPr>
         <w:pStyle w:val="Body A"/>
         <w:rPr>
+          <w:rStyle w:val="None"/>
           <w:rFonts w:ascii="Avenir Book" w:cs="Avenir Book" w:hAnsi="Avenir Book" w:eastAsia="Avenir Book"/>
           <w:sz w:val="28"/>
           <w:szCs w:val="28"/>
@@ -1934,6 +2051,7 @@
       </w:pPr>
       <w:r>
         <w:rPr>
+          <w:rStyle w:val="None"/>
           <w:rFonts w:ascii="Avenir Heavy" w:hAnsi="Avenir Heavy"/>
           <w:sz w:val="28"/>
           <w:szCs w:val="28"/>
@@ -1945,6 +2063,7 @@
       </w:r>
       <w:r>
         <w:rPr>
+          <w:rStyle w:val="None"/>
           <w:rFonts w:ascii="Avenir Heavy" w:hAnsi="Avenir Heavy" w:hint="default"/>
           <w:sz w:val="28"/>
           <w:szCs w:val="28"/>
@@ -1956,6 +2075,7 @@
       </w:r>
       <w:r>
         <w:rPr>
+          <w:rStyle w:val="None"/>
           <w:rFonts w:ascii="Avenir Heavy" w:hAnsi="Avenir Heavy"/>
           <w:sz w:val="28"/>
           <w:szCs w:val="28"/>
@@ -1967,6 +2087,7 @@
       </w:r>
       <w:r>
         <w:rPr>
+          <w:rStyle w:val="None"/>
           <w:rFonts w:ascii="Avenir Heavy" w:hAnsi="Avenir Heavy" w:hint="default"/>
           <w:sz w:val="28"/>
           <w:szCs w:val="28"/>
@@ -1978,6 +2099,7 @@
       </w:r>
       <w:r>
         <w:rPr>
+          <w:rStyle w:val="None"/>
           <w:rFonts w:ascii="Avenir Heavy" w:hAnsi="Avenir Heavy"/>
           <w:sz w:val="28"/>
           <w:szCs w:val="28"/>
@@ -1989,6 +2111,7 @@
       </w:r>
       <w:r>
         <w:rPr>
+          <w:rStyle w:val="None"/>
           <w:rFonts w:ascii="Avenir Heavy" w:hAnsi="Avenir Heavy" w:hint="default"/>
           <w:sz w:val="28"/>
           <w:szCs w:val="28"/>
@@ -2000,6 +2123,7 @@
       </w:r>
       <w:r>
         <w:rPr>
+          <w:rStyle w:val="None"/>
           <w:rFonts w:ascii="Avenir Heavy" w:hAnsi="Avenir Heavy"/>
           <w:sz w:val="28"/>
           <w:szCs w:val="28"/>
@@ -2015,6 +2139,7 @@
         <w:pStyle w:val="Body A"/>
         <w:jc w:val="center"/>
         <w:rPr>
+          <w:rStyle w:val="None"/>
           <w:rFonts w:ascii="Avenir Book" w:cs="Avenir Book" w:hAnsi="Avenir Book" w:eastAsia="Avenir Book"/>
         </w:rPr>
       </w:pPr>
@@ -2023,7 +2148,7 @@
       <w:r>
         <w:drawing xmlns:a="http://schemas.openxmlformats.org/drawingml/2006/main">
           <wp:inline distT="0" distB="0" distL="0" distR="0">
-            <wp:extent cx="4517706" cy="2867396"/>
+            <wp:extent cx="4477197" cy="2831554"/>
             <wp:effectExtent l="0" t="0" r="0" b="0"/>
             <wp:docPr id="1073741832" name="officeArt object"/>
             <wp:cNvGraphicFramePr/>
@@ -2040,6 +2165,7 @@
       <w:pPr>
         <w:pStyle w:val="Body A"/>
         <w:rPr>
+          <w:rStyle w:val="None"/>
           <w:rFonts w:ascii="Avenir Heavy" w:cs="Avenir Heavy" w:hAnsi="Avenir Heavy" w:eastAsia="Avenir Heavy"/>
           <w:sz w:val="28"/>
           <w:szCs w:val="28"/>
@@ -2051,6 +2177,7 @@
       <w:pPr>
         <w:pStyle w:val="Body A"/>
         <w:rPr>
+          <w:rStyle w:val="None"/>
           <w:rFonts w:ascii="Avenir Heavy" w:cs="Avenir Heavy" w:hAnsi="Avenir Heavy" w:eastAsia="Avenir Heavy"/>
           <w:outline w:val="0"/>
           <w:color w:val="b4250c"/>
@@ -2064,6 +2191,7 @@
       </w:pPr>
       <w:r>
         <w:rPr>
+          <w:rStyle w:val="None"/>
           <w:rFonts w:ascii="Avenir Heavy" w:hAnsi="Avenir Heavy"/>
           <w:outline w:val="0"/>
           <w:color w:val="b4250c"/>
@@ -2080,6 +2208,7 @@
       </w:r>
       <w:r>
         <w:rPr>
+          <w:rStyle w:val="None"/>
           <w:rFonts w:ascii="Avenir Heavy" w:hAnsi="Avenir Heavy" w:hint="default"/>
           <w:outline w:val="0"/>
           <w:color w:val="b4250c"/>
@@ -2096,6 +2225,7 @@
       </w:r>
       <w:r>
         <w:rPr>
+          <w:rStyle w:val="None"/>
           <w:rFonts w:ascii="Avenir Heavy" w:hAnsi="Avenir Heavy"/>
           <w:outline w:val="0"/>
           <w:color w:val="b4250c"/>
@@ -2112,6 +2242,7 @@
       </w:r>
       <w:r>
         <w:rPr>
+          <w:rStyle w:val="None"/>
           <w:rFonts w:ascii="Avenir Heavy" w:hAnsi="Avenir Heavy" w:hint="default"/>
           <w:outline w:val="0"/>
           <w:color w:val="b4250c"/>
@@ -2128,6 +2259,7 @@
       </w:r>
       <w:r>
         <w:rPr>
+          <w:rStyle w:val="None"/>
           <w:rFonts w:ascii="Avenir Heavy" w:hAnsi="Avenir Heavy"/>
           <w:outline w:val="0"/>
           <w:color w:val="b4250c"/>
@@ -2147,11 +2279,13 @@
       <w:pPr>
         <w:pStyle w:val="Body A"/>
         <w:rPr>
+          <w:rStyle w:val="None"/>
           <w:rFonts w:ascii="Avenir Book" w:cs="Avenir Book" w:hAnsi="Avenir Book" w:eastAsia="Avenir Book"/>
         </w:rPr>
       </w:pPr>
       <w:r>
         <w:rPr>
+          <w:rStyle w:val="None"/>
           <w:rFonts w:ascii="Avenir Book" w:hAnsi="Avenir Book"/>
           <w:rtl w:val="0"/>
           <w:lang w:val="fr-FR"/>
@@ -2160,6 +2294,7 @@
       </w:r>
       <w:r>
         <w:rPr>
+          <w:rStyle w:val="None"/>
           <w:rFonts w:ascii="Avenir Book" w:hAnsi="Avenir Book" w:hint="default"/>
           <w:rtl w:val="0"/>
           <w:lang w:val="fr-FR"/>
@@ -2168,6 +2303,7 @@
       </w:r>
       <w:r>
         <w:rPr>
+          <w:rStyle w:val="None"/>
           <w:rFonts w:ascii="Avenir Book" w:hAnsi="Avenir Book"/>
           <w:rtl w:val="0"/>
           <w:lang w:val="it-IT"/>
@@ -2176,6 +2312,7 @@
       </w:r>
       <w:r>
         <w:rPr>
+          <w:rStyle w:val="None"/>
           <w:rFonts w:ascii="Avenir Book" w:hAnsi="Avenir Book" w:hint="default"/>
           <w:rtl w:val="0"/>
           <w:lang w:val="fr-FR"/>
@@ -2184,6 +2321,7 @@
       </w:r>
       <w:r>
         <w:rPr>
+          <w:rStyle w:val="None"/>
           <w:rFonts w:ascii="Avenir Book" w:hAnsi="Avenir Book"/>
           <w:rtl w:val="0"/>
           <w:lang w:val="fr-FR"/>
@@ -2192,6 +2330,7 @@
       </w:r>
       <w:r>
         <w:rPr>
+          <w:rStyle w:val="None"/>
           <w:rFonts w:ascii="Avenir Book" w:hAnsi="Avenir Book" w:hint="default"/>
           <w:rtl w:val="0"/>
           <w:lang w:val="fr-FR"/>
@@ -2200,6 +2339,7 @@
       </w:r>
       <w:r>
         <w:rPr>
+          <w:rStyle w:val="None"/>
           <w:rFonts w:ascii="Avenir Book" w:hAnsi="Avenir Book"/>
           <w:rtl w:val="0"/>
           <w:lang w:val="fr-FR"/>
@@ -2208,6 +2348,7 @@
       </w:r>
       <w:r>
         <w:rPr>
+          <w:rStyle w:val="None"/>
           <w:rFonts w:ascii="Avenir Book" w:hAnsi="Avenir Book" w:hint="default"/>
           <w:rtl w:val="0"/>
           <w:lang w:val="fr-FR"/>
@@ -2216,6 +2357,7 @@
       </w:r>
       <w:r>
         <w:rPr>
+          <w:rStyle w:val="None"/>
           <w:rFonts w:ascii="Avenir Book" w:hAnsi="Avenir Book"/>
           <w:rtl w:val="0"/>
           <w:lang w:val="fr-FR"/>
@@ -2227,6 +2369,7 @@
       <w:pPr>
         <w:pStyle w:val="Body A"/>
         <w:rPr>
+          <w:rStyle w:val="None"/>
           <w:rFonts w:ascii="Avenir Heavy" w:cs="Avenir Heavy" w:hAnsi="Avenir Heavy" w:eastAsia="Avenir Heavy"/>
           <w:outline w:val="0"/>
           <w:color w:val="e63c1e"/>
@@ -2240,6 +2383,7 @@
       </w:pPr>
       <w:r>
         <w:rPr>
+          <w:rStyle w:val="None"/>
           <w:rFonts w:ascii="Avenir Heavy" w:hAnsi="Avenir Heavy"/>
           <w:outline w:val="0"/>
           <w:color w:val="e63c1e"/>
@@ -2256,6 +2400,7 @@
       </w:r>
       <w:r>
         <w:rPr>
+          <w:rStyle w:val="None"/>
           <w:rFonts w:ascii="Avenir Heavy" w:hAnsi="Avenir Heavy" w:hint="default"/>
           <w:outline w:val="0"/>
           <w:color w:val="e63c1e"/>
@@ -2272,6 +2417,7 @@
       </w:r>
       <w:r>
         <w:rPr>
+          <w:rStyle w:val="None"/>
           <w:rFonts w:ascii="Avenir Heavy" w:hAnsi="Avenir Heavy"/>
           <w:outline w:val="0"/>
           <w:color w:val="e63c1e"/>
@@ -2288,6 +2434,7 @@
       </w:r>
       <w:r>
         <w:rPr>
+          <w:rStyle w:val="None"/>
           <w:rFonts w:ascii="Avenir Heavy" w:hAnsi="Avenir Heavy" w:hint="default"/>
           <w:outline w:val="0"/>
           <w:color w:val="e63c1e"/>
@@ -2304,6 +2451,7 @@
       </w:r>
       <w:r>
         <w:rPr>
+          <w:rStyle w:val="None"/>
           <w:rFonts w:ascii="Avenir Heavy" w:hAnsi="Avenir Heavy"/>
           <w:outline w:val="0"/>
           <w:color w:val="e63c1e"/>
@@ -2320,6 +2468,7 @@
       </w:r>
       <w:r>
         <w:rPr>
+          <w:rStyle w:val="None"/>
           <w:rFonts w:ascii="Avenir Heavy" w:hAnsi="Avenir Heavy" w:hint="default"/>
           <w:outline w:val="0"/>
           <w:color w:val="e63c1e"/>
@@ -2336,6 +2485,7 @@
       </w:r>
       <w:r>
         <w:rPr>
+          <w:rStyle w:val="None"/>
           <w:rFonts w:ascii="Avenir Heavy" w:hAnsi="Avenir Heavy"/>
           <w:outline w:val="0"/>
           <w:color w:val="e63c1e"/>
@@ -2355,11 +2505,13 @@
       <w:pPr>
         <w:pStyle w:val="Body A"/>
         <w:rPr>
+          <w:rStyle w:val="None"/>
           <w:rFonts w:ascii="Avenir Book" w:cs="Avenir Book" w:hAnsi="Avenir Book" w:eastAsia="Avenir Book"/>
         </w:rPr>
       </w:pPr>
       <w:r>
         <w:rPr>
+          <w:rStyle w:val="None"/>
           <w:rFonts w:ascii="Avenir Book" w:hAnsi="Avenir Book"/>
           <w:rtl w:val="0"/>
           <w:lang w:val="fr-FR"/>
@@ -2368,6 +2520,7 @@
       </w:r>
       <w:r>
         <w:rPr>
+          <w:rStyle w:val="None"/>
           <w:rFonts w:ascii="Avenir Book" w:hAnsi="Avenir Book" w:hint="default"/>
           <w:rtl w:val="0"/>
           <w:lang w:val="fr-FR"/>
@@ -2376,6 +2529,7 @@
       </w:r>
       <w:r>
         <w:rPr>
+          <w:rStyle w:val="None"/>
           <w:rFonts w:ascii="Avenir Book" w:hAnsi="Avenir Book"/>
           <w:rtl w:val="0"/>
           <w:lang w:val="it-IT"/>
@@ -2384,6 +2538,7 @@
       </w:r>
       <w:r>
         <w:rPr>
+          <w:rStyle w:val="None"/>
           <w:rFonts w:ascii="Avenir Book" w:hAnsi="Avenir Book" w:hint="default"/>
           <w:rtl w:val="0"/>
           <w:lang w:val="fr-FR"/>
@@ -2392,6 +2547,7 @@
       </w:r>
       <w:r>
         <w:rPr>
+          <w:rStyle w:val="None"/>
           <w:rFonts w:ascii="Avenir Book" w:hAnsi="Avenir Book"/>
           <w:rtl w:val="0"/>
           <w:lang w:val="fr-FR"/>
@@ -2400,6 +2556,7 @@
       </w:r>
       <w:r>
         <w:rPr>
+          <w:rStyle w:val="None"/>
           <w:rFonts w:ascii="Avenir Book" w:hAnsi="Avenir Book" w:hint="default"/>
           <w:rtl w:val="0"/>
           <w:lang w:val="fr-FR"/>
@@ -2408,6 +2565,7 @@
       </w:r>
       <w:r>
         <w:rPr>
+          <w:rStyle w:val="None"/>
           <w:rFonts w:ascii="Avenir Book" w:hAnsi="Avenir Book"/>
           <w:rtl w:val="0"/>
           <w:lang w:val="fr-FR"/>
@@ -2416,6 +2574,7 @@
       </w:r>
       <w:r>
         <w:rPr>
+          <w:rStyle w:val="None"/>
           <w:rFonts w:ascii="Avenir Book" w:hAnsi="Avenir Book" w:hint="default"/>
           <w:rtl w:val="0"/>
           <w:lang w:val="fr-FR"/>
@@ -2424,6 +2583,7 @@
       </w:r>
       <w:r>
         <w:rPr>
+          <w:rStyle w:val="None"/>
           <w:rFonts w:ascii="Avenir Book" w:hAnsi="Avenir Book"/>
           <w:rtl w:val="0"/>
           <w:lang w:val="fr-FR"/>
@@ -2435,6 +2595,7 @@
       <w:pPr>
         <w:pStyle w:val="Body A"/>
         <w:rPr>
+          <w:rStyle w:val="None"/>
           <w:rFonts w:ascii="Avenir Heavy" w:cs="Avenir Heavy" w:hAnsi="Avenir Heavy" w:eastAsia="Avenir Heavy"/>
           <w:outline w:val="0"/>
           <w:color w:val="46c010"/>
@@ -2448,6 +2609,7 @@
       </w:pPr>
       <w:r>
         <w:rPr>
+          <w:rStyle w:val="None"/>
           <w:rFonts w:ascii="Avenir Heavy" w:hAnsi="Avenir Heavy"/>
           <w:outline w:val="0"/>
           <w:color w:val="46c010"/>
@@ -2464,6 +2626,7 @@
       </w:r>
       <w:r>
         <w:rPr>
+          <w:rStyle w:val="None"/>
           <w:rFonts w:ascii="Avenir Heavy" w:hAnsi="Avenir Heavy" w:hint="default"/>
           <w:outline w:val="0"/>
           <w:color w:val="46c010"/>
@@ -2480,6 +2643,7 @@
       </w:r>
       <w:r>
         <w:rPr>
+          <w:rStyle w:val="None"/>
           <w:rFonts w:ascii="Avenir Heavy" w:hAnsi="Avenir Heavy"/>
           <w:outline w:val="0"/>
           <w:color w:val="46c010"/>
@@ -2496,6 +2660,7 @@
       </w:r>
       <w:r>
         <w:rPr>
+          <w:rStyle w:val="None"/>
           <w:rFonts w:ascii="Avenir Heavy" w:hAnsi="Avenir Heavy" w:hint="default"/>
           <w:outline w:val="0"/>
           <w:color w:val="46c010"/>
@@ -2512,6 +2677,7 @@
       </w:r>
       <w:r>
         <w:rPr>
+          <w:rStyle w:val="None"/>
           <w:rFonts w:ascii="Avenir Heavy" w:hAnsi="Avenir Heavy"/>
           <w:outline w:val="0"/>
           <w:color w:val="46c010"/>
@@ -2531,11 +2697,13 @@
       <w:pPr>
         <w:pStyle w:val="Body A"/>
         <w:rPr>
+          <w:rStyle w:val="None"/>
           <w:rFonts w:ascii="Avenir Book" w:cs="Avenir Book" w:hAnsi="Avenir Book" w:eastAsia="Avenir Book"/>
         </w:rPr>
       </w:pPr>
       <w:r>
         <w:rPr>
+          <w:rStyle w:val="None"/>
           <w:rFonts w:ascii="Avenir Book" w:hAnsi="Avenir Book"/>
           <w:rtl w:val="0"/>
           <w:lang w:val="fr-FR"/>
@@ -2544,6 +2712,7 @@
       </w:r>
       <w:r>
         <w:rPr>
+          <w:rStyle w:val="None"/>
           <w:rFonts w:ascii="Avenir Book" w:hAnsi="Avenir Book" w:hint="default"/>
           <w:rtl w:val="0"/>
           <w:lang w:val="fr-FR"/>
@@ -2552,6 +2721,7 @@
       </w:r>
       <w:r>
         <w:rPr>
+          <w:rStyle w:val="None"/>
           <w:rFonts w:ascii="Avenir Book" w:hAnsi="Avenir Book"/>
           <w:rtl w:val="0"/>
           <w:lang w:val="it-IT"/>
@@ -2560,6 +2730,7 @@
       </w:r>
       <w:r>
         <w:rPr>
+          <w:rStyle w:val="None"/>
           <w:rFonts w:ascii="Avenir Book" w:hAnsi="Avenir Book" w:hint="default"/>
           <w:rtl w:val="0"/>
           <w:lang w:val="fr-FR"/>
@@ -2568,6 +2739,7 @@
       </w:r>
       <w:r>
         <w:rPr>
+          <w:rStyle w:val="None"/>
           <w:rFonts w:ascii="Avenir Book" w:hAnsi="Avenir Book"/>
           <w:rtl w:val="0"/>
           <w:lang w:val="fr-FR"/>
@@ -2576,6 +2748,7 @@
       </w:r>
       <w:r>
         <w:rPr>
+          <w:rStyle w:val="None"/>
           <w:rFonts w:ascii="Avenir Book" w:hAnsi="Avenir Book" w:hint="default"/>
           <w:rtl w:val="0"/>
           <w:lang w:val="fr-FR"/>
@@ -2584,6 +2757,7 @@
       </w:r>
       <w:r>
         <w:rPr>
+          <w:rStyle w:val="None"/>
           <w:rFonts w:ascii="Avenir Book" w:hAnsi="Avenir Book"/>
           <w:rtl w:val="0"/>
           <w:lang w:val="fr-FR"/>
@@ -2592,6 +2766,7 @@
       </w:r>
       <w:r>
         <w:rPr>
+          <w:rStyle w:val="None"/>
           <w:rFonts w:ascii="Avenir Book" w:hAnsi="Avenir Book" w:hint="default"/>
           <w:rtl w:val="0"/>
           <w:lang w:val="fr-FR"/>
@@ -2600,6 +2775,7 @@
       </w:r>
       <w:r>
         <w:rPr>
+          <w:rStyle w:val="None"/>
           <w:rFonts w:ascii="Avenir Book" w:hAnsi="Avenir Book"/>
           <w:rtl w:val="0"/>
           <w:lang w:val="fr-FR"/>
@@ -2611,6 +2787,7 @@
       <w:pPr>
         <w:pStyle w:val="Body A"/>
         <w:rPr>
+          <w:rStyle w:val="None"/>
           <w:rFonts w:ascii="Avenir Heavy" w:cs="Avenir Heavy" w:hAnsi="Avenir Heavy" w:eastAsia="Avenir Heavy"/>
           <w:outline w:val="0"/>
           <w:color w:val="13d6f3"/>
@@ -2624,6 +2801,7 @@
       </w:pPr>
       <w:r>
         <w:rPr>
+          <w:rStyle w:val="None"/>
           <w:rFonts w:ascii="Avenir Heavy" w:hAnsi="Avenir Heavy"/>
           <w:outline w:val="0"/>
           <w:color w:val="13d6f3"/>
@@ -2640,6 +2818,7 @@
       </w:r>
       <w:r>
         <w:rPr>
+          <w:rStyle w:val="None"/>
           <w:rFonts w:ascii="Avenir Heavy" w:hAnsi="Avenir Heavy" w:hint="default"/>
           <w:outline w:val="0"/>
           <w:color w:val="13d6f3"/>
@@ -2656,6 +2835,7 @@
       </w:r>
       <w:r>
         <w:rPr>
+          <w:rStyle w:val="None"/>
           <w:rFonts w:ascii="Avenir Heavy" w:hAnsi="Avenir Heavy"/>
           <w:outline w:val="0"/>
           <w:color w:val="13d6f3"/>
@@ -2672,6 +2852,7 @@
       </w:r>
       <w:r>
         <w:rPr>
+          <w:rStyle w:val="None"/>
           <w:rFonts w:ascii="Avenir Heavy" w:hAnsi="Avenir Heavy" w:hint="default"/>
           <w:outline w:val="0"/>
           <w:color w:val="13d6f3"/>
@@ -2688,6 +2869,7 @@
       </w:r>
       <w:r>
         <w:rPr>
+          <w:rStyle w:val="None"/>
           <w:rFonts w:ascii="Avenir Heavy" w:hAnsi="Avenir Heavy"/>
           <w:outline w:val="0"/>
           <w:color w:val="13d6f3"/>
@@ -2707,11 +2889,13 @@
       <w:pPr>
         <w:pStyle w:val="Body A"/>
         <w:rPr>
+          <w:rStyle w:val="None"/>
           <w:rFonts w:ascii="Avenir Book" w:cs="Avenir Book" w:hAnsi="Avenir Book" w:eastAsia="Avenir Book"/>
         </w:rPr>
       </w:pPr>
       <w:r>
         <w:rPr>
+          <w:rStyle w:val="None"/>
           <w:rFonts w:ascii="Avenir Book" w:hAnsi="Avenir Book"/>
           <w:rtl w:val="0"/>
           <w:lang w:val="fr-FR"/>
@@ -2720,6 +2904,7 @@
       </w:r>
       <w:r>
         <w:rPr>
+          <w:rStyle w:val="None"/>
           <w:rFonts w:ascii="Avenir Book" w:hAnsi="Avenir Book" w:hint="default"/>
           <w:rtl w:val="0"/>
           <w:lang w:val="fr-FR"/>
@@ -2728,6 +2913,7 @@
       </w:r>
       <w:r>
         <w:rPr>
+          <w:rStyle w:val="None"/>
           <w:rFonts w:ascii="Avenir Book" w:hAnsi="Avenir Book"/>
           <w:rtl w:val="0"/>
           <w:lang w:val="it-IT"/>
@@ -2736,6 +2922,7 @@
       </w:r>
       <w:r>
         <w:rPr>
+          <w:rStyle w:val="None"/>
           <w:rFonts w:ascii="Avenir Book" w:hAnsi="Avenir Book" w:hint="default"/>
           <w:rtl w:val="0"/>
           <w:lang w:val="fr-FR"/>
@@ -2744,6 +2931,7 @@
       </w:r>
       <w:r>
         <w:rPr>
+          <w:rStyle w:val="None"/>
           <w:rFonts w:ascii="Avenir Book" w:hAnsi="Avenir Book"/>
           <w:rtl w:val="0"/>
           <w:lang w:val="fr-FR"/>
@@ -2752,6 +2940,7 @@
       </w:r>
       <w:r>
         <w:rPr>
+          <w:rStyle w:val="None"/>
           <w:rFonts w:ascii="Avenir Book" w:hAnsi="Avenir Book" w:hint="default"/>
           <w:rtl w:val="0"/>
           <w:lang w:val="fr-FR"/>
@@ -2760,6 +2949,7 @@
       </w:r>
       <w:r>
         <w:rPr>
+          <w:rStyle w:val="None"/>
           <w:rFonts w:ascii="Avenir Book" w:hAnsi="Avenir Book"/>
           <w:rtl w:val="0"/>
           <w:lang w:val="fr-FR"/>
@@ -2768,6 +2958,7 @@
       </w:r>
       <w:r>
         <w:rPr>
+          <w:rStyle w:val="None"/>
           <w:rFonts w:ascii="Avenir Book" w:hAnsi="Avenir Book" w:hint="default"/>
           <w:rtl w:val="0"/>
           <w:lang w:val="fr-FR"/>
@@ -2776,6 +2967,7 @@
       </w:r>
       <w:r>
         <w:rPr>
+          <w:rStyle w:val="None"/>
           <w:rFonts w:ascii="Avenir Book" w:hAnsi="Avenir Book"/>
           <w:rtl w:val="0"/>
           <w:lang w:val="fr-FR"/>
@@ -2787,6 +2979,7 @@
       <w:pPr>
         <w:pStyle w:val="Body A"/>
         <w:rPr>
+          <w:rStyle w:val="None"/>
           <w:rFonts w:ascii="Avenir Heavy" w:cs="Avenir Heavy" w:hAnsi="Avenir Heavy" w:eastAsia="Avenir Heavy"/>
           <w:outline w:val="0"/>
           <w:color w:val="4c4ee8"/>
@@ -2800,6 +2993,7 @@
       </w:pPr>
       <w:r>
         <w:rPr>
+          <w:rStyle w:val="None"/>
           <w:rFonts w:ascii="Avenir Heavy" w:hAnsi="Avenir Heavy"/>
           <w:outline w:val="0"/>
           <w:color w:val="4c4ee8"/>
@@ -2816,6 +3010,7 @@
       </w:r>
       <w:r>
         <w:rPr>
+          <w:rStyle w:val="None"/>
           <w:rFonts w:ascii="Avenir Heavy" w:hAnsi="Avenir Heavy" w:hint="default"/>
           <w:outline w:val="0"/>
           <w:color w:val="4c4ee8"/>
@@ -2832,6 +3027,7 @@
       </w:r>
       <w:r>
         <w:rPr>
+          <w:rStyle w:val="None"/>
           <w:rFonts w:ascii="Avenir Heavy" w:hAnsi="Avenir Heavy"/>
           <w:outline w:val="0"/>
           <w:color w:val="4c4ee8"/>
@@ -2848,6 +3044,7 @@
       </w:r>
       <w:r>
         <w:rPr>
+          <w:rStyle w:val="None"/>
           <w:rFonts w:ascii="Avenir Heavy" w:hAnsi="Avenir Heavy" w:hint="default"/>
           <w:outline w:val="0"/>
           <w:color w:val="4c4ee8"/>
@@ -2864,6 +3061,7 @@
       </w:r>
       <w:r>
         <w:rPr>
+          <w:rStyle w:val="None"/>
           <w:rFonts w:ascii="Avenir Heavy" w:hAnsi="Avenir Heavy"/>
           <w:outline w:val="0"/>
           <w:color w:val="4c4ee8"/>
@@ -2883,11 +3081,13 @@
       <w:pPr>
         <w:pStyle w:val="Body A"/>
         <w:rPr>
+          <w:rStyle w:val="None"/>
           <w:rFonts w:ascii="Avenir Book" w:cs="Avenir Book" w:hAnsi="Avenir Book" w:eastAsia="Avenir Book"/>
         </w:rPr>
       </w:pPr>
       <w:r>
         <w:rPr>
+          <w:rStyle w:val="None"/>
           <w:rFonts w:ascii="Avenir Book" w:hAnsi="Avenir Book"/>
           <w:rtl w:val="0"/>
           <w:lang w:val="fr-FR"/>
@@ -2896,6 +3096,7 @@
       </w:r>
       <w:r>
         <w:rPr>
+          <w:rStyle w:val="None"/>
           <w:rFonts w:ascii="Avenir Book" w:hAnsi="Avenir Book" w:hint="default"/>
           <w:rtl w:val="0"/>
           <w:lang w:val="fr-FR"/>
@@ -2904,6 +3105,7 @@
       </w:r>
       <w:r>
         <w:rPr>
+          <w:rStyle w:val="None"/>
           <w:rFonts w:ascii="Avenir Book" w:hAnsi="Avenir Book"/>
           <w:rtl w:val="0"/>
           <w:lang w:val="it-IT"/>
@@ -2912,6 +3114,7 @@
       </w:r>
       <w:r>
         <w:rPr>
+          <w:rStyle w:val="None"/>
           <w:rFonts w:ascii="Avenir Book" w:hAnsi="Avenir Book" w:hint="default"/>
           <w:rtl w:val="0"/>
           <w:lang w:val="fr-FR"/>
@@ -2920,6 +3123,7 @@
       </w:r>
       <w:r>
         <w:rPr>
+          <w:rStyle w:val="None"/>
           <w:rFonts w:ascii="Avenir Book" w:hAnsi="Avenir Book"/>
           <w:rtl w:val="0"/>
           <w:lang w:val="fr-FR"/>
@@ -2928,6 +3132,7 @@
       </w:r>
       <w:r>
         <w:rPr>
+          <w:rStyle w:val="None"/>
           <w:rFonts w:ascii="Avenir Book" w:hAnsi="Avenir Book" w:hint="default"/>
           <w:rtl w:val="0"/>
           <w:lang w:val="fr-FR"/>
@@ -2936,6 +3141,7 @@
       </w:r>
       <w:r>
         <w:rPr>
+          <w:rStyle w:val="None"/>
           <w:rFonts w:ascii="Avenir Book" w:hAnsi="Avenir Book"/>
           <w:rtl w:val="0"/>
           <w:lang w:val="fr-FR"/>
@@ -2944,6 +3150,7 @@
       </w:r>
       <w:r>
         <w:rPr>
+          <w:rStyle w:val="None"/>
           <w:rFonts w:ascii="Avenir Book" w:hAnsi="Avenir Book" w:hint="default"/>
           <w:rtl w:val="0"/>
           <w:lang w:val="fr-FR"/>
@@ -2952,6 +3159,7 @@
       </w:r>
       <w:r>
         <w:rPr>
+          <w:rStyle w:val="None"/>
           <w:rFonts w:ascii="Avenir Book" w:hAnsi="Avenir Book"/>
           <w:rtl w:val="0"/>
           <w:lang w:val="fr-FR"/>
@@ -2963,6 +3171,7 @@
       <w:pPr>
         <w:pStyle w:val="Body A"/>
         <w:rPr>
+          <w:rStyle w:val="None"/>
           <w:rFonts w:ascii="Avenir Heavy" w:cs="Avenir Heavy" w:hAnsi="Avenir Heavy" w:eastAsia="Avenir Heavy"/>
           <w:outline w:val="0"/>
           <w:color w:val="8540c7"/>
@@ -2976,6 +3185,7 @@
       </w:pPr>
       <w:r>
         <w:rPr>
+          <w:rStyle w:val="None"/>
           <w:rFonts w:ascii="Avenir Heavy" w:hAnsi="Avenir Heavy"/>
           <w:outline w:val="0"/>
           <w:color w:val="8540c7"/>
@@ -2992,6 +3202,7 @@
       </w:r>
       <w:r>
         <w:rPr>
+          <w:rStyle w:val="None"/>
           <w:rFonts w:ascii="Avenir Heavy" w:hAnsi="Avenir Heavy" w:hint="default"/>
           <w:outline w:val="0"/>
           <w:color w:val="8540c7"/>
@@ -3008,6 +3219,7 @@
       </w:r>
       <w:r>
         <w:rPr>
+          <w:rStyle w:val="None"/>
           <w:rFonts w:ascii="Avenir Heavy" w:hAnsi="Avenir Heavy"/>
           <w:outline w:val="0"/>
           <w:color w:val="8540c7"/>
@@ -3024,6 +3236,7 @@
       </w:r>
       <w:r>
         <w:rPr>
+          <w:rStyle w:val="None"/>
           <w:rFonts w:ascii="Avenir Heavy" w:hAnsi="Avenir Heavy" w:hint="default"/>
           <w:outline w:val="0"/>
           <w:color w:val="8540c7"/>
@@ -3040,6 +3253,7 @@
       </w:r>
       <w:r>
         <w:rPr>
+          <w:rStyle w:val="None"/>
           <w:rFonts w:ascii="Avenir Heavy" w:hAnsi="Avenir Heavy"/>
           <w:outline w:val="0"/>
           <w:color w:val="8540c7"/>
@@ -3059,11 +3273,13 @@
       <w:pPr>
         <w:pStyle w:val="Body A"/>
         <w:rPr>
+          <w:rStyle w:val="None"/>
           <w:rFonts w:ascii="Avenir Book" w:cs="Avenir Book" w:hAnsi="Avenir Book" w:eastAsia="Avenir Book"/>
         </w:rPr>
       </w:pPr>
       <w:r>
         <w:rPr>
+          <w:rStyle w:val="None"/>
           <w:rFonts w:ascii="Avenir Book" w:hAnsi="Avenir Book"/>
           <w:rtl w:val="0"/>
           <w:lang w:val="fr-FR"/>
@@ -3072,6 +3288,7 @@
       </w:r>
       <w:r>
         <w:rPr>
+          <w:rStyle w:val="None"/>
           <w:rFonts w:ascii="Avenir Book" w:hAnsi="Avenir Book" w:hint="default"/>
           <w:rtl w:val="0"/>
           <w:lang w:val="fr-FR"/>
@@ -3080,6 +3297,7 @@
       </w:r>
       <w:r>
         <w:rPr>
+          <w:rStyle w:val="None"/>
           <w:rFonts w:ascii="Avenir Book" w:hAnsi="Avenir Book"/>
           <w:rtl w:val="0"/>
           <w:lang w:val="it-IT"/>
@@ -3088,6 +3306,7 @@
       </w:r>
       <w:r>
         <w:rPr>
+          <w:rStyle w:val="None"/>
           <w:rFonts w:ascii="Avenir Book" w:hAnsi="Avenir Book" w:hint="default"/>
           <w:rtl w:val="0"/>
           <w:lang w:val="fr-FR"/>
@@ -3096,6 +3315,7 @@
       </w:r>
       <w:r>
         <w:rPr>
+          <w:rStyle w:val="None"/>
           <w:rFonts w:ascii="Avenir Book" w:hAnsi="Avenir Book"/>
           <w:rtl w:val="0"/>
           <w:lang w:val="fr-FR"/>
@@ -3104,6 +3324,7 @@
       </w:r>
       <w:r>
         <w:rPr>
+          <w:rStyle w:val="None"/>
           <w:rFonts w:ascii="Avenir Book" w:hAnsi="Avenir Book" w:hint="default"/>
           <w:rtl w:val="0"/>
           <w:lang w:val="fr-FR"/>
@@ -3112,6 +3333,7 @@
       </w:r>
       <w:r>
         <w:rPr>
+          <w:rStyle w:val="None"/>
           <w:rFonts w:ascii="Avenir Book" w:hAnsi="Avenir Book"/>
           <w:rtl w:val="0"/>
           <w:lang w:val="fr-FR"/>
@@ -3120,6 +3342,7 @@
       </w:r>
       <w:r>
         <w:rPr>
+          <w:rStyle w:val="None"/>
           <w:rFonts w:ascii="Avenir Book" w:hAnsi="Avenir Book" w:hint="default"/>
           <w:rtl w:val="0"/>
           <w:lang w:val="fr-FR"/>
@@ -3128,6 +3351,7 @@
       </w:r>
       <w:r>
         <w:rPr>
+          <w:rStyle w:val="None"/>
           <w:rFonts w:ascii="Avenir Book" w:hAnsi="Avenir Book"/>
           <w:rtl w:val="0"/>
           <w:lang w:val="fr-FR"/>
@@ -3139,6 +3363,7 @@
       <w:pPr>
         <w:pStyle w:val="Body A"/>
         <w:rPr>
+          <w:rStyle w:val="None"/>
           <w:rFonts w:ascii="Avenir Heavy" w:cs="Avenir Heavy" w:hAnsi="Avenir Heavy" w:eastAsia="Avenir Heavy"/>
           <w:outline w:val="0"/>
           <w:color w:val="6700c7"/>
@@ -3152,6 +3377,7 @@
       </w:pPr>
       <w:r>
         <w:rPr>
+          <w:rStyle w:val="None"/>
           <w:rFonts w:ascii="Avenir Heavy" w:hAnsi="Avenir Heavy"/>
           <w:outline w:val="0"/>
           <w:color w:val="6700c7"/>
@@ -3168,6 +3394,7 @@
       </w:r>
       <w:r>
         <w:rPr>
+          <w:rStyle w:val="None"/>
           <w:rFonts w:ascii="Avenir Heavy" w:hAnsi="Avenir Heavy" w:hint="default"/>
           <w:outline w:val="0"/>
           <w:color w:val="6700c7"/>
@@ -3184,6 +3411,7 @@
       </w:r>
       <w:r>
         <w:rPr>
+          <w:rStyle w:val="None"/>
           <w:rFonts w:ascii="Avenir Heavy" w:hAnsi="Avenir Heavy"/>
           <w:outline w:val="0"/>
           <w:color w:val="6700c7"/>
@@ -3200,6 +3428,7 @@
       </w:r>
       <w:r>
         <w:rPr>
+          <w:rStyle w:val="None"/>
           <w:rFonts w:ascii="Avenir Book" w:hAnsi="Avenir Book" w:hint="default"/>
           <w:rtl w:val="0"/>
           <w:lang w:val="it-IT"/>
@@ -3208,6 +3437,7 @@
       </w:r>
       <w:r>
         <w:rPr>
+          <w:rStyle w:val="None"/>
           <w:rFonts w:ascii="Avenir Heavy" w:hAnsi="Avenir Heavy" w:hint="default"/>
           <w:outline w:val="0"/>
           <w:color w:val="6700c7"/>
@@ -3224,6 +3454,7 @@
       </w:r>
       <w:r>
         <w:rPr>
+          <w:rStyle w:val="None"/>
           <w:rFonts w:ascii="Avenir Heavy" w:hAnsi="Avenir Heavy"/>
           <w:outline w:val="0"/>
           <w:color w:val="6700c7"/>
@@ -3240,6 +3471,7 @@
       </w:r>
       <w:r>
         <w:rPr>
+          <w:rStyle w:val="None"/>
           <w:rFonts w:ascii="Avenir Heavy" w:hAnsi="Avenir Heavy" w:hint="default"/>
           <w:outline w:val="0"/>
           <w:color w:val="6700c7"/>
@@ -3256,6 +3488,7 @@
       </w:r>
       <w:r>
         <w:rPr>
+          <w:rStyle w:val="None"/>
           <w:rFonts w:ascii="Avenir Heavy" w:hAnsi="Avenir Heavy"/>
           <w:outline w:val="0"/>
           <w:color w:val="6700c7"/>
@@ -3275,11 +3508,13 @@
       <w:pPr>
         <w:pStyle w:val="Body A"/>
         <w:rPr>
+          <w:rStyle w:val="None"/>
           <w:rFonts w:ascii="Avenir Book" w:cs="Avenir Book" w:hAnsi="Avenir Book" w:eastAsia="Avenir Book"/>
         </w:rPr>
       </w:pPr>
       <w:r>
         <w:rPr>
+          <w:rStyle w:val="None"/>
           <w:rFonts w:ascii="Avenir Book" w:hAnsi="Avenir Book"/>
           <w:rtl w:val="0"/>
           <w:lang w:val="fr-FR"/>
@@ -3288,6 +3523,7 @@
       </w:r>
       <w:r>
         <w:rPr>
+          <w:rStyle w:val="None"/>
           <w:rFonts w:ascii="Avenir Book" w:hAnsi="Avenir Book" w:hint="default"/>
           <w:rtl w:val="0"/>
           <w:lang w:val="fr-FR"/>
@@ -3296,6 +3532,7 @@
       </w:r>
       <w:r>
         <w:rPr>
+          <w:rStyle w:val="None"/>
           <w:rFonts w:ascii="Avenir Book" w:hAnsi="Avenir Book"/>
           <w:rtl w:val="0"/>
           <w:lang w:val="it-IT"/>
@@ -3304,6 +3541,7 @@
       </w:r>
       <w:r>
         <w:rPr>
+          <w:rStyle w:val="None"/>
           <w:rFonts w:ascii="Avenir Book" w:hAnsi="Avenir Book" w:hint="default"/>
           <w:rtl w:val="0"/>
           <w:lang w:val="fr-FR"/>
@@ -3312,6 +3550,7 @@
       </w:r>
       <w:r>
         <w:rPr>
+          <w:rStyle w:val="None"/>
           <w:rFonts w:ascii="Avenir Book" w:hAnsi="Avenir Book"/>
           <w:rtl w:val="0"/>
           <w:lang w:val="fr-FR"/>
@@ -3320,6 +3559,7 @@
       </w:r>
       <w:r>
         <w:rPr>
+          <w:rStyle w:val="None"/>
           <w:rFonts w:ascii="Avenir Book" w:hAnsi="Avenir Book" w:hint="default"/>
           <w:rtl w:val="0"/>
           <w:lang w:val="fr-FR"/>
@@ -3328,6 +3568,7 @@
       </w:r>
       <w:r>
         <w:rPr>
+          <w:rStyle w:val="None"/>
           <w:rFonts w:ascii="Avenir Book" w:hAnsi="Avenir Book"/>
           <w:rtl w:val="0"/>
           <w:lang w:val="fr-FR"/>
@@ -3336,6 +3577,7 @@
       </w:r>
       <w:r>
         <w:rPr>
+          <w:rStyle w:val="None"/>
           <w:rFonts w:ascii="Avenir Book" w:hAnsi="Avenir Book" w:hint="default"/>
           <w:rtl w:val="0"/>
           <w:lang w:val="fr-FR"/>
@@ -3344,6 +3586,7 @@
       </w:r>
       <w:r>
         <w:rPr>
+          <w:rStyle w:val="None"/>
           <w:rFonts w:ascii="Avenir Book" w:hAnsi="Avenir Book"/>
           <w:rtl w:val="0"/>
           <w:lang w:val="fr-FR"/>
@@ -3356,6 +3599,7 @@
         <w:pStyle w:val="Body A"/>
         <w:keepNext w:val="1"/>
         <w:rPr>
+          <w:rStyle w:val="None"/>
           <w:rFonts w:ascii="Avenir Heavy" w:cs="Avenir Heavy" w:hAnsi="Avenir Heavy" w:eastAsia="Avenir Heavy"/>
           <w:outline w:val="0"/>
           <w:color w:val="ff35dd"/>
@@ -3369,6 +3613,7 @@
       </w:pPr>
       <w:r>
         <w:rPr>
+          <w:rStyle w:val="None"/>
           <w:rFonts w:ascii="Avenir Heavy" w:hAnsi="Avenir Heavy"/>
           <w:outline w:val="0"/>
           <w:color w:val="ff35dd"/>
@@ -3385,6 +3630,7 @@
       </w:r>
       <w:r>
         <w:rPr>
+          <w:rStyle w:val="None"/>
           <w:rFonts w:ascii="Avenir Heavy" w:hAnsi="Avenir Heavy" w:hint="default"/>
           <w:outline w:val="0"/>
           <w:color w:val="ff35dd"/>
@@ -3401,6 +3647,7 @@
       </w:r>
       <w:r>
         <w:rPr>
+          <w:rStyle w:val="None"/>
           <w:rFonts w:ascii="Avenir Heavy" w:hAnsi="Avenir Heavy"/>
           <w:outline w:val="0"/>
           <w:color w:val="ff35dd"/>
@@ -3417,6 +3664,7 @@
       </w:r>
       <w:r>
         <w:rPr>
+          <w:rStyle w:val="None"/>
           <w:rFonts w:ascii="Avenir Heavy" w:hAnsi="Avenir Heavy" w:hint="default"/>
           <w:outline w:val="0"/>
           <w:color w:val="ff35dd"/>
@@ -3433,6 +3681,7 @@
       </w:r>
       <w:r>
         <w:rPr>
+          <w:rStyle w:val="None"/>
           <w:rFonts w:ascii="Avenir Heavy" w:hAnsi="Avenir Heavy"/>
           <w:outline w:val="0"/>
           <w:color w:val="ff35dd"/>
@@ -3452,11 +3701,14 @@
       <w:pPr>
         <w:pStyle w:val="Body A"/>
         <w:rPr>
+          <w:rStyle w:val="None"/>
           <w:rFonts w:ascii="Avenir Book" w:cs="Avenir Book" w:hAnsi="Avenir Book" w:eastAsia="Avenir Book"/>
-        </w:rPr>
-      </w:pPr>
-      <w:r>
-        <w:rPr>
+          <w:lang w:val="fr-FR"/>
+        </w:rPr>
+      </w:pPr>
+      <w:r>
+        <w:rPr>
+          <w:rStyle w:val="None"/>
           <w:rFonts w:ascii="Avenir Book" w:hAnsi="Avenir Book"/>
           <w:rtl w:val="0"/>
           <w:lang w:val="fr-FR"/>
@@ -3465,6 +3717,7 @@
       </w:r>
       <w:r>
         <w:rPr>
+          <w:rStyle w:val="None"/>
           <w:rFonts w:ascii="Avenir Book" w:hAnsi="Avenir Book" w:hint="default"/>
           <w:rtl w:val="0"/>
           <w:lang w:val="fr-FR"/>
@@ -3473,6 +3726,7 @@
       </w:r>
       <w:r>
         <w:rPr>
+          <w:rStyle w:val="None"/>
           <w:rFonts w:ascii="Avenir Book" w:hAnsi="Avenir Book"/>
           <w:rtl w:val="0"/>
           <w:lang w:val="it-IT"/>
@@ -3481,6 +3735,7 @@
       </w:r>
       <w:r>
         <w:rPr>
+          <w:rStyle w:val="None"/>
           <w:rFonts w:ascii="Avenir Book" w:hAnsi="Avenir Book" w:hint="default"/>
           <w:rtl w:val="0"/>
           <w:lang w:val="fr-FR"/>
@@ -3489,6 +3744,7 @@
       </w:r>
       <w:r>
         <w:rPr>
+          <w:rStyle w:val="None"/>
           <w:rFonts w:ascii="Avenir Book" w:hAnsi="Avenir Book"/>
           <w:rtl w:val="0"/>
           <w:lang w:val="fr-FR"/>
@@ -3497,6 +3753,7 @@
       </w:r>
       <w:r>
         <w:rPr>
+          <w:rStyle w:val="None"/>
           <w:rFonts w:ascii="Avenir Book" w:hAnsi="Avenir Book" w:hint="default"/>
           <w:rtl w:val="0"/>
           <w:lang w:val="fr-FR"/>
@@ -3505,6 +3762,7 @@
       </w:r>
       <w:r>
         <w:rPr>
+          <w:rStyle w:val="None"/>
           <w:rFonts w:ascii="Avenir Book" w:hAnsi="Avenir Book"/>
           <w:rtl w:val="0"/>
           <w:lang w:val="fr-FR"/>
@@ -3513,6 +3771,7 @@
       </w:r>
       <w:r>
         <w:rPr>
+          <w:rStyle w:val="None"/>
           <w:rFonts w:ascii="Avenir Book" w:hAnsi="Avenir Book" w:hint="default"/>
           <w:rtl w:val="0"/>
           <w:lang w:val="fr-FR"/>
@@ -3521,6 +3780,7 @@
       </w:r>
       <w:r>
         <w:rPr>
+          <w:rStyle w:val="None"/>
           <w:rFonts w:ascii="Avenir Book" w:hAnsi="Avenir Book"/>
           <w:rtl w:val="0"/>
           <w:lang w:val="fr-FR"/>
@@ -3531,7 +3791,321 @@
     <w:p>
       <w:pPr>
         <w:pStyle w:val="Body A"/>
-        <w:rPr>
+        <w:keepNext w:val="1"/>
+        <w:rPr>
+          <w:rStyle w:val="None"/>
+          <w:rFonts w:ascii="Avenir Heavy" w:cs="Avenir Heavy" w:hAnsi="Avenir Heavy" w:eastAsia="Avenir Heavy"/>
+          <w:outline w:val="0"/>
+          <w:color w:val="ff35dd"/>
+          <w:u w:color="ff35dd"/>
+          <w14:textFill>
+            <w14:solidFill>
+              <w14:srgbClr w14:val="FF35DD"/>
+            </w14:solidFill>
+          </w14:textFill>
+        </w:rPr>
+      </w:pPr>
+      <w:r>
+        <w:rPr>
+          <w:rStyle w:val="None"/>
+          <w:rFonts w:ascii="Avenir Heavy" w:hAnsi="Avenir Heavy"/>
+          <w:outline w:val="0"/>
+          <w:color w:val="78c0d4"/>
+          <w:u w:color="ff35dd"/>
+          <w:rtl w:val="0"/>
+          <w:lang w:val="fr-FR"/>
+          <w14:textFill>
+            <w14:solidFill>
+              <w14:srgbClr w14:val="78C1D4"/>
+            </w14:solidFill>
+          </w14:textFill>
+        </w:rPr>
+        <w:t xml:space="preserve">Fichier de type </w:t>
+      </w:r>
+      <w:r>
+        <w:rPr>
+          <w:rStyle w:val="None"/>
+          <w:rFonts w:ascii="Avenir Heavy" w:hAnsi="Avenir Heavy"/>
+          <w:outline w:val="0"/>
+          <w:color w:val="78c0d4"/>
+          <w:u w:color="ff35dd"/>
+          <w:rtl w:val="0"/>
+          <w:lang w:val="en-US"/>
+          <w14:textFill>
+            <w14:solidFill>
+              <w14:srgbClr w14:val="78C1D4"/>
+            </w14:solidFill>
+          </w14:textFill>
+        </w:rPr>
+        <w:t>Archive</w:t>
+      </w:r>
+      <w:r>
+        <w:rPr>
+          <w:rStyle w:val="None"/>
+          <w:rFonts w:ascii="Avenir Heavy" w:hAnsi="Avenir Heavy"/>
+          <w:outline w:val="0"/>
+          <w:color w:val="78c0d4"/>
+          <w:u w:color="ff35dd"/>
+          <w:rtl w:val="0"/>
+          <w:lang w:val="fr-FR"/>
+          <w14:textFill>
+            <w14:solidFill>
+              <w14:srgbClr w14:val="78C1D4"/>
+            </w14:solidFill>
+          </w14:textFill>
+        </w:rPr>
+        <w:t xml:space="preserve"> : {</w:t>
+      </w:r>
+      <w:r>
+        <w:rPr>
+          <w:rStyle w:val="None"/>
+          <w:rFonts w:ascii="Avenir Heavy" w:hAnsi="Avenir Heavy"/>
+          <w:outline w:val="0"/>
+          <w:color w:val="78c0d4"/>
+          <w:u w:color="ff35dd"/>
+          <w:rtl w:val="0"/>
+          <w:lang w:val="en-US"/>
+          <w14:textFill>
+            <w14:solidFill>
+              <w14:srgbClr w14:val="78C1D4"/>
+            </w14:solidFill>
+          </w14:textFill>
+        </w:rPr>
+        <w:t>archive</w:t>
+      </w:r>
+      <w:r>
+        <w:rPr>
+          <w:rStyle w:val="None"/>
+          <w:rFonts w:ascii="Avenir Heavy" w:hAnsi="Avenir Heavy"/>
+          <w:outline w:val="0"/>
+          <w:color w:val="78c0d4"/>
+          <w:u w:color="ff35dd"/>
+          <w:rtl w:val="0"/>
+          <w:lang w:val="fr-FR"/>
+          <w14:textFill>
+            <w14:solidFill>
+              <w14:srgbClr w14:val="78C1D4"/>
+            </w14:solidFill>
+          </w14:textFill>
+        </w:rPr>
+        <w:t>Percent}%, {</w:t>
+      </w:r>
+      <w:r>
+        <w:rPr>
+          <w:rStyle w:val="None"/>
+          <w:rFonts w:ascii="Avenir Heavy" w:hAnsi="Avenir Heavy"/>
+          <w:outline w:val="0"/>
+          <w:color w:val="78c0d4"/>
+          <w:u w:color="ff35dd"/>
+          <w:rtl w:val="0"/>
+          <w:lang w:val="en-US"/>
+          <w14:textFill>
+            <w14:solidFill>
+              <w14:srgbClr w14:val="78C1D4"/>
+            </w14:solidFill>
+          </w14:textFill>
+        </w:rPr>
+        <w:t>archive</w:t>
+      </w:r>
+      <w:r>
+        <w:rPr>
+          <w:rStyle w:val="None"/>
+          <w:rFonts w:ascii="Avenir Heavy" w:hAnsi="Avenir Heavy"/>
+          <w:outline w:val="0"/>
+          <w:color w:val="78c0d4"/>
+          <w:u w:color="ff35dd"/>
+          <w:rtl w:val="0"/>
+          <w:lang w:val="fr-FR"/>
+          <w14:textFill>
+            <w14:solidFill>
+              <w14:srgbClr w14:val="78C1D4"/>
+            </w14:solidFill>
+          </w14:textFill>
+        </w:rPr>
+        <w:t>Count}</w:t>
+      </w:r>
+      <w:r>
+        <w:rPr>
+          <w:rStyle w:val="None"/>
+          <w:rFonts w:ascii="Avenir Heavy" w:hAnsi="Avenir Heavy" w:hint="default"/>
+          <w:outline w:val="0"/>
+          <w:color w:val="78c0d4"/>
+          <w:u w:color="ff35dd"/>
+          <w:rtl w:val="0"/>
+          <w:lang w:val="fr-FR"/>
+          <w14:textFill>
+            <w14:solidFill>
+              <w14:srgbClr w14:val="78C1D4"/>
+            </w14:solidFill>
+          </w14:textFill>
+        </w:rPr>
+        <w:t> é</w:t>
+      </w:r>
+      <w:r>
+        <w:rPr>
+          <w:rStyle w:val="None"/>
+          <w:rFonts w:ascii="Avenir Heavy" w:hAnsi="Avenir Heavy"/>
+          <w:outline w:val="0"/>
+          <w:color w:val="78c0d4"/>
+          <w:u w:color="ff35dd"/>
+          <w:rtl w:val="0"/>
+          <w:lang w:val="it-IT"/>
+          <w14:textFill>
+            <w14:solidFill>
+              <w14:srgbClr w14:val="78C1D4"/>
+            </w14:solidFill>
+          </w14:textFill>
+        </w:rPr>
+        <w:t>l</w:t>
+      </w:r>
+      <w:r>
+        <w:rPr>
+          <w:rStyle w:val="None"/>
+          <w:rFonts w:ascii="Avenir Heavy" w:hAnsi="Avenir Heavy" w:hint="default"/>
+          <w:outline w:val="0"/>
+          <w:color w:val="78c0d4"/>
+          <w:u w:color="ff35dd"/>
+          <w:rtl w:val="0"/>
+          <w:lang w:val="fr-FR"/>
+          <w14:textFill>
+            <w14:solidFill>
+              <w14:srgbClr w14:val="78C1D4"/>
+            </w14:solidFill>
+          </w14:textFill>
+        </w:rPr>
+        <w:t>é</w:t>
+      </w:r>
+      <w:r>
+        <w:rPr>
+          <w:rStyle w:val="None"/>
+          <w:rFonts w:ascii="Avenir Heavy" w:hAnsi="Avenir Heavy"/>
+          <w:outline w:val="0"/>
+          <w:color w:val="78c0d4"/>
+          <w:u w:color="ff35dd"/>
+          <w:rtl w:val="0"/>
+          <w:lang w:val="en-US"/>
+          <w14:textFill>
+            <w14:solidFill>
+              <w14:srgbClr w14:val="78C1D4"/>
+            </w14:solidFill>
+          </w14:textFill>
+        </w:rPr>
+        <w:t>ments</w:t>
+      </w:r>
+    </w:p>
+    <w:p>
+      <w:pPr>
+        <w:pStyle w:val="Body A"/>
+        <w:rPr>
+          <w:rStyle w:val="None"/>
+          <w:rFonts w:ascii="Avenir Book" w:cs="Avenir Book" w:hAnsi="Avenir Book" w:eastAsia="Avenir Book"/>
+        </w:rPr>
+      </w:pPr>
+      <w:r>
+        <w:rPr>
+          <w:rStyle w:val="None"/>
+          <w:rFonts w:ascii="Avenir Book" w:hAnsi="Avenir Book"/>
+          <w:rtl w:val="0"/>
+          <w:lang w:val="fr-FR"/>
+        </w:rPr>
+        <w:t xml:space="preserve">Les </w:t>
+      </w:r>
+      <w:r>
+        <w:rPr>
+          <w:rStyle w:val="None"/>
+          <w:rFonts w:ascii="Avenir Book" w:hAnsi="Avenir Book" w:hint="default"/>
+          <w:rtl w:val="0"/>
+          <w:lang w:val="fr-FR"/>
+        </w:rPr>
+        <w:t>é</w:t>
+      </w:r>
+      <w:r>
+        <w:rPr>
+          <w:rStyle w:val="None"/>
+          <w:rFonts w:ascii="Avenir Book" w:hAnsi="Avenir Book"/>
+          <w:rtl w:val="0"/>
+          <w:lang w:val="it-IT"/>
+        </w:rPr>
+        <w:t>l</w:t>
+      </w:r>
+      <w:r>
+        <w:rPr>
+          <w:rStyle w:val="None"/>
+          <w:rFonts w:ascii="Avenir Book" w:hAnsi="Avenir Book" w:hint="default"/>
+          <w:rtl w:val="0"/>
+          <w:lang w:val="fr-FR"/>
+        </w:rPr>
+        <w:t>é</w:t>
+      </w:r>
+      <w:r>
+        <w:rPr>
+          <w:rStyle w:val="None"/>
+          <w:rFonts w:ascii="Avenir Book" w:hAnsi="Avenir Book"/>
+          <w:rtl w:val="0"/>
+          <w:lang w:val="fr-FR"/>
+        </w:rPr>
+        <w:t>ments concern</w:t>
+      </w:r>
+      <w:r>
+        <w:rPr>
+          <w:rStyle w:val="None"/>
+          <w:rFonts w:ascii="Avenir Book" w:hAnsi="Avenir Book" w:hint="default"/>
+          <w:rtl w:val="0"/>
+          <w:lang w:val="fr-FR"/>
+        </w:rPr>
+        <w:t>é</w:t>
+      </w:r>
+      <w:r>
+        <w:rPr>
+          <w:rStyle w:val="None"/>
+          <w:rFonts w:ascii="Avenir Book" w:hAnsi="Avenir Book"/>
+          <w:rtl w:val="0"/>
+          <w:lang w:val="fr-FR"/>
+        </w:rPr>
+        <w:t>s dans cette cat</w:t>
+      </w:r>
+      <w:r>
+        <w:rPr>
+          <w:rStyle w:val="None"/>
+          <w:rFonts w:ascii="Avenir Book" w:hAnsi="Avenir Book" w:hint="default"/>
+          <w:rtl w:val="0"/>
+          <w:lang w:val="fr-FR"/>
+        </w:rPr>
+        <w:t>é</w:t>
+      </w:r>
+      <w:r>
+        <w:rPr>
+          <w:rStyle w:val="None"/>
+          <w:rFonts w:ascii="Avenir Book" w:hAnsi="Avenir Book"/>
+          <w:rtl w:val="0"/>
+          <w:lang w:val="fr-FR"/>
+        </w:rPr>
+        <w:t>gorie sont : {</w:t>
+      </w:r>
+      <w:r>
+        <w:rPr>
+          <w:rStyle w:val="None"/>
+          <w:rFonts w:ascii="Avenir Book" w:hAnsi="Avenir Book"/>
+          <w:rtl w:val="0"/>
+          <w:lang w:val="en-US"/>
+        </w:rPr>
+        <w:t>archive</w:t>
+      </w:r>
+      <w:r>
+        <w:rPr>
+          <w:rStyle w:val="None"/>
+          <w:rFonts w:ascii="Avenir Book" w:hAnsi="Avenir Book"/>
+          <w:rtl w:val="0"/>
+          <w:lang w:val="fr-FR"/>
+        </w:rPr>
+        <w:t>FileTypes}</w:t>
+      </w:r>
+    </w:p>
+    <w:p>
+      <w:pPr>
+        <w:pStyle w:val="Body A"/>
+        <w:rPr>
+          <w:rStyle w:val="None"/>
           <w:rFonts w:ascii="Avenir Heavy" w:cs="Avenir Heavy" w:hAnsi="Avenir Heavy" w:eastAsia="Avenir Heavy"/>
           <w:outline w:val="0"/>
           <w:color w:val="787779"/>
@@ -3545,6 +4119,7 @@
       </w:pPr>
       <w:r>
         <w:rPr>
+          <w:rStyle w:val="None"/>
           <w:rFonts w:ascii="Avenir Heavy" w:hAnsi="Avenir Heavy"/>
           <w:outline w:val="0"/>
           <w:color w:val="787779"/>
@@ -3561,6 +4136,7 @@
       </w:r>
       <w:r>
         <w:rPr>
+          <w:rStyle w:val="None"/>
           <w:rFonts w:ascii="Avenir Heavy" w:hAnsi="Avenir Heavy" w:hint="default"/>
           <w:outline w:val="0"/>
           <w:color w:val="787779"/>
@@ -3577,6 +4153,7 @@
       </w:r>
       <w:r>
         <w:rPr>
+          <w:rStyle w:val="None"/>
           <w:rFonts w:ascii="Avenir Heavy" w:hAnsi="Avenir Heavy"/>
           <w:outline w:val="0"/>
           <w:color w:val="787779"/>
@@ -3593,6 +4170,7 @@
       </w:r>
       <w:r>
         <w:rPr>
+          <w:rStyle w:val="None"/>
           <w:rFonts w:ascii="Avenir Heavy" w:hAnsi="Avenir Heavy" w:hint="default"/>
           <w:outline w:val="0"/>
           <w:color w:val="787779"/>
@@ -3609,6 +4187,7 @@
       </w:r>
       <w:r>
         <w:rPr>
+          <w:rStyle w:val="None"/>
           <w:rFonts w:ascii="Avenir Heavy" w:hAnsi="Avenir Heavy"/>
           <w:outline w:val="0"/>
           <w:color w:val="787779"/>
@@ -3628,11 +4207,13 @@
       <w:pPr>
         <w:pStyle w:val="Body A"/>
         <w:rPr>
+          <w:rStyle w:val="None"/>
           <w:rFonts w:ascii="Avenir Book" w:cs="Avenir Book" w:hAnsi="Avenir Book" w:eastAsia="Avenir Book"/>
         </w:rPr>
       </w:pPr>
       <w:r>
         <w:rPr>
+          <w:rStyle w:val="None"/>
           <w:rFonts w:ascii="Avenir Book" w:hAnsi="Avenir Book"/>
           <w:rtl w:val="0"/>
           <w:lang w:val="fr-FR"/>
@@ -3641,6 +4222,7 @@
       </w:r>
       <w:r>
         <w:rPr>
+          <w:rStyle w:val="None"/>
           <w:rFonts w:ascii="Avenir Book" w:hAnsi="Avenir Book" w:hint="default"/>
           <w:rtl w:val="0"/>
           <w:lang w:val="fr-FR"/>
@@ -3649,6 +4231,7 @@
       </w:r>
       <w:r>
         <w:rPr>
+          <w:rStyle w:val="None"/>
           <w:rFonts w:ascii="Avenir Book" w:hAnsi="Avenir Book"/>
           <w:rtl w:val="0"/>
           <w:lang w:val="it-IT"/>
@@ -3657,6 +4240,7 @@
       </w:r>
       <w:r>
         <w:rPr>
+          <w:rStyle w:val="None"/>
           <w:rFonts w:ascii="Avenir Book" w:hAnsi="Avenir Book" w:hint="default"/>
           <w:rtl w:val="0"/>
           <w:lang w:val="fr-FR"/>
@@ -3665,6 +4249,7 @@
       </w:r>
       <w:r>
         <w:rPr>
+          <w:rStyle w:val="None"/>
           <w:rFonts w:ascii="Avenir Book" w:hAnsi="Avenir Book"/>
           <w:rtl w:val="0"/>
           <w:lang w:val="fr-FR"/>
@@ -3673,6 +4258,7 @@
       </w:r>
       <w:r>
         <w:rPr>
+          <w:rStyle w:val="None"/>
           <w:rFonts w:ascii="Avenir Book" w:hAnsi="Avenir Book" w:hint="default"/>
           <w:rtl w:val="0"/>
           <w:lang w:val="fr-FR"/>
@@ -3681,6 +4267,7 @@
       </w:r>
       <w:r>
         <w:rPr>
+          <w:rStyle w:val="None"/>
           <w:rFonts w:ascii="Avenir Book" w:hAnsi="Avenir Book"/>
           <w:rtl w:val="0"/>
           <w:lang w:val="fr-FR"/>
@@ -3689,6 +4276,7 @@
       </w:r>
       <w:r>
         <w:rPr>
+          <w:rStyle w:val="None"/>
           <w:rFonts w:ascii="Avenir Book" w:hAnsi="Avenir Book" w:hint="default"/>
           <w:rtl w:val="0"/>
           <w:lang w:val="fr-FR"/>
@@ -3697,6 +4285,7 @@
       </w:r>
       <w:r>
         <w:rPr>
+          <w:rStyle w:val="None"/>
           <w:rFonts w:ascii="Avenir Book" w:hAnsi="Avenir Book"/>
           <w:rtl w:val="0"/>
           <w:lang w:val="da-DK"/>
@@ -3710,6 +4299,7 @@
       </w:pPr>
       <w:r>
         <w:rPr>
+          <w:rStyle w:val="None"/>
           <w:rFonts w:ascii="Arial Unicode MS" w:cs="Arial Unicode MS" w:hAnsi="Arial Unicode MS" w:eastAsia="Arial Unicode MS"/>
           <w:b w:val="0"/>
           <w:bCs w:val="0"/>
@@ -3723,6 +4313,7 @@
       <w:pPr>
         <w:pStyle w:val="Body A"/>
         <w:rPr>
+          <w:rStyle w:val="None"/>
           <w:rFonts w:ascii="Avenir Heavy" w:cs="Avenir Heavy" w:hAnsi="Avenir Heavy" w:eastAsia="Avenir Heavy"/>
           <w:sz w:val="28"/>
           <w:szCs w:val="28"/>
@@ -3750,6 +4341,7 @@
       </w:pPr>
       <w:r>
         <w:rPr>
+          <w:rStyle w:val="None"/>
           <w:rFonts w:ascii="Avenir Heavy" w:hAnsi="Avenir Heavy"/>
           <w:sz w:val="28"/>
           <w:szCs w:val="28"/>
@@ -3761,6 +4353,7 @@
       </w:r>
       <w:r>
         <w:rPr>
+          <w:rStyle w:val="None"/>
           <w:rFonts w:ascii="Avenir Heavy" w:hAnsi="Avenir Heavy" w:hint="default"/>
           <w:sz w:val="28"/>
           <w:szCs w:val="28"/>
@@ -3772,6 +4365,7 @@
       </w:r>
       <w:r>
         <w:rPr>
+          <w:rStyle w:val="None"/>
           <w:rFonts w:ascii="Avenir Heavy" w:hAnsi="Avenir Heavy"/>
           <w:sz w:val="28"/>
           <w:szCs w:val="28"/>
@@ -3787,12 +4381,14 @@
         <w:pStyle w:val="Body A"/>
         <w:spacing w:line="240" w:lineRule="auto"/>
         <w:rPr>
+          <w:rStyle w:val="None"/>
           <w:rFonts w:ascii="Avenir Book" w:cs="Avenir Book" w:hAnsi="Avenir Book" w:eastAsia="Avenir Book"/>
           <w:lang w:val="da-DK"/>
         </w:rPr>
       </w:pPr>
       <w:r>
         <w:rPr>
+          <w:rStyle w:val="None"/>
           <w:rFonts w:ascii="Avenir Book" w:hAnsi="Avenir Book"/>
           <w:rtl w:val="0"/>
           <w:lang w:val="da-DK"/>
@@ -3804,6 +4400,7 @@
       <w:pPr>
         <w:pStyle w:val="Body A"/>
         <w:rPr>
+          <w:rStyle w:val="None"/>
           <w:rFonts w:ascii="Avenir Book" w:cs="Avenir Book" w:hAnsi="Avenir Book" w:eastAsia="Avenir Book"/>
           <w:sz w:val="20"/>
           <w:szCs w:val="20"/>
@@ -3814,7 +4411,7 @@
       <w:tblPr>
         <w:tblW w:w="9015" w:type="dxa"/>
         <w:jc w:val="left"/>
-        <w:tblInd w:w="864" w:type="dxa"/>
+        <w:tblInd w:w="972" w:type="dxa"/>
         <w:tblBorders>
           <w:top w:val="single" w:color="ffffff" w:sz="8" w:space="0" w:shadow="0" w:frame="0"/>
           <w:left w:val="single" w:color="ffffff" w:sz="8" w:space="0" w:shadow="0" w:frame="0"/>
@@ -3836,7 +4433,7 @@
           <w:shd w:val="clear" w:color="auto" w:fill="ced7e7"/>
         </w:tblPrEx>
         <w:trPr>
-          <w:trHeight w:val="440" w:hRule="atLeast"/>
+          <w:trHeight w:val="460" w:hRule="atLeast"/>
         </w:trPr>
         <w:tc>
           <w:tcPr>
@@ -3865,6 +4462,7 @@
             </w:pPr>
             <w:r>
               <w:rPr>
+                <w:rStyle w:val="None"/>
                 <w:rFonts w:ascii="Avenir Heavy" w:hAnsi="Avenir Heavy"/>
                 <w:sz w:val="20"/>
                 <w:szCs w:val="20"/>
@@ -3903,6 +4501,7 @@
             </w:pPr>
             <w:r>
               <w:rPr>
+                <w:rStyle w:val="None"/>
                 <w:rFonts w:ascii="Avenir Roman" w:hAnsi="Avenir Roman"/>
                 <w:sz w:val="20"/>
                 <w:szCs w:val="20"/>
@@ -3941,6 +4540,7 @@
             </w:pPr>
             <w:r>
               <w:rPr>
+                <w:rStyle w:val="None"/>
                 <w:rFonts w:ascii="Avenir Roman" w:hAnsi="Avenir Roman"/>
                 <w:sz w:val="20"/>
                 <w:szCs w:val="20"/>
@@ -3959,8 +4559,9 @@
         <w:pStyle w:val="Body A"/>
         <w:widowControl w:val="0"/>
         <w:spacing w:line="240" w:lineRule="auto"/>
-        <w:ind w:left="756" w:hanging="756"/>
-        <w:rPr>
+        <w:ind w:left="864" w:hanging="864"/>
+        <w:rPr>
+          <w:rStyle w:val="None"/>
           <w:rFonts w:ascii="Avenir Book" w:cs="Avenir Book" w:hAnsi="Avenir Book" w:eastAsia="Avenir Book"/>
           <w:sz w:val="20"/>
           <w:szCs w:val="20"/>
@@ -3972,8 +4573,9 @@
         <w:pStyle w:val="Body A"/>
         <w:widowControl w:val="0"/>
         <w:spacing w:line="240" w:lineRule="auto"/>
-        <w:ind w:left="648" w:hanging="648"/>
-        <w:rPr>
+        <w:ind w:left="756" w:hanging="756"/>
+        <w:rPr>
+          <w:rStyle w:val="None"/>
           <w:rFonts w:ascii="Avenir Book" w:cs="Avenir Book" w:hAnsi="Avenir Book" w:eastAsia="Avenir Book"/>
           <w:sz w:val="20"/>
           <w:szCs w:val="20"/>
@@ -3985,8 +4587,9 @@
         <w:pStyle w:val="Body A"/>
         <w:widowControl w:val="0"/>
         <w:spacing w:line="240" w:lineRule="auto"/>
-        <w:ind w:left="540" w:hanging="540"/>
-        <w:rPr>
+        <w:ind w:left="648" w:hanging="648"/>
+        <w:rPr>
+          <w:rStyle w:val="None"/>
           <w:rFonts w:ascii="Avenir Book" w:cs="Avenir Book" w:hAnsi="Avenir Book" w:eastAsia="Avenir Book"/>
           <w:sz w:val="20"/>
           <w:szCs w:val="20"/>
@@ -3998,8 +4601,9 @@
         <w:pStyle w:val="Body A"/>
         <w:widowControl w:val="0"/>
         <w:spacing w:line="240" w:lineRule="auto"/>
-        <w:ind w:left="432" w:hanging="432"/>
-        <w:rPr>
+        <w:ind w:left="540" w:hanging="540"/>
+        <w:rPr>
+          <w:rStyle w:val="None"/>
           <w:rFonts w:ascii="Avenir Book" w:cs="Avenir Book" w:hAnsi="Avenir Book" w:eastAsia="Avenir Book"/>
           <w:sz w:val="20"/>
           <w:szCs w:val="20"/>
@@ -4011,8 +4615,9 @@
         <w:pStyle w:val="Body A"/>
         <w:widowControl w:val="0"/>
         <w:spacing w:line="240" w:lineRule="auto"/>
-        <w:ind w:left="324" w:hanging="324"/>
-        <w:rPr>
+        <w:ind w:left="432" w:hanging="432"/>
+        <w:rPr>
+          <w:rStyle w:val="None"/>
           <w:rFonts w:ascii="Avenir Book" w:cs="Avenir Book" w:hAnsi="Avenir Book" w:eastAsia="Avenir Book"/>
           <w:sz w:val="20"/>
           <w:szCs w:val="20"/>
@@ -4024,8 +4629,9 @@
         <w:pStyle w:val="Body A"/>
         <w:widowControl w:val="0"/>
         <w:spacing w:line="240" w:lineRule="auto"/>
-        <w:ind w:left="216" w:hanging="216"/>
-        <w:rPr>
+        <w:ind w:left="324" w:hanging="324"/>
+        <w:rPr>
+          <w:rStyle w:val="None"/>
           <w:rFonts w:ascii="Avenir Book" w:cs="Avenir Book" w:hAnsi="Avenir Book" w:eastAsia="Avenir Book"/>
           <w:sz w:val="20"/>
           <w:szCs w:val="20"/>
@@ -4037,8 +4643,9 @@
         <w:pStyle w:val="Body A"/>
         <w:widowControl w:val="0"/>
         <w:spacing w:line="240" w:lineRule="auto"/>
-        <w:ind w:left="108" w:hanging="108"/>
-        <w:rPr>
+        <w:ind w:left="216" w:hanging="216"/>
+        <w:rPr>
+          <w:rStyle w:val="None"/>
           <w:rFonts w:ascii="Avenir Book" w:cs="Avenir Book" w:hAnsi="Avenir Book" w:eastAsia="Avenir Book"/>
           <w:sz w:val="20"/>
           <w:szCs w:val="20"/>
@@ -4050,7 +4657,9 @@
         <w:pStyle w:val="Body A"/>
         <w:widowControl w:val="0"/>
         <w:spacing w:line="240" w:lineRule="auto"/>
-        <w:rPr>
+        <w:ind w:left="108" w:hanging="108"/>
+        <w:rPr>
+          <w:rStyle w:val="None"/>
           <w:rFonts w:ascii="Avenir Book" w:cs="Avenir Book" w:hAnsi="Avenir Book" w:eastAsia="Avenir Book"/>
           <w:sz w:val="20"/>
           <w:szCs w:val="20"/>
@@ -4060,7 +4669,10 @@
     <w:p>
       <w:pPr>
         <w:pStyle w:val="Body A"/>
-        <w:rPr>
+        <w:widowControl w:val="0"/>
+        <w:spacing w:line="240" w:lineRule="auto"/>
+        <w:rPr>
+          <w:rStyle w:val="None"/>
           <w:rFonts w:ascii="Avenir Book" w:cs="Avenir Book" w:hAnsi="Avenir Book" w:eastAsia="Avenir Book"/>
           <w:sz w:val="20"/>
           <w:szCs w:val="20"/>
@@ -4070,9 +4682,21 @@
     <w:p>
       <w:pPr>
         <w:pStyle w:val="Body A"/>
-      </w:pPr>
-      <w:r>
-        <w:rPr>
+        <w:rPr>
+          <w:rStyle w:val="None"/>
+          <w:rFonts w:ascii="Avenir Book" w:cs="Avenir Book" w:hAnsi="Avenir Book" w:eastAsia="Avenir Book"/>
+          <w:sz w:val="20"/>
+          <w:szCs w:val="20"/>
+        </w:rPr>
+      </w:pPr>
+    </w:p>
+    <w:p>
+      <w:pPr>
+        <w:pStyle w:val="Body A"/>
+      </w:pPr>
+      <w:r>
+        <w:rPr>
+          <w:rStyle w:val="None"/>
           <w:rFonts w:ascii="Avenir Book" w:hAnsi="Avenir Book"/>
           <w:sz w:val="20"/>
           <w:szCs w:val="20"/>
@@ -4083,6 +4707,7 @@
       </w:r>
       <w:r>
         <w:rPr>
+          <w:rStyle w:val="None"/>
           <w:rFonts w:ascii="Arial Unicode MS" w:cs="Arial Unicode MS" w:hAnsi="Arial Unicode MS" w:eastAsia="Arial Unicode MS"/>
           <w:b w:val="0"/>
           <w:bCs w:val="0"/>
@@ -4096,6 +4721,7 @@
       <w:pPr>
         <w:pStyle w:val="Body A"/>
         <w:rPr>
+          <w:rStyle w:val="None"/>
           <w:rFonts w:ascii="Avenir Book" w:cs="Avenir Book" w:hAnsi="Avenir Book" w:eastAsia="Avenir Book"/>
           <w:sz w:val="28"/>
           <w:szCs w:val="28"/>
@@ -4122,6 +4748,7 @@
       </w:pPr>
       <w:r>
         <w:rPr>
+          <w:rStyle w:val="None"/>
           <w:rFonts w:ascii="Avenir Heavy" w:hAnsi="Avenir Heavy"/>
           <w:sz w:val="28"/>
           <w:szCs w:val="28"/>
@@ -4133,6 +4760,7 @@
       </w:r>
       <w:r>
         <w:rPr>
+          <w:rStyle w:val="None"/>
           <w:rFonts w:ascii="Avenir Heavy" w:hAnsi="Avenir Heavy" w:hint="default"/>
           <w:sz w:val="28"/>
           <w:szCs w:val="28"/>
@@ -4144,6 +4772,7 @@
       </w:r>
       <w:r>
         <w:rPr>
+          <w:rStyle w:val="None"/>
           <w:rFonts w:ascii="Avenir Heavy" w:hAnsi="Avenir Heavy"/>
           <w:sz w:val="28"/>
           <w:szCs w:val="28"/>
@@ -4158,6 +4787,7 @@
       <w:pPr>
         <w:pStyle w:val="Body A"/>
         <w:rPr>
+          <w:rStyle w:val="None"/>
           <w:rFonts w:ascii="Avenir Book" w:cs="Avenir Book" w:hAnsi="Avenir Book" w:eastAsia="Avenir Book"/>
           <w:sz w:val="20"/>
           <w:szCs w:val="20"/>
@@ -4166,6 +4796,7 @@
       </w:pPr>
       <w:r>
         <w:rPr>
+          <w:rStyle w:val="None"/>
           <w:rFonts w:ascii="Avenir Book" w:hAnsi="Avenir Book"/>
           <w:sz w:val="20"/>
           <w:szCs w:val="20"/>
@@ -4179,7 +4810,7 @@
       <w:tblPr>
         <w:tblW w:w="9015" w:type="dxa"/>
         <w:jc w:val="left"/>
-        <w:tblInd w:w="864" w:type="dxa"/>
+        <w:tblInd w:w="972" w:type="dxa"/>
         <w:tblBorders>
           <w:top w:val="single" w:color="ffffff" w:sz="8" w:space="0" w:shadow="0" w:frame="0"/>
           <w:left w:val="single" w:color="ffffff" w:sz="8" w:space="0" w:shadow="0" w:frame="0"/>
@@ -4201,7 +4832,7 @@
           <w:shd w:val="clear" w:color="auto" w:fill="ced7e7"/>
         </w:tblPrEx>
         <w:trPr>
-          <w:trHeight w:val="440" w:hRule="atLeast"/>
+          <w:trHeight w:val="460" w:hRule="atLeast"/>
         </w:trPr>
         <w:tc>
           <w:tcPr>
@@ -4230,6 +4861,7 @@
             </w:pPr>
             <w:r>
               <w:rPr>
+                <w:rStyle w:val="None"/>
                 <w:rFonts w:ascii="Avenir Heavy" w:hAnsi="Avenir Heavy"/>
                 <w:sz w:val="20"/>
                 <w:szCs w:val="20"/>
@@ -4268,6 +4900,7 @@
             </w:pPr>
             <w:r>
               <w:rPr>
+                <w:rStyle w:val="None"/>
                 <w:rFonts w:ascii="Avenir Roman" w:hAnsi="Avenir Roman"/>
                 <w:sz w:val="20"/>
                 <w:szCs w:val="20"/>
@@ -4306,6 +4939,7 @@
             </w:pPr>
             <w:r>
               <w:rPr>
+                <w:rStyle w:val="None"/>
                 <w:rFonts w:ascii="Avenir Roman" w:hAnsi="Avenir Roman"/>
                 <w:sz w:val="20"/>
                 <w:szCs w:val="20"/>
@@ -4324,8 +4958,9 @@
         <w:pStyle w:val="Body A"/>
         <w:widowControl w:val="0"/>
         <w:spacing w:line="240" w:lineRule="auto"/>
-        <w:ind w:left="756" w:hanging="756"/>
-        <w:rPr>
+        <w:ind w:left="864" w:hanging="864"/>
+        <w:rPr>
+          <w:rStyle w:val="None"/>
           <w:rFonts w:ascii="Avenir Book" w:cs="Avenir Book" w:hAnsi="Avenir Book" w:eastAsia="Avenir Book"/>
           <w:sz w:val="20"/>
           <w:szCs w:val="20"/>
@@ -4338,8 +4973,9 @@
         <w:pStyle w:val="Body A"/>
         <w:widowControl w:val="0"/>
         <w:spacing w:line="240" w:lineRule="auto"/>
-        <w:ind w:left="648" w:hanging="648"/>
-        <w:rPr>
+        <w:ind w:left="756" w:hanging="756"/>
+        <w:rPr>
+          <w:rStyle w:val="None"/>
           <w:rFonts w:ascii="Avenir Book" w:cs="Avenir Book" w:hAnsi="Avenir Book" w:eastAsia="Avenir Book"/>
           <w:sz w:val="20"/>
           <w:szCs w:val="20"/>
@@ -4352,8 +4988,9 @@
         <w:pStyle w:val="Body A"/>
         <w:widowControl w:val="0"/>
         <w:spacing w:line="240" w:lineRule="auto"/>
-        <w:ind w:left="540" w:hanging="540"/>
-        <w:rPr>
+        <w:ind w:left="648" w:hanging="648"/>
+        <w:rPr>
+          <w:rStyle w:val="None"/>
           <w:rFonts w:ascii="Avenir Book" w:cs="Avenir Book" w:hAnsi="Avenir Book" w:eastAsia="Avenir Book"/>
           <w:sz w:val="20"/>
           <w:szCs w:val="20"/>
@@ -4366,8 +5003,9 @@
         <w:pStyle w:val="Body A"/>
         <w:widowControl w:val="0"/>
         <w:spacing w:line="240" w:lineRule="auto"/>
-        <w:ind w:left="432" w:hanging="432"/>
-        <w:rPr>
+        <w:ind w:left="540" w:hanging="540"/>
+        <w:rPr>
+          <w:rStyle w:val="None"/>
           <w:rFonts w:ascii="Avenir Book" w:cs="Avenir Book" w:hAnsi="Avenir Book" w:eastAsia="Avenir Book"/>
           <w:sz w:val="20"/>
           <w:szCs w:val="20"/>
@@ -4380,8 +5018,9 @@
         <w:pStyle w:val="Body A"/>
         <w:widowControl w:val="0"/>
         <w:spacing w:line="240" w:lineRule="auto"/>
-        <w:ind w:left="324" w:hanging="324"/>
-        <w:rPr>
+        <w:ind w:left="432" w:hanging="432"/>
+        <w:rPr>
+          <w:rStyle w:val="None"/>
           <w:rFonts w:ascii="Avenir Book" w:cs="Avenir Book" w:hAnsi="Avenir Book" w:eastAsia="Avenir Book"/>
           <w:sz w:val="20"/>
           <w:szCs w:val="20"/>
@@ -4394,8 +5033,9 @@
         <w:pStyle w:val="Body A"/>
         <w:widowControl w:val="0"/>
         <w:spacing w:line="240" w:lineRule="auto"/>
-        <w:ind w:left="216" w:hanging="216"/>
-        <w:rPr>
+        <w:ind w:left="324" w:hanging="324"/>
+        <w:rPr>
+          <w:rStyle w:val="None"/>
           <w:rFonts w:ascii="Avenir Book" w:cs="Avenir Book" w:hAnsi="Avenir Book" w:eastAsia="Avenir Book"/>
           <w:sz w:val="20"/>
           <w:szCs w:val="20"/>
@@ -4408,8 +5048,9 @@
         <w:pStyle w:val="Body A"/>
         <w:widowControl w:val="0"/>
         <w:spacing w:line="240" w:lineRule="auto"/>
-        <w:ind w:left="108" w:hanging="108"/>
-        <w:rPr>
+        <w:ind w:left="216" w:hanging="216"/>
+        <w:rPr>
+          <w:rStyle w:val="None"/>
           <w:rFonts w:ascii="Avenir Book" w:cs="Avenir Book" w:hAnsi="Avenir Book" w:eastAsia="Avenir Book"/>
           <w:sz w:val="20"/>
           <w:szCs w:val="20"/>
@@ -4422,19 +5063,36 @@
         <w:pStyle w:val="Body A"/>
         <w:widowControl w:val="0"/>
         <w:spacing w:line="240" w:lineRule="auto"/>
-        <w:rPr>
+        <w:ind w:left="108" w:hanging="108"/>
+        <w:rPr>
+          <w:rStyle w:val="None"/>
           <w:rFonts w:ascii="Avenir Book" w:cs="Avenir Book" w:hAnsi="Avenir Book" w:eastAsia="Avenir Book"/>
           <w:sz w:val="20"/>
           <w:szCs w:val="20"/>
-        </w:rPr>
-      </w:pPr>
-    </w:p>
-    <w:p>
-      <w:pPr>
-        <w:pStyle w:val="Body A"/>
-      </w:pPr>
-      <w:r>
-        <w:rPr>
+          <w:lang w:val="en-US"/>
+        </w:rPr>
+      </w:pPr>
+    </w:p>
+    <w:p>
+      <w:pPr>
+        <w:pStyle w:val="Body A"/>
+        <w:widowControl w:val="0"/>
+        <w:spacing w:line="240" w:lineRule="auto"/>
+        <w:rPr>
+          <w:rStyle w:val="None"/>
+          <w:rFonts w:ascii="Avenir Book" w:cs="Avenir Book" w:hAnsi="Avenir Book" w:eastAsia="Avenir Book"/>
+          <w:sz w:val="20"/>
+          <w:szCs w:val="20"/>
+        </w:rPr>
+      </w:pPr>
+    </w:p>
+    <w:p>
+      <w:pPr>
+        <w:pStyle w:val="Body A"/>
+      </w:pPr>
+      <w:r>
+        <w:rPr>
+          <w:rStyle w:val="None"/>
           <w:rFonts w:ascii="Avenir Book" w:hAnsi="Avenir Book"/>
           <w:sz w:val="20"/>
           <w:szCs w:val="20"/>
@@ -4445,6 +5103,7 @@
       </w:r>
       <w:r>
         <w:rPr>
+          <w:rStyle w:val="None"/>
           <w:rFonts w:ascii="Arial Unicode MS" w:cs="Arial Unicode MS" w:hAnsi="Arial Unicode MS" w:eastAsia="Arial Unicode MS"/>
           <w:b w:val="0"/>
           <w:bCs w:val="0"/>
@@ -4458,6 +5117,7 @@
       <w:pPr>
         <w:pStyle w:val="Body A"/>
         <w:rPr>
+          <w:rStyle w:val="None"/>
           <w:rFonts w:ascii="Avenir Book" w:cs="Avenir Book" w:hAnsi="Avenir Book" w:eastAsia="Avenir Book"/>
           <w:sz w:val="28"/>
           <w:szCs w:val="28"/>
@@ -4484,6 +5144,7 @@
       </w:pPr>
       <w:r>
         <w:rPr>
+          <w:rStyle w:val="None"/>
           <w:rFonts w:ascii="Avenir Heavy" w:hAnsi="Avenir Heavy"/>
           <w:sz w:val="28"/>
           <w:szCs w:val="28"/>
@@ -4495,6 +5156,7 @@
       </w:r>
       <w:r>
         <w:rPr>
+          <w:rStyle w:val="None"/>
           <w:rFonts w:ascii="Avenir Heavy" w:hAnsi="Avenir Heavy" w:hint="default"/>
           <w:sz w:val="28"/>
           <w:szCs w:val="28"/>
@@ -4506,6 +5168,7 @@
       </w:r>
       <w:r>
         <w:rPr>
+          <w:rStyle w:val="None"/>
           <w:rFonts w:ascii="Avenir Heavy" w:hAnsi="Avenir Heavy"/>
           <w:sz w:val="28"/>
           <w:szCs w:val="28"/>
@@ -4520,6 +5183,7 @@
       <w:pPr>
         <w:pStyle w:val="Body A"/>
         <w:rPr>
+          <w:rStyle w:val="None"/>
           <w:rFonts w:ascii="Avenir Book" w:cs="Avenir Book" w:hAnsi="Avenir Book" w:eastAsia="Avenir Book"/>
           <w:sz w:val="20"/>
           <w:szCs w:val="20"/>
@@ -4530,7 +5194,7 @@
       <w:tblPr>
         <w:tblW w:w="9015" w:type="dxa"/>
         <w:jc w:val="left"/>
-        <w:tblInd w:w="864" w:type="dxa"/>
+        <w:tblInd w:w="972" w:type="dxa"/>
         <w:tblBorders>
           <w:top w:val="single" w:color="ffffff" w:sz="8" w:space="0" w:shadow="0" w:frame="0"/>
           <w:left w:val="single" w:color="ffffff" w:sz="8" w:space="0" w:shadow="0" w:frame="0"/>
@@ -4552,7 +5216,7 @@
           <w:shd w:val="clear" w:color="auto" w:fill="ced7e7"/>
         </w:tblPrEx>
         <w:trPr>
-          <w:trHeight w:val="980" w:hRule="exact"/>
+          <w:trHeight w:val="1000" w:hRule="exact"/>
         </w:trPr>
         <w:tc>
           <w:tcPr>
@@ -4581,6 +5245,7 @@
             </w:pPr>
             <w:r>
               <w:rPr>
+                <w:rStyle w:val="None"/>
                 <w:rFonts w:ascii="Times New Roman" w:cs="Times New Roman" w:hAnsi="Times New Roman" w:eastAsia="Times New Roman"/>
                 <w:sz w:val="24"/>
                 <w:szCs w:val="24"/>
@@ -4589,7 +5254,7 @@
               </w:rPr>
               <w:drawing xmlns:a="http://schemas.openxmlformats.org/drawingml/2006/main">
                 <wp:inline distT="0" distB="0" distL="0" distR="0">
-                  <wp:extent cx="390776" cy="390776"/>
+                  <wp:extent cx="384157" cy="384157"/>
                   <wp:effectExtent l="0" t="0" r="0" b="0"/>
                   <wp:docPr id="1073741833" name="officeArt object" descr="pasted-movie.png"/>
                   <wp:cNvGraphicFramePr/>
@@ -4613,7 +5278,7 @@
                         <pic:spPr>
                           <a:xfrm>
                             <a:off x="0" y="0"/>
-                            <a:ext cx="390776" cy="390776"/>
+                            <a:ext cx="384157" cy="384157"/>
                           </a:xfrm>
                           <a:prstGeom prst="rect">
                             <a:avLst/>
@@ -4657,6 +5322,7 @@
               <w:spacing w:line="240" w:lineRule="auto"/>
               <w:jc w:val="center"/>
               <w:rPr>
+                <w:rStyle w:val="None"/>
                 <w:rFonts w:ascii="Avenir Roman" w:cs="Avenir Roman" w:hAnsi="Avenir Roman" w:eastAsia="Avenir Roman"/>
                 <w:sz w:val="18"/>
                 <w:szCs w:val="18"/>
@@ -4665,6 +5331,7 @@
             </w:pPr>
             <w:r>
               <w:rPr>
+                <w:rStyle w:val="None"/>
                 <w:rFonts w:ascii="Avenir Roman" w:hAnsi="Avenir Roman"/>
                 <w:sz w:val="18"/>
                 <w:szCs w:val="18"/>
@@ -4689,6 +5356,7 @@
             </w:pPr>
             <w:r>
               <w:rPr>
+                <w:rStyle w:val="None"/>
                 <w:rFonts w:ascii="Avenir Roman" w:hAnsi="Avenir Roman"/>
                 <w:sz w:val="18"/>
                 <w:szCs w:val="18"/>
@@ -4700,6 +5368,7 @@
             </w:r>
             <w:r>
               <w:rPr>
+                <w:rStyle w:val="None"/>
                 <w:rFonts w:ascii="Avenir Roman" w:hAnsi="Avenir Roman" w:hint="default"/>
                 <w:sz w:val="18"/>
                 <w:szCs w:val="18"/>
@@ -4711,6 +5380,7 @@
             </w:r>
             <w:r>
               <w:rPr>
+                <w:rStyle w:val="None"/>
                 <w:rFonts w:ascii="Avenir Roman" w:hAnsi="Avenir Roman"/>
                 <w:sz w:val="18"/>
                 <w:szCs w:val="18"/>
@@ -4749,6 +5419,7 @@
             </w:pPr>
             <w:r>
               <w:rPr>
+                <w:rStyle w:val="None"/>
                 <w:rFonts w:ascii="Avenir Heavy" w:hAnsi="Avenir Heavy"/>
                 <w:sz w:val="28"/>
                 <w:szCs w:val="28"/>
@@ -4760,6 +5431,7 @@
             </w:r>
             <w:r>
               <w:rPr>
+                <w:rStyle w:val="None"/>
                 <w:rFonts w:ascii="Avenir Heavy" w:hAnsi="Avenir Heavy"/>
                 <w:sz w:val="20"/>
                 <w:szCs w:val="20"/>
@@ -4771,6 +5443,7 @@
             </w:r>
             <w:r>
               <w:rPr>
+                <w:rStyle w:val="None"/>
                 <w:rFonts w:ascii="Avenir Heavy" w:hAnsi="Avenir Heavy"/>
                 <w:sz w:val="28"/>
                 <w:szCs w:val="28"/>
@@ -4782,6 +5455,7 @@
             </w:r>
             <w:r>
               <w:rPr>
+                <w:rStyle w:val="None"/>
                 <w:rFonts w:ascii="Avenir Heavy" w:hAnsi="Avenir Heavy"/>
                 <w:sz w:val="20"/>
                 <w:szCs w:val="20"/>
@@ -4799,7 +5473,7 @@
           <w:shd w:val="clear" w:color="auto" w:fill="ced7e7"/>
         </w:tblPrEx>
         <w:trPr>
-          <w:trHeight w:val="1080" w:hRule="exact"/>
+          <w:trHeight w:val="1100" w:hRule="exact"/>
         </w:trPr>
         <w:tc>
           <w:tcPr>
@@ -4828,6 +5502,7 @@
             </w:pPr>
             <w:r>
               <w:rPr>
+                <w:rStyle w:val="None"/>
                 <w:rFonts w:ascii="Times New Roman" w:cs="Times New Roman" w:hAnsi="Times New Roman" w:eastAsia="Times New Roman"/>
                 <w:sz w:val="24"/>
                 <w:szCs w:val="24"/>
@@ -4906,6 +5581,7 @@
             </w:pPr>
             <w:r>
               <w:rPr>
+                <w:rStyle w:val="None"/>
                 <w:rFonts w:ascii="Avenir Roman" w:hAnsi="Avenir Roman"/>
                 <w:sz w:val="18"/>
                 <w:szCs w:val="18"/>
@@ -4944,6 +5620,7 @@
             </w:pPr>
             <w:r>
               <w:rPr>
+                <w:rStyle w:val="None"/>
                 <w:rFonts w:ascii="Avenir Heavy" w:hAnsi="Avenir Heavy"/>
                 <w:sz w:val="28"/>
                 <w:szCs w:val="28"/>
@@ -4955,6 +5632,7 @@
             </w:r>
             <w:r>
               <w:rPr>
+                <w:rStyle w:val="None"/>
                 <w:rFonts w:ascii="Avenir Heavy" w:hAnsi="Avenir Heavy"/>
                 <w:sz w:val="20"/>
                 <w:szCs w:val="20"/>
@@ -4966,6 +5644,7 @@
             </w:r>
             <w:r>
               <w:rPr>
+                <w:rStyle w:val="None"/>
                 <w:rFonts w:ascii="Avenir Heavy" w:hAnsi="Avenir Heavy"/>
                 <w:sz w:val="28"/>
                 <w:szCs w:val="28"/>
@@ -4977,6 +5656,7 @@
             </w:r>
             <w:r>
               <w:rPr>
+                <w:rStyle w:val="None"/>
                 <w:rFonts w:ascii="Avenir Heavy" w:hAnsi="Avenir Heavy"/>
                 <w:sz w:val="20"/>
                 <w:szCs w:val="20"/>
@@ -4994,7 +5674,7 @@
           <w:shd w:val="clear" w:color="auto" w:fill="ced7e7"/>
         </w:tblPrEx>
         <w:trPr>
-          <w:trHeight w:val="1120" w:hRule="exact"/>
+          <w:trHeight w:val="1140" w:hRule="exact"/>
         </w:trPr>
         <w:tc>
           <w:tcPr>
@@ -5023,6 +5703,7 @@
             </w:pPr>
             <w:r>
               <w:rPr>
+                <w:rStyle w:val="None"/>
                 <w:rFonts w:ascii="Times New Roman" w:cs="Times New Roman" w:hAnsi="Times New Roman" w:eastAsia="Times New Roman"/>
                 <w:sz w:val="24"/>
                 <w:szCs w:val="24"/>
@@ -5031,7 +5712,7 @@
               </w:rPr>
               <w:drawing xmlns:a="http://schemas.openxmlformats.org/drawingml/2006/main">
                 <wp:inline distT="0" distB="0" distL="0" distR="0">
-                  <wp:extent cx="390776" cy="390776"/>
+                  <wp:extent cx="384157" cy="384157"/>
                   <wp:effectExtent l="0" t="0" r="0" b="0"/>
                   <wp:docPr id="1073741835" name="officeArt object" descr="pasted-movie.png"/>
                   <wp:cNvGraphicFramePr/>
@@ -5055,7 +5736,7 @@
                         <pic:spPr>
                           <a:xfrm>
                             <a:off x="0" y="0"/>
-                            <a:ext cx="390776" cy="390776"/>
+                            <a:ext cx="384157" cy="384157"/>
                           </a:xfrm>
                           <a:prstGeom prst="rect">
                             <a:avLst/>
@@ -5101,6 +5782,7 @@
             </w:pPr>
             <w:r>
               <w:rPr>
+                <w:rStyle w:val="None"/>
                 <w:rFonts w:ascii="Avenir Roman" w:hAnsi="Avenir Roman"/>
                 <w:sz w:val="18"/>
                 <w:szCs w:val="18"/>
@@ -5112,6 +5794,7 @@
             </w:r>
             <w:r>
               <w:rPr>
+                <w:rStyle w:val="None"/>
                 <w:rFonts w:ascii="Avenir Roman" w:hAnsi="Avenir Roman" w:hint="default"/>
                 <w:sz w:val="18"/>
                 <w:szCs w:val="18"/>
@@ -5123,6 +5806,7 @@
             </w:r>
             <w:r>
               <w:rPr>
+                <w:rStyle w:val="None"/>
                 <w:rFonts w:ascii="Avenir Roman" w:hAnsi="Avenir Roman"/>
                 <w:sz w:val="18"/>
                 <w:szCs w:val="18"/>
@@ -5161,6 +5845,7 @@
             </w:pPr>
             <w:r>
               <w:rPr>
+                <w:rStyle w:val="None"/>
                 <w:rFonts w:ascii="Avenir Heavy" w:hAnsi="Avenir Heavy"/>
                 <w:sz w:val="28"/>
                 <w:szCs w:val="28"/>
@@ -5178,7 +5863,7 @@
           <w:shd w:val="clear" w:color="auto" w:fill="ced7e7"/>
         </w:tblPrEx>
         <w:trPr>
-          <w:trHeight w:val="1120" w:hRule="exact"/>
+          <w:trHeight w:val="1140" w:hRule="exact"/>
         </w:trPr>
         <w:tc>
           <w:tcPr>
@@ -5206,6 +5891,7 @@
             </w:pPr>
             <w:r>
               <w:rPr>
+                <w:rStyle w:val="None"/>
                 <w:rFonts w:ascii="Arial" w:cs="Arial" w:hAnsi="Arial" w:eastAsia="Arial"/>
                 <w:sz w:val="22"/>
                 <w:szCs w:val="22"/>
@@ -5214,7 +5900,7 @@
               </w:rPr>
               <w:drawing xmlns:a="http://schemas.openxmlformats.org/drawingml/2006/main">
                 <wp:inline distT="0" distB="0" distL="0" distR="0">
-                  <wp:extent cx="390776" cy="390776"/>
+                  <wp:extent cx="384157" cy="384157"/>
                   <wp:effectExtent l="0" t="0" r="0" b="0"/>
                   <wp:docPr id="1073741836" name="officeArt object" descr="pasted-movie.png"/>
                   <wp:cNvGraphicFramePr/>
@@ -5238,7 +5924,7 @@
                         <pic:spPr>
                           <a:xfrm>
                             <a:off x="0" y="0"/>
-                            <a:ext cx="390776" cy="390776"/>
+                            <a:ext cx="384157" cy="384157"/>
                           </a:xfrm>
                           <a:prstGeom prst="rect">
                             <a:avLst/>
@@ -5284,6 +5970,7 @@
             </w:pPr>
             <w:r>
               <w:rPr>
+                <w:rStyle w:val="None"/>
                 <w:rFonts w:ascii="Avenir Roman" w:hAnsi="Avenir Roman"/>
                 <w:sz w:val="18"/>
                 <w:szCs w:val="18"/>
@@ -5295,6 +5982,7 @@
             </w:r>
             <w:r>
               <w:rPr>
+                <w:rStyle w:val="None"/>
                 <w:rFonts w:ascii="Avenir Roman" w:hAnsi="Avenir Roman" w:hint="default"/>
                 <w:sz w:val="18"/>
                 <w:szCs w:val="18"/>
@@ -5306,6 +5994,7 @@
             </w:r>
             <w:r>
               <w:rPr>
+                <w:rStyle w:val="None"/>
                 <w:rFonts w:ascii="Avenir Roman" w:hAnsi="Avenir Roman"/>
                 <w:sz w:val="18"/>
                 <w:szCs w:val="18"/>
@@ -5344,6 +6033,7 @@
             </w:pPr>
             <w:r>
               <w:rPr>
+                <w:rStyle w:val="None"/>
                 <w:rFonts w:ascii="Avenir Heavy" w:hAnsi="Avenir Heavy"/>
                 <w:sz w:val="28"/>
                 <w:szCs w:val="28"/>
@@ -5355,6 +6045,7 @@
             </w:r>
             <w:r>
               <w:rPr>
+                <w:rStyle w:val="None"/>
                 <w:rFonts w:ascii="Avenir Heavy" w:hAnsi="Avenir Heavy"/>
                 <w:sz w:val="28"/>
                 <w:szCs w:val="28"/>
@@ -5366,6 +6057,7 @@
             </w:r>
             <w:r>
               <w:rPr>
+                <w:rStyle w:val="None"/>
                 <w:rFonts w:ascii="Avenir Heavy" w:hAnsi="Avenir Heavy"/>
                 <w:sz w:val="28"/>
                 <w:szCs w:val="28"/>
@@ -5377,6 +6069,7 @@
             </w:r>
             <w:r>
               <w:rPr>
+                <w:rStyle w:val="None"/>
                 <w:rFonts w:ascii="Avenir Heavy" w:hAnsi="Avenir Heavy"/>
                 <w:sz w:val="28"/>
                 <w:szCs w:val="28"/>
@@ -5388,6 +6081,7 @@
             </w:r>
             <w:r>
               <w:rPr>
+                <w:rStyle w:val="None"/>
                 <w:rFonts w:ascii="Avenir Heavy" w:hAnsi="Avenir Heavy" w:hint="default"/>
                 <w:sz w:val="28"/>
                 <w:szCs w:val="28"/>
@@ -5406,8 +6100,9 @@
         <w:pStyle w:val="Body A"/>
         <w:widowControl w:val="0"/>
         <w:spacing w:line="240" w:lineRule="auto"/>
-        <w:ind w:left="756" w:hanging="756"/>
-        <w:rPr>
+        <w:ind w:left="864" w:hanging="864"/>
+        <w:rPr>
+          <w:rStyle w:val="None"/>
           <w:rFonts w:ascii="Avenir Book" w:cs="Avenir Book" w:hAnsi="Avenir Book" w:eastAsia="Avenir Book"/>
           <w:sz w:val="20"/>
           <w:szCs w:val="20"/>
@@ -5419,8 +6114,9 @@
         <w:pStyle w:val="Body A"/>
         <w:widowControl w:val="0"/>
         <w:spacing w:line="240" w:lineRule="auto"/>
-        <w:ind w:left="648" w:hanging="648"/>
-        <w:rPr>
+        <w:ind w:left="756" w:hanging="756"/>
+        <w:rPr>
+          <w:rStyle w:val="None"/>
           <w:rFonts w:ascii="Avenir Book" w:cs="Avenir Book" w:hAnsi="Avenir Book" w:eastAsia="Avenir Book"/>
           <w:sz w:val="20"/>
           <w:szCs w:val="20"/>
@@ -5432,8 +6128,9 @@
         <w:pStyle w:val="Body A"/>
         <w:widowControl w:val="0"/>
         <w:spacing w:line="240" w:lineRule="auto"/>
-        <w:ind w:left="540" w:hanging="540"/>
-        <w:rPr>
+        <w:ind w:left="648" w:hanging="648"/>
+        <w:rPr>
+          <w:rStyle w:val="None"/>
           <w:rFonts w:ascii="Avenir Book" w:cs="Avenir Book" w:hAnsi="Avenir Book" w:eastAsia="Avenir Book"/>
           <w:sz w:val="20"/>
           <w:szCs w:val="20"/>
@@ -5445,8 +6142,9 @@
         <w:pStyle w:val="Body A"/>
         <w:widowControl w:val="0"/>
         <w:spacing w:line="240" w:lineRule="auto"/>
-        <w:ind w:left="432" w:hanging="432"/>
-        <w:rPr>
+        <w:ind w:left="540" w:hanging="540"/>
+        <w:rPr>
+          <w:rStyle w:val="None"/>
           <w:rFonts w:ascii="Avenir Book" w:cs="Avenir Book" w:hAnsi="Avenir Book" w:eastAsia="Avenir Book"/>
           <w:sz w:val="20"/>
           <w:szCs w:val="20"/>
@@ -5458,8 +6156,9 @@
         <w:pStyle w:val="Body A"/>
         <w:widowControl w:val="0"/>
         <w:spacing w:line="240" w:lineRule="auto"/>
-        <w:ind w:left="324" w:hanging="324"/>
-        <w:rPr>
+        <w:ind w:left="432" w:hanging="432"/>
+        <w:rPr>
+          <w:rStyle w:val="None"/>
           <w:rFonts w:ascii="Avenir Book" w:cs="Avenir Book" w:hAnsi="Avenir Book" w:eastAsia="Avenir Book"/>
           <w:sz w:val="20"/>
           <w:szCs w:val="20"/>
@@ -5471,8 +6170,9 @@
         <w:pStyle w:val="Body A"/>
         <w:widowControl w:val="0"/>
         <w:spacing w:line="240" w:lineRule="auto"/>
-        <w:ind w:left="216" w:hanging="216"/>
-        <w:rPr>
+        <w:ind w:left="324" w:hanging="324"/>
+        <w:rPr>
+          <w:rStyle w:val="None"/>
           <w:rFonts w:ascii="Avenir Book" w:cs="Avenir Book" w:hAnsi="Avenir Book" w:eastAsia="Avenir Book"/>
           <w:sz w:val="20"/>
           <w:szCs w:val="20"/>
@@ -5484,8 +6184,9 @@
         <w:pStyle w:val="Body A"/>
         <w:widowControl w:val="0"/>
         <w:spacing w:line="240" w:lineRule="auto"/>
-        <w:ind w:left="108" w:hanging="108"/>
-        <w:rPr>
+        <w:ind w:left="216" w:hanging="216"/>
+        <w:rPr>
+          <w:rStyle w:val="None"/>
           <w:rFonts w:ascii="Avenir Book" w:cs="Avenir Book" w:hAnsi="Avenir Book" w:eastAsia="Avenir Book"/>
           <w:sz w:val="20"/>
           <w:szCs w:val="20"/>
@@ -5497,7 +6198,9 @@
         <w:pStyle w:val="Body A"/>
         <w:widowControl w:val="0"/>
         <w:spacing w:line="240" w:lineRule="auto"/>
-        <w:rPr>
+        <w:ind w:left="108" w:hanging="108"/>
+        <w:rPr>
+          <w:rStyle w:val="None"/>
           <w:rFonts w:ascii="Avenir Book" w:cs="Avenir Book" w:hAnsi="Avenir Book" w:eastAsia="Avenir Book"/>
           <w:sz w:val="20"/>
           <w:szCs w:val="20"/>
@@ -5507,7 +6210,21 @@
     <w:p>
       <w:pPr>
         <w:pStyle w:val="Body A"/>
-        <w:rPr>
+        <w:widowControl w:val="0"/>
+        <w:spacing w:line="240" w:lineRule="auto"/>
+        <w:rPr>
+          <w:rStyle w:val="None"/>
+          <w:rFonts w:ascii="Avenir Book" w:cs="Avenir Book" w:hAnsi="Avenir Book" w:eastAsia="Avenir Book"/>
+          <w:sz w:val="20"/>
+          <w:szCs w:val="20"/>
+        </w:rPr>
+      </w:pPr>
+    </w:p>
+    <w:p>
+      <w:pPr>
+        <w:pStyle w:val="Body A"/>
+        <w:rPr>
+          <w:rStyle w:val="None"/>
           <w:rFonts w:ascii="Avenir Book" w:cs="Avenir Book" w:hAnsi="Avenir Book" w:eastAsia="Avenir Book"/>
           <w:sz w:val="28"/>
           <w:szCs w:val="28"/>
@@ -5534,6 +6251,7 @@
       </w:pPr>
       <w:r>
         <w:rPr>
+          <w:rStyle w:val="None"/>
           <w:rFonts w:ascii="Avenir Heavy" w:hAnsi="Avenir Heavy"/>
           <w:sz w:val="28"/>
           <w:szCs w:val="28"/>
@@ -5545,6 +6263,7 @@
       </w:r>
       <w:r>
         <w:rPr>
+          <w:rStyle w:val="None"/>
           <w:rFonts w:ascii="Avenir Heavy" w:hAnsi="Avenir Heavy" w:hint="default"/>
           <w:sz w:val="28"/>
           <w:szCs w:val="28"/>
@@ -5556,6 +6275,7 @@
       </w:r>
       <w:r>
         <w:rPr>
+          <w:rStyle w:val="None"/>
           <w:rFonts w:ascii="Avenir Heavy" w:hAnsi="Avenir Heavy"/>
           <w:sz w:val="28"/>
           <w:szCs w:val="28"/>
@@ -5567,6 +6287,7 @@
       </w:r>
       <w:r>
         <w:rPr>
+          <w:rStyle w:val="None"/>
           <w:rFonts w:ascii="Avenir Heavy" w:hAnsi="Avenir Heavy" w:hint="default"/>
           <w:sz w:val="28"/>
           <w:szCs w:val="28"/>
@@ -5578,6 +6299,7 @@
       </w:r>
       <w:r>
         <w:rPr>
+          <w:rStyle w:val="None"/>
           <w:rFonts w:ascii="Avenir Heavy" w:hAnsi="Avenir Heavy"/>
           <w:sz w:val="28"/>
           <w:szCs w:val="28"/>
@@ -5589,6 +6311,7 @@
       </w:r>
       <w:r>
         <w:rPr>
+          <w:rStyle w:val="None"/>
           <w:rFonts w:ascii="Avenir Heavy" w:hAnsi="Avenir Heavy" w:hint="default"/>
           <w:sz w:val="28"/>
           <w:szCs w:val="28"/>
@@ -5600,6 +6323,7 @@
       </w:r>
       <w:r>
         <w:rPr>
+          <w:rStyle w:val="None"/>
           <w:rFonts w:ascii="Avenir Heavy" w:hAnsi="Avenir Heavy"/>
           <w:sz w:val="28"/>
           <w:szCs w:val="28"/>
@@ -5611,6 +6335,7 @@
       </w:r>
       <w:r>
         <w:rPr>
+          <w:rStyle w:val="None"/>
           <w:rFonts w:ascii="Avenir Heavy" w:hAnsi="Avenir Heavy" w:hint="default"/>
           <w:sz w:val="28"/>
           <w:szCs w:val="28"/>
@@ -5622,6 +6347,7 @@
       </w:r>
       <w:r>
         <w:rPr>
+          <w:rStyle w:val="None"/>
           <w:rFonts w:ascii="Avenir Heavy" w:hAnsi="Avenir Heavy"/>
           <w:sz w:val="28"/>
           <w:szCs w:val="28"/>
@@ -5636,6 +6362,7 @@
       <w:pPr>
         <w:pStyle w:val="Body A"/>
         <w:rPr>
+          <w:rStyle w:val="None"/>
           <w:rFonts w:ascii="Avenir Book" w:cs="Avenir Book" w:hAnsi="Avenir Book" w:eastAsia="Avenir Book"/>
           <w:sz w:val="20"/>
           <w:szCs w:val="20"/>
@@ -5643,6 +6370,7 @@
       </w:pPr>
       <w:r>
         <w:rPr>
+          <w:rStyle w:val="None"/>
           <w:rFonts w:ascii="Avenir Book" w:hAnsi="Avenir Book"/>
           <w:sz w:val="20"/>
           <w:szCs w:val="20"/>
@@ -5656,7 +6384,7 @@
       <w:tblPr>
         <w:tblW w:w="9045" w:type="dxa"/>
         <w:jc w:val="left"/>
-        <w:tblInd w:w="864" w:type="dxa"/>
+        <w:tblInd w:w="972" w:type="dxa"/>
         <w:tblBorders>
           <w:top w:val="single" w:color="ffffff" w:sz="8" w:space="0" w:shadow="0" w:frame="0"/>
           <w:left w:val="single" w:color="ffffff" w:sz="8" w:space="0" w:shadow="0" w:frame="0"/>
@@ -5677,7 +6405,7 @@
           <w:shd w:val="clear" w:color="auto" w:fill="ced7e7"/>
         </w:tblPrEx>
         <w:trPr>
-          <w:trHeight w:val="720" w:hRule="atLeast"/>
+          <w:trHeight w:val="740" w:hRule="atLeast"/>
         </w:trPr>
         <w:tc>
           <w:tcPr>
@@ -5706,6 +6434,7 @@
             </w:pPr>
             <w:r>
               <w:rPr>
+                <w:rStyle w:val="None"/>
                 <w:rFonts w:ascii="Avenir Heavy" w:hAnsi="Avenir Heavy"/>
                 <w:sz w:val="20"/>
                 <w:szCs w:val="20"/>
@@ -5742,6 +6471,7 @@
               <w:spacing w:line="240" w:lineRule="auto"/>
               <w:jc w:val="center"/>
               <w:rPr>
+                <w:rStyle w:val="None"/>
                 <w:rFonts w:ascii="Avenir Roman" w:cs="Avenir Roman" w:hAnsi="Avenir Roman" w:eastAsia="Avenir Roman"/>
                 <w:sz w:val="20"/>
                 <w:szCs w:val="20"/>
@@ -5750,6 +6480,7 @@
             </w:pPr>
             <w:r>
               <w:rPr>
+                <w:rStyle w:val="None"/>
                 <w:rFonts w:ascii="Avenir Roman" w:hAnsi="Avenir Roman"/>
                 <w:sz w:val="20"/>
                 <w:szCs w:val="20"/>
@@ -5761,6 +6492,7 @@
             </w:r>
             <w:r>
               <w:rPr>
+                <w:rStyle w:val="None"/>
                 <w:rFonts w:ascii="Avenir Roman" w:hAnsi="Avenir Roman" w:hint="default"/>
                 <w:sz w:val="20"/>
                 <w:szCs w:val="20"/>
@@ -5772,6 +6504,7 @@
             </w:r>
             <w:r>
               <w:rPr>
+                <w:rStyle w:val="None"/>
                 <w:rFonts w:ascii="Avenir Roman" w:hAnsi="Avenir Roman"/>
                 <w:sz w:val="20"/>
                 <w:szCs w:val="20"/>
@@ -5796,6 +6529,7 @@
             </w:pPr>
             <w:r>
               <w:rPr>
+                <w:rStyle w:val="None"/>
                 <w:rFonts w:ascii="Avenir Book" w:hAnsi="Avenir Book"/>
                 <w:sz w:val="20"/>
                 <w:szCs w:val="20"/>
@@ -5807,6 +6541,7 @@
             </w:r>
             <w:r>
               <w:rPr>
+                <w:rStyle w:val="None"/>
                 <w:rFonts w:ascii="Avenir Book" w:hAnsi="Avenir Book" w:hint="default"/>
                 <w:sz w:val="20"/>
                 <w:szCs w:val="20"/>
@@ -5818,6 +6553,7 @@
             </w:r>
             <w:r>
               <w:rPr>
+                <w:rStyle w:val="None"/>
                 <w:rFonts w:ascii="Avenir Book" w:hAnsi="Avenir Book"/>
                 <w:sz w:val="20"/>
                 <w:szCs w:val="20"/>
@@ -5836,110 +6572,20 @@
         <w:pStyle w:val="Body A"/>
         <w:widowControl w:val="0"/>
         <w:spacing w:line="240" w:lineRule="auto"/>
-        <w:ind w:left="756" w:hanging="756"/>
-        <w:rPr>
+        <w:ind w:left="864" w:hanging="864"/>
+        <w:rPr>
+          <w:rStyle w:val="None"/>
           <w:rFonts w:ascii="Avenir Book" w:cs="Avenir Book" w:hAnsi="Avenir Book" w:eastAsia="Avenir Book"/>
-          <w:sz w:val="20"/>
-          <w:szCs w:val="20"/>
-        </w:rPr>
-      </w:pPr>
-    </w:p>
-    <w:p>
-      <w:pPr>
-        <w:pStyle w:val="Body A"/>
-        <w:widowControl w:val="0"/>
-        <w:spacing w:line="240" w:lineRule="auto"/>
-        <w:ind w:left="648" w:hanging="648"/>
-        <w:rPr>
-          <w:rFonts w:ascii="Avenir Book" w:cs="Avenir Book" w:hAnsi="Avenir Book" w:eastAsia="Avenir Book"/>
-          <w:sz w:val="20"/>
-          <w:szCs w:val="20"/>
-        </w:rPr>
-      </w:pPr>
-    </w:p>
-    <w:p>
-      <w:pPr>
-        <w:pStyle w:val="Body A"/>
-        <w:widowControl w:val="0"/>
-        <w:spacing w:line="240" w:lineRule="auto"/>
-        <w:ind w:left="540" w:hanging="540"/>
-        <w:rPr>
-          <w:rFonts w:ascii="Avenir Book" w:cs="Avenir Book" w:hAnsi="Avenir Book" w:eastAsia="Avenir Book"/>
-          <w:sz w:val="20"/>
-          <w:szCs w:val="20"/>
-        </w:rPr>
-      </w:pPr>
-    </w:p>
-    <w:p>
-      <w:pPr>
-        <w:pStyle w:val="Body A"/>
-        <w:widowControl w:val="0"/>
-        <w:spacing w:line="240" w:lineRule="auto"/>
-        <w:ind w:left="432" w:hanging="432"/>
-        <w:rPr>
-          <w:rFonts w:ascii="Avenir Book" w:cs="Avenir Book" w:hAnsi="Avenir Book" w:eastAsia="Avenir Book"/>
-          <w:sz w:val="20"/>
-          <w:szCs w:val="20"/>
-        </w:rPr>
-      </w:pPr>
-    </w:p>
-    <w:p>
-      <w:pPr>
-        <w:pStyle w:val="Body A"/>
-        <w:widowControl w:val="0"/>
-        <w:spacing w:line="240" w:lineRule="auto"/>
-        <w:ind w:left="324" w:hanging="324"/>
-        <w:rPr>
-          <w:rFonts w:ascii="Avenir Book" w:cs="Avenir Book" w:hAnsi="Avenir Book" w:eastAsia="Avenir Book"/>
-          <w:sz w:val="20"/>
-          <w:szCs w:val="20"/>
-        </w:rPr>
-      </w:pPr>
-    </w:p>
-    <w:p>
-      <w:pPr>
-        <w:pStyle w:val="Body A"/>
-        <w:widowControl w:val="0"/>
-        <w:spacing w:line="240" w:lineRule="auto"/>
-        <w:ind w:left="216" w:hanging="216"/>
-        <w:rPr>
-          <w:rFonts w:ascii="Avenir Book" w:cs="Avenir Book" w:hAnsi="Avenir Book" w:eastAsia="Avenir Book"/>
-          <w:sz w:val="20"/>
-          <w:szCs w:val="20"/>
-        </w:rPr>
-      </w:pPr>
-    </w:p>
-    <w:p>
-      <w:pPr>
-        <w:pStyle w:val="Body A"/>
-        <w:widowControl w:val="0"/>
-        <w:spacing w:line="240" w:lineRule="auto"/>
-        <w:ind w:left="108" w:hanging="108"/>
-        <w:rPr>
-          <w:rFonts w:ascii="Avenir Book" w:cs="Avenir Book" w:hAnsi="Avenir Book" w:eastAsia="Avenir Book"/>
-          <w:sz w:val="20"/>
-          <w:szCs w:val="20"/>
-        </w:rPr>
-      </w:pPr>
-    </w:p>
-    <w:p>
-      <w:pPr>
-        <w:pStyle w:val="Body A"/>
-        <w:widowControl w:val="0"/>
-        <w:spacing w:line="240" w:lineRule="auto"/>
-        <w:rPr>
-          <w:rFonts w:ascii="Avenir Book" w:cs="Avenir Book" w:hAnsi="Avenir Book" w:eastAsia="Avenir Book"/>
-          <w:sz w:val="20"/>
-          <w:szCs w:val="20"/>
-        </w:rPr>
-      </w:pPr>
-    </w:p>
-    <w:p>
-      <w:pPr>
-        <w:pStyle w:val="Body A"/>
-      </w:pPr>
-      <w:r>
-        <w:rPr>
+        </w:rPr>
+      </w:pPr>
+    </w:p>
+    <w:p>
+      <w:pPr>
+        <w:pStyle w:val="Body A"/>
+      </w:pPr>
+      <w:r>
+        <w:rPr>
+          <w:rStyle w:val="None"/>
           <w:rFonts w:ascii="Avenir Book" w:hAnsi="Avenir Book"/>
           <w:sz w:val="20"/>
           <w:szCs w:val="20"/>
@@ -5950,6 +6596,7 @@
       </w:r>
       <w:r>
         <w:rPr>
+          <w:rStyle w:val="None"/>
           <w:rFonts w:ascii="Arial Unicode MS" w:cs="Arial Unicode MS" w:hAnsi="Arial Unicode MS" w:eastAsia="Arial Unicode MS"/>
           <w:b w:val="0"/>
           <w:bCs w:val="0"/>
@@ -5963,6 +6610,7 @@
       <w:pPr>
         <w:pStyle w:val="Body A"/>
         <w:rPr>
+          <w:rStyle w:val="None"/>
           <w:rFonts w:ascii="Avenir Book" w:cs="Avenir Book" w:hAnsi="Avenir Book" w:eastAsia="Avenir Book"/>
           <w:sz w:val="28"/>
           <w:szCs w:val="28"/>
@@ -5989,6 +6637,7 @@
       </w:pPr>
       <w:r>
         <w:rPr>
+          <w:rStyle w:val="None"/>
           <w:rFonts w:ascii="Avenir Heavy" w:hAnsi="Avenir Heavy"/>
           <w:sz w:val="28"/>
           <w:szCs w:val="28"/>
@@ -6000,6 +6649,7 @@
       </w:r>
       <w:r>
         <w:rPr>
+          <w:rStyle w:val="None"/>
           <w:rFonts w:ascii="Avenir Heavy" w:hAnsi="Avenir Heavy" w:hint="default"/>
           <w:sz w:val="28"/>
           <w:szCs w:val="28"/>
@@ -6011,6 +6661,7 @@
       </w:r>
       <w:r>
         <w:rPr>
+          <w:rStyle w:val="None"/>
           <w:rFonts w:ascii="Avenir Heavy" w:hAnsi="Avenir Heavy"/>
           <w:sz w:val="28"/>
           <w:szCs w:val="28"/>
@@ -6022,6 +6673,7 @@
       </w:r>
       <w:r>
         <w:rPr>
+          <w:rStyle w:val="None"/>
           <w:rFonts w:ascii="Avenir Heavy" w:hAnsi="Avenir Heavy" w:hint="default"/>
           <w:sz w:val="28"/>
           <w:szCs w:val="28"/>
@@ -6033,6 +6685,7 @@
       </w:r>
       <w:r>
         <w:rPr>
+          <w:rStyle w:val="None"/>
           <w:rFonts w:ascii="Avenir Heavy" w:hAnsi="Avenir Heavy"/>
           <w:sz w:val="28"/>
           <w:szCs w:val="28"/>
@@ -6044,6 +6697,7 @@
       </w:r>
       <w:r>
         <w:rPr>
+          <w:rStyle w:val="None"/>
           <w:rFonts w:ascii="Avenir Heavy" w:hAnsi="Avenir Heavy" w:hint="default"/>
           <w:sz w:val="28"/>
           <w:szCs w:val="28"/>
@@ -6055,6 +6709,7 @@
       </w:r>
       <w:r>
         <w:rPr>
+          <w:rStyle w:val="None"/>
           <w:rFonts w:ascii="Avenir Heavy" w:hAnsi="Avenir Heavy"/>
           <w:sz w:val="28"/>
           <w:szCs w:val="28"/>
@@ -6069,6 +6724,7 @@
       <w:pPr>
         <w:pStyle w:val="Body A"/>
         <w:rPr>
+          <w:rStyle w:val="None"/>
           <w:rFonts w:ascii="Avenir Book" w:cs="Avenir Book" w:hAnsi="Avenir Book" w:eastAsia="Avenir Book"/>
           <w:sz w:val="20"/>
           <w:szCs w:val="20"/>
@@ -6077,6 +6733,7 @@
       </w:pPr>
       <w:r>
         <w:rPr>
+          <w:rStyle w:val="None"/>
           <w:rFonts w:ascii="Avenir Book" w:hAnsi="Avenir Book"/>
           <w:sz w:val="20"/>
           <w:szCs w:val="20"/>
@@ -6090,7 +6747,7 @@
       <w:tblPr>
         <w:tblW w:w="9015" w:type="dxa"/>
         <w:jc w:val="left"/>
-        <w:tblInd w:w="864" w:type="dxa"/>
+        <w:tblInd w:w="972" w:type="dxa"/>
         <w:tblBorders>
           <w:top w:val="single" w:color="ffffff" w:sz="8" w:space="0" w:shadow="0" w:frame="0"/>
           <w:left w:val="single" w:color="ffffff" w:sz="8" w:space="0" w:shadow="0" w:frame="0"/>
@@ -6112,7 +6769,7 @@
           <w:shd w:val="clear" w:color="auto" w:fill="ced7e7"/>
         </w:tblPrEx>
         <w:trPr>
-          <w:trHeight w:val="1000" w:hRule="atLeast"/>
+          <w:trHeight w:val="1020" w:hRule="atLeast"/>
         </w:trPr>
         <w:tc>
           <w:tcPr>
@@ -6141,6 +6798,7 @@
             </w:pPr>
             <w:r>
               <w:rPr>
+                <w:rStyle w:val="None"/>
                 <w:rFonts w:ascii="Avenir Heavy" w:hAnsi="Avenir Heavy"/>
                 <w:sz w:val="20"/>
                 <w:szCs w:val="20"/>
@@ -6179,6 +6837,7 @@
             </w:pPr>
             <w:r>
               <w:rPr>
+                <w:rStyle w:val="None"/>
                 <w:rFonts w:ascii="Avenir Roman" w:hAnsi="Avenir Roman"/>
                 <w:sz w:val="20"/>
                 <w:szCs w:val="20"/>
@@ -6215,6 +6874,7 @@
               <w:spacing w:line="240" w:lineRule="auto"/>
               <w:jc w:val="center"/>
               <w:rPr>
+                <w:rStyle w:val="None"/>
                 <w:rFonts w:ascii="Avenir Roman" w:cs="Avenir Roman" w:hAnsi="Avenir Roman" w:eastAsia="Avenir Roman"/>
                 <w:sz w:val="20"/>
                 <w:szCs w:val="20"/>
@@ -6223,6 +6883,7 @@
             </w:pPr>
             <w:r>
               <w:rPr>
+                <w:rStyle w:val="None"/>
                 <w:rFonts w:ascii="Avenir Roman" w:hAnsi="Avenir Roman"/>
                 <w:sz w:val="20"/>
                 <w:szCs w:val="20"/>
@@ -6247,6 +6908,7 @@
             </w:pPr>
             <w:r>
               <w:rPr>
+                <w:rStyle w:val="None"/>
                 <w:rFonts w:ascii="Avenir Book" w:hAnsi="Avenir Book"/>
                 <w:sz w:val="20"/>
                 <w:szCs w:val="20"/>
@@ -6265,158 +6927,66 @@
         <w:pStyle w:val="Body A"/>
         <w:widowControl w:val="0"/>
         <w:spacing w:line="240" w:lineRule="auto"/>
-        <w:ind w:left="756" w:hanging="756"/>
-        <w:rPr>
+        <w:ind w:left="864" w:hanging="864"/>
+        <w:rPr>
+          <w:rStyle w:val="None"/>
+          <w:rFonts w:ascii="Avenir Book" w:cs="Avenir Book" w:hAnsi="Avenir Book" w:eastAsia="Avenir Book"/>
+          <w:lang w:val="en-US"/>
+        </w:rPr>
+      </w:pPr>
+    </w:p>
+    <w:p>
+      <w:pPr>
+        <w:pStyle w:val="Body A"/>
+        <w:rPr>
+          <w:rStyle w:val="None"/>
           <w:rFonts w:ascii="Avenir Book" w:cs="Avenir Book" w:hAnsi="Avenir Book" w:eastAsia="Avenir Book"/>
           <w:sz w:val="20"/>
           <w:szCs w:val="20"/>
           <w:lang w:val="en-US"/>
         </w:rPr>
       </w:pPr>
-    </w:p>
-    <w:p>
-      <w:pPr>
-        <w:pStyle w:val="Body A"/>
-        <w:widowControl w:val="0"/>
-        <w:spacing w:line="240" w:lineRule="auto"/>
-        <w:ind w:left="648" w:hanging="648"/>
-        <w:rPr>
+      <w:r>
+        <w:rPr>
+          <w:rStyle w:val="None"/>
+          <w:rFonts w:ascii="Avenir Book" w:hAnsi="Avenir Book"/>
+          <w:sz w:val="20"/>
+          <w:szCs w:val="20"/>
+          <w:rtl w:val="0"/>
+          <w:lang w:val="en-US"/>
+        </w:rPr>
+        <w:t>{/biggestDuplicateFolders}</w:t>
+      </w:r>
+    </w:p>
+    <w:p>
+      <w:pPr>
+        <w:pStyle w:val="Body A"/>
+        <w:rPr>
+          <w:rStyle w:val="None"/>
           <w:rFonts w:ascii="Avenir Book" w:cs="Avenir Book" w:hAnsi="Avenir Book" w:eastAsia="Avenir Book"/>
           <w:sz w:val="20"/>
           <w:szCs w:val="20"/>
-          <w:lang w:val="en-US"/>
-        </w:rPr>
-      </w:pPr>
-    </w:p>
-    <w:p>
-      <w:pPr>
-        <w:pStyle w:val="Body A"/>
-        <w:widowControl w:val="0"/>
-        <w:spacing w:line="240" w:lineRule="auto"/>
-        <w:ind w:left="540" w:hanging="540"/>
-        <w:rPr>
-          <w:rFonts w:ascii="Avenir Book" w:cs="Avenir Book" w:hAnsi="Avenir Book" w:eastAsia="Avenir Book"/>
-          <w:sz w:val="20"/>
-          <w:szCs w:val="20"/>
-          <w:lang w:val="en-US"/>
-        </w:rPr>
-      </w:pPr>
-    </w:p>
-    <w:p>
-      <w:pPr>
-        <w:pStyle w:val="Body A"/>
-        <w:widowControl w:val="0"/>
-        <w:spacing w:line="240" w:lineRule="auto"/>
-        <w:ind w:left="432" w:hanging="432"/>
-        <w:rPr>
-          <w:rFonts w:ascii="Avenir Book" w:cs="Avenir Book" w:hAnsi="Avenir Book" w:eastAsia="Avenir Book"/>
-          <w:sz w:val="20"/>
-          <w:szCs w:val="20"/>
-          <w:lang w:val="en-US"/>
-        </w:rPr>
-      </w:pPr>
-    </w:p>
-    <w:p>
-      <w:pPr>
-        <w:pStyle w:val="Body A"/>
-        <w:widowControl w:val="0"/>
-        <w:spacing w:line="240" w:lineRule="auto"/>
-        <w:ind w:left="324" w:hanging="324"/>
-        <w:rPr>
-          <w:rFonts w:ascii="Avenir Book" w:cs="Avenir Book" w:hAnsi="Avenir Book" w:eastAsia="Avenir Book"/>
-          <w:sz w:val="20"/>
-          <w:szCs w:val="20"/>
-          <w:lang w:val="en-US"/>
-        </w:rPr>
-      </w:pPr>
-    </w:p>
-    <w:p>
-      <w:pPr>
-        <w:pStyle w:val="Body A"/>
-        <w:widowControl w:val="0"/>
-        <w:spacing w:line="240" w:lineRule="auto"/>
-        <w:ind w:left="216" w:hanging="216"/>
-        <w:rPr>
-          <w:rFonts w:ascii="Avenir Book" w:cs="Avenir Book" w:hAnsi="Avenir Book" w:eastAsia="Avenir Book"/>
-          <w:sz w:val="20"/>
-          <w:szCs w:val="20"/>
-          <w:lang w:val="en-US"/>
-        </w:rPr>
-      </w:pPr>
-    </w:p>
-    <w:p>
-      <w:pPr>
-        <w:pStyle w:val="Body A"/>
-        <w:widowControl w:val="0"/>
-        <w:spacing w:line="240" w:lineRule="auto"/>
-        <w:ind w:left="108" w:hanging="108"/>
-        <w:rPr>
-          <w:rFonts w:ascii="Avenir Book" w:cs="Avenir Book" w:hAnsi="Avenir Book" w:eastAsia="Avenir Book"/>
-          <w:sz w:val="20"/>
-          <w:szCs w:val="20"/>
-          <w:lang w:val="en-US"/>
-        </w:rPr>
-      </w:pPr>
-    </w:p>
-    <w:p>
-      <w:pPr>
-        <w:pStyle w:val="Body A"/>
-        <w:widowControl w:val="0"/>
-        <w:spacing w:line="240" w:lineRule="auto"/>
-        <w:rPr>
-          <w:rFonts w:ascii="Avenir Book" w:cs="Avenir Book" w:hAnsi="Avenir Book" w:eastAsia="Avenir Book"/>
-          <w:sz w:val="20"/>
-          <w:szCs w:val="20"/>
-        </w:rPr>
-      </w:pPr>
-    </w:p>
-    <w:p>
-      <w:pPr>
-        <w:pStyle w:val="Body A"/>
-        <w:rPr>
-          <w:rFonts w:ascii="Avenir Book" w:cs="Avenir Book" w:hAnsi="Avenir Book" w:eastAsia="Avenir Book"/>
-          <w:sz w:val="20"/>
-          <w:szCs w:val="20"/>
-          <w:lang w:val="en-US"/>
-        </w:rPr>
-      </w:pPr>
-      <w:r>
-        <w:rPr>
+        </w:rPr>
+      </w:pPr>
+    </w:p>
+    <w:p>
+      <w:pPr>
+        <w:pStyle w:val="Body A"/>
+      </w:pPr>
+      <w:r>
+        <w:rPr>
+          <w:rStyle w:val="None"/>
           <w:rFonts w:ascii="Avenir Book" w:hAnsi="Avenir Book"/>
           <w:sz w:val="20"/>
           <w:szCs w:val="20"/>
           <w:rtl w:val="0"/>
           <w:lang w:val="en-US"/>
         </w:rPr>
-        <w:t>{/biggestDuplicateFolders}</w:t>
-      </w:r>
-    </w:p>
-    <w:p>
-      <w:pPr>
-        <w:pStyle w:val="Body A"/>
-        <w:rPr>
-          <w:rFonts w:ascii="Avenir Book" w:cs="Avenir Book" w:hAnsi="Avenir Book" w:eastAsia="Avenir Book"/>
-          <w:sz w:val="20"/>
-          <w:szCs w:val="20"/>
-        </w:rPr>
-      </w:pPr>
-    </w:p>
-    <w:p>
-      <w:pPr>
-        <w:pStyle w:val="Body A"/>
-      </w:pPr>
-      <w:r>
-        <w:rPr>
-          <w:rFonts w:ascii="Avenir Book" w:hAnsi="Avenir Book"/>
-          <w:sz w:val="20"/>
-          <w:szCs w:val="20"/>
-          <w:rtl w:val="0"/>
-          <w:lang w:val="en-US"/>
-        </w:rPr>
         <w:t>{#elementsToDelete.length &gt; 0}</w:t>
       </w:r>
       <w:r>
         <w:rPr>
+          <w:rStyle w:val="None"/>
           <w:rFonts w:ascii="Arial Unicode MS" w:cs="Arial Unicode MS" w:hAnsi="Arial Unicode MS" w:eastAsia="Arial Unicode MS"/>
           <w:b w:val="0"/>
           <w:bCs w:val="0"/>
@@ -6430,6 +7000,7 @@
       <w:pPr>
         <w:pStyle w:val="Body A"/>
         <w:rPr>
+          <w:rStyle w:val="None"/>
           <w:rFonts w:ascii="Avenir Book" w:cs="Avenir Book" w:hAnsi="Avenir Book" w:eastAsia="Avenir Book"/>
           <w:sz w:val="20"/>
           <w:szCs w:val="20"/>
@@ -6456,6 +7027,7 @@
       </w:pPr>
       <w:r>
         <w:rPr>
+          <w:rStyle w:val="None"/>
           <w:rFonts w:ascii="Avenir Heavy" w:hAnsi="Avenir Heavy"/>
           <w:sz w:val="28"/>
           <w:szCs w:val="28"/>
@@ -6467,6 +7039,7 @@
       </w:r>
       <w:r>
         <w:rPr>
+          <w:rStyle w:val="None"/>
           <w:rFonts w:ascii="Avenir Heavy" w:hAnsi="Avenir Heavy" w:hint="default"/>
           <w:sz w:val="28"/>
           <w:szCs w:val="28"/>
@@ -6478,6 +7051,7 @@
       </w:r>
       <w:r>
         <w:rPr>
+          <w:rStyle w:val="None"/>
           <w:rFonts w:ascii="Avenir Heavy" w:hAnsi="Avenir Heavy"/>
           <w:sz w:val="28"/>
           <w:szCs w:val="28"/>
@@ -6489,6 +7063,7 @@
       </w:r>
       <w:r>
         <w:rPr>
+          <w:rStyle w:val="None"/>
           <w:rFonts w:ascii="Avenir Heavy" w:hAnsi="Avenir Heavy" w:hint="default"/>
           <w:sz w:val="28"/>
           <w:szCs w:val="28"/>
@@ -6500,6 +7075,7 @@
       </w:r>
       <w:r>
         <w:rPr>
+          <w:rStyle w:val="None"/>
           <w:rFonts w:ascii="Avenir Heavy" w:hAnsi="Avenir Heavy"/>
           <w:sz w:val="28"/>
           <w:szCs w:val="28"/>
@@ -6511,6 +7087,7 @@
       </w:r>
       <w:r>
         <w:rPr>
+          <w:rStyle w:val="None"/>
           <w:rFonts w:ascii="Avenir Heavy" w:hAnsi="Avenir Heavy" w:hint="default"/>
           <w:sz w:val="28"/>
           <w:szCs w:val="28"/>
@@ -6522,6 +7099,7 @@
       </w:r>
       <w:r>
         <w:rPr>
+          <w:rStyle w:val="None"/>
           <w:rFonts w:ascii="Avenir Heavy" w:hAnsi="Avenir Heavy"/>
           <w:sz w:val="28"/>
           <w:szCs w:val="28"/>
@@ -6536,6 +7114,7 @@
       <w:pPr>
         <w:pStyle w:val="Body A"/>
         <w:rPr>
+          <w:rStyle w:val="None"/>
           <w:rFonts w:ascii="Avenir Heavy" w:cs="Avenir Heavy" w:hAnsi="Avenir Heavy" w:eastAsia="Avenir Heavy"/>
           <w:sz w:val="28"/>
           <w:szCs w:val="28"/>
@@ -6547,6 +7126,7 @@
       <w:pPr>
         <w:pStyle w:val="Body A"/>
         <w:rPr>
+          <w:rStyle w:val="None"/>
           <w:rFonts w:ascii="Avenir Book" w:cs="Avenir Book" w:hAnsi="Avenir Book" w:eastAsia="Avenir Book"/>
           <w:sz w:val="20"/>
           <w:szCs w:val="20"/>
@@ -6557,7 +7137,7 @@
       <w:tblPr>
         <w:tblW w:w="9120" w:type="dxa"/>
         <w:jc w:val="left"/>
-        <w:tblInd w:w="864" w:type="dxa"/>
+        <w:tblInd w:w="972" w:type="dxa"/>
         <w:tblBorders>
           <w:top w:val="single" w:color="ffffff" w:sz="8" w:space="0" w:shadow="0" w:frame="0"/>
           <w:left w:val="single" w:color="ffffff" w:sz="8" w:space="0" w:shadow="0" w:frame="0"/>
@@ -6580,7 +7160,7 @@
           <w:shd w:val="clear" w:color="auto" w:fill="ced7e7"/>
         </w:tblPrEx>
         <w:trPr>
-          <w:trHeight w:val="720" w:hRule="atLeast"/>
+          <w:trHeight w:val="740" w:hRule="atLeast"/>
         </w:trPr>
         <w:tc>
           <w:tcPr>
@@ -6609,6 +7189,7 @@
             </w:pPr>
             <w:r>
               <w:rPr>
+                <w:rStyle w:val="None"/>
                 <w:rFonts w:ascii="Avenir Roman" w:hAnsi="Avenir Roman"/>
                 <w:sz w:val="20"/>
                 <w:szCs w:val="20"/>
@@ -6647,6 +7228,7 @@
             </w:pPr>
             <w:r>
               <w:rPr>
+                <w:rStyle w:val="None"/>
                 <w:rFonts w:ascii="Avenir Roman" w:hAnsi="Avenir Roman"/>
                 <w:sz w:val="20"/>
                 <w:szCs w:val="20"/>
@@ -6685,6 +7267,7 @@
             </w:pPr>
             <w:r>
               <w:rPr>
+                <w:rStyle w:val="None"/>
                 <w:rFonts w:ascii="Avenir Roman" w:hAnsi="Avenir Roman"/>
                 <w:sz w:val="20"/>
                 <w:szCs w:val="20"/>
@@ -6723,6 +7306,7 @@
             </w:pPr>
             <w:r>
               <w:rPr>
+                <w:rStyle w:val="None"/>
                 <w:rFonts w:ascii="Avenir Roman" w:hAnsi="Avenir Roman"/>
                 <w:sz w:val="20"/>
                 <w:szCs w:val="20"/>
@@ -6734,6 +7318,7 @@
             </w:r>
             <w:r>
               <w:rPr>
+                <w:rStyle w:val="None"/>
                 <w:rFonts w:ascii="Avenir Roman" w:hAnsi="Avenir Roman" w:hint="default"/>
                 <w:sz w:val="20"/>
                 <w:szCs w:val="20"/>
@@ -6745,6 +7330,7 @@
             </w:r>
             <w:r>
               <w:rPr>
+                <w:rStyle w:val="None"/>
                 <w:rFonts w:ascii="Avenir Roman" w:hAnsi="Avenir Roman"/>
                 <w:sz w:val="20"/>
                 <w:szCs w:val="20"/>
@@ -6763,8 +7349,9 @@
         <w:pStyle w:val="Body A"/>
         <w:widowControl w:val="0"/>
         <w:spacing w:line="240" w:lineRule="auto"/>
-        <w:ind w:left="756" w:hanging="756"/>
-        <w:rPr>
+        <w:ind w:left="864" w:hanging="864"/>
+        <w:rPr>
+          <w:rStyle w:val="None"/>
           <w:rFonts w:ascii="Avenir Book" w:cs="Avenir Book" w:hAnsi="Avenir Book" w:eastAsia="Avenir Book"/>
           <w:sz w:val="20"/>
           <w:szCs w:val="20"/>
@@ -6776,8 +7363,9 @@
         <w:pStyle w:val="Body A"/>
         <w:widowControl w:val="0"/>
         <w:spacing w:line="240" w:lineRule="auto"/>
-        <w:ind w:left="648" w:hanging="648"/>
-        <w:rPr>
+        <w:ind w:left="756" w:hanging="756"/>
+        <w:rPr>
+          <w:rStyle w:val="None"/>
           <w:rFonts w:ascii="Avenir Book" w:cs="Avenir Book" w:hAnsi="Avenir Book" w:eastAsia="Avenir Book"/>
           <w:sz w:val="20"/>
           <w:szCs w:val="20"/>
@@ -6789,8 +7377,9 @@
         <w:pStyle w:val="Body A"/>
         <w:widowControl w:val="0"/>
         <w:spacing w:line="240" w:lineRule="auto"/>
-        <w:ind w:left="540" w:hanging="540"/>
-        <w:rPr>
+        <w:ind w:left="648" w:hanging="648"/>
+        <w:rPr>
+          <w:rStyle w:val="None"/>
           <w:rFonts w:ascii="Avenir Book" w:cs="Avenir Book" w:hAnsi="Avenir Book" w:eastAsia="Avenir Book"/>
           <w:sz w:val="20"/>
           <w:szCs w:val="20"/>
@@ -6802,8 +7391,9 @@
         <w:pStyle w:val="Body A"/>
         <w:widowControl w:val="0"/>
         <w:spacing w:line="240" w:lineRule="auto"/>
-        <w:ind w:left="432" w:hanging="432"/>
-        <w:rPr>
+        <w:ind w:left="540" w:hanging="540"/>
+        <w:rPr>
+          <w:rStyle w:val="None"/>
           <w:rFonts w:ascii="Avenir Book" w:cs="Avenir Book" w:hAnsi="Avenir Book" w:eastAsia="Avenir Book"/>
           <w:sz w:val="20"/>
           <w:szCs w:val="20"/>
@@ -6815,8 +7405,9 @@
         <w:pStyle w:val="Body A"/>
         <w:widowControl w:val="0"/>
         <w:spacing w:line="240" w:lineRule="auto"/>
-        <w:ind w:left="324" w:hanging="324"/>
-        <w:rPr>
+        <w:ind w:left="432" w:hanging="432"/>
+        <w:rPr>
+          <w:rStyle w:val="None"/>
           <w:rFonts w:ascii="Avenir Book" w:cs="Avenir Book" w:hAnsi="Avenir Book" w:eastAsia="Avenir Book"/>
           <w:sz w:val="20"/>
           <w:szCs w:val="20"/>
@@ -6828,8 +7419,9 @@
         <w:pStyle w:val="Body A"/>
         <w:widowControl w:val="0"/>
         <w:spacing w:line="240" w:lineRule="auto"/>
-        <w:ind w:left="216" w:hanging="216"/>
-        <w:rPr>
+        <w:ind w:left="324" w:hanging="324"/>
+        <w:rPr>
+          <w:rStyle w:val="None"/>
           <w:rFonts w:ascii="Avenir Book" w:cs="Avenir Book" w:hAnsi="Avenir Book" w:eastAsia="Avenir Book"/>
           <w:sz w:val="20"/>
           <w:szCs w:val="20"/>
@@ -6841,8 +7433,9 @@
         <w:pStyle w:val="Body A"/>
         <w:widowControl w:val="0"/>
         <w:spacing w:line="240" w:lineRule="auto"/>
-        <w:ind w:left="108" w:hanging="108"/>
-        <w:rPr>
+        <w:ind w:left="216" w:hanging="216"/>
+        <w:rPr>
+          <w:rStyle w:val="None"/>
           <w:rFonts w:ascii="Avenir Book" w:cs="Avenir Book" w:hAnsi="Avenir Book" w:eastAsia="Avenir Book"/>
           <w:sz w:val="20"/>
           <w:szCs w:val="20"/>
@@ -6854,7 +7447,9 @@
         <w:pStyle w:val="Body A"/>
         <w:widowControl w:val="0"/>
         <w:spacing w:line="240" w:lineRule="auto"/>
-        <w:rPr>
+        <w:ind w:left="108" w:hanging="108"/>
+        <w:rPr>
+          <w:rStyle w:val="None"/>
           <w:rFonts w:ascii="Avenir Book" w:cs="Avenir Book" w:hAnsi="Avenir Book" w:eastAsia="Avenir Book"/>
           <w:sz w:val="20"/>
           <w:szCs w:val="20"/>
@@ -6864,7 +7459,10 @@
     <w:p>
       <w:pPr>
         <w:pStyle w:val="Body A"/>
-        <w:rPr>
+        <w:widowControl w:val="0"/>
+        <w:spacing w:line="240" w:lineRule="auto"/>
+        <w:rPr>
+          <w:rStyle w:val="None"/>
           <w:rFonts w:ascii="Avenir Book" w:cs="Avenir Book" w:hAnsi="Avenir Book" w:eastAsia="Avenir Book"/>
           <w:sz w:val="20"/>
           <w:szCs w:val="20"/>
@@ -6875,6 +7473,18 @@
       <w:pPr>
         <w:pStyle w:val="Body A"/>
         <w:rPr>
+          <w:rStyle w:val="None"/>
+          <w:rFonts w:ascii="Avenir Book" w:cs="Avenir Book" w:hAnsi="Avenir Book" w:eastAsia="Avenir Book"/>
+          <w:sz w:val="20"/>
+          <w:szCs w:val="20"/>
+        </w:rPr>
+      </w:pPr>
+    </w:p>
+    <w:p>
+      <w:pPr>
+        <w:pStyle w:val="Body A"/>
+        <w:rPr>
+          <w:rStyle w:val="None"/>
           <w:rFonts w:ascii="Avenir Book" w:cs="Avenir Book" w:hAnsi="Avenir Book" w:eastAsia="Avenir Book"/>
           <w:sz w:val="20"/>
           <w:szCs w:val="20"/>
@@ -6883,6 +7493,7 @@
       </w:pPr>
       <w:r>
         <w:rPr>
+          <w:rStyle w:val="None"/>
           <w:rFonts w:ascii="Avenir Book" w:hAnsi="Avenir Book"/>
           <w:sz w:val="20"/>
           <w:szCs w:val="20"/>
@@ -6896,7 +7507,7 @@
       <w:tblPr>
         <w:tblW w:w="9135" w:type="dxa"/>
         <w:jc w:val="left"/>
-        <w:tblInd w:w="864" w:type="dxa"/>
+        <w:tblInd w:w="972" w:type="dxa"/>
         <w:tblBorders>
           <w:top w:val="single" w:color="ffffff" w:sz="8" w:space="0" w:shadow="0" w:frame="0"/>
           <w:left w:val="single" w:color="ffffff" w:sz="8" w:space="0" w:shadow="0" w:frame="0"/>
@@ -6919,7 +7530,7 @@
           <w:shd w:val="clear" w:color="auto" w:fill="ced7e7"/>
         </w:tblPrEx>
         <w:trPr>
-          <w:trHeight w:val="440" w:hRule="atLeast"/>
+          <w:trHeight w:val="460" w:hRule="atLeast"/>
         </w:trPr>
         <w:tc>
           <w:tcPr>
@@ -6948,6 +7559,7 @@
             </w:pPr>
             <w:r>
               <w:rPr>
+                <w:rStyle w:val="None"/>
                 <w:rFonts w:ascii="Avenir Heavy" w:hAnsi="Avenir Heavy"/>
                 <w:sz w:val="20"/>
                 <w:szCs w:val="20"/>
@@ -6986,6 +7598,7 @@
             </w:pPr>
             <w:r>
               <w:rPr>
+                <w:rStyle w:val="None"/>
                 <w:rFonts w:ascii="Avenir Roman" w:hAnsi="Avenir Roman"/>
                 <w:sz w:val="20"/>
                 <w:szCs w:val="20"/>
@@ -7024,6 +7637,7 @@
             </w:pPr>
             <w:r>
               <w:rPr>
+                <w:rStyle w:val="None"/>
                 <w:rFonts w:ascii="Avenir Roman" w:hAnsi="Avenir Roman"/>
                 <w:sz w:val="20"/>
                 <w:szCs w:val="20"/>
@@ -7062,6 +7676,7 @@
             </w:pPr>
             <w:r>
               <w:rPr>
+                <w:rStyle w:val="None"/>
                 <w:rFonts w:ascii="Avenir Roman" w:hAnsi="Avenir Roman"/>
                 <w:sz w:val="20"/>
                 <w:szCs w:val="20"/>
@@ -7080,8 +7695,9 @@
         <w:pStyle w:val="Body A"/>
         <w:widowControl w:val="0"/>
         <w:spacing w:line="240" w:lineRule="auto"/>
-        <w:ind w:left="756" w:hanging="756"/>
-        <w:rPr>
+        <w:ind w:left="864" w:hanging="864"/>
+        <w:rPr>
+          <w:rStyle w:val="None"/>
           <w:rFonts w:ascii="Avenir Book" w:cs="Avenir Book" w:hAnsi="Avenir Book" w:eastAsia="Avenir Book"/>
           <w:sz w:val="20"/>
           <w:szCs w:val="20"/>
@@ -7094,8 +7710,9 @@
         <w:pStyle w:val="Body A"/>
         <w:widowControl w:val="0"/>
         <w:spacing w:line="240" w:lineRule="auto"/>
-        <w:ind w:left="648" w:hanging="648"/>
-        <w:rPr>
+        <w:ind w:left="756" w:hanging="756"/>
+        <w:rPr>
+          <w:rStyle w:val="None"/>
           <w:rFonts w:ascii="Avenir Book" w:cs="Avenir Book" w:hAnsi="Avenir Book" w:eastAsia="Avenir Book"/>
           <w:sz w:val="20"/>
           <w:szCs w:val="20"/>
@@ -7108,8 +7725,9 @@
         <w:pStyle w:val="Body A"/>
         <w:widowControl w:val="0"/>
         <w:spacing w:line="240" w:lineRule="auto"/>
-        <w:ind w:left="540" w:hanging="540"/>
-        <w:rPr>
+        <w:ind w:left="648" w:hanging="648"/>
+        <w:rPr>
+          <w:rStyle w:val="None"/>
           <w:rFonts w:ascii="Avenir Book" w:cs="Avenir Book" w:hAnsi="Avenir Book" w:eastAsia="Avenir Book"/>
           <w:sz w:val="20"/>
           <w:szCs w:val="20"/>
@@ -7122,8 +7740,9 @@
         <w:pStyle w:val="Body A"/>
         <w:widowControl w:val="0"/>
         <w:spacing w:line="240" w:lineRule="auto"/>
-        <w:ind w:left="432" w:hanging="432"/>
-        <w:rPr>
+        <w:ind w:left="540" w:hanging="540"/>
+        <w:rPr>
+          <w:rStyle w:val="None"/>
           <w:rFonts w:ascii="Avenir Book" w:cs="Avenir Book" w:hAnsi="Avenir Book" w:eastAsia="Avenir Book"/>
           <w:sz w:val="20"/>
           <w:szCs w:val="20"/>
@@ -7136,8 +7755,9 @@
         <w:pStyle w:val="Body A"/>
         <w:widowControl w:val="0"/>
         <w:spacing w:line="240" w:lineRule="auto"/>
-        <w:ind w:left="324" w:hanging="324"/>
-        <w:rPr>
+        <w:ind w:left="432" w:hanging="432"/>
+        <w:rPr>
+          <w:rStyle w:val="None"/>
           <w:rFonts w:ascii="Avenir Book" w:cs="Avenir Book" w:hAnsi="Avenir Book" w:eastAsia="Avenir Book"/>
           <w:sz w:val="20"/>
           <w:szCs w:val="20"/>
@@ -7150,8 +7770,9 @@
         <w:pStyle w:val="Body A"/>
         <w:widowControl w:val="0"/>
         <w:spacing w:line="240" w:lineRule="auto"/>
-        <w:ind w:left="216" w:hanging="216"/>
-        <w:rPr>
+        <w:ind w:left="324" w:hanging="324"/>
+        <w:rPr>
+          <w:rStyle w:val="None"/>
           <w:rFonts w:ascii="Avenir Book" w:cs="Avenir Book" w:hAnsi="Avenir Book" w:eastAsia="Avenir Book"/>
           <w:sz w:val="20"/>
           <w:szCs w:val="20"/>
@@ -7164,8 +7785,9 @@
         <w:pStyle w:val="Body A"/>
         <w:widowControl w:val="0"/>
         <w:spacing w:line="240" w:lineRule="auto"/>
-        <w:ind w:left="108" w:hanging="108"/>
-        <w:rPr>
+        <w:ind w:left="216" w:hanging="216"/>
+        <w:rPr>
+          <w:rStyle w:val="None"/>
           <w:rFonts w:ascii="Avenir Book" w:cs="Avenir Book" w:hAnsi="Avenir Book" w:eastAsia="Avenir Book"/>
           <w:sz w:val="20"/>
           <w:szCs w:val="20"/>
@@ -7178,25 +7800,43 @@
         <w:pStyle w:val="Body A"/>
         <w:widowControl w:val="0"/>
         <w:spacing w:line="240" w:lineRule="auto"/>
-        <w:rPr>
-          <w:rFonts w:ascii="Avenir Book" w:cs="Avenir Book" w:hAnsi="Avenir Book" w:eastAsia="Avenir Book"/>
-          <w:sz w:val="20"/>
-          <w:szCs w:val="20"/>
-        </w:rPr>
-      </w:pPr>
-    </w:p>
-    <w:p>
-      <w:pPr>
-        <w:pStyle w:val="Body A"/>
-        <w:rPr>
+        <w:ind w:left="108" w:hanging="108"/>
+        <w:rPr>
+          <w:rStyle w:val="None"/>
           <w:rFonts w:ascii="Avenir Book" w:cs="Avenir Book" w:hAnsi="Avenir Book" w:eastAsia="Avenir Book"/>
           <w:sz w:val="20"/>
           <w:szCs w:val="20"/>
           <w:lang w:val="en-US"/>
         </w:rPr>
       </w:pPr>
-      <w:r>
-        <w:rPr>
+    </w:p>
+    <w:p>
+      <w:pPr>
+        <w:pStyle w:val="Body A"/>
+        <w:widowControl w:val="0"/>
+        <w:spacing w:line="240" w:lineRule="auto"/>
+        <w:rPr>
+          <w:rStyle w:val="None"/>
+          <w:rFonts w:ascii="Avenir Book" w:cs="Avenir Book" w:hAnsi="Avenir Book" w:eastAsia="Avenir Book"/>
+          <w:sz w:val="20"/>
+          <w:szCs w:val="20"/>
+        </w:rPr>
+      </w:pPr>
+    </w:p>
+    <w:p>
+      <w:pPr>
+        <w:pStyle w:val="Body A"/>
+        <w:rPr>
+          <w:rStyle w:val="None"/>
+          <w:rFonts w:ascii="Avenir Book" w:cs="Avenir Book" w:hAnsi="Avenir Book" w:eastAsia="Avenir Book"/>
+          <w:sz w:val="20"/>
+          <w:szCs w:val="20"/>
+          <w:lang w:val="en-US"/>
+        </w:rPr>
+      </w:pPr>
+      <w:r>
+        <w:rPr>
+          <w:rStyle w:val="None"/>
           <w:rFonts w:ascii="Avenir Book" w:hAnsi="Avenir Book"/>
           <w:sz w:val="20"/>
           <w:szCs w:val="20"/>
@@ -7210,6 +7850,7 @@
       <w:pPr>
         <w:pStyle w:val="Body A"/>
         <w:rPr>
+          <w:rStyle w:val="None"/>
           <w:rFonts w:ascii="Avenir Book" w:cs="Avenir Book" w:hAnsi="Avenir Book" w:eastAsia="Avenir Book"/>
           <w:sz w:val="20"/>
           <w:szCs w:val="20"/>
@@ -7222,6 +7863,7 @@
       </w:pPr>
       <w:r>
         <w:rPr>
+          <w:rStyle w:val="None"/>
           <w:rFonts w:ascii="Avenir Book" w:hAnsi="Avenir Book"/>
           <w:sz w:val="20"/>
           <w:szCs w:val="20"/>
@@ -7248,15 +7890,12 @@
   <w:p>
     <w:pPr>
       <w:pStyle w:val="Default"/>
-      <w:bidi w:val="0"/>
       <w:spacing w:before="0" w:line="240" w:lineRule="auto"/>
-      <w:ind w:left="0" w:right="0" w:firstLine="0"/>
-      <w:jc w:val="left"/>
       <w:rPr>
+        <w:rStyle w:val="None"/>
         <w:rFonts w:ascii="Times Roman" w:cs="Times Roman" w:hAnsi="Times Roman" w:eastAsia="Times Roman"/>
         <w:sz w:val="16"/>
         <w:szCs w:val="16"/>
-        <w:rtl w:val="0"/>
       </w:rPr>
     </w:pPr>
     <w:r>
@@ -7310,7 +7949,7 @@
     </w:r>
     <w:r>
       <w:rPr>
-        <w:rFonts w:ascii="Times Roman" w:hAnsi="Times Roman" w:hint="default"/>
+        <w:rFonts w:ascii="Arial Unicode MS" w:hAnsi="Arial Unicode MS" w:hint="default"/>
         <w:sz w:val="16"/>
         <w:szCs w:val="16"/>
         <w:rtl w:val="1"/>
@@ -7377,7 +8016,7 @@
     </w:r>
     <w:r>
       <w:rPr>
-        <w:rFonts w:ascii="Times Roman" w:hAnsi="Times Roman" w:hint="default"/>
+        <w:rFonts w:ascii="Arial Unicode MS" w:hAnsi="Arial Unicode MS" w:hint="default"/>
         <w:sz w:val="16"/>
         <w:szCs w:val="16"/>
         <w:rtl w:val="1"/>
@@ -7416,51 +8055,31 @@
     <w:r>
       <w:rPr>
         <w:rStyle w:val="Hyperlink.0"/>
-        <w:rFonts w:ascii="Times Roman" w:cs="Times Roman" w:hAnsi="Times Roman" w:eastAsia="Times Roman"/>
-        <w:sz w:val="16"/>
-        <w:szCs w:val="16"/>
-        <w:rtl w:val="0"/>
       </w:rPr>
       <w:fldChar w:fldCharType="begin" w:fldLock="0"/>
     </w:r>
     <w:r>
       <w:rPr>
         <w:rStyle w:val="Hyperlink.0"/>
-        <w:rFonts w:ascii="Times Roman" w:cs="Times Roman" w:hAnsi="Times Roman" w:eastAsia="Times Roman"/>
-        <w:sz w:val="16"/>
-        <w:szCs w:val="16"/>
-        <w:rtl w:val="0"/>
       </w:rPr>
       <w:instrText xml:space="preserve"> HYPERLINK "https://base-empreinte.ademe.fr/documentation/base-impact"</w:instrText>
     </w:r>
     <w:r>
       <w:rPr>
         <w:rStyle w:val="Hyperlink.0"/>
-        <w:rFonts w:ascii="Times Roman" w:cs="Times Roman" w:hAnsi="Times Roman" w:eastAsia="Times Roman"/>
-        <w:sz w:val="16"/>
-        <w:szCs w:val="16"/>
-        <w:rtl w:val="0"/>
       </w:rPr>
       <w:fldChar w:fldCharType="separate" w:fldLock="0"/>
     </w:r>
     <w:r>
       <w:rPr>
         <w:rStyle w:val="Hyperlink.0"/>
-        <w:rFonts w:ascii="Times Roman" w:hAnsi="Times Roman"/>
-        <w:sz w:val="16"/>
-        <w:szCs w:val="16"/>
         <w:rtl w:val="0"/>
         <w:lang w:val="en-US"/>
       </w:rPr>
       <w:t>https://base-empreinte.ademe.fr/documentation/base-impact</w:t>
     </w:r>
     <w:r>
-      <w:rPr>
-        <w:rFonts w:ascii="Times Roman" w:cs="Times Roman" w:hAnsi="Times Roman" w:eastAsia="Times Roman"/>
-        <w:sz w:val="16"/>
-        <w:szCs w:val="16"/>
-        <w:rtl w:val="0"/>
-      </w:rPr>
+      <w:rPr/>
       <w:fldChar w:fldCharType="end" w:fldLock="0"/>
     </w:r>
   </w:p>
@@ -7471,6 +8090,7 @@
     </w:pPr>
     <w:r>
       <w:rPr>
+        <w:rStyle w:val="None"/>
         <w:rFonts w:ascii="Avenir Book" w:hAnsi="Avenir Book"/>
         <w:sz w:val="16"/>
         <w:szCs w:val="16"/>
@@ -8058,11 +8678,12 @@
       <w:position w:val="0"/>
       <w:sz w:val="24"/>
       <w:szCs w:val="24"/>
-      <w:u w:val="none"/>
+      <w:u w:val="none" w:color="000000"/>
       <w:shd w:val="nil" w:color="auto" w:fill="auto"/>
       <w:vertAlign w:val="baseline"/>
-      <w14:textOutline>
+      <w14:textOutline w14:w="12700" w14:cap="flat">
         <w14:noFill/>
+        <w14:miter w14:lim="400000"/>
       </w14:textOutline>
       <w14:textFill>
         <w14:solidFill>
@@ -8071,14 +8692,21 @@
       </w14:textFill>
     </w:rPr>
   </w:style>
+  <w:style w:type="character" w:styleId="None">
+    <w:name w:val="None"/>
+  </w:style>
   <w:style w:type="character" w:styleId="Hyperlink.0">
     <w:name w:val="Hyperlink.0"/>
-    <w:basedOn w:val="Hyperlink"/>
+    <w:basedOn w:val="None"/>
     <w:next w:val="Hyperlink.0"/>
     <w:rPr>
+      <w:rFonts w:ascii="Times Roman" w:cs="Times Roman" w:hAnsi="Times Roman" w:eastAsia="Times Roman"/>
       <w:outline w:val="0"/>
       <w:color w:val="0000ff"/>
+      <w:sz w:val="16"/>
+      <w:szCs w:val="16"/>
       <w:u w:val="single" w:color="0000ff"/>
+      <w:lang w:val="en-US"/>
       <w14:textFill>
         <w14:solidFill>
           <w14:srgbClr w14:val="0000FF"/>
@@ -8228,8 +8856,8 @@
           <c:yMode val="edge"/>
           <c:x val="0"/>
           <c:y val="0"/>
-          <c:w val="0.681778"/>
-          <c:h val="0.239293"/>
+          <c:w val="0.687947"/>
+          <c:h val="0.242322"/>
         </c:manualLayout>
       </c:layout>
       <c:overlay val="1"/>
@@ -8246,9 +8874,9 @@
           <c:xMode val="edge"/>
           <c:yMode val="edge"/>
           <c:x val="0.005"/>
-          <c:y val="0.239293"/>
-          <c:w val="0.482822"/>
-          <c:h val="0.748207"/>
+          <c:y val="0.242322"/>
+          <c:w val="0.479185"/>
+          <c:h val="0.745178"/>
         </c:manualLayout>
       </c:layout>
       <c:pieChart>
@@ -8622,10 +9250,10 @@
         <c:manualLayout>
           <c:xMode val="edge"/>
           <c:yMode val="edge"/>
-          <c:x val="0.61487"/>
-          <c:y val="0.347355"/>
-          <c:w val="0.38513"/>
-          <c:h val="0.311819"/>
+          <c:x val="0.611385"/>
+          <c:y val="0.345502"/>
+          <c:w val="0.388615"/>
+          <c:h val="0.31545"/>
         </c:manualLayout>
       </c:layout>
       <c:overlay val="1"/>

</xml_diff>

<commit_message>
fix: remove compressed stats in audit from auditReportTemplate.docx
</commit_message>
<xml_diff>
--- a/static/template/auditReportTemplate.docx
+++ b/static/template/auditReportTemplate.docx
@@ -47,7 +47,7 @@
         <w:widowControl w:val="1"/>
         <w:numPr>
           <w:ilvl w:val="0"/>
-          <w:numId w:val="6"/>
+          <w:numId w:val="3"/>
         </w:numPr>
         <w:pBdr>
           <w:top w:space="0" w:sz="0" w:val="nil"/>
@@ -157,7 +157,6 @@
             <w:pPr>
               <w:keepNext w:val="0"/>
               <w:keepLines w:val="0"/>
-              <w:pageBreakBefore w:val="0"/>
               <w:widowControl w:val="0"/>
               <w:pBdr>
                 <w:top w:space="0" w:sz="0" w:val="nil"/>
@@ -202,12 +201,12 @@
                 <wp:inline distB="0" distT="0" distL="0" distR="0">
                   <wp:extent cx="384157" cy="384157"/>
                   <wp:effectExtent b="0" l="0" r="0" t="0"/>
-                  <wp:docPr descr="pasted-movie.png" id="1073741838" name="image6.png"/>
+                  <wp:docPr descr="pasted-movie.png" id="1073741850" name="image7.png"/>
                   <a:graphic>
                     <a:graphicData uri="http://schemas.openxmlformats.org/drawingml/2006/picture">
                       <pic:pic>
                         <pic:nvPicPr>
-                          <pic:cNvPr descr="pasted-movie.png" id="0" name="image6.png"/>
+                          <pic:cNvPr descr="pasted-movie.png" id="0" name="image7.png"/>
                           <pic:cNvPicPr preferRelativeResize="0"/>
                         </pic:nvPicPr>
                         <pic:blipFill>
@@ -259,7 +258,6 @@
             <w:pPr>
               <w:keepNext w:val="0"/>
               <w:keepLines w:val="0"/>
-              <w:pageBreakBefore w:val="0"/>
               <w:widowControl w:val="0"/>
               <w:pBdr>
                 <w:top w:space="0" w:sz="0" w:val="nil"/>
@@ -308,7 +306,6 @@
             <w:pPr>
               <w:keepNext w:val="0"/>
               <w:keepLines w:val="0"/>
-              <w:pageBreakBefore w:val="0"/>
               <w:widowControl w:val="0"/>
               <w:pBdr>
                 <w:top w:space="0" w:sz="0" w:val="nil"/>
@@ -381,7 +378,6 @@
             <w:pPr>
               <w:keepNext w:val="0"/>
               <w:keepLines w:val="0"/>
-              <w:pageBreakBefore w:val="0"/>
               <w:widowControl w:val="0"/>
               <w:pBdr>
                 <w:top w:space="0" w:sz="0" w:val="nil"/>
@@ -460,7 +456,6 @@
             <w:pPr>
               <w:keepNext w:val="0"/>
               <w:keepLines w:val="0"/>
-              <w:pageBreakBefore w:val="0"/>
               <w:widowControl w:val="0"/>
               <w:pBdr>
                 <w:top w:space="0" w:sz="0" w:val="nil"/>
@@ -505,12 +500,12 @@
                 <wp:inline distB="0" distT="0" distL="0" distR="0">
                   <wp:extent cx="337557" cy="450076"/>
                   <wp:effectExtent b="0" l="0" r="0" t="0"/>
-                  <wp:docPr descr="pasted-movie.png" id="1073741840" name="image7.png"/>
+                  <wp:docPr descr="pasted-movie.png" id="1073741852" name="image1.png"/>
                   <a:graphic>
                     <a:graphicData uri="http://schemas.openxmlformats.org/drawingml/2006/picture">
                       <pic:pic>
                         <pic:nvPicPr>
-                          <pic:cNvPr descr="pasted-movie.png" id="0" name="image7.png"/>
+                          <pic:cNvPr descr="pasted-movie.png" id="0" name="image1.png"/>
                           <pic:cNvPicPr preferRelativeResize="0"/>
                         </pic:nvPicPr>
                         <pic:blipFill>
@@ -562,7 +557,6 @@
             <w:pPr>
               <w:keepNext w:val="0"/>
               <w:keepLines w:val="0"/>
-              <w:pageBreakBefore w:val="0"/>
               <w:widowControl w:val="0"/>
               <w:pBdr>
                 <w:top w:space="0" w:sz="0" w:val="nil"/>
@@ -635,7 +629,6 @@
             <w:pPr>
               <w:keepNext w:val="0"/>
               <w:keepLines w:val="0"/>
-              <w:pageBreakBefore w:val="0"/>
               <w:widowControl w:val="0"/>
               <w:pBdr>
                 <w:top w:space="0" w:sz="0" w:val="nil"/>
@@ -714,7 +707,6 @@
             <w:pPr>
               <w:keepNext w:val="0"/>
               <w:keepLines w:val="0"/>
-              <w:pageBreakBefore w:val="0"/>
               <w:widowControl w:val="0"/>
               <w:pBdr>
                 <w:top w:space="0" w:sz="0" w:val="nil"/>
@@ -759,12 +751,12 @@
                 <wp:inline distB="0" distT="0" distL="0" distR="0">
                   <wp:extent cx="384157" cy="384157"/>
                   <wp:effectExtent b="0" l="0" r="0" t="0"/>
-                  <wp:docPr descr="pasted-movie.png" id="1073741839" name="image2.png"/>
+                  <wp:docPr descr="pasted-movie.png" id="1073741851" name="image3.png"/>
                   <a:graphic>
                     <a:graphicData uri="http://schemas.openxmlformats.org/drawingml/2006/picture">
                       <pic:pic>
                         <pic:nvPicPr>
-                          <pic:cNvPr descr="pasted-movie.png" id="0" name="image2.png"/>
+                          <pic:cNvPr descr="pasted-movie.png" id="0" name="image3.png"/>
                           <pic:cNvPicPr preferRelativeResize="0"/>
                         </pic:nvPicPr>
                         <pic:blipFill>
@@ -816,7 +808,6 @@
             <w:pPr>
               <w:keepNext w:val="0"/>
               <w:keepLines w:val="0"/>
-              <w:pageBreakBefore w:val="0"/>
               <w:widowControl w:val="0"/>
               <w:pBdr>
                 <w:top w:space="0" w:sz="0" w:val="nil"/>
@@ -889,7 +880,6 @@
             <w:pPr>
               <w:keepNext w:val="0"/>
               <w:keepLines w:val="0"/>
-              <w:pageBreakBefore w:val="0"/>
               <w:widowControl w:val="0"/>
               <w:pBdr>
                 <w:top w:space="0" w:sz="0" w:val="nil"/>
@@ -968,7 +958,6 @@
             <w:pPr>
               <w:keepNext w:val="0"/>
               <w:keepLines w:val="0"/>
-              <w:pageBreakBefore w:val="0"/>
               <w:widowControl w:val="0"/>
               <w:pBdr>
                 <w:top w:space="0" w:sz="0" w:val="nil"/>
@@ -1013,12 +1002,12 @@
                 <wp:inline distB="0" distT="0" distL="0" distR="0">
                   <wp:extent cx="384157" cy="384157"/>
                   <wp:effectExtent b="0" l="0" r="0" t="0"/>
-                  <wp:docPr descr="pasted-movie.png" id="1073741842" name="image3.png"/>
+                  <wp:docPr descr="pasted-movie.png" id="1073741854" name="image5.png"/>
                   <a:graphic>
                     <a:graphicData uri="http://schemas.openxmlformats.org/drawingml/2006/picture">
                       <pic:pic>
                         <pic:nvPicPr>
-                          <pic:cNvPr descr="pasted-movie.png" id="0" name="image3.png"/>
+                          <pic:cNvPr descr="pasted-movie.png" id="0" name="image5.png"/>
                           <pic:cNvPicPr preferRelativeResize="0"/>
                         </pic:nvPicPr>
                         <pic:blipFill>
@@ -1070,7 +1059,6 @@
             <w:pPr>
               <w:keepNext w:val="0"/>
               <w:keepLines w:val="0"/>
-              <w:pageBreakBefore w:val="0"/>
               <w:widowControl w:val="0"/>
               <w:pBdr>
                 <w:top w:space="0" w:sz="0" w:val="nil"/>
@@ -1143,7 +1131,6 @@
             <w:pPr>
               <w:keepNext w:val="0"/>
               <w:keepLines w:val="0"/>
-              <w:pageBreakBefore w:val="0"/>
               <w:widowControl w:val="0"/>
               <w:pBdr>
                 <w:top w:space="0" w:sz="0" w:val="nil"/>
@@ -1222,7 +1209,6 @@
             <w:pPr>
               <w:keepNext w:val="0"/>
               <w:keepLines w:val="0"/>
-              <w:pageBreakBefore w:val="0"/>
               <w:widowControl w:val="0"/>
               <w:pBdr>
                 <w:top w:space="0" w:sz="0" w:val="nil"/>
@@ -1267,12 +1253,12 @@
                 <wp:inline distB="0" distT="0" distL="0" distR="0">
                   <wp:extent cx="384157" cy="384157"/>
                   <wp:effectExtent b="0" l="0" r="0" t="0"/>
-                  <wp:docPr descr="pasted-movie.png" id="1073741841" name="image1.png"/>
+                  <wp:docPr descr="pasted-movie.png" id="1073741853" name="image2.png"/>
                   <a:graphic>
                     <a:graphicData uri="http://schemas.openxmlformats.org/drawingml/2006/picture">
                       <pic:pic>
                         <pic:nvPicPr>
-                          <pic:cNvPr descr="pasted-movie.png" id="0" name="image1.png"/>
+                          <pic:cNvPr descr="pasted-movie.png" id="0" name="image2.png"/>
                           <pic:cNvPicPr preferRelativeResize="0"/>
                         </pic:nvPicPr>
                         <pic:blipFill>
@@ -1324,7 +1310,6 @@
             <w:pPr>
               <w:keepNext w:val="0"/>
               <w:keepLines w:val="0"/>
-              <w:pageBreakBefore w:val="0"/>
               <w:widowControl w:val="0"/>
               <w:pBdr>
                 <w:top w:space="0" w:sz="0" w:val="nil"/>
@@ -1396,7 +1381,6 @@
             <w:pPr>
               <w:keepNext w:val="0"/>
               <w:keepLines w:val="0"/>
-              <w:pageBreakBefore w:val="0"/>
               <w:widowControl w:val="0"/>
               <w:pBdr>
                 <w:top w:space="0" w:sz="0" w:val="nil"/>
@@ -1468,7 +1452,6 @@
             <w:pPr>
               <w:keepNext w:val="0"/>
               <w:keepLines w:val="0"/>
-              <w:pageBreakBefore w:val="0"/>
               <w:widowControl w:val="0"/>
               <w:pBdr>
                 <w:top w:space="0" w:sz="0" w:val="nil"/>
@@ -1540,7 +1523,6 @@
             <w:pPr>
               <w:keepNext w:val="0"/>
               <w:keepLines w:val="0"/>
-              <w:pageBreakBefore w:val="0"/>
               <w:widowControl w:val="0"/>
               <w:pBdr>
                 <w:top w:space="0" w:sz="0" w:val="nil"/>
@@ -1937,7 +1919,6 @@
             <w:pPr>
               <w:keepNext w:val="0"/>
               <w:keepLines w:val="0"/>
-              <w:pageBreakBefore w:val="0"/>
               <w:widowControl w:val="0"/>
               <w:pBdr>
                 <w:top w:space="0" w:sz="0" w:val="nil"/>
@@ -1982,12 +1963,12 @@
                 <wp:inline distB="0" distT="0" distL="0" distR="0">
                   <wp:extent cx="382218" cy="382218"/>
                   <wp:effectExtent b="0" l="0" r="0" t="0"/>
-                  <wp:docPr descr="pasted-movie.png" id="1073741844" name="image5.png"/>
+                  <wp:docPr descr="pasted-movie.png" id="1073741856" name="image6.png"/>
                   <a:graphic>
                     <a:graphicData uri="http://schemas.openxmlformats.org/drawingml/2006/picture">
                       <pic:pic>
                         <pic:nvPicPr>
-                          <pic:cNvPr descr="pasted-movie.png" id="0" name="image5.png"/>
+                          <pic:cNvPr descr="pasted-movie.png" id="0" name="image6.png"/>
                           <pic:cNvPicPr preferRelativeResize="0"/>
                         </pic:nvPicPr>
                         <pic:blipFill>
@@ -2039,7 +2020,6 @@
             <w:pPr>
               <w:keepNext w:val="0"/>
               <w:keepLines w:val="0"/>
-              <w:pageBreakBefore w:val="0"/>
               <w:widowControl w:val="0"/>
               <w:pBdr>
                 <w:top w:space="0" w:sz="0" w:val="nil"/>
@@ -2111,7 +2091,6 @@
             <w:pPr>
               <w:keepNext w:val="0"/>
               <w:keepLines w:val="0"/>
-              <w:pageBreakBefore w:val="0"/>
               <w:widowControl w:val="0"/>
               <w:pBdr>
                 <w:top w:space="0" w:sz="0" w:val="nil"/>
@@ -2183,7 +2162,6 @@
             <w:pPr>
               <w:keepNext w:val="0"/>
               <w:keepLines w:val="0"/>
-              <w:pageBreakBefore w:val="0"/>
               <w:widowControl w:val="0"/>
               <w:pBdr>
                 <w:top w:space="0" w:sz="0" w:val="nil"/>
@@ -2545,7 +2523,6 @@
             <w:pPr>
               <w:keepNext w:val="0"/>
               <w:keepLines w:val="0"/>
-              <w:pageBreakBefore w:val="0"/>
               <w:widowControl w:val="1"/>
               <w:pBdr>
                 <w:top w:space="0" w:sz="0" w:val="nil"/>
@@ -2590,7 +2567,7 @@
                 <wp:inline distB="0" distT="0" distL="0" distR="0">
                   <wp:extent cx="366965" cy="366965"/>
                   <wp:effectExtent b="0" l="0" r="0" t="0"/>
-                  <wp:docPr descr="pasted-movie.png" id="1073741843" name="image4.png"/>
+                  <wp:docPr descr="pasted-movie.png" id="1073741855" name="image4.png"/>
                   <a:graphic>
                     <a:graphicData uri="http://schemas.openxmlformats.org/drawingml/2006/picture">
                       <pic:pic>
@@ -2647,7 +2624,6 @@
             <w:pPr>
               <w:keepNext w:val="0"/>
               <w:keepLines w:val="0"/>
-              <w:pageBreakBefore w:val="0"/>
               <w:widowControl w:val="0"/>
               <w:pBdr>
                 <w:top w:space="0" w:sz="0" w:val="nil"/>
@@ -2719,7 +2695,6 @@
             <w:pPr>
               <w:keepNext w:val="0"/>
               <w:keepLines w:val="0"/>
-              <w:pageBreakBefore w:val="0"/>
               <w:widowControl w:val="0"/>
               <w:pBdr>
                 <w:top w:space="0" w:sz="0" w:val="nil"/>
@@ -2867,7 +2842,7 @@
         <w:widowControl w:val="1"/>
         <w:numPr>
           <w:ilvl w:val="0"/>
-          <w:numId w:val="7"/>
+          <w:numId w:val="4"/>
         </w:numPr>
         <w:pBdr>
           <w:top w:space="0" w:sz="0" w:val="nil"/>
@@ -2967,7 +2942,7 @@
         <w:drawing>
           <wp:inline distB="0" distT="0" distL="0" distR="0">
             <wp:extent cx="4477197" cy="2831554"/>
-            <wp:docPr id="1073741837" name=""/>
+            <wp:docPr id="1073741849" name=""/>
             <a:graphic>
               <a:graphicData uri="http://schemas.openxmlformats.org/drawingml/2006/chart">
                 <c:chart r:id="rId15"/>
@@ -3839,7 +3814,7 @@
     </w:p>
     <w:p>
       <w:pPr>
-        <w:keepNext w:val="1"/>
+        <w:keepNext w:val="0"/>
         <w:keepLines w:val="0"/>
         <w:pageBreakBefore w:val="0"/>
         <w:widowControl w:val="1"/>
@@ -3860,7 +3835,7 @@
           <w:i w:val="0"/>
           <w:smallCaps w:val="0"/>
           <w:strike w:val="0"/>
-          <w:color w:val="ff35dd"/>
+          <w:color w:val="787779"/>
           <w:sz w:val="20"/>
           <w:szCs w:val="20"/>
           <w:u w:val="none"/>
@@ -3875,7 +3850,7 @@
           <w:i w:val="0"/>
           <w:smallCaps w:val="0"/>
           <w:strike w:val="0"/>
-          <w:color w:val="78c0d4"/>
+          <w:color w:val="787779"/>
           <w:sz w:val="20"/>
           <w:szCs w:val="20"/>
           <w:u w:val="none"/>
@@ -3883,12 +3858,7 @@
           <w:vertAlign w:val="baseline"/>
           <w:rtl w:val="0"/>
         </w:rPr>
-        <w:t xml:space="preserve">Fichier de type Archive : {archivePercent}%, {archiveCount} éléments</w:t>
-      </w:r>
-      <w:r>
-        <w:rPr>
-          <w:rtl w:val="0"/>
-        </w:rPr>
+        <w:t xml:space="preserve">Fichier de type Autre : {otherPercent}%, {otherCount} éléments</w:t>
       </w:r>
     </w:p>
     <w:p>
@@ -3937,7 +3907,7 @@
           <w:vertAlign w:val="baseline"/>
           <w:rtl w:val="0"/>
         </w:rPr>
-        <w:t xml:space="preserve">Les éléments concernés dans cette catégorie sont : {archiveFileTypes}</w:t>
+        <w:t xml:space="preserve">Les éléments concernés dans cette catégorie sont {otherFileTypes}</w:t>
       </w:r>
     </w:p>
     <w:p>
@@ -3958,35 +3928,26 @@
         <w:ind w:left="0" w:right="0" w:firstLine="0"/>
         <w:jc w:val="left"/>
         <w:rPr>
-          <w:rFonts w:ascii="Avenir" w:cs="Avenir" w:eastAsia="Avenir" w:hAnsi="Avenir"/>
+          <w:rFonts w:ascii="Arial" w:cs="Arial" w:eastAsia="Arial" w:hAnsi="Arial"/>
           <w:b w:val="0"/>
           <w:i w:val="0"/>
           <w:smallCaps w:val="0"/>
           <w:strike w:val="0"/>
-          <w:color w:val="787779"/>
-          <w:sz w:val="20"/>
-          <w:szCs w:val="20"/>
+          <w:color w:val="000000"/>
+          <w:sz w:val="22"/>
+          <w:szCs w:val="22"/>
           <w:u w:val="none"/>
           <w:shd w:fill="auto" w:val="clear"/>
           <w:vertAlign w:val="baseline"/>
         </w:rPr>
       </w:pPr>
       <w:r>
-        <w:rPr>
-          <w:rFonts w:ascii="Avenir" w:cs="Avenir" w:eastAsia="Avenir" w:hAnsi="Avenir"/>
-          <w:b w:val="0"/>
-          <w:i w:val="0"/>
-          <w:smallCaps w:val="0"/>
-          <w:strike w:val="0"/>
-          <w:color w:val="787779"/>
-          <w:sz w:val="20"/>
-          <w:szCs w:val="20"/>
-          <w:u w:val="none"/>
-          <w:shd w:fill="auto" w:val="clear"/>
-          <w:vertAlign w:val="baseline"/>
+        <w:br w:type="page"/>
+      </w:r>
+      <w:r>
+        <w:rPr>
           <w:rtl w:val="0"/>
         </w:rPr>
-        <w:t xml:space="preserve">Fichier de type Autre : {otherPercent}%, {otherCount} éléments</w:t>
       </w:r>
     </w:p>
     <w:p>
@@ -4013,95 +3974,6 @@
           <w:smallCaps w:val="0"/>
           <w:strike w:val="0"/>
           <w:color w:val="000000"/>
-          <w:sz w:val="20"/>
-          <w:szCs w:val="20"/>
-          <w:u w:val="none"/>
-          <w:shd w:fill="auto" w:val="clear"/>
-          <w:vertAlign w:val="baseline"/>
-        </w:rPr>
-      </w:pPr>
-      <w:r>
-        <w:rPr>
-          <w:rFonts w:ascii="Avenir" w:cs="Avenir" w:eastAsia="Avenir" w:hAnsi="Avenir"/>
-          <w:b w:val="0"/>
-          <w:i w:val="0"/>
-          <w:smallCaps w:val="0"/>
-          <w:strike w:val="0"/>
-          <w:color w:val="000000"/>
-          <w:sz w:val="20"/>
-          <w:szCs w:val="20"/>
-          <w:u w:val="none"/>
-          <w:shd w:fill="auto" w:val="clear"/>
-          <w:vertAlign w:val="baseline"/>
-          <w:rtl w:val="0"/>
-        </w:rPr>
-        <w:t xml:space="preserve">Les éléments concernés dans cette catégorie sont {otherFileTypes}</w:t>
-      </w:r>
-    </w:p>
-    <w:p>
-      <w:pPr>
-        <w:keepNext w:val="0"/>
-        <w:keepLines w:val="0"/>
-        <w:pageBreakBefore w:val="0"/>
-        <w:widowControl w:val="1"/>
-        <w:pBdr>
-          <w:top w:space="0" w:sz="0" w:val="nil"/>
-          <w:left w:space="0" w:sz="0" w:val="nil"/>
-          <w:bottom w:space="0" w:sz="0" w:val="nil"/>
-          <w:right w:space="0" w:sz="0" w:val="nil"/>
-          <w:between w:space="0" w:sz="0" w:val="nil"/>
-        </w:pBdr>
-        <w:shd w:fill="auto" w:val="clear"/>
-        <w:spacing w:after="0" w:before="0" w:line="276" w:lineRule="auto"/>
-        <w:ind w:left="0" w:right="0" w:firstLine="0"/>
-        <w:jc w:val="left"/>
-        <w:rPr>
-          <w:rFonts w:ascii="Arial" w:cs="Arial" w:eastAsia="Arial" w:hAnsi="Arial"/>
-          <w:b w:val="0"/>
-          <w:i w:val="0"/>
-          <w:smallCaps w:val="0"/>
-          <w:strike w:val="0"/>
-          <w:color w:val="000000"/>
-          <w:sz w:val="22"/>
-          <w:szCs w:val="22"/>
-          <w:u w:val="none"/>
-          <w:shd w:fill="auto" w:val="clear"/>
-          <w:vertAlign w:val="baseline"/>
-        </w:rPr>
-      </w:pPr>
-      <w:r>
-        <w:br w:type="page"/>
-      </w:r>
-      <w:r>
-        <w:rPr>
-          <w:rtl w:val="0"/>
-        </w:rPr>
-      </w:r>
-    </w:p>
-    <w:p>
-      <w:pPr>
-        <w:keepNext w:val="0"/>
-        <w:keepLines w:val="0"/>
-        <w:pageBreakBefore w:val="0"/>
-        <w:widowControl w:val="1"/>
-        <w:pBdr>
-          <w:top w:space="0" w:sz="0" w:val="nil"/>
-          <w:left w:space="0" w:sz="0" w:val="nil"/>
-          <w:bottom w:space="0" w:sz="0" w:val="nil"/>
-          <w:right w:space="0" w:sz="0" w:val="nil"/>
-          <w:between w:space="0" w:sz="0" w:val="nil"/>
-        </w:pBdr>
-        <w:shd w:fill="auto" w:val="clear"/>
-        <w:spacing w:after="0" w:before="0" w:line="276" w:lineRule="auto"/>
-        <w:ind w:left="0" w:right="0" w:firstLine="0"/>
-        <w:jc w:val="left"/>
-        <w:rPr>
-          <w:rFonts w:ascii="Avenir" w:cs="Avenir" w:eastAsia="Avenir" w:hAnsi="Avenir"/>
-          <w:b w:val="0"/>
-          <w:i w:val="0"/>
-          <w:smallCaps w:val="0"/>
-          <w:strike w:val="0"/>
-          <w:color w:val="000000"/>
           <w:sz w:val="28"/>
           <w:szCs w:val="28"/>
           <w:u w:val="single"/>
@@ -4123,7 +3995,7 @@
         <w:widowControl w:val="1"/>
         <w:numPr>
           <w:ilvl w:val="0"/>
-          <w:numId w:val="7"/>
+          <w:numId w:val="4"/>
         </w:numPr>
         <w:pBdr>
           <w:top w:space="0" w:sz="0" w:val="nil"/>
@@ -4166,6 +4038,11 @@
           <w:rtl w:val="0"/>
         </w:rPr>
         <w:t xml:space="preserve">Top 5 des répertoires/dossiers les + anciens</w:t>
+      </w:r>
+      <w:r>
+        <w:rPr>
+          <w:rtl w:val="0"/>
+        </w:rPr>
       </w:r>
     </w:p>
     <w:p>
@@ -4248,7 +4125,6 @@
             <w:pPr>
               <w:keepNext w:val="0"/>
               <w:keepLines w:val="0"/>
-              <w:pageBreakBefore w:val="0"/>
               <w:widowControl w:val="0"/>
               <w:pBdr>
                 <w:top w:space="0" w:sz="0" w:val="nil"/>
@@ -4320,7 +4196,6 @@
             <w:pPr>
               <w:keepNext w:val="0"/>
               <w:keepLines w:val="0"/>
-              <w:pageBreakBefore w:val="0"/>
               <w:widowControl w:val="0"/>
               <w:pBdr>
                 <w:top w:space="0" w:sz="0" w:val="nil"/>
@@ -4392,7 +4267,6 @@
             <w:pPr>
               <w:keepNext w:val="0"/>
               <w:keepLines w:val="0"/>
-              <w:pageBreakBefore w:val="0"/>
               <w:widowControl w:val="0"/>
               <w:pBdr>
                 <w:top w:space="0" w:sz="0" w:val="nil"/>
@@ -4547,7 +4421,7 @@
         <w:widowControl w:val="1"/>
         <w:numPr>
           <w:ilvl w:val="0"/>
-          <w:numId w:val="1"/>
+          <w:numId w:val="5"/>
         </w:numPr>
         <w:pBdr>
           <w:top w:space="0" w:sz="0" w:val="nil"/>
@@ -4590,6 +4464,11 @@
           <w:rtl w:val="0"/>
         </w:rPr>
         <w:t xml:space="preserve">Top 5 des répertoires/dossiers les + volumineux</w:t>
+      </w:r>
+      <w:r>
+        <w:rPr>
+          <w:rtl w:val="0"/>
+        </w:rPr>
       </w:r>
     </w:p>
     <w:p>
@@ -4673,7 +4552,6 @@
             <w:pPr>
               <w:keepNext w:val="0"/>
               <w:keepLines w:val="0"/>
-              <w:pageBreakBefore w:val="0"/>
               <w:widowControl w:val="0"/>
               <w:pBdr>
                 <w:top w:space="0" w:sz="0" w:val="nil"/>
@@ -4745,7 +4623,6 @@
             <w:pPr>
               <w:keepNext w:val="0"/>
               <w:keepLines w:val="0"/>
-              <w:pageBreakBefore w:val="0"/>
               <w:widowControl w:val="0"/>
               <w:pBdr>
                 <w:top w:space="0" w:sz="0" w:val="nil"/>
@@ -4817,7 +4694,6 @@
             <w:pPr>
               <w:keepNext w:val="0"/>
               <w:keepLines w:val="0"/>
-              <w:pageBreakBefore w:val="0"/>
               <w:widowControl w:val="0"/>
               <w:pBdr>
                 <w:top w:space="0" w:sz="0" w:val="nil"/>
@@ -4972,7 +4848,7 @@
         <w:widowControl w:val="1"/>
         <w:numPr>
           <w:ilvl w:val="0"/>
-          <w:numId w:val="2"/>
+          <w:numId w:val="6"/>
         </w:numPr>
         <w:pBdr>
           <w:top w:space="0" w:sz="0" w:val="nil"/>
@@ -5115,7 +4991,6 @@
             <w:pPr>
               <w:keepNext w:val="0"/>
               <w:keepLines w:val="0"/>
-              <w:pageBreakBefore w:val="0"/>
               <w:widowControl w:val="0"/>
               <w:pBdr>
                 <w:top w:space="0" w:sz="0" w:val="nil"/>
@@ -5160,12 +5035,12 @@
                 <wp:inline distB="0" distT="0" distL="0" distR="0">
                   <wp:extent cx="384157" cy="384157"/>
                   <wp:effectExtent b="0" l="0" r="0" t="0"/>
-                  <wp:docPr descr="pasted-movie.png" id="1073741845" name="image6.png"/>
+                  <wp:docPr descr="pasted-movie.png" id="1073741857" name="image7.png"/>
                   <a:graphic>
                     <a:graphicData uri="http://schemas.openxmlformats.org/drawingml/2006/picture">
                       <pic:pic>
                         <pic:nvPicPr>
-                          <pic:cNvPr descr="pasted-movie.png" id="0" name="image6.png"/>
+                          <pic:cNvPr descr="pasted-movie.png" id="0" name="image7.png"/>
                           <pic:cNvPicPr preferRelativeResize="0"/>
                         </pic:nvPicPr>
                         <pic:blipFill>
@@ -5217,7 +5092,6 @@
             <w:pPr>
               <w:keepNext w:val="0"/>
               <w:keepLines w:val="0"/>
-              <w:pageBreakBefore w:val="0"/>
               <w:widowControl w:val="0"/>
               <w:pBdr>
                 <w:top w:space="0" w:sz="0" w:val="nil"/>
@@ -5266,7 +5140,6 @@
             <w:pPr>
               <w:keepNext w:val="0"/>
               <w:keepLines w:val="0"/>
-              <w:pageBreakBefore w:val="0"/>
               <w:widowControl w:val="0"/>
               <w:pBdr>
                 <w:top w:space="0" w:sz="0" w:val="nil"/>
@@ -5338,7 +5211,6 @@
             <w:pPr>
               <w:keepNext w:val="0"/>
               <w:keepLines w:val="0"/>
-              <w:pageBreakBefore w:val="0"/>
               <w:widowControl w:val="0"/>
               <w:pBdr>
                 <w:top w:space="0" w:sz="0" w:val="nil"/>
@@ -5468,7 +5340,6 @@
             <w:pPr>
               <w:keepNext w:val="0"/>
               <w:keepLines w:val="0"/>
-              <w:pageBreakBefore w:val="0"/>
               <w:widowControl w:val="0"/>
               <w:pBdr>
                 <w:top w:space="0" w:sz="0" w:val="nil"/>
@@ -5513,12 +5384,12 @@
                 <wp:inline distB="0" distT="0" distL="0" distR="0">
                   <wp:extent cx="337557" cy="450076"/>
                   <wp:effectExtent b="0" l="0" r="0" t="0"/>
-                  <wp:docPr descr="pasted-movie.png" id="1073741848" name="image7.png"/>
+                  <wp:docPr descr="pasted-movie.png" id="1073741860" name="image1.png"/>
                   <a:graphic>
                     <a:graphicData uri="http://schemas.openxmlformats.org/drawingml/2006/picture">
                       <pic:pic>
                         <pic:nvPicPr>
-                          <pic:cNvPr descr="pasted-movie.png" id="0" name="image7.png"/>
+                          <pic:cNvPr descr="pasted-movie.png" id="0" name="image1.png"/>
                           <pic:cNvPicPr preferRelativeResize="0"/>
                         </pic:nvPicPr>
                         <pic:blipFill>
@@ -5570,7 +5441,6 @@
             <w:pPr>
               <w:keepNext w:val="0"/>
               <w:keepLines w:val="0"/>
-              <w:pageBreakBefore w:val="0"/>
               <w:widowControl w:val="0"/>
               <w:pBdr>
                 <w:top w:space="0" w:sz="0" w:val="nil"/>
@@ -5642,7 +5512,6 @@
             <w:pPr>
               <w:keepNext w:val="0"/>
               <w:keepLines w:val="0"/>
-              <w:pageBreakBefore w:val="0"/>
               <w:widowControl w:val="0"/>
               <w:pBdr>
                 <w:top w:space="0" w:sz="0" w:val="nil"/>
@@ -5772,7 +5641,6 @@
             <w:pPr>
               <w:keepNext w:val="0"/>
               <w:keepLines w:val="0"/>
-              <w:pageBreakBefore w:val="0"/>
               <w:widowControl w:val="0"/>
               <w:pBdr>
                 <w:top w:space="0" w:sz="0" w:val="nil"/>
@@ -5817,12 +5685,12 @@
                 <wp:inline distB="0" distT="0" distL="0" distR="0">
                   <wp:extent cx="384157" cy="384157"/>
                   <wp:effectExtent b="0" l="0" r="0" t="0"/>
-                  <wp:docPr descr="pasted-movie.png" id="1073741846" name="image2.png"/>
+                  <wp:docPr descr="pasted-movie.png" id="1073741858" name="image3.png"/>
                   <a:graphic>
                     <a:graphicData uri="http://schemas.openxmlformats.org/drawingml/2006/picture">
                       <pic:pic>
                         <pic:nvPicPr>
-                          <pic:cNvPr descr="pasted-movie.png" id="0" name="image2.png"/>
+                          <pic:cNvPr descr="pasted-movie.png" id="0" name="image3.png"/>
                           <pic:cNvPicPr preferRelativeResize="0"/>
                         </pic:nvPicPr>
                         <pic:blipFill>
@@ -5874,7 +5742,6 @@
             <w:pPr>
               <w:keepNext w:val="0"/>
               <w:keepLines w:val="0"/>
-              <w:pageBreakBefore w:val="0"/>
               <w:widowControl w:val="0"/>
               <w:pBdr>
                 <w:top w:space="0" w:sz="0" w:val="nil"/>
@@ -5946,7 +5813,6 @@
             <w:pPr>
               <w:keepNext w:val="0"/>
               <w:keepLines w:val="0"/>
-              <w:pageBreakBefore w:val="0"/>
               <w:widowControl w:val="0"/>
               <w:pBdr>
                 <w:top w:space="0" w:sz="0" w:val="nil"/>
@@ -6025,7 +5891,6 @@
             <w:pPr>
               <w:keepNext w:val="0"/>
               <w:keepLines w:val="0"/>
-              <w:pageBreakBefore w:val="0"/>
               <w:widowControl w:val="0"/>
               <w:pBdr>
                 <w:top w:space="0" w:sz="0" w:val="nil"/>
@@ -6070,12 +5935,12 @@
                 <wp:inline distB="0" distT="0" distL="0" distR="0">
                   <wp:extent cx="384157" cy="384157"/>
                   <wp:effectExtent b="0" l="0" r="0" t="0"/>
-                  <wp:docPr descr="pasted-movie.png" id="1073741847" name="image3.png"/>
+                  <wp:docPr descr="pasted-movie.png" id="1073741859" name="image5.png"/>
                   <a:graphic>
                     <a:graphicData uri="http://schemas.openxmlformats.org/drawingml/2006/picture">
                       <pic:pic>
                         <pic:nvPicPr>
-                          <pic:cNvPr descr="pasted-movie.png" id="0" name="image3.png"/>
+                          <pic:cNvPr descr="pasted-movie.png" id="0" name="image5.png"/>
                           <pic:cNvPicPr preferRelativeResize="0"/>
                         </pic:nvPicPr>
                         <pic:blipFill>
@@ -6127,7 +5992,6 @@
             <w:pPr>
               <w:keepNext w:val="0"/>
               <w:keepLines w:val="0"/>
-              <w:pageBreakBefore w:val="0"/>
               <w:widowControl w:val="0"/>
               <w:pBdr>
                 <w:top w:space="0" w:sz="0" w:val="nil"/>
@@ -6199,7 +6063,6 @@
             <w:pPr>
               <w:keepNext w:val="0"/>
               <w:keepLines w:val="0"/>
-              <w:pageBreakBefore w:val="0"/>
               <w:widowControl w:val="0"/>
               <w:pBdr>
                 <w:top w:space="0" w:sz="0" w:val="nil"/>
@@ -6768,7 +6631,7 @@
         <w:widowControl w:val="1"/>
         <w:numPr>
           <w:ilvl w:val="0"/>
-          <w:numId w:val="3"/>
+          <w:numId w:val="7"/>
         </w:numPr>
         <w:pBdr>
           <w:top w:space="0" w:sz="0" w:val="nil"/>
@@ -6811,6 +6674,11 @@
           <w:rtl w:val="0"/>
         </w:rPr>
         <w:t xml:space="preserve">Top 5 des éléments les plus récurrents dans l’arborescence</w:t>
+      </w:r>
+      <w:r>
+        <w:rPr>
+          <w:rtl w:val="0"/>
+        </w:rPr>
       </w:r>
     </w:p>
     <w:p>
@@ -6893,7 +6761,6 @@
             <w:pPr>
               <w:keepNext w:val="0"/>
               <w:keepLines w:val="0"/>
-              <w:pageBreakBefore w:val="0"/>
               <w:widowControl w:val="0"/>
               <w:pBdr>
                 <w:top w:space="0" w:sz="0" w:val="nil"/>
@@ -6965,7 +6832,6 @@
             <w:pPr>
               <w:keepNext w:val="0"/>
               <w:keepLines w:val="0"/>
-              <w:pageBreakBefore w:val="0"/>
               <w:widowControl w:val="0"/>
               <w:pBdr>
                 <w:top w:space="0" w:sz="0" w:val="nil"/>
@@ -7014,7 +6880,6 @@
             <w:pPr>
               <w:keepNext w:val="0"/>
               <w:keepLines w:val="0"/>
-              <w:pageBreakBefore w:val="0"/>
               <w:widowControl w:val="0"/>
               <w:pBdr>
                 <w:top w:space="0" w:sz="0" w:val="nil"/>
@@ -7169,7 +7034,7 @@
         <w:widowControl w:val="1"/>
         <w:numPr>
           <w:ilvl w:val="0"/>
-          <w:numId w:val="4"/>
+          <w:numId w:val="1"/>
         </w:numPr>
         <w:pBdr>
           <w:top w:space="0" w:sz="0" w:val="nil"/>
@@ -7212,6 +7077,11 @@
           <w:rtl w:val="0"/>
         </w:rPr>
         <w:t xml:space="preserve">Top 5 des éléments présents plusieurs fois les plus volumineux</w:t>
+      </w:r>
+      <w:r>
+        <w:rPr>
+          <w:rtl w:val="0"/>
+        </w:rPr>
       </w:r>
     </w:p>
     <w:p>
@@ -7295,7 +7165,6 @@
             <w:pPr>
               <w:keepNext w:val="0"/>
               <w:keepLines w:val="0"/>
-              <w:pageBreakBefore w:val="0"/>
               <w:widowControl w:val="0"/>
               <w:pBdr>
                 <w:top w:space="0" w:sz="0" w:val="nil"/>
@@ -7367,7 +7236,6 @@
             <w:pPr>
               <w:keepNext w:val="0"/>
               <w:keepLines w:val="0"/>
-              <w:pageBreakBefore w:val="0"/>
               <w:widowControl w:val="0"/>
               <w:pBdr>
                 <w:top w:space="0" w:sz="0" w:val="nil"/>
@@ -7439,7 +7307,6 @@
             <w:pPr>
               <w:keepNext w:val="0"/>
               <w:keepLines w:val="0"/>
-              <w:pageBreakBefore w:val="0"/>
               <w:widowControl w:val="0"/>
               <w:pBdr>
                 <w:top w:space="0" w:sz="0" w:val="nil"/>
@@ -7488,7 +7355,6 @@
             <w:pPr>
               <w:keepNext w:val="0"/>
               <w:keepLines w:val="0"/>
-              <w:pageBreakBefore w:val="0"/>
               <w:widowControl w:val="0"/>
               <w:pBdr>
                 <w:top w:space="0" w:sz="0" w:val="nil"/>
@@ -7724,7 +7590,7 @@
         <w:widowControl w:val="1"/>
         <w:numPr>
           <w:ilvl w:val="0"/>
-          <w:numId w:val="5"/>
+          <w:numId w:val="2"/>
         </w:numPr>
         <w:pBdr>
           <w:top w:space="0" w:sz="0" w:val="nil"/>
@@ -7767,6 +7633,11 @@
           <w:rtl w:val="0"/>
         </w:rPr>
         <w:t xml:space="preserve">Liste des éléments à supprimer</w:t>
+      </w:r>
+      <w:r>
+        <w:rPr>
+          <w:rtl w:val="0"/>
+        </w:rPr>
       </w:r>
     </w:p>
     <w:p>
@@ -8276,7 +8147,6 @@
     <w:pPr>
       <w:keepNext w:val="0"/>
       <w:keepLines w:val="0"/>
-      <w:pageBreakBefore w:val="0"/>
       <w:widowControl w:val="1"/>
       <w:pBdr>
         <w:top w:space="0" w:sz="0" w:val="nil"/>
@@ -8335,7 +8205,6 @@
     <w:pPr>
       <w:keepNext w:val="0"/>
       <w:keepLines w:val="0"/>
-      <w:pageBreakBefore w:val="0"/>
       <w:widowControl w:val="1"/>
       <w:pBdr>
         <w:top w:space="0" w:sz="0" w:val="nil"/>
@@ -8384,7 +8253,6 @@
     <w:pPr>
       <w:keepNext w:val="0"/>
       <w:keepLines w:val="0"/>
-      <w:pageBreakBefore w:val="0"/>
       <w:widowControl w:val="1"/>
       <w:pBdr>
         <w:top w:space="0" w:sz="0" w:val="nil"/>
@@ -8441,7 +8309,7 @@
 <w:numbering xmlns:mc="http://schemas.openxmlformats.org/markup-compatibility/2006" xmlns:o="urn:schemas-microsoft-com:office:office" xmlns:r="http://schemas.openxmlformats.org/officeDocument/2006/relationships" xmlns:m="http://schemas.openxmlformats.org/officeDocument/2006/math" xmlns:v="urn:schemas-microsoft-com:vml" xmlns:wp="http://schemas.openxmlformats.org/drawingml/2006/wordprocessingDrawing" xmlns:w10="urn:schemas-microsoft-com:office:word" xmlns:w="http://schemas.openxmlformats.org/wordprocessingml/2006/main" xmlns:wne="http://schemas.microsoft.com/office/word/2006/wordml" xmlns:sl="http://schemas.openxmlformats.org/schemaLibrary/2006/main" xmlns:a="http://schemas.openxmlformats.org/drawingml/2006/main" xmlns:pic="http://schemas.openxmlformats.org/drawingml/2006/picture" xmlns:c="http://schemas.openxmlformats.org/drawingml/2006/chart" xmlns:lc="http://schemas.openxmlformats.org/drawingml/2006/lockedCanvas" xmlns:dgm="http://schemas.openxmlformats.org/drawingml/2006/diagram" xmlns:wps="http://schemas.microsoft.com/office/word/2010/wordprocessingShape" xmlns:wpg="http://schemas.microsoft.com/office/word/2010/wordprocessingGroup" xmlns:w14="http://schemas.microsoft.com/office/word/2010/wordml" xmlns:w15="http://schemas.microsoft.com/office/word/2012/wordml">
   <w:abstractNum w:abstractNumId="1">
     <w:lvl w:ilvl="0">
-      <w:start w:val="4"/>
+      <w:start w:val="7"/>
       <w:numFmt w:val="upperRoman"/>
       <w:lvlText w:val="%1."/>
       <w:lvlJc w:val="left"/>
@@ -8587,7 +8455,7 @@
   </w:abstractNum>
   <w:abstractNum w:abstractNumId="2">
     <w:lvl w:ilvl="0">
-      <w:start w:val="5"/>
+      <w:start w:val="8"/>
       <w:numFmt w:val="upperRoman"/>
       <w:lvlText w:val="%1."/>
       <w:lvlJc w:val="left"/>
@@ -8733,7 +8601,7 @@
   </w:abstractNum>
   <w:abstractNum w:abstractNumId="3">
     <w:lvl w:ilvl="0">
-      <w:start w:val="6"/>
+      <w:start w:val="1"/>
       <w:numFmt w:val="upperRoman"/>
       <w:lvlText w:val="%1."/>
       <w:lvlJc w:val="left"/>
@@ -8879,7 +8747,7 @@
   </w:abstractNum>
   <w:abstractNum w:abstractNumId="4">
     <w:lvl w:ilvl="0">
-      <w:start w:val="7"/>
+      <w:start w:val="2"/>
       <w:numFmt w:val="upperRoman"/>
       <w:lvlText w:val="%1."/>
       <w:lvlJc w:val="left"/>
@@ -9025,7 +8893,7 @@
   </w:abstractNum>
   <w:abstractNum w:abstractNumId="5">
     <w:lvl w:ilvl="0">
-      <w:start w:val="8"/>
+      <w:start w:val="4"/>
       <w:numFmt w:val="upperRoman"/>
       <w:lvlText w:val="%1."/>
       <w:lvlJc w:val="left"/>
@@ -9171,7 +9039,7 @@
   </w:abstractNum>
   <w:abstractNum w:abstractNumId="6">
     <w:lvl w:ilvl="0">
-      <w:start w:val="1"/>
+      <w:start w:val="5"/>
       <w:numFmt w:val="upperRoman"/>
       <w:lvlText w:val="%1."/>
       <w:lvlJc w:val="left"/>
@@ -9317,7 +9185,7 @@
   </w:abstractNum>
   <w:abstractNum w:abstractNumId="7">
     <w:lvl w:ilvl="0">
-      <w:start w:val="2"/>
+      <w:start w:val="6"/>
       <w:numFmt w:val="upperRoman"/>
       <w:lvlText w:val="%1."/>
       <w:lvlJc w:val="left"/>
@@ -9492,13 +9360,131 @@
       <w:rPr>
         <w:sz w:val="24"/>
         <w:szCs w:val="24"/>
-        <w:lang w:val="fr-FR"/>
+        <w:lang w:val="en-US"/>
       </w:rPr>
     </w:rPrDefault>
     <w:pPrDefault>
       <w:pPr/>
     </w:pPrDefault>
   </w:docDefaults>
+  <w:style w:type="paragraph" w:styleId="Normal" w:default="1">
+    <w:name w:val="normal"/>
+  </w:style>
+  <w:style w:type="table" w:styleId="TableNormal" w:default="1">
+    <w:name w:val="Table Normal"/>
+  </w:style>
+  <w:style w:type="paragraph" w:styleId="Heading1">
+    <w:name w:val="heading 1"/>
+    <w:basedOn w:val="Normal"/>
+    <w:next w:val="Normal"/>
+    <w:pPr>
+      <w:keepNext w:val="1"/>
+      <w:keepLines w:val="1"/>
+      <w:pageBreakBefore w:val="0"/>
+      <w:spacing w:after="120" w:before="480" w:lineRule="auto"/>
+    </w:pPr>
+    <w:rPr>
+      <w:b w:val="1"/>
+      <w:sz w:val="48"/>
+      <w:szCs w:val="48"/>
+    </w:rPr>
+  </w:style>
+  <w:style w:type="paragraph" w:styleId="Heading2">
+    <w:name w:val="heading 2"/>
+    <w:basedOn w:val="Normal"/>
+    <w:next w:val="Normal"/>
+    <w:pPr>
+      <w:keepNext w:val="1"/>
+      <w:keepLines w:val="1"/>
+      <w:pageBreakBefore w:val="0"/>
+      <w:spacing w:after="80" w:before="360" w:lineRule="auto"/>
+    </w:pPr>
+    <w:rPr>
+      <w:b w:val="1"/>
+      <w:sz w:val="36"/>
+      <w:szCs w:val="36"/>
+    </w:rPr>
+  </w:style>
+  <w:style w:type="paragraph" w:styleId="Heading3">
+    <w:name w:val="heading 3"/>
+    <w:basedOn w:val="Normal"/>
+    <w:next w:val="Normal"/>
+    <w:pPr>
+      <w:keepNext w:val="1"/>
+      <w:keepLines w:val="1"/>
+      <w:pageBreakBefore w:val="0"/>
+      <w:spacing w:after="80" w:before="280" w:lineRule="auto"/>
+    </w:pPr>
+    <w:rPr>
+      <w:b w:val="1"/>
+      <w:sz w:val="28"/>
+      <w:szCs w:val="28"/>
+    </w:rPr>
+  </w:style>
+  <w:style w:type="paragraph" w:styleId="Heading4">
+    <w:name w:val="heading 4"/>
+    <w:basedOn w:val="Normal"/>
+    <w:next w:val="Normal"/>
+    <w:pPr>
+      <w:keepNext w:val="1"/>
+      <w:keepLines w:val="1"/>
+      <w:pageBreakBefore w:val="0"/>
+      <w:spacing w:after="40" w:before="240" w:lineRule="auto"/>
+    </w:pPr>
+    <w:rPr>
+      <w:b w:val="1"/>
+      <w:sz w:val="24"/>
+      <w:szCs w:val="24"/>
+    </w:rPr>
+  </w:style>
+  <w:style w:type="paragraph" w:styleId="Heading5">
+    <w:name w:val="heading 5"/>
+    <w:basedOn w:val="Normal"/>
+    <w:next w:val="Normal"/>
+    <w:pPr>
+      <w:keepNext w:val="1"/>
+      <w:keepLines w:val="1"/>
+      <w:pageBreakBefore w:val="0"/>
+      <w:spacing w:after="40" w:before="220" w:lineRule="auto"/>
+    </w:pPr>
+    <w:rPr>
+      <w:b w:val="1"/>
+      <w:sz w:val="22"/>
+      <w:szCs w:val="22"/>
+    </w:rPr>
+  </w:style>
+  <w:style w:type="paragraph" w:styleId="Heading6">
+    <w:name w:val="heading 6"/>
+    <w:basedOn w:val="Normal"/>
+    <w:next w:val="Normal"/>
+    <w:pPr>
+      <w:keepNext w:val="1"/>
+      <w:keepLines w:val="1"/>
+      <w:pageBreakBefore w:val="0"/>
+      <w:spacing w:after="40" w:before="200" w:lineRule="auto"/>
+    </w:pPr>
+    <w:rPr>
+      <w:b w:val="1"/>
+      <w:sz w:val="20"/>
+      <w:szCs w:val="20"/>
+    </w:rPr>
+  </w:style>
+  <w:style w:type="paragraph" w:styleId="Title">
+    <w:name w:val="Title"/>
+    <w:basedOn w:val="Normal"/>
+    <w:next w:val="Normal"/>
+    <w:pPr>
+      <w:keepNext w:val="1"/>
+      <w:keepLines w:val="1"/>
+      <w:pageBreakBefore w:val="0"/>
+      <w:spacing w:after="120" w:before="480" w:lineRule="auto"/>
+    </w:pPr>
+    <w:rPr>
+      <w:b w:val="1"/>
+      <w:sz w:val="72"/>
+      <w:szCs w:val="72"/>
+    </w:rPr>
+  </w:style>
   <w:style w:type="paragraph" w:styleId="Normal" w:default="1">
     <w:name w:val="normal"/>
   </w:style>
@@ -9882,6 +9868,141 @@
         <w14:miter w14:lim="400000"/>
       </w14:textOutline>
     </w:rPr>
+  </w:style>
+  <w:style w:type="paragraph" w:styleId="Subtitle">
+    <w:name w:val="Subtitle"/>
+    <w:basedOn w:val="Normal"/>
+    <w:next w:val="Normal"/>
+    <w:pPr>
+      <w:keepNext w:val="1"/>
+      <w:keepLines w:val="1"/>
+      <w:pageBreakBefore w:val="0"/>
+      <w:spacing w:after="80" w:before="360" w:lineRule="auto"/>
+    </w:pPr>
+    <w:rPr>
+      <w:rFonts w:ascii="Georgia" w:cs="Georgia" w:eastAsia="Georgia" w:hAnsi="Georgia"/>
+      <w:i w:val="1"/>
+      <w:color w:val="666666"/>
+      <w:sz w:val="48"/>
+      <w:szCs w:val="48"/>
+    </w:rPr>
+  </w:style>
+  <w:style w:type="table" w:styleId="Table1">
+    <w:basedOn w:val="TableNormal"/>
+    <w:tblPr>
+      <w:tblStyleRowBandSize w:val="1"/>
+      <w:tblStyleColBandSize w:val="1"/>
+      <w:tblCellMar>
+        <w:top w:w="0.0" w:type="dxa"/>
+        <w:left w:w="115.0" w:type="dxa"/>
+        <w:bottom w:w="0.0" w:type="dxa"/>
+        <w:right w:w="115.0" w:type="dxa"/>
+      </w:tblCellMar>
+    </w:tblPr>
+  </w:style>
+  <w:style w:type="table" w:styleId="Table2">
+    <w:basedOn w:val="TableNormal"/>
+    <w:tblPr>
+      <w:tblStyleRowBandSize w:val="1"/>
+      <w:tblStyleColBandSize w:val="1"/>
+      <w:tblCellMar>
+        <w:top w:w="0.0" w:type="dxa"/>
+        <w:left w:w="115.0" w:type="dxa"/>
+        <w:bottom w:w="0.0" w:type="dxa"/>
+        <w:right w:w="115.0" w:type="dxa"/>
+      </w:tblCellMar>
+    </w:tblPr>
+  </w:style>
+  <w:style w:type="table" w:styleId="Table3">
+    <w:basedOn w:val="TableNormal"/>
+    <w:tblPr>
+      <w:tblStyleRowBandSize w:val="1"/>
+      <w:tblStyleColBandSize w:val="1"/>
+      <w:tblCellMar>
+        <w:top w:w="0.0" w:type="dxa"/>
+        <w:left w:w="115.0" w:type="dxa"/>
+        <w:bottom w:w="0.0" w:type="dxa"/>
+        <w:right w:w="115.0" w:type="dxa"/>
+      </w:tblCellMar>
+    </w:tblPr>
+  </w:style>
+  <w:style w:type="table" w:styleId="Table4">
+    <w:basedOn w:val="TableNormal"/>
+    <w:tblPr>
+      <w:tblStyleRowBandSize w:val="1"/>
+      <w:tblStyleColBandSize w:val="1"/>
+      <w:tblCellMar>
+        <w:top w:w="0.0" w:type="dxa"/>
+        <w:left w:w="115.0" w:type="dxa"/>
+        <w:bottom w:w="0.0" w:type="dxa"/>
+        <w:right w:w="115.0" w:type="dxa"/>
+      </w:tblCellMar>
+    </w:tblPr>
+  </w:style>
+  <w:style w:type="table" w:styleId="Table5">
+    <w:basedOn w:val="TableNormal"/>
+    <w:tblPr>
+      <w:tblStyleRowBandSize w:val="1"/>
+      <w:tblStyleColBandSize w:val="1"/>
+      <w:tblCellMar>
+        <w:top w:w="0.0" w:type="dxa"/>
+        <w:left w:w="115.0" w:type="dxa"/>
+        <w:bottom w:w="0.0" w:type="dxa"/>
+        <w:right w:w="115.0" w:type="dxa"/>
+      </w:tblCellMar>
+    </w:tblPr>
+  </w:style>
+  <w:style w:type="table" w:styleId="Table6">
+    <w:basedOn w:val="TableNormal"/>
+    <w:tblPr>
+      <w:tblStyleRowBandSize w:val="1"/>
+      <w:tblStyleColBandSize w:val="1"/>
+      <w:tblCellMar>
+        <w:top w:w="0.0" w:type="dxa"/>
+        <w:left w:w="115.0" w:type="dxa"/>
+        <w:bottom w:w="0.0" w:type="dxa"/>
+        <w:right w:w="115.0" w:type="dxa"/>
+      </w:tblCellMar>
+    </w:tblPr>
+  </w:style>
+  <w:style w:type="table" w:styleId="Table7">
+    <w:basedOn w:val="TableNormal"/>
+    <w:tblPr>
+      <w:tblStyleRowBandSize w:val="1"/>
+      <w:tblStyleColBandSize w:val="1"/>
+      <w:tblCellMar>
+        <w:top w:w="0.0" w:type="dxa"/>
+        <w:left w:w="115.0" w:type="dxa"/>
+        <w:bottom w:w="0.0" w:type="dxa"/>
+        <w:right w:w="115.0" w:type="dxa"/>
+      </w:tblCellMar>
+    </w:tblPr>
+  </w:style>
+  <w:style w:type="table" w:styleId="Table8">
+    <w:basedOn w:val="TableNormal"/>
+    <w:tblPr>
+      <w:tblStyleRowBandSize w:val="1"/>
+      <w:tblStyleColBandSize w:val="1"/>
+      <w:tblCellMar>
+        <w:top w:w="0.0" w:type="dxa"/>
+        <w:left w:w="115.0" w:type="dxa"/>
+        <w:bottom w:w="0.0" w:type="dxa"/>
+        <w:right w:w="115.0" w:type="dxa"/>
+      </w:tblCellMar>
+    </w:tblPr>
+  </w:style>
+  <w:style w:type="table" w:styleId="Table9">
+    <w:basedOn w:val="TableNormal"/>
+    <w:tblPr>
+      <w:tblStyleRowBandSize w:val="1"/>
+      <w:tblStyleColBandSize w:val="1"/>
+      <w:tblCellMar>
+        <w:top w:w="0.0" w:type="dxa"/>
+        <w:left w:w="115.0" w:type="dxa"/>
+        <w:bottom w:w="0.0" w:type="dxa"/>
+        <w:right w:w="115.0" w:type="dxa"/>
+      </w:tblCellMar>
+    </w:tblPr>
   </w:style>
   <w:style w:type="paragraph" w:styleId="Subtitle">
     <w:name w:val="Subtitle"/>

</xml_diff>